<commit_message>
Started on chapter 1.1 and 1.2 in SOW.
</commit_message>
<xml_diff>
--- a/Subcontractor/MWS pod contract.docx
+++ b/Subcontractor/MWS pod contract.docx
@@ -812,7 +812,6 @@
           <w:szCs w:val="28"/>
         </w:rPr>
       </w:pPr>
-      <w:proofErr w:type="spellStart"/>
       <w:r>
         <w:rPr>
           <w:b/>
@@ -821,7 +820,6 @@
         </w:rPr>
         <w:t>History</w:t>
       </w:r>
-      <w:proofErr w:type="spellEnd"/>
     </w:p>
     <w:tbl>
       <w:tblPr>
@@ -870,7 +868,6 @@
                 <w:szCs w:val="28"/>
               </w:rPr>
             </w:pPr>
-            <w:proofErr w:type="spellStart"/>
             <w:r>
               <w:rPr>
                 <w:b/>
@@ -879,7 +876,6 @@
               </w:rPr>
               <w:t>Description</w:t>
             </w:r>
-            <w:proofErr w:type="spellEnd"/>
           </w:p>
         </w:tc>
         <w:tc>
@@ -894,7 +890,6 @@
                 <w:szCs w:val="28"/>
               </w:rPr>
             </w:pPr>
-            <w:proofErr w:type="spellStart"/>
             <w:r>
               <w:rPr>
                 <w:b/>
@@ -903,7 +898,6 @@
               </w:rPr>
               <w:t>Name</w:t>
             </w:r>
-            <w:proofErr w:type="spellEnd"/>
           </w:p>
         </w:tc>
         <w:tc>
@@ -980,17 +974,8 @@
                 <w:sz w:val="24"/>
                 <w:szCs w:val="24"/>
               </w:rPr>
-              <w:t xml:space="preserve">Initial </w:t>
-            </w:r>
-            <w:proofErr w:type="spellStart"/>
-            <w:r>
-              <w:rPr>
-                <w:sz w:val="24"/>
-                <w:szCs w:val="24"/>
-              </w:rPr>
-              <w:t>document</w:t>
-            </w:r>
-            <w:proofErr w:type="spellEnd"/>
+              <w:t>Initial document</w:t>
+            </w:r>
           </w:p>
         </w:tc>
         <w:tc>
@@ -1004,7 +989,6 @@
                 <w:szCs w:val="24"/>
               </w:rPr>
             </w:pPr>
-            <w:proofErr w:type="spellStart"/>
             <w:r>
               <w:rPr>
                 <w:sz w:val="24"/>
@@ -1012,7 +996,6 @@
               </w:rPr>
               <w:t>kpi</w:t>
             </w:r>
-            <w:proofErr w:type="spellEnd"/>
           </w:p>
         </w:tc>
         <w:tc>
@@ -1068,31 +1051,13 @@
                 <w:szCs w:val="24"/>
               </w:rPr>
             </w:pPr>
-            <w:proofErr w:type="spellStart"/>
-            <w:r>
-              <w:rPr>
-                <w:sz w:val="24"/>
-                <w:szCs w:val="24"/>
-              </w:rPr>
-              <w:t>Formattet</w:t>
-            </w:r>
-            <w:proofErr w:type="spellEnd"/>
-            <w:r>
-              <w:rPr>
-                <w:sz w:val="24"/>
-                <w:szCs w:val="24"/>
-              </w:rPr>
-              <w:t xml:space="preserve"> </w:t>
-            </w:r>
-            <w:proofErr w:type="spellStart"/>
-            <w:r>
-              <w:rPr>
-                <w:sz w:val="24"/>
-                <w:szCs w:val="24"/>
-              </w:rPr>
-              <w:t>headings</w:t>
-            </w:r>
-            <w:proofErr w:type="spellEnd"/>
+            <w:r>
+              <w:rPr>
+                <w:sz w:val="24"/>
+                <w:szCs w:val="24"/>
+              </w:rPr>
+              <w:t>Formattet headings</w:t>
+            </w:r>
           </w:p>
         </w:tc>
         <w:tc>
@@ -1106,7 +1071,6 @@
                 <w:szCs w:val="24"/>
               </w:rPr>
             </w:pPr>
-            <w:proofErr w:type="spellStart"/>
             <w:r>
               <w:rPr>
                 <w:sz w:val="24"/>
@@ -1114,7 +1078,6 @@
               </w:rPr>
               <w:t>kpi</w:t>
             </w:r>
-            <w:proofErr w:type="spellEnd"/>
           </w:p>
         </w:tc>
         <w:tc>
@@ -1134,6 +1097,88 @@
                 <w:szCs w:val="24"/>
               </w:rPr>
               <w:t>2</w:t>
+            </w:r>
+          </w:p>
+        </w:tc>
+      </w:tr>
+      <w:tr>
+        <w:tc>
+          <w:tcPr>
+            <w:tcW w:w="2444" w:type="dxa"/>
+          </w:tcPr>
+          <w:p>
+            <w:pPr>
+              <w:rPr>
+                <w:sz w:val="24"/>
+                <w:szCs w:val="24"/>
+              </w:rPr>
+            </w:pPr>
+            <w:r>
+              <w:rPr>
+                <w:sz w:val="24"/>
+                <w:szCs w:val="24"/>
+              </w:rPr>
+              <w:t>18-09-2010</w:t>
+            </w:r>
+          </w:p>
+        </w:tc>
+        <w:tc>
+          <w:tcPr>
+            <w:tcW w:w="2444" w:type="dxa"/>
+          </w:tcPr>
+          <w:p>
+            <w:pPr>
+              <w:rPr>
+                <w:sz w:val="24"/>
+                <w:szCs w:val="24"/>
+              </w:rPr>
+            </w:pPr>
+            <w:r>
+              <w:rPr>
+                <w:sz w:val="24"/>
+                <w:szCs w:val="24"/>
+              </w:rPr>
+              <w:t>Work startet in 1.1 and 1.2</w:t>
+            </w:r>
+          </w:p>
+        </w:tc>
+        <w:tc>
+          <w:tcPr>
+            <w:tcW w:w="2445" w:type="dxa"/>
+          </w:tcPr>
+          <w:p>
+            <w:pPr>
+              <w:rPr>
+                <w:sz w:val="24"/>
+                <w:szCs w:val="24"/>
+              </w:rPr>
+            </w:pPr>
+            <w:r>
+              <w:rPr>
+                <w:sz w:val="24"/>
+                <w:szCs w:val="24"/>
+              </w:rPr>
+              <w:t>kpi</w:t>
+            </w:r>
+          </w:p>
+        </w:tc>
+        <w:tc>
+          <w:tcPr>
+            <w:tcW w:w="2445" w:type="dxa"/>
+          </w:tcPr>
+          <w:p>
+            <w:pPr>
+              <w:rPr>
+                <w:sz w:val="24"/>
+                <w:szCs w:val="24"/>
+              </w:rPr>
+            </w:pPr>
+            <w:r>
+              <w:rPr>
+                <w:sz w:val="24"/>
+                <w:szCs w:val="24"/>
+              </w:rPr>
+              <w:t>3</w:t>
             </w:r>
           </w:p>
         </w:tc>
@@ -1266,54 +1311,34 @@
                 <w:szCs w:val="28"/>
               </w:rPr>
             </w:pPr>
-            <w:proofErr w:type="spellStart"/>
             <w:r>
               <w:rPr>
                 <w:b/>
                 <w:sz w:val="28"/>
                 <w:szCs w:val="28"/>
               </w:rPr>
-              <w:t>Document</w:t>
-            </w:r>
-            <w:proofErr w:type="spellEnd"/>
-            <w:r>
+              <w:t>Document Name</w:t>
+            </w:r>
+          </w:p>
+        </w:tc>
+        <w:tc>
+          <w:tcPr>
+            <w:tcW w:w="3260" w:type="dxa"/>
+          </w:tcPr>
+          <w:p>
+            <w:pPr>
               <w:rPr>
                 <w:b/>
                 <w:sz w:val="28"/>
                 <w:szCs w:val="28"/>
               </w:rPr>
-              <w:t xml:space="preserve"> </w:t>
-            </w:r>
-            <w:proofErr w:type="spellStart"/>
+            </w:pPr>
             <w:r>
               <w:rPr>
                 <w:b/>
                 <w:sz w:val="28"/>
                 <w:szCs w:val="28"/>
               </w:rPr>
-              <w:t>Name</w:t>
-            </w:r>
-            <w:proofErr w:type="spellEnd"/>
-          </w:p>
-        </w:tc>
-        <w:tc>
-          <w:tcPr>
-            <w:tcW w:w="3260" w:type="dxa"/>
-          </w:tcPr>
-          <w:p>
-            <w:pPr>
-              <w:rPr>
-                <w:b/>
-                <w:sz w:val="28"/>
-                <w:szCs w:val="28"/>
-              </w:rPr>
-            </w:pPr>
-            <w:r>
-              <w:rPr>
-                <w:b/>
-                <w:sz w:val="28"/>
-                <w:szCs w:val="28"/>
-              </w:rPr>
               <w:t>Version</w:t>
             </w:r>
           </w:p>
@@ -1351,31 +1376,13 @@
                 <w:szCs w:val="24"/>
               </w:rPr>
             </w:pPr>
-            <w:proofErr w:type="spellStart"/>
-            <w:r>
-              <w:rPr>
-                <w:sz w:val="24"/>
-                <w:szCs w:val="24"/>
-              </w:rPr>
-              <w:t>Therma</w:t>
-            </w:r>
-            <w:proofErr w:type="spellEnd"/>
-            <w:r>
-              <w:rPr>
-                <w:sz w:val="24"/>
-                <w:szCs w:val="24"/>
-              </w:rPr>
-              <w:t xml:space="preserve"> </w:t>
-            </w:r>
-            <w:proofErr w:type="spellStart"/>
-            <w:r>
-              <w:rPr>
-                <w:sz w:val="24"/>
-                <w:szCs w:val="24"/>
-              </w:rPr>
-              <w:t>case.pdf</w:t>
-            </w:r>
-            <w:proofErr w:type="spellEnd"/>
+            <w:r>
+              <w:rPr>
+                <w:sz w:val="24"/>
+                <w:szCs w:val="24"/>
+              </w:rPr>
+              <w:t>Therma case.pdf</w:t>
+            </w:r>
           </w:p>
         </w:tc>
         <w:tc>
@@ -1419,7 +1426,6 @@
           <w:szCs w:val="28"/>
         </w:rPr>
       </w:pPr>
-      <w:proofErr w:type="spellStart"/>
       <w:r>
         <w:rPr>
           <w:b/>
@@ -1428,7 +1434,6 @@
         </w:rPr>
         <w:t>Abbriviations</w:t>
       </w:r>
-      <w:proofErr w:type="spellEnd"/>
     </w:p>
     <w:tbl>
       <w:tblPr>
@@ -1472,31 +1477,13 @@
                 <w:szCs w:val="24"/>
               </w:rPr>
             </w:pPr>
-            <w:proofErr w:type="spellStart"/>
-            <w:r>
-              <w:rPr>
-                <w:sz w:val="24"/>
-                <w:szCs w:val="24"/>
-              </w:rPr>
-              <w:t>User</w:t>
-            </w:r>
-            <w:proofErr w:type="spellEnd"/>
-            <w:r>
-              <w:rPr>
-                <w:sz w:val="24"/>
-                <w:szCs w:val="24"/>
-              </w:rPr>
-              <w:t xml:space="preserve"> </w:t>
-            </w:r>
-            <w:proofErr w:type="spellStart"/>
-            <w:r>
-              <w:rPr>
-                <w:sz w:val="24"/>
-                <w:szCs w:val="24"/>
-              </w:rPr>
-              <w:t>Requirement</w:t>
-            </w:r>
-            <w:proofErr w:type="spellEnd"/>
+            <w:r>
+              <w:rPr>
+                <w:sz w:val="24"/>
+                <w:szCs w:val="24"/>
+              </w:rPr>
+              <w:t>User Requirement</w:t>
+            </w:r>
           </w:p>
         </w:tc>
       </w:tr>
@@ -1537,17 +1524,8 @@
                 <w:sz w:val="24"/>
                 <w:szCs w:val="24"/>
               </w:rPr>
-              <w:t xml:space="preserve">Statement of </w:t>
-            </w:r>
-            <w:proofErr w:type="spellStart"/>
-            <w:r>
-              <w:rPr>
-                <w:sz w:val="24"/>
-                <w:szCs w:val="24"/>
-              </w:rPr>
-              <w:t>work</w:t>
-            </w:r>
-            <w:proofErr w:type="spellEnd"/>
+              <w:t>Statement of work</w:t>
+            </w:r>
           </w:p>
         </w:tc>
       </w:tr>
@@ -1577,13 +1555,10 @@
         <w:pStyle w:val="Overskrift1"/>
       </w:pPr>
       <w:bookmarkStart w:id="0" w:name="_Toc272587312"/>
-      <w:proofErr w:type="spellStart"/>
       <w:r>
-        <w:lastRenderedPageBreak/>
         <w:t>Scope</w:t>
       </w:r>
       <w:bookmarkEnd w:id="0"/>
-      <w:proofErr w:type="spellEnd"/>
     </w:p>
     <w:p/>
     <w:p>
@@ -1591,47 +1566,170 @@
         <w:pStyle w:val="Overskrift2"/>
       </w:pPr>
       <w:bookmarkStart w:id="1" w:name="_Toc272587313"/>
-      <w:proofErr w:type="spellStart"/>
       <w:r>
         <w:t>Identification</w:t>
       </w:r>
       <w:bookmarkEnd w:id="1"/>
-      <w:proofErr w:type="spellEnd"/>
     </w:p>
     <w:p>
       <w:pPr>
+        <w:ind w:left="720"/>
+        <w:rPr>
+          <w:lang w:val="en-US"/>
+        </w:rPr>
+      </w:pPr>
+      <w:r>
+        <w:rPr>
+          <w:lang w:val="en-US"/>
+        </w:rPr>
+        <w:t xml:space="preserve">The system to which this document applies </w:t>
+      </w:r>
+      <w:r>
+        <w:rPr>
+          <w:lang w:val="en-US"/>
+        </w:rPr>
+        <w:t>is a pod that can be attached to the F-16 combat aircraft.</w:t>
+      </w:r>
+    </w:p>
+    <w:p>
+      <w:pPr>
+        <w:ind w:left="720"/>
+        <w:rPr>
+          <w:lang w:val="en-US"/>
+        </w:rPr>
+      </w:pPr>
+      <w:r>
+        <w:rPr>
+          <w:lang w:val="en-US"/>
+        </w:rPr>
+        <w:t>The pod has eight compartments for chaff/flares magazines. It houses an electronic control unit. It has suspensions for power/data cables, connectors and six sensor units.</w:t>
+      </w:r>
+    </w:p>
+    <w:p>
+      <w:pPr>
+        <w:ind w:left="720"/>
+        <w:rPr>
+          <w:lang w:val="en-US"/>
+        </w:rPr>
+      </w:pPr>
+      <w:r>
+        <w:rPr>
+          <w:lang w:val="en-US"/>
+        </w:rPr>
+        <w:t>The pod is able to keep the temperature inside the pod below 70 degree Celsius.</w:t>
+      </w:r>
+    </w:p>
+    <w:p>
+      <w:pPr>
         <w:pStyle w:val="Overskrift2"/>
       </w:pPr>
       <w:bookmarkStart w:id="2" w:name="_Toc272587314"/>
       <w:r>
-        <w:t xml:space="preserve">System </w:t>
-      </w:r>
-      <w:proofErr w:type="spellStart"/>
-      <w:r>
-        <w:t>overview</w:t>
+        <w:t>System overview</w:t>
       </w:r>
       <w:bookmarkEnd w:id="2"/>
-      <w:proofErr w:type="spellEnd"/>
     </w:p>
     <w:p>
       <w:pPr>
+        <w:ind w:left="720"/>
+        <w:rPr>
+          <w:lang w:val="en-US"/>
+        </w:rPr>
+      </w:pPr>
+      <w:r>
+        <w:rPr>
+          <w:lang w:val="en-US"/>
+        </w:rPr>
+        <w:t xml:space="preserve">The </w:t>
+      </w:r>
+      <w:r>
+        <w:rPr>
+          <w:lang w:val="en-US"/>
+        </w:rPr>
+        <w:t xml:space="preserve">pod is part of </w:t>
+      </w:r>
+      <w:r>
+        <w:rPr>
+          <w:lang w:val="en-US"/>
+        </w:rPr>
+        <w:t>a self protection suite for the F-16 combat aircraft</w:t>
+      </w:r>
+      <w:r>
+        <w:rPr>
+          <w:lang w:val="en-US"/>
+        </w:rPr>
+        <w:t>. The system is made up of subsystems which are:</w:t>
+      </w:r>
+    </w:p>
+    <w:p>
+      <w:pPr>
+        <w:pStyle w:val="Listeafsnit"/>
+        <w:numPr>
+          <w:ilvl w:val="0"/>
+          <w:numId w:val="5"/>
+        </w:numPr>
+        <w:rPr>
+          <w:lang w:val="en-US"/>
+        </w:rPr>
+      </w:pPr>
+      <w:r>
+        <w:rPr>
+          <w:lang w:val="en-US"/>
+        </w:rPr>
+        <w:t>An intelligent cockpit control unit.</w:t>
+      </w:r>
+    </w:p>
+    <w:p>
+      <w:pPr>
+        <w:pStyle w:val="Listeafsnit"/>
+        <w:numPr>
+          <w:ilvl w:val="0"/>
+          <w:numId w:val="5"/>
+        </w:numPr>
+        <w:rPr>
+          <w:lang w:val="en-US"/>
+        </w:rPr>
+      </w:pPr>
+      <w:r>
+        <w:rPr>
+          <w:lang w:val="en-US"/>
+        </w:rPr>
+        <w:t>A missile warning system (MWS) consisting of six sensor and an electronic control unit.</w:t>
+      </w:r>
+    </w:p>
+    <w:p>
+      <w:pPr>
+        <w:pStyle w:val="Listeafsnit"/>
+        <w:numPr>
+          <w:ilvl w:val="0"/>
+          <w:numId w:val="5"/>
+        </w:numPr>
+        <w:rPr>
+          <w:lang w:val="en-US"/>
+        </w:rPr>
+      </w:pPr>
+      <w:r>
+        <w:rPr>
+          <w:lang w:val="en-US"/>
+        </w:rPr>
+        <w:t xml:space="preserve">A pod </w:t>
+      </w:r>
+      <w:r>
+        <w:rPr>
+          <w:lang w:val="en-US"/>
+        </w:rPr>
+        <w:t>which incorporates eight magazines and housing the MWS.</w:t>
+      </w:r>
+    </w:p>
+    <w:p>
+      <w:pPr>
         <w:pStyle w:val="Overskrift2"/>
       </w:pPr>
       <w:bookmarkStart w:id="3" w:name="_Toc272587315"/>
-      <w:proofErr w:type="spellStart"/>
       <w:r>
-        <w:t>Document</w:t>
-      </w:r>
-      <w:proofErr w:type="spellEnd"/>
-      <w:r>
-        <w:t xml:space="preserve"> </w:t>
-      </w:r>
-      <w:proofErr w:type="spellStart"/>
-      <w:r>
-        <w:t>overview</w:t>
+        <w:t>Document overview</w:t>
       </w:r>
       <w:bookmarkEnd w:id="3"/>
-      <w:proofErr w:type="spellEnd"/>
     </w:p>
     <w:p/>
     <w:p>
@@ -1640,13 +1738,11 @@
       </w:pPr>
       <w:bookmarkStart w:id="4" w:name="_Toc272587237"/>
       <w:bookmarkStart w:id="5" w:name="_Toc272587316"/>
-      <w:proofErr w:type="spellStart"/>
       <w:r>
         <w:t>Requirements</w:t>
       </w:r>
       <w:bookmarkEnd w:id="4"/>
       <w:bookmarkEnd w:id="5"/>
-      <w:proofErr w:type="spellEnd"/>
     </w:p>
     <w:p/>
     <w:tbl>
@@ -1697,14 +1793,12 @@
                 <w:b/>
               </w:rPr>
             </w:pPr>
-            <w:proofErr w:type="spellStart"/>
             <w:r>
               <w:rPr>
                 <w:b/>
               </w:rPr>
               <w:t>Requirement</w:t>
             </w:r>
-            <w:proofErr w:type="spellEnd"/>
           </w:p>
         </w:tc>
       </w:tr>
@@ -1726,7 +1820,11 @@
           <w:tcPr>
             <w:tcW w:w="7969" w:type="dxa"/>
           </w:tcPr>
-          <w:p/>
+          <w:p>
+            <w:r>
+              <w:t>The weight of the pod shall not exceed 175 Kg.</w:t>
+            </w:r>
+          </w:p>
         </w:tc>
       </w:tr>
     </w:tbl>
@@ -1757,13 +1855,8 @@
       </w:pPr>
       <w:bookmarkStart w:id="8" w:name="_Toc272587239"/>
       <w:bookmarkStart w:id="9" w:name="_Toc272587318"/>
-      <w:proofErr w:type="spellStart"/>
       <w:r>
-        <w:t>External</w:t>
-      </w:r>
-      <w:proofErr w:type="spellEnd"/>
-      <w:r>
-        <w:t xml:space="preserve"> interfaces</w:t>
+        <w:t>External interfaces</w:t>
       </w:r>
       <w:bookmarkEnd w:id="8"/>
       <w:bookmarkEnd w:id="9"/>
@@ -1779,15 +1872,10 @@
       <w:bookmarkStart w:id="10" w:name="_Toc272587240"/>
       <w:bookmarkStart w:id="11" w:name="_Toc272587319"/>
       <w:r>
-        <w:t xml:space="preserve">Design </w:t>
-      </w:r>
-      <w:proofErr w:type="spellStart"/>
-      <w:r>
-        <w:t>constraints</w:t>
+        <w:t>Design constraints</w:t>
       </w:r>
       <w:bookmarkEnd w:id="10"/>
       <w:bookmarkEnd w:id="11"/>
-      <w:proofErr w:type="spellEnd"/>
     </w:p>
     <w:p/>
     <w:p/>
@@ -2188,6 +2276,119 @@
       </w:pPr>
     </w:lvl>
   </w:abstractNum>
+  <w:abstractNum w:abstractNumId="4">
+    <w:nsid w:val="66342948"/>
+    <w:multiLevelType w:val="hybridMultilevel"/>
+    <w:tmpl w:val="C0D2E336"/>
+    <w:lvl w:ilvl="0" w:tplc="04060001">
+      <w:start w:val="1"/>
+      <w:numFmt w:val="bullet"/>
+      <w:lvlText w:val=""/>
+      <w:lvlJc w:val="left"/>
+      <w:pPr>
+        <w:ind w:left="1440" w:hanging="360"/>
+      </w:pPr>
+      <w:rPr>
+        <w:rFonts w:ascii="Symbol" w:hAnsi="Symbol" w:hint="default"/>
+      </w:rPr>
+    </w:lvl>
+    <w:lvl w:ilvl="1" w:tplc="04060003" w:tentative="1">
+      <w:start w:val="1"/>
+      <w:numFmt w:val="bullet"/>
+      <w:lvlText w:val="o"/>
+      <w:lvlJc w:val="left"/>
+      <w:pPr>
+        <w:ind w:left="2160" w:hanging="360"/>
+      </w:pPr>
+      <w:rPr>
+        <w:rFonts w:ascii="Courier New" w:hAnsi="Courier New" w:cs="Courier New" w:hint="default"/>
+      </w:rPr>
+    </w:lvl>
+    <w:lvl w:ilvl="2" w:tplc="04060005" w:tentative="1">
+      <w:start w:val="1"/>
+      <w:numFmt w:val="bullet"/>
+      <w:lvlText w:val=""/>
+      <w:lvlJc w:val="left"/>
+      <w:pPr>
+        <w:ind w:left="2880" w:hanging="360"/>
+      </w:pPr>
+      <w:rPr>
+        <w:rFonts w:ascii="Wingdings" w:hAnsi="Wingdings" w:hint="default"/>
+      </w:rPr>
+    </w:lvl>
+    <w:lvl w:ilvl="3" w:tplc="04060001" w:tentative="1">
+      <w:start w:val="1"/>
+      <w:numFmt w:val="bullet"/>
+      <w:lvlText w:val=""/>
+      <w:lvlJc w:val="left"/>
+      <w:pPr>
+        <w:ind w:left="3600" w:hanging="360"/>
+      </w:pPr>
+      <w:rPr>
+        <w:rFonts w:ascii="Symbol" w:hAnsi="Symbol" w:hint="default"/>
+      </w:rPr>
+    </w:lvl>
+    <w:lvl w:ilvl="4" w:tplc="04060003" w:tentative="1">
+      <w:start w:val="1"/>
+      <w:numFmt w:val="bullet"/>
+      <w:lvlText w:val="o"/>
+      <w:lvlJc w:val="left"/>
+      <w:pPr>
+        <w:ind w:left="4320" w:hanging="360"/>
+      </w:pPr>
+      <w:rPr>
+        <w:rFonts w:ascii="Courier New" w:hAnsi="Courier New" w:cs="Courier New" w:hint="default"/>
+      </w:rPr>
+    </w:lvl>
+    <w:lvl w:ilvl="5" w:tplc="04060005" w:tentative="1">
+      <w:start w:val="1"/>
+      <w:numFmt w:val="bullet"/>
+      <w:lvlText w:val=""/>
+      <w:lvlJc w:val="left"/>
+      <w:pPr>
+        <w:ind w:left="5040" w:hanging="360"/>
+      </w:pPr>
+      <w:rPr>
+        <w:rFonts w:ascii="Wingdings" w:hAnsi="Wingdings" w:hint="default"/>
+      </w:rPr>
+    </w:lvl>
+    <w:lvl w:ilvl="6" w:tplc="04060001" w:tentative="1">
+      <w:start w:val="1"/>
+      <w:numFmt w:val="bullet"/>
+      <w:lvlText w:val=""/>
+      <w:lvlJc w:val="left"/>
+      <w:pPr>
+        <w:ind w:left="5760" w:hanging="360"/>
+      </w:pPr>
+      <w:rPr>
+        <w:rFonts w:ascii="Symbol" w:hAnsi="Symbol" w:hint="default"/>
+      </w:rPr>
+    </w:lvl>
+    <w:lvl w:ilvl="7" w:tplc="04060003" w:tentative="1">
+      <w:start w:val="1"/>
+      <w:numFmt w:val="bullet"/>
+      <w:lvlText w:val="o"/>
+      <w:lvlJc w:val="left"/>
+      <w:pPr>
+        <w:ind w:left="6480" w:hanging="360"/>
+      </w:pPr>
+      <w:rPr>
+        <w:rFonts w:ascii="Courier New" w:hAnsi="Courier New" w:cs="Courier New" w:hint="default"/>
+      </w:rPr>
+    </w:lvl>
+    <w:lvl w:ilvl="8" w:tplc="04060005" w:tentative="1">
+      <w:start w:val="1"/>
+      <w:numFmt w:val="bullet"/>
+      <w:lvlText w:val=""/>
+      <w:lvlJc w:val="left"/>
+      <w:pPr>
+        <w:ind w:left="7200" w:hanging="360"/>
+      </w:pPr>
+      <w:rPr>
+        <w:rFonts w:ascii="Wingdings" w:hAnsi="Wingdings" w:hint="default"/>
+      </w:rPr>
+    </w:lvl>
+  </w:abstractNum>
   <w:num w:numId="1">
     <w:abstractNumId w:val="0"/>
   </w:num>
@@ -2199,6 +2400,9 @@
   </w:num>
   <w:num w:numId="4">
     <w:abstractNumId w:val="2"/>
+  </w:num>
+  <w:num w:numId="5">
+    <w:abstractNumId w:val="4"/>
   </w:num>
 </w:numbering>
 </file>
@@ -2958,7 +3162,7 @@
 </file>
 
 <file path=customXml/itemProps1.xml><?xml version="1.0" encoding="utf-8"?>
-<ds:datastoreItem xmlns:ds="http://schemas.openxmlformats.org/officeDocument/2006/customXml" ds:itemID="{A1C5345A-7159-4AC5-A362-1FE6A795B51A}">
+<ds:datastoreItem xmlns:ds="http://schemas.openxmlformats.org/officeDocument/2006/customXml" ds:itemID="{44402944-6A15-4D0E-86E4-C8906A3FF69D}">
   <ds:schemaRefs>
     <ds:schemaRef ds:uri="http://schemas.openxmlformats.org/officeDocument/2006/bibliography"/>
   </ds:schemaRefs>

</xml_diff>

<commit_message>
SOW - Updated 1.1 & 1.2 Revised chapter 2. Added abbreviations
</commit_message>
<xml_diff>
--- a/Subcontractor/MWS pod contract.docx
+++ b/Subcontractor/MWS pod contract.docx
@@ -9,7 +9,6 @@
           <w:b/>
           <w:sz w:val="56"/>
           <w:szCs w:val="56"/>
-          <w:lang w:val="en-US"/>
         </w:rPr>
       </w:pPr>
       <w:r>
@@ -17,7 +16,6 @@
           <w:b/>
           <w:sz w:val="56"/>
           <w:szCs w:val="56"/>
-          <w:lang w:val="en-US"/>
         </w:rPr>
         <w:t>MWS Pod</w:t>
       </w:r>
@@ -29,7 +27,6 @@
           <w:b/>
           <w:sz w:val="48"/>
           <w:szCs w:val="48"/>
-          <w:lang w:val="en-US"/>
         </w:rPr>
       </w:pPr>
       <w:r>
@@ -37,7 +34,6 @@
           <w:b/>
           <w:sz w:val="48"/>
           <w:szCs w:val="48"/>
-          <w:lang w:val="en-US"/>
         </w:rPr>
         <w:t>Statement of work</w:t>
       </w:r>
@@ -53,7 +49,6 @@
           <w:kern w:val="0"/>
           <w:sz w:val="48"/>
           <w:szCs w:val="48"/>
-          <w:lang w:val="en-US"/>
         </w:rPr>
       </w:pPr>
     </w:p>
@@ -77,14 +72,10 @@
         <w:p>
           <w:pPr>
             <w:pStyle w:val="Overskrift"/>
-            <w:rPr>
-              <w:lang w:val="en-US"/>
-            </w:rPr>
           </w:pPr>
           <w:r>
             <w:rPr>
               <w:color w:val="auto"/>
-              <w:lang w:val="en-US"/>
             </w:rPr>
             <w:t>Index</w:t>
           </w:r>
@@ -99,7 +90,7 @@
             <w:rPr>
               <w:rFonts w:eastAsiaTheme="minorEastAsia"/>
               <w:noProof/>
-              <w:lang w:eastAsia="da-DK"/>
+              <w:lang w:val="da-DK" w:eastAsia="da-DK"/>
             </w:rPr>
           </w:pPr>
           <w:r>
@@ -111,7 +102,7 @@
           <w:r>
             <w:fldChar w:fldCharType="separate"/>
           </w:r>
-          <w:hyperlink w:anchor="_Toc272587312" w:history="1">
+          <w:hyperlink w:anchor="_Toc272661373" w:history="1">
             <w:r>
               <w:rPr>
                 <w:rStyle w:val="Hyperlink"/>
@@ -123,7 +114,7 @@
               <w:rPr>
                 <w:rFonts w:eastAsiaTheme="minorEastAsia"/>
                 <w:noProof/>
-                <w:lang w:eastAsia="da-DK"/>
+                <w:lang w:val="da-DK" w:eastAsia="da-DK"/>
               </w:rPr>
               <w:tab/>
             </w:r>
@@ -153,7 +144,7 @@
                 <w:noProof/>
                 <w:webHidden/>
               </w:rPr>
-              <w:instrText xml:space="preserve"> PAGEREF _Toc272587312 \h </w:instrText>
+              <w:instrText xml:space="preserve"> PAGEREF _Toc272661373 \h </w:instrText>
             </w:r>
             <w:r>
               <w:rPr>
@@ -194,10 +185,10 @@
             <w:rPr>
               <w:rFonts w:eastAsiaTheme="minorEastAsia"/>
               <w:noProof/>
-              <w:lang w:eastAsia="da-DK"/>
+              <w:lang w:val="da-DK" w:eastAsia="da-DK"/>
             </w:rPr>
           </w:pPr>
-          <w:hyperlink w:anchor="_Toc272587313" w:history="1">
+          <w:hyperlink w:anchor="_Toc272661374" w:history="1">
             <w:r>
               <w:rPr>
                 <w:rStyle w:val="Hyperlink"/>
@@ -209,7 +200,7 @@
               <w:rPr>
                 <w:rFonts w:eastAsiaTheme="minorEastAsia"/>
                 <w:noProof/>
-                <w:lang w:eastAsia="da-DK"/>
+                <w:lang w:val="da-DK" w:eastAsia="da-DK"/>
               </w:rPr>
               <w:tab/>
             </w:r>
@@ -239,7 +230,7 @@
                 <w:noProof/>
                 <w:webHidden/>
               </w:rPr>
-              <w:instrText xml:space="preserve"> PAGEREF _Toc272587313 \h </w:instrText>
+              <w:instrText xml:space="preserve"> PAGEREF _Toc272661374 \h </w:instrText>
             </w:r>
             <w:r>
               <w:rPr>
@@ -280,10 +271,10 @@
             <w:rPr>
               <w:rFonts w:eastAsiaTheme="minorEastAsia"/>
               <w:noProof/>
-              <w:lang w:eastAsia="da-DK"/>
+              <w:lang w:val="da-DK" w:eastAsia="da-DK"/>
             </w:rPr>
           </w:pPr>
-          <w:hyperlink w:anchor="_Toc272587314" w:history="1">
+          <w:hyperlink w:anchor="_Toc272661375" w:history="1">
             <w:r>
               <w:rPr>
                 <w:rStyle w:val="Hyperlink"/>
@@ -295,7 +286,7 @@
               <w:rPr>
                 <w:rFonts w:eastAsiaTheme="minorEastAsia"/>
                 <w:noProof/>
-                <w:lang w:eastAsia="da-DK"/>
+                <w:lang w:val="da-DK" w:eastAsia="da-DK"/>
               </w:rPr>
               <w:tab/>
             </w:r>
@@ -325,7 +316,7 @@
                 <w:noProof/>
                 <w:webHidden/>
               </w:rPr>
-              <w:instrText xml:space="preserve"> PAGEREF _Toc272587314 \h </w:instrText>
+              <w:instrText xml:space="preserve"> PAGEREF _Toc272661375 \h </w:instrText>
             </w:r>
             <w:r>
               <w:rPr>
@@ -366,10 +357,10 @@
             <w:rPr>
               <w:rFonts w:eastAsiaTheme="minorEastAsia"/>
               <w:noProof/>
-              <w:lang w:eastAsia="da-DK"/>
+              <w:lang w:val="da-DK" w:eastAsia="da-DK"/>
             </w:rPr>
           </w:pPr>
-          <w:hyperlink w:anchor="_Toc272587315" w:history="1">
+          <w:hyperlink w:anchor="_Toc272661376" w:history="1">
             <w:r>
               <w:rPr>
                 <w:rStyle w:val="Hyperlink"/>
@@ -381,7 +372,7 @@
               <w:rPr>
                 <w:rFonts w:eastAsiaTheme="minorEastAsia"/>
                 <w:noProof/>
-                <w:lang w:eastAsia="da-DK"/>
+                <w:lang w:val="da-DK" w:eastAsia="da-DK"/>
               </w:rPr>
               <w:tab/>
             </w:r>
@@ -411,7 +402,7 @@
                 <w:noProof/>
                 <w:webHidden/>
               </w:rPr>
-              <w:instrText xml:space="preserve"> PAGEREF _Toc272587315 \h </w:instrText>
+              <w:instrText xml:space="preserve"> PAGEREF _Toc272661376 \h </w:instrText>
             </w:r>
             <w:r>
               <w:rPr>
@@ -452,10 +443,10 @@
             <w:rPr>
               <w:rFonts w:eastAsiaTheme="minorEastAsia"/>
               <w:noProof/>
-              <w:lang w:eastAsia="da-DK"/>
+              <w:lang w:val="da-DK" w:eastAsia="da-DK"/>
             </w:rPr>
           </w:pPr>
-          <w:hyperlink w:anchor="_Toc272587316" w:history="1">
+          <w:hyperlink w:anchor="_Toc272661377" w:history="1">
             <w:r>
               <w:rPr>
                 <w:rStyle w:val="Hyperlink"/>
@@ -467,7 +458,7 @@
               <w:rPr>
                 <w:rFonts w:eastAsiaTheme="minorEastAsia"/>
                 <w:noProof/>
-                <w:lang w:eastAsia="da-DK"/>
+                <w:lang w:val="da-DK" w:eastAsia="da-DK"/>
               </w:rPr>
               <w:tab/>
             </w:r>
@@ -497,7 +488,7 @@
                 <w:noProof/>
                 <w:webHidden/>
               </w:rPr>
-              <w:instrText xml:space="preserve"> PAGEREF _Toc272587316 \h </w:instrText>
+              <w:instrText xml:space="preserve"> PAGEREF _Toc272661377 \h </w:instrText>
             </w:r>
             <w:r>
               <w:rPr>
@@ -538,10 +529,10 @@
             <w:rPr>
               <w:rFonts w:eastAsiaTheme="minorEastAsia"/>
               <w:noProof/>
-              <w:lang w:eastAsia="da-DK"/>
+              <w:lang w:val="da-DK" w:eastAsia="da-DK"/>
             </w:rPr>
           </w:pPr>
-          <w:hyperlink w:anchor="_Toc272587317" w:history="1">
+          <w:hyperlink w:anchor="_Toc272661378" w:history="1">
             <w:r>
               <w:rPr>
                 <w:rStyle w:val="Hyperlink"/>
@@ -553,7 +544,7 @@
               <w:rPr>
                 <w:rFonts w:eastAsiaTheme="minorEastAsia"/>
                 <w:noProof/>
-                <w:lang w:eastAsia="da-DK"/>
+                <w:lang w:val="da-DK" w:eastAsia="da-DK"/>
               </w:rPr>
               <w:tab/>
             </w:r>
@@ -562,7 +553,7 @@
                 <w:rStyle w:val="Hyperlink"/>
                 <w:noProof/>
               </w:rPr>
-              <w:t>State and modes</w:t>
+              <w:t>Functional requirements</w:t>
             </w:r>
             <w:r>
               <w:rPr>
@@ -583,7 +574,7 @@
                 <w:noProof/>
                 <w:webHidden/>
               </w:rPr>
-              <w:instrText xml:space="preserve"> PAGEREF _Toc272587317 \h </w:instrText>
+              <w:instrText xml:space="preserve"> PAGEREF _Toc272661378 \h </w:instrText>
             </w:r>
             <w:r>
               <w:rPr>
@@ -624,22 +615,22 @@
             <w:rPr>
               <w:rFonts w:eastAsiaTheme="minorEastAsia"/>
               <w:noProof/>
-              <w:lang w:eastAsia="da-DK"/>
+              <w:lang w:val="da-DK" w:eastAsia="da-DK"/>
             </w:rPr>
           </w:pPr>
-          <w:hyperlink w:anchor="_Toc272587318" w:history="1">
+          <w:hyperlink w:anchor="_Toc272661379" w:history="1">
             <w:r>
               <w:rPr>
                 <w:rStyle w:val="Hyperlink"/>
                 <w:noProof/>
               </w:rPr>
-              <w:t>2.2</w:t>
+              <w:t>2.1</w:t>
             </w:r>
             <w:r>
               <w:rPr>
                 <w:rFonts w:eastAsiaTheme="minorEastAsia"/>
                 <w:noProof/>
-                <w:lang w:eastAsia="da-DK"/>
+                <w:lang w:val="da-DK" w:eastAsia="da-DK"/>
               </w:rPr>
               <w:tab/>
             </w:r>
@@ -648,7 +639,7 @@
                 <w:rStyle w:val="Hyperlink"/>
                 <w:noProof/>
               </w:rPr>
-              <w:t>External interfaces</w:t>
+              <w:t>Performance requirements</w:t>
             </w:r>
             <w:r>
               <w:rPr>
@@ -669,7 +660,7 @@
                 <w:noProof/>
                 <w:webHidden/>
               </w:rPr>
-              <w:instrText xml:space="preserve"> PAGEREF _Toc272587318 \h </w:instrText>
+              <w:instrText xml:space="preserve"> PAGEREF _Toc272661379 \h </w:instrText>
             </w:r>
             <w:r>
               <w:rPr>
@@ -689,7 +680,7 @@
                 <w:noProof/>
                 <w:webHidden/>
               </w:rPr>
-              <w:t>2</w:t>
+              <w:t>3</w:t>
             </w:r>
             <w:r>
               <w:rPr>
@@ -710,22 +701,108 @@
             <w:rPr>
               <w:rFonts w:eastAsiaTheme="minorEastAsia"/>
               <w:noProof/>
-              <w:lang w:eastAsia="da-DK"/>
+              <w:lang w:val="da-DK" w:eastAsia="da-DK"/>
             </w:rPr>
           </w:pPr>
-          <w:hyperlink w:anchor="_Toc272587319" w:history="1">
+          <w:hyperlink w:anchor="_Toc272661380" w:history="1">
             <w:r>
               <w:rPr>
                 <w:rStyle w:val="Hyperlink"/>
                 <w:noProof/>
               </w:rPr>
+              <w:t>2.2</w:t>
+            </w:r>
+            <w:r>
+              <w:rPr>
+                <w:rFonts w:eastAsiaTheme="minorEastAsia"/>
+                <w:noProof/>
+                <w:lang w:val="da-DK" w:eastAsia="da-DK"/>
+              </w:rPr>
+              <w:tab/>
+            </w:r>
+            <w:r>
+              <w:rPr>
+                <w:rStyle w:val="Hyperlink"/>
+                <w:noProof/>
+              </w:rPr>
+              <w:t>Environment requirements</w:t>
+            </w:r>
+            <w:r>
+              <w:rPr>
+                <w:noProof/>
+                <w:webHidden/>
+              </w:rPr>
+              <w:tab/>
+            </w:r>
+            <w:r>
+              <w:rPr>
+                <w:noProof/>
+                <w:webHidden/>
+              </w:rPr>
+              <w:fldChar w:fldCharType="begin"/>
+            </w:r>
+            <w:r>
+              <w:rPr>
+                <w:noProof/>
+                <w:webHidden/>
+              </w:rPr>
+              <w:instrText xml:space="preserve"> PAGEREF _Toc272661380 \h </w:instrText>
+            </w:r>
+            <w:r>
+              <w:rPr>
+                <w:noProof/>
+                <w:webHidden/>
+              </w:rPr>
+            </w:r>
+            <w:r>
+              <w:rPr>
+                <w:noProof/>
+                <w:webHidden/>
+              </w:rPr>
+              <w:fldChar w:fldCharType="separate"/>
+            </w:r>
+            <w:r>
+              <w:rPr>
+                <w:noProof/>
+                <w:webHidden/>
+              </w:rPr>
+              <w:t>3</w:t>
+            </w:r>
+            <w:r>
+              <w:rPr>
+                <w:noProof/>
+                <w:webHidden/>
+              </w:rPr>
+              <w:fldChar w:fldCharType="end"/>
+            </w:r>
+          </w:hyperlink>
+        </w:p>
+        <w:p>
+          <w:pPr>
+            <w:pStyle w:val="Indholdsfortegnelse2"/>
+            <w:tabs>
+              <w:tab w:val="left" w:pos="880"/>
+              <w:tab w:val="right" w:leader="dot" w:pos="9628"/>
+            </w:tabs>
+            <w:rPr>
+              <w:rFonts w:eastAsiaTheme="minorEastAsia"/>
+              <w:noProof/>
+              <w:lang w:val="da-DK" w:eastAsia="da-DK"/>
+            </w:rPr>
+          </w:pPr>
+          <w:hyperlink w:anchor="_Toc272661381" w:history="1">
+            <w:r>
+              <w:rPr>
+                <w:rStyle w:val="Hyperlink"/>
+                <w:noProof/>
+              </w:rPr>
               <w:t>2.3</w:t>
             </w:r>
             <w:r>
               <w:rPr>
                 <w:rFonts w:eastAsiaTheme="minorEastAsia"/>
                 <w:noProof/>
-                <w:lang w:eastAsia="da-DK"/>
+                <w:lang w:val="da-DK" w:eastAsia="da-DK"/>
               </w:rPr>
               <w:tab/>
             </w:r>
@@ -734,7 +811,7 @@
                 <w:rStyle w:val="Hyperlink"/>
                 <w:noProof/>
               </w:rPr>
-              <w:t>Design constraints</w:t>
+              <w:t>Interface requirements</w:t>
             </w:r>
             <w:r>
               <w:rPr>
@@ -755,7 +832,7 @@
                 <w:noProof/>
                 <w:webHidden/>
               </w:rPr>
-              <w:instrText xml:space="preserve"> PAGEREF _Toc272587319 \h </w:instrText>
+              <w:instrText xml:space="preserve"> PAGEREF _Toc272661381 \h </w:instrText>
             </w:r>
             <w:r>
               <w:rPr>
@@ -775,7 +852,7 @@
                 <w:noProof/>
                 <w:webHidden/>
               </w:rPr>
-              <w:t>2</w:t>
+              <w:t>3</w:t>
             </w:r>
             <w:r>
               <w:rPr>
@@ -989,6 +1066,7 @@
                 <w:szCs w:val="24"/>
               </w:rPr>
             </w:pPr>
+            <w:proofErr w:type="spellStart"/>
             <w:r>
               <w:rPr>
                 <w:sz w:val="24"/>
@@ -996,6 +1074,7 @@
               </w:rPr>
               <w:t>kpi</w:t>
             </w:r>
+            <w:proofErr w:type="spellEnd"/>
           </w:p>
         </w:tc>
         <w:tc>
@@ -1056,7 +1135,14 @@
                 <w:sz w:val="24"/>
                 <w:szCs w:val="24"/>
               </w:rPr>
-              <w:t>Formattet headings</w:t>
+              <w:t>Formatted</w:t>
+            </w:r>
+            <w:r>
+              <w:rPr>
+                <w:sz w:val="24"/>
+                <w:szCs w:val="24"/>
+              </w:rPr>
+              <w:t xml:space="preserve"> headings</w:t>
             </w:r>
           </w:p>
         </w:tc>
@@ -1071,6 +1157,7 @@
                 <w:szCs w:val="24"/>
               </w:rPr>
             </w:pPr>
+            <w:proofErr w:type="spellStart"/>
             <w:r>
               <w:rPr>
                 <w:sz w:val="24"/>
@@ -1078,6 +1165,7 @@
               </w:rPr>
               <w:t>kpi</w:t>
             </w:r>
+            <w:proofErr w:type="spellEnd"/>
           </w:p>
         </w:tc>
         <w:tc>
@@ -1138,7 +1226,21 @@
                 <w:sz w:val="24"/>
                 <w:szCs w:val="24"/>
               </w:rPr>
-              <w:t>Work startet in 1.1 and 1.2</w:t>
+              <w:t xml:space="preserve">Work </w:t>
+            </w:r>
+            <w:r>
+              <w:rPr>
+                <w:sz w:val="24"/>
+                <w:szCs w:val="24"/>
+              </w:rPr>
+              <w:t>started</w:t>
+            </w:r>
+            <w:r>
+              <w:rPr>
+                <w:sz w:val="24"/>
+                <w:szCs w:val="24"/>
+              </w:rPr>
+              <w:t xml:space="preserve"> in 1.1 and 1.2</w:t>
             </w:r>
           </w:p>
         </w:tc>
@@ -1153,6 +1255,7 @@
                 <w:szCs w:val="24"/>
               </w:rPr>
             </w:pPr>
+            <w:proofErr w:type="spellStart"/>
             <w:r>
               <w:rPr>
                 <w:sz w:val="24"/>
@@ -1160,6 +1263,7 @@
               </w:rPr>
               <w:t>kpi</w:t>
             </w:r>
+            <w:proofErr w:type="spellEnd"/>
           </w:p>
         </w:tc>
         <w:tc>
@@ -1195,6 +1299,13 @@
                 <w:szCs w:val="24"/>
               </w:rPr>
             </w:pPr>
+            <w:r>
+              <w:rPr>
+                <w:sz w:val="24"/>
+                <w:szCs w:val="24"/>
+              </w:rPr>
+              <w:t>19-09-2010</w:t>
+            </w:r>
           </w:p>
         </w:tc>
         <w:tc>
@@ -1208,6 +1319,43 @@
                 <w:szCs w:val="24"/>
               </w:rPr>
             </w:pPr>
+            <w:r>
+              <w:rPr>
+                <w:sz w:val="24"/>
+                <w:szCs w:val="24"/>
+              </w:rPr>
+              <w:t>Updated 1.1 &amp; 1.2</w:t>
+            </w:r>
+          </w:p>
+          <w:p>
+            <w:pPr>
+              <w:rPr>
+                <w:sz w:val="24"/>
+                <w:szCs w:val="24"/>
+              </w:rPr>
+            </w:pPr>
+            <w:r>
+              <w:rPr>
+                <w:sz w:val="24"/>
+                <w:szCs w:val="24"/>
+              </w:rPr>
+              <w:t>Revised chapter 2.</w:t>
+            </w:r>
+          </w:p>
+          <w:p>
+            <w:pPr>
+              <w:rPr>
+                <w:sz w:val="24"/>
+                <w:szCs w:val="24"/>
+              </w:rPr>
+            </w:pPr>
+            <w:r>
+              <w:rPr>
+                <w:sz w:val="24"/>
+                <w:szCs w:val="24"/>
+              </w:rPr>
+              <w:t>Added abbreviations</w:t>
+            </w:r>
           </w:p>
         </w:tc>
         <w:tc>
@@ -1221,6 +1369,15 @@
                 <w:szCs w:val="24"/>
               </w:rPr>
             </w:pPr>
+            <w:proofErr w:type="spellStart"/>
+            <w:r>
+              <w:rPr>
+                <w:sz w:val="24"/>
+                <w:szCs w:val="24"/>
+              </w:rPr>
+              <w:t>Kpi</w:t>
+            </w:r>
+            <w:proofErr w:type="spellEnd"/>
           </w:p>
         </w:tc>
         <w:tc>
@@ -1234,6 +1391,13 @@
                 <w:szCs w:val="24"/>
               </w:rPr>
             </w:pPr>
+            <w:r>
+              <w:rPr>
+                <w:sz w:val="24"/>
+                <w:szCs w:val="24"/>
+              </w:rPr>
+              <w:t>4</w:t>
+            </w:r>
           </w:p>
         </w:tc>
       </w:tr>
@@ -1376,12 +1540,21 @@
                 <w:szCs w:val="24"/>
               </w:rPr>
             </w:pPr>
-            <w:r>
-              <w:rPr>
-                <w:sz w:val="24"/>
-                <w:szCs w:val="24"/>
-              </w:rPr>
-              <w:t>Therma case.pdf</w:t>
+            <w:proofErr w:type="spellStart"/>
+            <w:r>
+              <w:rPr>
+                <w:sz w:val="24"/>
+                <w:szCs w:val="24"/>
+              </w:rPr>
+              <w:t>Therma</w:t>
+            </w:r>
+            <w:proofErr w:type="spellEnd"/>
+            <w:r>
+              <w:rPr>
+                <w:sz w:val="24"/>
+                <w:szCs w:val="24"/>
+              </w:rPr>
+              <w:t xml:space="preserve"> case.pdf</w:t>
             </w:r>
           </w:p>
         </w:tc>
@@ -1432,7 +1605,23 @@
           <w:sz w:val="28"/>
           <w:szCs w:val="28"/>
         </w:rPr>
-        <w:t>Abbriviations</w:t>
+        <w:t>Abbr</w:t>
+      </w:r>
+      <w:r>
+        <w:rPr>
+          <w:b/>
+          <w:sz w:val="28"/>
+          <w:szCs w:val="28"/>
+        </w:rPr>
+        <w:t>e</w:t>
+      </w:r>
+      <w:r>
+        <w:rPr>
+          <w:b/>
+          <w:sz w:val="28"/>
+          <w:szCs w:val="28"/>
+        </w:rPr>
+        <w:t>viations</w:t>
       </w:r>
     </w:p>
     <w:tbl>
@@ -1462,6 +1651,7 @@
                 <w:sz w:val="24"/>
                 <w:szCs w:val="24"/>
               </w:rPr>
+              <w:lastRenderedPageBreak/>
               <w:t>UR</w:t>
             </w:r>
           </w:p>
@@ -1525,6 +1715,174 @@
                 <w:szCs w:val="24"/>
               </w:rPr>
               <w:t>Statement of work</w:t>
+            </w:r>
+          </w:p>
+        </w:tc>
+      </w:tr>
+      <w:tr>
+        <w:tc>
+          <w:tcPr>
+            <w:tcW w:w="3259" w:type="dxa"/>
+          </w:tcPr>
+          <w:p>
+            <w:pPr>
+              <w:rPr>
+                <w:sz w:val="24"/>
+                <w:szCs w:val="24"/>
+              </w:rPr>
+            </w:pPr>
+            <w:r>
+              <w:rPr>
+                <w:sz w:val="24"/>
+                <w:szCs w:val="24"/>
+              </w:rPr>
+              <w:t>UFR</w:t>
+            </w:r>
+          </w:p>
+        </w:tc>
+        <w:tc>
+          <w:tcPr>
+            <w:tcW w:w="3259" w:type="dxa"/>
+          </w:tcPr>
+          <w:p>
+            <w:pPr>
+              <w:rPr>
+                <w:sz w:val="24"/>
+                <w:szCs w:val="24"/>
+              </w:rPr>
+            </w:pPr>
+            <w:r>
+              <w:rPr>
+                <w:sz w:val="24"/>
+                <w:szCs w:val="24"/>
+              </w:rPr>
+              <w:t>User Functional REQ</w:t>
+            </w:r>
+          </w:p>
+        </w:tc>
+      </w:tr>
+      <w:tr>
+        <w:tc>
+          <w:tcPr>
+            <w:tcW w:w="3259" w:type="dxa"/>
+          </w:tcPr>
+          <w:p>
+            <w:pPr>
+              <w:rPr>
+                <w:sz w:val="24"/>
+                <w:szCs w:val="24"/>
+              </w:rPr>
+            </w:pPr>
+            <w:r>
+              <w:rPr>
+                <w:sz w:val="24"/>
+                <w:szCs w:val="24"/>
+              </w:rPr>
+              <w:t>UPR</w:t>
+            </w:r>
+          </w:p>
+        </w:tc>
+        <w:tc>
+          <w:tcPr>
+            <w:tcW w:w="3259" w:type="dxa"/>
+          </w:tcPr>
+          <w:p>
+            <w:pPr>
+              <w:rPr>
+                <w:sz w:val="24"/>
+                <w:szCs w:val="24"/>
+              </w:rPr>
+            </w:pPr>
+            <w:r>
+              <w:rPr>
+                <w:sz w:val="24"/>
+                <w:szCs w:val="24"/>
+              </w:rPr>
+              <w:t>User Performance REQ</w:t>
+            </w:r>
+          </w:p>
+        </w:tc>
+      </w:tr>
+      <w:tr>
+        <w:tc>
+          <w:tcPr>
+            <w:tcW w:w="3259" w:type="dxa"/>
+          </w:tcPr>
+          <w:p>
+            <w:pPr>
+              <w:rPr>
+                <w:sz w:val="24"/>
+                <w:szCs w:val="24"/>
+              </w:rPr>
+            </w:pPr>
+            <w:r>
+              <w:rPr>
+                <w:sz w:val="24"/>
+                <w:szCs w:val="24"/>
+              </w:rPr>
+              <w:t>UIR</w:t>
+            </w:r>
+          </w:p>
+        </w:tc>
+        <w:tc>
+          <w:tcPr>
+            <w:tcW w:w="3259" w:type="dxa"/>
+          </w:tcPr>
+          <w:p>
+            <w:pPr>
+              <w:rPr>
+                <w:sz w:val="24"/>
+                <w:szCs w:val="24"/>
+              </w:rPr>
+            </w:pPr>
+            <w:r>
+              <w:rPr>
+                <w:sz w:val="24"/>
+                <w:szCs w:val="24"/>
+              </w:rPr>
+              <w:t>User Interface REQ</w:t>
+            </w:r>
+          </w:p>
+        </w:tc>
+      </w:tr>
+      <w:tr>
+        <w:tc>
+          <w:tcPr>
+            <w:tcW w:w="3259" w:type="dxa"/>
+          </w:tcPr>
+          <w:p>
+            <w:pPr>
+              <w:rPr>
+                <w:sz w:val="24"/>
+                <w:szCs w:val="24"/>
+              </w:rPr>
+            </w:pPr>
+            <w:r>
+              <w:rPr>
+                <w:sz w:val="24"/>
+                <w:szCs w:val="24"/>
+              </w:rPr>
+              <w:t>UER</w:t>
+            </w:r>
+          </w:p>
+        </w:tc>
+        <w:tc>
+          <w:tcPr>
+            <w:tcW w:w="3259" w:type="dxa"/>
+          </w:tcPr>
+          <w:p>
+            <w:pPr>
+              <w:rPr>
+                <w:sz w:val="24"/>
+                <w:szCs w:val="24"/>
+              </w:rPr>
+            </w:pPr>
+            <w:r>
+              <w:rPr>
+                <w:sz w:val="24"/>
+                <w:szCs w:val="24"/>
+              </w:rPr>
+              <w:t>User Environment REQ</w:t>
             </w:r>
           </w:p>
         </w:tc>
@@ -1554,7 +1912,7 @@
       <w:pPr>
         <w:pStyle w:val="Overskrift1"/>
       </w:pPr>
-      <w:bookmarkStart w:id="0" w:name="_Toc272587312"/>
+      <w:bookmarkStart w:id="0" w:name="_Toc272661373"/>
       <w:r>
         <w:t>Scope</w:t>
       </w:r>
@@ -1565,7 +1923,7 @@
       <w:pPr>
         <w:pStyle w:val="Overskrift2"/>
       </w:pPr>
-      <w:bookmarkStart w:id="1" w:name="_Toc272587313"/>
+      <w:bookmarkStart w:id="1" w:name="_Toc272661374"/>
       <w:r>
         <w:t>Identification</w:t>
       </w:r>
@@ -1574,56 +1932,48 @@
     <w:p>
       <w:pPr>
         <w:ind w:left="720"/>
-        <w:rPr>
-          <w:lang w:val="en-US"/>
-        </w:rPr>
       </w:pPr>
       <w:r>
-        <w:rPr>
-          <w:lang w:val="en-US"/>
-        </w:rPr>
         <w:t xml:space="preserve">The system to which this document applies </w:t>
       </w:r>
       <w:r>
-        <w:rPr>
-          <w:lang w:val="en-US"/>
-        </w:rPr>
         <w:t>is a pod that can be attached to the F-16 combat aircraft.</w:t>
       </w:r>
     </w:p>
     <w:p>
       <w:pPr>
         <w:ind w:left="720"/>
-        <w:rPr>
-          <w:lang w:val="en-US"/>
-        </w:rPr>
       </w:pPr>
       <w:r>
-        <w:rPr>
-          <w:lang w:val="en-US"/>
-        </w:rPr>
         <w:t>The pod has eight compartments for chaff/flares magazines. It houses an electronic control unit. It has suspensions for power/data cables, connectors and six sensor units.</w:t>
       </w:r>
     </w:p>
     <w:p>
       <w:pPr>
         <w:ind w:left="720"/>
-        <w:rPr>
-          <w:lang w:val="en-US"/>
-        </w:rPr>
       </w:pPr>
       <w:r>
-        <w:rPr>
-          <w:lang w:val="en-US"/>
-        </w:rPr>
-        <w:t>The pod is able to keep the temperature inside the pod below 70 degree Celsius.</w:t>
+        <w:t>The system is able to keep the temperature inside the pod below 70 degree Celsius.</w:t>
       </w:r>
     </w:p>
     <w:p>
       <w:pPr>
+        <w:ind w:left="720"/>
+      </w:pPr>
+      <w:r>
+        <w:t>The pod structure and attachments will be exposed to high g-forces and high temperatures especially on the front part.</w:t>
+      </w:r>
+    </w:p>
+    <w:p>
+      <w:pPr>
+        <w:ind w:left="720"/>
+      </w:pPr>
+    </w:p>
+    <w:p>
+      <w:pPr>
         <w:pStyle w:val="Overskrift2"/>
       </w:pPr>
-      <w:bookmarkStart w:id="2" w:name="_Toc272587314"/>
+      <w:bookmarkStart w:id="2" w:name="_Toc272661375"/>
       <w:r>
         <w:t>System overview</w:t>
       </w:r>
@@ -1632,32 +1982,17 @@
     <w:p>
       <w:pPr>
         <w:ind w:left="720"/>
-        <w:rPr>
-          <w:lang w:val="en-US"/>
-        </w:rPr>
       </w:pPr>
       <w:r>
-        <w:rPr>
-          <w:lang w:val="en-US"/>
-        </w:rPr>
         <w:t xml:space="preserve">The </w:t>
       </w:r>
       <w:r>
-        <w:rPr>
-          <w:lang w:val="en-US"/>
-        </w:rPr>
         <w:t xml:space="preserve">pod is part of </w:t>
       </w:r>
       <w:r>
-        <w:rPr>
-          <w:lang w:val="en-US"/>
-        </w:rPr>
         <w:t>a self protection suite for the F-16 combat aircraft</w:t>
       </w:r>
       <w:r>
-        <w:rPr>
-          <w:lang w:val="en-US"/>
-        </w:rPr>
         <w:t>. The system is made up of subsystems which are:</w:t>
       </w:r>
     </w:p>
@@ -1668,14 +2003,8 @@
           <w:ilvl w:val="0"/>
           <w:numId w:val="5"/>
         </w:numPr>
-        <w:rPr>
-          <w:lang w:val="en-US"/>
-        </w:rPr>
       </w:pPr>
       <w:r>
-        <w:rPr>
-          <w:lang w:val="en-US"/>
-        </w:rPr>
         <w:t>An intelligent cockpit control unit.</w:t>
       </w:r>
     </w:p>
@@ -1686,14 +2015,8 @@
           <w:ilvl w:val="0"/>
           <w:numId w:val="5"/>
         </w:numPr>
-        <w:rPr>
-          <w:lang w:val="en-US"/>
-        </w:rPr>
       </w:pPr>
       <w:r>
-        <w:rPr>
-          <w:lang w:val="en-US"/>
-        </w:rPr>
         <w:t>A missile warning system (MWS) consisting of six sensor and an electronic control unit.</w:t>
       </w:r>
     </w:p>
@@ -1704,28 +2027,28 @@
           <w:ilvl w:val="0"/>
           <w:numId w:val="5"/>
         </w:numPr>
-        <w:rPr>
-          <w:lang w:val="en-US"/>
-        </w:rPr>
       </w:pPr>
       <w:r>
-        <w:rPr>
-          <w:lang w:val="en-US"/>
-        </w:rPr>
         <w:t xml:space="preserve">A pod </w:t>
       </w:r>
       <w:r>
-        <w:rPr>
-          <w:lang w:val="en-US"/>
-        </w:rPr>
-        <w:t>which incorporates eight magazines and housing the MWS.</w:t>
+        <w:t>which incorporates eight magazines, six sensors and housing the MWS.</w:t>
       </w:r>
     </w:p>
     <w:p>
       <w:pPr>
+        <w:pStyle w:val="Listeafsnit"/>
+        <w:numPr>
+          <w:ilvl w:val="0"/>
+          <w:numId w:val="5"/>
+        </w:numPr>
+      </w:pPr>
+    </w:p>
+    <w:p>
+      <w:pPr>
         <w:pStyle w:val="Overskrift2"/>
       </w:pPr>
-      <w:bookmarkStart w:id="3" w:name="_Toc272587315"/>
+      <w:bookmarkStart w:id="3" w:name="_Toc272661376"/>
       <w:r>
         <w:t>Document overview</w:t>
       </w:r>
@@ -1737,12 +2060,27 @@
         <w:pStyle w:val="Overskrift1"/>
       </w:pPr>
       <w:bookmarkStart w:id="4" w:name="_Toc272587237"/>
-      <w:bookmarkStart w:id="5" w:name="_Toc272587316"/>
+      <w:bookmarkStart w:id="5" w:name="_Toc272661377"/>
       <w:r>
         <w:t>Requirements</w:t>
       </w:r>
       <w:bookmarkEnd w:id="4"/>
       <w:bookmarkEnd w:id="5"/>
+    </w:p>
+    <w:p/>
+    <w:p>
+      <w:pPr>
+        <w:pStyle w:val="Overskrift2"/>
+        <w:numPr>
+          <w:ilvl w:val="1"/>
+          <w:numId w:val="2"/>
+        </w:numPr>
+      </w:pPr>
+      <w:bookmarkStart w:id="6" w:name="_Toc272661378"/>
+      <w:r>
+        <w:t>Functional requirements</w:t>
+      </w:r>
+      <w:bookmarkEnd w:id="6"/>
     </w:p>
     <w:p/>
     <w:tbl>
@@ -1764,21 +2102,16 @@
           <w:p>
             <w:pPr>
               <w:jc w:val="center"/>
-              <w:rPr>
-                <w:b/>
-              </w:rPr>
-            </w:pPr>
-            <w:r>
-              <w:rPr>
-                <w:b/>
-              </w:rPr>
-              <w:t xml:space="preserve">REQ </w:t>
-            </w:r>
-            <w:r>
-              <w:rPr>
-                <w:b/>
-              </w:rPr>
-              <w:t>ID</w:t>
+            </w:pPr>
+            <w:r>
+              <w:lastRenderedPageBreak/>
+              <w:t>U</w:t>
+            </w:r>
+            <w:r>
+              <w:t>F</w:t>
+            </w:r>
+            <w:r>
+              <w:t>R-1</w:t>
             </w:r>
           </w:p>
         </w:tc>
@@ -1787,17 +2120,8 @@
             <w:tcW w:w="7969" w:type="dxa"/>
           </w:tcPr>
           <w:p>
-            <w:pPr>
-              <w:jc w:val="center"/>
-              <w:rPr>
-                <w:b/>
-              </w:rPr>
-            </w:pPr>
-            <w:r>
-              <w:rPr>
-                <w:b/>
-              </w:rPr>
-              <w:t>Requirement</w:t>
+            <w:r>
+              <w:t>The weight of the pod shall not exceed 175 Kg.</w:t>
             </w:r>
           </w:p>
         </w:tc>
@@ -1812,7 +2136,7 @@
               <w:jc w:val="center"/>
             </w:pPr>
             <w:r>
-              <w:t>UR-1</w:t>
+              <w:t>UFR-2</w:t>
             </w:r>
           </w:p>
         </w:tc>
@@ -1822,13 +2146,67 @@
           </w:tcPr>
           <w:p>
             <w:r>
-              <w:t>The weight of the pod shall not exceed 175 Kg.</w:t>
+              <w:t>The pod shall have eight dispensers.</w:t>
+            </w:r>
+          </w:p>
+        </w:tc>
+      </w:tr>
+      <w:tr>
+        <w:tc>
+          <w:tcPr>
+            <w:tcW w:w="1275" w:type="dxa"/>
+          </w:tcPr>
+          <w:p>
+            <w:pPr>
+              <w:jc w:val="center"/>
+            </w:pPr>
+            <w:r>
+              <w:t>U</w:t>
+            </w:r>
+            <w:r>
+              <w:t>F</w:t>
+            </w:r>
+            <w:r>
+              <w:t>R-</w:t>
+            </w:r>
+            <w:r>
+              <w:t>3</w:t>
+            </w:r>
+          </w:p>
+        </w:tc>
+        <w:tc>
+          <w:tcPr>
+            <w:tcW w:w="7969" w:type="dxa"/>
+          </w:tcPr>
+          <w:p>
+            <w:r>
+              <w:t xml:space="preserve">The pod shall dispense forward, sideward and </w:t>
+            </w:r>
+            <w:r>
+              <w:t>downwards</w:t>
+            </w:r>
+            <w:r>
+              <w:t>.</w:t>
             </w:r>
           </w:p>
         </w:tc>
       </w:tr>
     </w:tbl>
     <w:p/>
+    <w:p>
+      <w:pPr>
+        <w:pStyle w:val="Overskrift2"/>
+        <w:numPr>
+          <w:ilvl w:val="1"/>
+          <w:numId w:val="6"/>
+        </w:numPr>
+      </w:pPr>
+      <w:bookmarkStart w:id="7" w:name="_Toc272661379"/>
+      <w:r>
+        <w:t>Performance requirements</w:t>
+      </w:r>
+      <w:bookmarkEnd w:id="7"/>
+    </w:p>
     <w:p>
       <w:pPr>
         <w:pStyle w:val="Overskrift2"/>
@@ -1837,13 +2215,11 @@
           <w:numId w:val="2"/>
         </w:numPr>
       </w:pPr>
-      <w:bookmarkStart w:id="6" w:name="_Toc272587238"/>
-      <w:bookmarkStart w:id="7" w:name="_Toc272587317"/>
+      <w:bookmarkStart w:id="8" w:name="_Toc272661380"/>
       <w:r>
-        <w:t>State and modes</w:t>
+        <w:t>Environment requirements</w:t>
       </w:r>
-      <w:bookmarkEnd w:id="6"/>
-      <w:bookmarkEnd w:id="7"/>
+      <w:bookmarkEnd w:id="8"/>
     </w:p>
     <w:p>
       <w:pPr>
@@ -1853,30 +2229,13 @@
           <w:numId w:val="2"/>
         </w:numPr>
       </w:pPr>
-      <w:bookmarkStart w:id="8" w:name="_Toc272587239"/>
-      <w:bookmarkStart w:id="9" w:name="_Toc272587318"/>
+      <w:bookmarkStart w:id="9" w:name="_Toc272661381"/>
       <w:r>
-        <w:t>External interfaces</w:t>
+        <w:t>Interface requirements</w:t>
       </w:r>
-      <w:bookmarkEnd w:id="8"/>
       <w:bookmarkEnd w:id="9"/>
     </w:p>
-    <w:p>
-      <w:pPr>
-        <w:pStyle w:val="Overskrift2"/>
-        <w:numPr>
-          <w:ilvl w:val="1"/>
-          <w:numId w:val="2"/>
-        </w:numPr>
-      </w:pPr>
-      <w:bookmarkStart w:id="10" w:name="_Toc272587240"/>
-      <w:bookmarkStart w:id="11" w:name="_Toc272587319"/>
-      <w:r>
-        <w:t>Design constraints</w:t>
-      </w:r>
-      <w:bookmarkEnd w:id="10"/>
-      <w:bookmarkEnd w:id="11"/>
-    </w:p>
+    <w:p/>
     <w:p/>
     <w:p/>
     <w:p/>
@@ -2403,6 +2762,36 @@
   </w:num>
   <w:num w:numId="5">
     <w:abstractNumId w:val="4"/>
+  </w:num>
+  <w:num w:numId="6">
+    <w:abstractNumId w:val="1"/>
+    <w:lvlOverride w:ilvl="0">
+      <w:startOverride w:val="1"/>
+    </w:lvlOverride>
+    <w:lvlOverride w:ilvl="1">
+      <w:startOverride w:val="1"/>
+    </w:lvlOverride>
+    <w:lvlOverride w:ilvl="2">
+      <w:startOverride w:val="1"/>
+    </w:lvlOverride>
+    <w:lvlOverride w:ilvl="3">
+      <w:startOverride w:val="1"/>
+    </w:lvlOverride>
+    <w:lvlOverride w:ilvl="4">
+      <w:startOverride w:val="1"/>
+    </w:lvlOverride>
+    <w:lvlOverride w:ilvl="5">
+      <w:startOverride w:val="1"/>
+    </w:lvlOverride>
+    <w:lvlOverride w:ilvl="6">
+      <w:startOverride w:val="1"/>
+    </w:lvlOverride>
+    <w:lvlOverride w:ilvl="7">
+      <w:startOverride w:val="1"/>
+    </w:lvlOverride>
+    <w:lvlOverride w:ilvl="8">
+      <w:startOverride w:val="1"/>
+    </w:lvlOverride>
   </w:num>
 </w:numbering>
 </file>
@@ -2567,6 +2956,9 @@
     <w:name w:val="Normal"/>
     <w:qFormat/>
     <w:rsid w:val="00760E87"/>
+    <w:rPr>
+      <w:lang w:val="en-US"/>
+    </w:rPr>
   </w:style>
   <w:style w:type="paragraph" w:styleId="Overskrift1">
     <w:name w:val="heading 1"/>
@@ -3162,7 +3554,7 @@
 </file>
 
 <file path=customXml/itemProps1.xml><?xml version="1.0" encoding="utf-8"?>
-<ds:datastoreItem xmlns:ds="http://schemas.openxmlformats.org/officeDocument/2006/customXml" ds:itemID="{44402944-6A15-4D0E-86E4-C8906A3FF69D}">
+<ds:datastoreItem xmlns:ds="http://schemas.openxmlformats.org/officeDocument/2006/customXml" ds:itemID="{3DFD391C-E362-4500-A89D-A1D34B58E6C9}">
   <ds:schemaRefs>
     <ds:schemaRef ds:uri="http://schemas.openxmlformats.org/officeDocument/2006/bibliography"/>
   </ds:schemaRefs>

</xml_diff>

<commit_message>
SOW - Added requirements. Updated 1.1. Added abbreviations.
</commit_message>
<xml_diff>
--- a/Subcontractor/MWS pod contract.docx
+++ b/Subcontractor/MWS pod contract.docx
@@ -1066,7 +1066,6 @@
                 <w:szCs w:val="24"/>
               </w:rPr>
             </w:pPr>
-            <w:proofErr w:type="spellStart"/>
             <w:r>
               <w:rPr>
                 <w:sz w:val="24"/>
@@ -1074,7 +1073,6 @@
               </w:rPr>
               <w:t>kpi</w:t>
             </w:r>
-            <w:proofErr w:type="spellEnd"/>
           </w:p>
         </w:tc>
         <w:tc>
@@ -1157,7 +1155,6 @@
                 <w:szCs w:val="24"/>
               </w:rPr>
             </w:pPr>
-            <w:proofErr w:type="spellStart"/>
             <w:r>
               <w:rPr>
                 <w:sz w:val="24"/>
@@ -1165,7 +1162,6 @@
               </w:rPr>
               <w:t>kpi</w:t>
             </w:r>
-            <w:proofErr w:type="spellEnd"/>
           </w:p>
         </w:tc>
         <w:tc>
@@ -1255,7 +1251,6 @@
                 <w:szCs w:val="24"/>
               </w:rPr>
             </w:pPr>
-            <w:proofErr w:type="spellStart"/>
             <w:r>
               <w:rPr>
                 <w:sz w:val="24"/>
@@ -1263,7 +1258,6 @@
               </w:rPr>
               <w:t>kpi</w:t>
             </w:r>
-            <w:proofErr w:type="spellEnd"/>
           </w:p>
         </w:tc>
         <w:tc>
@@ -1369,7 +1363,6 @@
                 <w:szCs w:val="24"/>
               </w:rPr>
             </w:pPr>
-            <w:proofErr w:type="spellStart"/>
             <w:r>
               <w:rPr>
                 <w:sz w:val="24"/>
@@ -1377,7 +1370,6 @@
               </w:rPr>
               <w:t>Kpi</w:t>
             </w:r>
-            <w:proofErr w:type="spellEnd"/>
           </w:p>
         </w:tc>
         <w:tc>
@@ -1397,6 +1389,118 @@
                 <w:szCs w:val="24"/>
               </w:rPr>
               <w:t>4</w:t>
+            </w:r>
+          </w:p>
+        </w:tc>
+      </w:tr>
+      <w:tr>
+        <w:tc>
+          <w:tcPr>
+            <w:tcW w:w="2444" w:type="dxa"/>
+          </w:tcPr>
+          <w:p>
+            <w:pPr>
+              <w:rPr>
+                <w:sz w:val="24"/>
+                <w:szCs w:val="24"/>
+              </w:rPr>
+            </w:pPr>
+            <w:r>
+              <w:rPr>
+                <w:sz w:val="24"/>
+                <w:szCs w:val="24"/>
+              </w:rPr>
+              <w:t>19-09-2010</w:t>
+            </w:r>
+          </w:p>
+        </w:tc>
+        <w:tc>
+          <w:tcPr>
+            <w:tcW w:w="2444" w:type="dxa"/>
+          </w:tcPr>
+          <w:p>
+            <w:pPr>
+              <w:rPr>
+                <w:sz w:val="24"/>
+                <w:szCs w:val="24"/>
+              </w:rPr>
+            </w:pPr>
+            <w:r>
+              <w:rPr>
+                <w:sz w:val="24"/>
+                <w:szCs w:val="24"/>
+              </w:rPr>
+              <w:t>Adde requirements.</w:t>
+            </w:r>
+          </w:p>
+          <w:p>
+            <w:pPr>
+              <w:rPr>
+                <w:sz w:val="24"/>
+                <w:szCs w:val="24"/>
+              </w:rPr>
+            </w:pPr>
+            <w:r>
+              <w:rPr>
+                <w:sz w:val="24"/>
+                <w:szCs w:val="24"/>
+              </w:rPr>
+              <w:t>Uopdated 1.1.</w:t>
+            </w:r>
+          </w:p>
+          <w:p>
+            <w:pPr>
+              <w:rPr>
+                <w:sz w:val="24"/>
+                <w:szCs w:val="24"/>
+              </w:rPr>
+            </w:pPr>
+            <w:r>
+              <w:rPr>
+                <w:sz w:val="24"/>
+                <w:szCs w:val="24"/>
+              </w:rPr>
+              <w:t>Added abbreviations.</w:t>
+            </w:r>
+          </w:p>
+        </w:tc>
+        <w:tc>
+          <w:tcPr>
+            <w:tcW w:w="2445" w:type="dxa"/>
+          </w:tcPr>
+          <w:p>
+            <w:pPr>
+              <w:rPr>
+                <w:sz w:val="24"/>
+                <w:szCs w:val="24"/>
+              </w:rPr>
+            </w:pPr>
+            <w:r>
+              <w:rPr>
+                <w:sz w:val="24"/>
+                <w:szCs w:val="24"/>
+              </w:rPr>
+              <w:t>kpi</w:t>
+            </w:r>
+          </w:p>
+        </w:tc>
+        <w:tc>
+          <w:tcPr>
+            <w:tcW w:w="2445" w:type="dxa"/>
+          </w:tcPr>
+          <w:p>
+            <w:pPr>
+              <w:rPr>
+                <w:sz w:val="24"/>
+                <w:szCs w:val="24"/>
+              </w:rPr>
+            </w:pPr>
+            <w:r>
+              <w:rPr>
+                <w:sz w:val="24"/>
+                <w:szCs w:val="24"/>
+              </w:rPr>
+              <w:t>5</w:t>
             </w:r>
           </w:p>
         </w:tc>
@@ -1540,21 +1644,12 @@
                 <w:szCs w:val="24"/>
               </w:rPr>
             </w:pPr>
-            <w:proofErr w:type="spellStart"/>
-            <w:r>
-              <w:rPr>
-                <w:sz w:val="24"/>
-                <w:szCs w:val="24"/>
-              </w:rPr>
-              <w:t>Therma</w:t>
-            </w:r>
-            <w:proofErr w:type="spellEnd"/>
-            <w:r>
-              <w:rPr>
-                <w:sz w:val="24"/>
-                <w:szCs w:val="24"/>
-              </w:rPr>
-              <w:t xml:space="preserve"> case.pdf</w:t>
+            <w:r>
+              <w:rPr>
+                <w:sz w:val="24"/>
+                <w:szCs w:val="24"/>
+              </w:rPr>
+              <w:t>Therma case.pdf</w:t>
             </w:r>
           </w:p>
         </w:tc>
@@ -1651,7 +1746,6 @@
                 <w:sz w:val="24"/>
                 <w:szCs w:val="24"/>
               </w:rPr>
-              <w:lastRenderedPageBreak/>
               <w:t>UR</w:t>
             </w:r>
           </w:p>
@@ -1883,6 +1977,177 @@
                 <w:szCs w:val="24"/>
               </w:rPr>
               <w:t>User Environment REQ</w:t>
+            </w:r>
+          </w:p>
+        </w:tc>
+      </w:tr>
+      <w:tr>
+        <w:tc>
+          <w:tcPr>
+            <w:tcW w:w="3259" w:type="dxa"/>
+          </w:tcPr>
+          <w:p>
+            <w:pPr>
+              <w:rPr>
+                <w:sz w:val="24"/>
+                <w:szCs w:val="24"/>
+              </w:rPr>
+            </w:pPr>
+            <w:r>
+              <w:rPr>
+                <w:sz w:val="24"/>
+                <w:szCs w:val="24"/>
+              </w:rPr>
+              <w:t>TBD</w:t>
+            </w:r>
+          </w:p>
+        </w:tc>
+        <w:tc>
+          <w:tcPr>
+            <w:tcW w:w="3259" w:type="dxa"/>
+          </w:tcPr>
+          <w:p>
+            <w:pPr>
+              <w:rPr>
+                <w:sz w:val="24"/>
+                <w:szCs w:val="24"/>
+              </w:rPr>
+            </w:pPr>
+            <w:r>
+              <w:rPr>
+                <w:sz w:val="24"/>
+                <w:szCs w:val="24"/>
+              </w:rPr>
+              <w:t>To Be Determined</w:t>
+            </w:r>
+          </w:p>
+        </w:tc>
+      </w:tr>
+      <w:tr>
+        <w:tc>
+          <w:tcPr>
+            <w:tcW w:w="3259" w:type="dxa"/>
+          </w:tcPr>
+          <w:p>
+            <w:pPr>
+              <w:rPr>
+                <w:sz w:val="24"/>
+                <w:szCs w:val="24"/>
+              </w:rPr>
+            </w:pPr>
+            <w:r>
+              <w:rPr>
+                <w:sz w:val="24"/>
+                <w:szCs w:val="24"/>
+              </w:rPr>
+              <w:t>TBR</w:t>
+            </w:r>
+          </w:p>
+        </w:tc>
+        <w:tc>
+          <w:tcPr>
+            <w:tcW w:w="3259" w:type="dxa"/>
+          </w:tcPr>
+          <w:p>
+            <w:pPr>
+              <w:rPr>
+                <w:sz w:val="24"/>
+                <w:szCs w:val="24"/>
+              </w:rPr>
+            </w:pPr>
+            <w:r>
+              <w:rPr>
+                <w:sz w:val="24"/>
+                <w:szCs w:val="24"/>
+              </w:rPr>
+              <w:t>To Be Reviewed</w:t>
+            </w:r>
+          </w:p>
+        </w:tc>
+      </w:tr>
+      <w:tr>
+        <w:tc>
+          <w:tcPr>
+            <w:tcW w:w="3259" w:type="dxa"/>
+          </w:tcPr>
+          <w:p>
+            <w:pPr>
+              <w:rPr>
+                <w:sz w:val="24"/>
+                <w:szCs w:val="24"/>
+              </w:rPr>
+            </w:pPr>
+            <w:r>
+              <w:rPr>
+                <w:sz w:val="24"/>
+                <w:szCs w:val="24"/>
+              </w:rPr>
+              <w:t>TBS</w:t>
+            </w:r>
+          </w:p>
+        </w:tc>
+        <w:tc>
+          <w:tcPr>
+            <w:tcW w:w="3259" w:type="dxa"/>
+          </w:tcPr>
+          <w:p>
+            <w:pPr>
+              <w:rPr>
+                <w:sz w:val="24"/>
+                <w:szCs w:val="24"/>
+              </w:rPr>
+            </w:pPr>
+            <w:r>
+              <w:rPr>
+                <w:sz w:val="24"/>
+                <w:szCs w:val="24"/>
+              </w:rPr>
+              <w:t>To Be Supplied - A</w:t>
+            </w:r>
+            <w:r>
+              <w:t>waiting input</w:t>
+            </w:r>
+          </w:p>
+        </w:tc>
+      </w:tr>
+      <w:tr>
+        <w:tc>
+          <w:tcPr>
+            <w:tcW w:w="3259" w:type="dxa"/>
+          </w:tcPr>
+          <w:p>
+            <w:pPr>
+              <w:rPr>
+                <w:sz w:val="24"/>
+                <w:szCs w:val="24"/>
+              </w:rPr>
+            </w:pPr>
+            <w:r>
+              <w:rPr>
+                <w:sz w:val="24"/>
+                <w:szCs w:val="24"/>
+              </w:rPr>
+              <w:t>MWS</w:t>
+            </w:r>
+          </w:p>
+        </w:tc>
+        <w:tc>
+          <w:tcPr>
+            <w:tcW w:w="3259" w:type="dxa"/>
+          </w:tcPr>
+          <w:p>
+            <w:pPr>
+              <w:rPr>
+                <w:sz w:val="24"/>
+                <w:szCs w:val="24"/>
+              </w:rPr>
+            </w:pPr>
+            <w:r>
+              <w:rPr>
+                <w:sz w:val="24"/>
+                <w:szCs w:val="24"/>
+              </w:rPr>
+              <w:t>Missile Warning System</w:t>
             </w:r>
           </w:p>
         </w:tc>
@@ -1937,7 +2202,13 @@
         <w:t xml:space="preserve">The system to which this document applies </w:t>
       </w:r>
       <w:r>
-        <w:t>is a pod that can be attached to the F-16 combat aircraft.</w:t>
+        <w:t>is a pod that can be attached to the F-16 combat aircraft</w:t>
+      </w:r>
+      <w:r>
+        <w:t xml:space="preserve"> using standard T-hooks spaced by 13 inches</w:t>
+      </w:r>
+      <w:r>
+        <w:t>.</w:t>
       </w:r>
     </w:p>
     <w:p>
@@ -1945,7 +2216,7 @@
         <w:ind w:left="720"/>
       </w:pPr>
       <w:r>
-        <w:t>The pod has eight compartments for chaff/flares magazines. It houses an electronic control unit. It has suspensions for power/data cables, connectors and six sensor units.</w:t>
+        <w:t>The dimensions and shape of the system shall be defined by manufacturer and shall be in compliance with the MIL_STD standards.</w:t>
       </w:r>
     </w:p>
     <w:p>
@@ -1953,7 +2224,13 @@
         <w:ind w:left="720"/>
       </w:pPr>
       <w:r>
-        <w:t>The system is able to keep the temperature inside the pod below 70 degree Celsius.</w:t>
+        <w:t xml:space="preserve">The pod has eight compartments for chaff/flare magazines. It houses an electronic control unit </w:t>
+      </w:r>
+      <w:r>
+        <w:t>and</w:t>
+      </w:r>
+      <w:r>
+        <w:t xml:space="preserve"> has suspensions for power/data cables, connectors and six sensor units.</w:t>
       </w:r>
     </w:p>
     <w:p>
@@ -1961,7 +2238,49 @@
         <w:ind w:left="720"/>
       </w:pPr>
       <w:r>
-        <w:t>The pod structure and attachments will be exposed to high g-forces and high temperatures especially on the front part.</w:t>
+        <w:t>The manufacturer shall identify the placement of the six sensors.</w:t>
+      </w:r>
+    </w:p>
+    <w:p>
+      <w:pPr>
+        <w:ind w:left="720"/>
+      </w:pPr>
+      <w:r>
+        <w:t>The system is able to keep the temperature</w:t>
+      </w:r>
+      <w:r>
+        <w:t xml:space="preserve"> of the MWS</w:t>
+      </w:r>
+      <w:r>
+        <w:t xml:space="preserve"> inside the pod below 70 degree Celsius.</w:t>
+      </w:r>
+    </w:p>
+    <w:p>
+      <w:pPr>
+        <w:ind w:left="720"/>
+      </w:pPr>
+      <w:r>
+        <w:t>The pod structure and attachments</w:t>
+      </w:r>
+      <w:r>
+        <w:t xml:space="preserve"> is able to withstand</w:t>
+      </w:r>
+      <w:r>
+        <w:t xml:space="preserve"> high g-forces and high temperatures especially on the front part</w:t>
+      </w:r>
+      <w:r>
+        <w:t xml:space="preserve"> and still be operational</w:t>
+      </w:r>
+      <w:r>
+        <w:t>.</w:t>
+      </w:r>
+    </w:p>
+    <w:p>
+      <w:pPr>
+        <w:ind w:left="720"/>
+      </w:pPr>
+      <w:r>
+        <w:t>All requirements are verified by subcontractor.</w:t>
       </w:r>
     </w:p>
     <w:p>
@@ -2029,21 +2348,14 @@
         </w:numPr>
       </w:pPr>
       <w:r>
+        <w:lastRenderedPageBreak/>
         <w:t xml:space="preserve">A pod </w:t>
       </w:r>
       <w:r>
         <w:t>which incorporates eight magazines, six sensors and housing the MWS.</w:t>
       </w:r>
     </w:p>
-    <w:p>
-      <w:pPr>
-        <w:pStyle w:val="Listeafsnit"/>
-        <w:numPr>
-          <w:ilvl w:val="0"/>
-          <w:numId w:val="5"/>
-        </w:numPr>
-      </w:pPr>
-    </w:p>
+    <w:p/>
     <w:p>
       <w:pPr>
         <w:pStyle w:val="Overskrift2"/>
@@ -2054,7 +2366,26 @@
       </w:r>
       <w:bookmarkEnd w:id="3"/>
     </w:p>
-    <w:p/>
+    <w:p>
+      <w:pPr>
+        <w:ind w:firstLine="720"/>
+        <w:rPr>
+          <w:i/>
+        </w:rPr>
+      </w:pPr>
+      <w:r>
+        <w:rPr>
+          <w:i/>
+        </w:rPr>
+        <w:t>Empty</w:t>
+      </w:r>
+      <w:r>
+        <w:rPr>
+          <w:i/>
+        </w:rPr>
+        <w:t>.</w:t>
+      </w:r>
+    </w:p>
     <w:p>
       <w:pPr>
         <w:pStyle w:val="Overskrift1"/>
@@ -2104,7 +2435,6 @@
               <w:jc w:val="center"/>
             </w:pPr>
             <w:r>
-              <w:lastRenderedPageBreak/>
               <w:t>U</w:t>
             </w:r>
             <w:r>
@@ -2180,13 +2510,147 @@
           </w:tcPr>
           <w:p>
             <w:r>
-              <w:t xml:space="preserve">The pod shall dispense forward, sideward and </w:t>
-            </w:r>
-            <w:r>
-              <w:t>downwards</w:t>
-            </w:r>
-            <w:r>
-              <w:t>.</w:t>
+              <w:t xml:space="preserve">The pod shall dispense forward. </w:t>
+            </w:r>
+          </w:p>
+          <w:p>
+            <w:r>
+              <w:t>-15 ̊ Relative to z-axis.</w:t>
+            </w:r>
+          </w:p>
+          <w:p>
+            <w:r>
+              <w:t>-15 ̊ Relative to y axis.</w:t>
+            </w:r>
+          </w:p>
+        </w:tc>
+      </w:tr>
+      <w:tr>
+        <w:tc>
+          <w:tcPr>
+            <w:tcW w:w="1275" w:type="dxa"/>
+          </w:tcPr>
+          <w:p>
+            <w:pPr>
+              <w:jc w:val="center"/>
+            </w:pPr>
+            <w:r>
+              <w:t>UFR-4</w:t>
+            </w:r>
+          </w:p>
+        </w:tc>
+        <w:tc>
+          <w:tcPr>
+            <w:tcW w:w="7969" w:type="dxa"/>
+          </w:tcPr>
+          <w:p>
+            <w:r>
+              <w:t>The pod shall dispense sideward.</w:t>
+            </w:r>
+          </w:p>
+          <w:p>
+            <w:r>
+              <w:t>-90 ̊ Relative to z-axis.</w:t>
+            </w:r>
+          </w:p>
+          <w:p>
+            <w:r>
+              <w:t>-45 ̊ Relative to y axis.</w:t>
+            </w:r>
+          </w:p>
+        </w:tc>
+      </w:tr>
+      <w:tr>
+        <w:tc>
+          <w:tcPr>
+            <w:tcW w:w="1275" w:type="dxa"/>
+          </w:tcPr>
+          <w:p>
+            <w:pPr>
+              <w:jc w:val="center"/>
+            </w:pPr>
+            <w:r>
+              <w:t>UFR-</w:t>
+            </w:r>
+            <w:r>
+              <w:t>5</w:t>
+            </w:r>
+          </w:p>
+        </w:tc>
+        <w:tc>
+          <w:tcPr>
+            <w:tcW w:w="7969" w:type="dxa"/>
+          </w:tcPr>
+          <w:p>
+            <w:r>
+              <w:t>The pod shall dispense downwards.</w:t>
+            </w:r>
+          </w:p>
+          <w:p>
+            <w:r>
+              <w:t>-90 ̊ Relative to x-axis.</w:t>
+            </w:r>
+          </w:p>
+          <w:p>
+            <w:r>
+              <w:t>-90 ̊ Relative to y axis.</w:t>
+            </w:r>
+          </w:p>
+        </w:tc>
+      </w:tr>
+      <w:tr>
+        <w:tc>
+          <w:tcPr>
+            <w:tcW w:w="1275" w:type="dxa"/>
+          </w:tcPr>
+          <w:p>
+            <w:pPr>
+              <w:jc w:val="center"/>
+            </w:pPr>
+            <w:r>
+              <w:t>UFR-6</w:t>
+            </w:r>
+          </w:p>
+        </w:tc>
+        <w:tc>
+          <w:tcPr>
+            <w:tcW w:w="7969" w:type="dxa"/>
+          </w:tcPr>
+          <w:p>
+            <w:r>
+              <w:t xml:space="preserve">The dimensions of the pod shall comply to the MIL_STD_xx1  </w:t>
+            </w:r>
+            <w:r>
+              <w:rPr>
+                <w:b/>
+                <w:color w:val="FF0000"/>
+              </w:rPr>
+              <w:t>TBD</w:t>
+            </w:r>
+          </w:p>
+        </w:tc>
+      </w:tr>
+      <w:tr>
+        <w:tc>
+          <w:tcPr>
+            <w:tcW w:w="1275" w:type="dxa"/>
+          </w:tcPr>
+          <w:p>
+            <w:pPr>
+              <w:jc w:val="center"/>
+            </w:pPr>
+            <w:r>
+              <w:t>UFR-7</w:t>
+            </w:r>
+          </w:p>
+        </w:tc>
+        <w:tc>
+          <w:tcPr>
+            <w:tcW w:w="7969" w:type="dxa"/>
+          </w:tcPr>
+          <w:p>
+            <w:r>
+              <w:t>The system shall include a hardware implemented safety interlock to prevent dispensing on ground.</w:t>
             </w:r>
           </w:p>
         </w:tc>
@@ -2207,6 +2671,160 @@
       </w:r>
       <w:bookmarkEnd w:id="7"/>
     </w:p>
+    <w:p/>
+    <w:tbl>
+      <w:tblPr>
+        <w:tblStyle w:val="Tabel-Gitter"/>
+        <w:tblW w:w="0" w:type="auto"/>
+        <w:tblInd w:w="534" w:type="dxa"/>
+        <w:tblLook w:val="04A0"/>
+      </w:tblPr>
+      <w:tblGrid>
+        <w:gridCol w:w="1275"/>
+        <w:gridCol w:w="7969"/>
+      </w:tblGrid>
+      <w:tr>
+        <w:tc>
+          <w:tcPr>
+            <w:tcW w:w="1275" w:type="dxa"/>
+          </w:tcPr>
+          <w:p>
+            <w:pPr>
+              <w:jc w:val="center"/>
+            </w:pPr>
+            <w:r>
+              <w:t>U</w:t>
+            </w:r>
+            <w:r>
+              <w:t>P</w:t>
+            </w:r>
+            <w:r>
+              <w:t>R-1</w:t>
+            </w:r>
+          </w:p>
+        </w:tc>
+        <w:tc>
+          <w:tcPr>
+            <w:tcW w:w="7969" w:type="dxa"/>
+          </w:tcPr>
+          <w:p>
+            <w:r>
+              <w:t>The pod</w:t>
+            </w:r>
+            <w:r>
+              <w:t xml:space="preserve"> structure</w:t>
+            </w:r>
+            <w:r>
+              <w:t xml:space="preserve"> shall </w:t>
+            </w:r>
+            <w:r>
+              <w:t>be without any failures after being exposed to a steady state acceleration of 5g fore.</w:t>
+            </w:r>
+          </w:p>
+        </w:tc>
+      </w:tr>
+      <w:tr>
+        <w:tc>
+          <w:tcPr>
+            <w:tcW w:w="1275" w:type="dxa"/>
+          </w:tcPr>
+          <w:p>
+            <w:pPr>
+              <w:jc w:val="center"/>
+            </w:pPr>
+            <w:r>
+              <w:t>UPR-2</w:t>
+            </w:r>
+          </w:p>
+        </w:tc>
+        <w:tc>
+          <w:tcPr>
+            <w:tcW w:w="7969" w:type="dxa"/>
+          </w:tcPr>
+          <w:p>
+            <w:r>
+              <w:t>The pod structure shall be without any failures after being exposed to a steady state acceleration of 2.5g aft.</w:t>
+            </w:r>
+          </w:p>
+        </w:tc>
+      </w:tr>
+      <w:tr>
+        <w:tc>
+          <w:tcPr>
+            <w:tcW w:w="1275" w:type="dxa"/>
+          </w:tcPr>
+          <w:p>
+            <w:pPr>
+              <w:jc w:val="center"/>
+            </w:pPr>
+            <w:r>
+              <w:t>UPR-3</w:t>
+            </w:r>
+          </w:p>
+        </w:tc>
+        <w:tc>
+          <w:tcPr>
+            <w:tcW w:w="7969" w:type="dxa"/>
+          </w:tcPr>
+          <w:p>
+            <w:r>
+              <w:t>The pod structure shall be without any failures after being exposed to a steady state acceleration of 25g up.</w:t>
+            </w:r>
+          </w:p>
+        </w:tc>
+      </w:tr>
+      <w:tr>
+        <w:tc>
+          <w:tcPr>
+            <w:tcW w:w="1275" w:type="dxa"/>
+          </w:tcPr>
+          <w:p>
+            <w:pPr>
+              <w:jc w:val="center"/>
+            </w:pPr>
+            <w:r>
+              <w:t>UPR-4</w:t>
+            </w:r>
+          </w:p>
+        </w:tc>
+        <w:tc>
+          <w:tcPr>
+            <w:tcW w:w="7969" w:type="dxa"/>
+          </w:tcPr>
+          <w:p>
+            <w:r>
+              <w:t>The pod structure shall be without any failures after being exposed to a steady state acceleration of 11g down.</w:t>
+            </w:r>
+          </w:p>
+        </w:tc>
+      </w:tr>
+      <w:tr>
+        <w:tc>
+          <w:tcPr>
+            <w:tcW w:w="1275" w:type="dxa"/>
+          </w:tcPr>
+          <w:p>
+            <w:pPr>
+              <w:jc w:val="center"/>
+            </w:pPr>
+            <w:r>
+              <w:t>UPR-5</w:t>
+            </w:r>
+          </w:p>
+        </w:tc>
+        <w:tc>
+          <w:tcPr>
+            <w:tcW w:w="7969" w:type="dxa"/>
+          </w:tcPr>
+          <w:p>
+            <w:r>
+              <w:t>The six sensors shall be located to cover all angles which are not shaded by the aircraft.</w:t>
+            </w:r>
+          </w:p>
+        </w:tc>
+      </w:tr>
+    </w:tbl>
+    <w:p/>
     <w:p>
       <w:pPr>
         <w:pStyle w:val="Overskrift2"/>
@@ -2221,6 +2839,154 @@
       </w:r>
       <w:bookmarkEnd w:id="8"/>
     </w:p>
+    <w:p/>
+    <w:tbl>
+      <w:tblPr>
+        <w:tblStyle w:val="Tabel-Gitter"/>
+        <w:tblW w:w="0" w:type="auto"/>
+        <w:tblInd w:w="534" w:type="dxa"/>
+        <w:tblLook w:val="04A0"/>
+      </w:tblPr>
+      <w:tblGrid>
+        <w:gridCol w:w="1275"/>
+        <w:gridCol w:w="7969"/>
+      </w:tblGrid>
+      <w:tr>
+        <w:tc>
+          <w:tcPr>
+            <w:tcW w:w="1275" w:type="dxa"/>
+          </w:tcPr>
+          <w:p>
+            <w:pPr>
+              <w:jc w:val="center"/>
+            </w:pPr>
+            <w:r>
+              <w:lastRenderedPageBreak/>
+              <w:t>U</w:t>
+            </w:r>
+            <w:r>
+              <w:t>E</w:t>
+            </w:r>
+            <w:r>
+              <w:t>R-1</w:t>
+            </w:r>
+          </w:p>
+        </w:tc>
+        <w:tc>
+          <w:tcPr>
+            <w:tcW w:w="7969" w:type="dxa"/>
+          </w:tcPr>
+          <w:p>
+            <w:r>
+              <w:t>The pod structure shall be operational at temperatures of 95 ̊C on the outer skin for 25 minutes.</w:t>
+            </w:r>
+          </w:p>
+        </w:tc>
+      </w:tr>
+      <w:tr>
+        <w:tc>
+          <w:tcPr>
+            <w:tcW w:w="1275" w:type="dxa"/>
+          </w:tcPr>
+          <w:p>
+            <w:pPr>
+              <w:jc w:val="center"/>
+            </w:pPr>
+            <w:r>
+              <w:t>U</w:t>
+            </w:r>
+            <w:r>
+              <w:t>E</w:t>
+            </w:r>
+            <w:r>
+              <w:t>R-</w:t>
+            </w:r>
+            <w:r>
+              <w:t>2</w:t>
+            </w:r>
+          </w:p>
+        </w:tc>
+        <w:tc>
+          <w:tcPr>
+            <w:tcW w:w="7969" w:type="dxa"/>
+          </w:tcPr>
+          <w:p>
+            <w:r>
+              <w:t>The pod structure shall be operational at temperatures of 102 ̊C on the leading edge for 25 minutes.</w:t>
+            </w:r>
+          </w:p>
+        </w:tc>
+      </w:tr>
+      <w:tr>
+        <w:tc>
+          <w:tcPr>
+            <w:tcW w:w="1275" w:type="dxa"/>
+          </w:tcPr>
+          <w:p>
+            <w:pPr>
+              <w:jc w:val="center"/>
+            </w:pPr>
+            <w:r>
+              <w:t>U</w:t>
+            </w:r>
+            <w:r>
+              <w:t>E</w:t>
+            </w:r>
+            <w:r>
+              <w:t>R-</w:t>
+            </w:r>
+            <w:r>
+              <w:t>3</w:t>
+            </w:r>
+          </w:p>
+        </w:tc>
+        <w:tc>
+          <w:tcPr>
+            <w:tcW w:w="7969" w:type="dxa"/>
+          </w:tcPr>
+          <w:p>
+            <w:r>
+              <w:t>The pod structure shall be operational at temperatures of 134 ̊C on the outer skin for 3 minutes.</w:t>
+            </w:r>
+          </w:p>
+        </w:tc>
+      </w:tr>
+      <w:tr>
+        <w:tc>
+          <w:tcPr>
+            <w:tcW w:w="1275" w:type="dxa"/>
+          </w:tcPr>
+          <w:p>
+            <w:pPr>
+              <w:jc w:val="center"/>
+            </w:pPr>
+            <w:r>
+              <w:t>U</w:t>
+            </w:r>
+            <w:r>
+              <w:t>E</w:t>
+            </w:r>
+            <w:r>
+              <w:t>R-</w:t>
+            </w:r>
+            <w:r>
+              <w:t>4</w:t>
+            </w:r>
+          </w:p>
+        </w:tc>
+        <w:tc>
+          <w:tcPr>
+            <w:tcW w:w="7969" w:type="dxa"/>
+          </w:tcPr>
+          <w:p>
+            <w:r>
+              <w:t>The pod structure shall be operational at temperatures of 151 ̊C on the leading edge for 3 minutes.</w:t>
+            </w:r>
+          </w:p>
+        </w:tc>
+      </w:tr>
+    </w:tbl>
+    <w:p/>
     <w:p>
       <w:pPr>
         <w:pStyle w:val="Overskrift2"/>
@@ -2235,6 +3001,84 @@
       </w:r>
       <w:bookmarkEnd w:id="9"/>
     </w:p>
+    <w:p/>
+    <w:tbl>
+      <w:tblPr>
+        <w:tblStyle w:val="Tabel-Gitter"/>
+        <w:tblW w:w="0" w:type="auto"/>
+        <w:tblInd w:w="534" w:type="dxa"/>
+        <w:tblLook w:val="04A0"/>
+      </w:tblPr>
+      <w:tblGrid>
+        <w:gridCol w:w="1275"/>
+        <w:gridCol w:w="7969"/>
+      </w:tblGrid>
+      <w:tr>
+        <w:tc>
+          <w:tcPr>
+            <w:tcW w:w="1275" w:type="dxa"/>
+          </w:tcPr>
+          <w:p>
+            <w:pPr>
+              <w:jc w:val="center"/>
+            </w:pPr>
+            <w:r>
+              <w:t>U</w:t>
+            </w:r>
+            <w:r>
+              <w:t>I</w:t>
+            </w:r>
+            <w:r>
+              <w:t>R-1</w:t>
+            </w:r>
+          </w:p>
+        </w:tc>
+        <w:tc>
+          <w:tcPr>
+            <w:tcW w:w="7969" w:type="dxa"/>
+          </w:tcPr>
+          <w:p>
+            <w:r>
+              <w:t>The</w:t>
+            </w:r>
+            <w:r>
+              <w:t xml:space="preserve"> attachment to the aircraft shall be done using the MIL_STD_xx2 T-hooks.</w:t>
+            </w:r>
+          </w:p>
+        </w:tc>
+      </w:tr>
+      <w:tr>
+        <w:tc>
+          <w:tcPr>
+            <w:tcW w:w="1275" w:type="dxa"/>
+          </w:tcPr>
+          <w:p>
+            <w:pPr>
+              <w:jc w:val="center"/>
+            </w:pPr>
+            <w:r>
+              <w:t>UIR-2</w:t>
+            </w:r>
+          </w:p>
+        </w:tc>
+        <w:tc>
+          <w:tcPr>
+            <w:tcW w:w="7969" w:type="dxa"/>
+          </w:tcPr>
+          <w:p>
+            <w:r>
+              <w:t>The pod shall provide a MIL_STD_xx3 connector which includes 115VAC/400Hz power</w:t>
+            </w:r>
+            <w:r>
+              <w:t xml:space="preserve"> and</w:t>
+            </w:r>
+            <w:r>
+              <w:t xml:space="preserve"> 6 data wires.</w:t>
+            </w:r>
+          </w:p>
+        </w:tc>
+      </w:tr>
+    </w:tbl>
     <w:p/>
     <w:p/>
     <w:p/>
@@ -3554,7 +4398,7 @@
 </file>
 
 <file path=customXml/itemProps1.xml><?xml version="1.0" encoding="utf-8"?>
-<ds:datastoreItem xmlns:ds="http://schemas.openxmlformats.org/officeDocument/2006/customXml" ds:itemID="{3DFD391C-E362-4500-A89D-A1D34B58E6C9}">
+<ds:datastoreItem xmlns:ds="http://schemas.openxmlformats.org/officeDocument/2006/customXml" ds:itemID="{8F2788C3-603F-4987-B132-9D68B19FBCE6}">
   <ds:schemaRefs>
     <ds:schemaRef ds:uri="http://schemas.openxmlformats.org/officeDocument/2006/bibliography"/>
   </ds:schemaRefs>

</xml_diff>

<commit_message>
SOW Updated 1.1 Revised requirements Sync standards with SRS. Moved references to 1.3 documents
</commit_message>
<xml_diff>
--- a/Subcontractor/MWS pod contract.docx
+++ b/Subcontractor/MWS pod contract.docx
@@ -102,7 +102,7 @@
           <w:r>
             <w:fldChar w:fldCharType="separate"/>
           </w:r>
-          <w:hyperlink w:anchor="_Toc272661373" w:history="1">
+          <w:hyperlink w:anchor="_Toc272784216" w:history="1">
             <w:r>
               <w:rPr>
                 <w:rStyle w:val="Hyperlink"/>
@@ -144,7 +144,7 @@
                 <w:noProof/>
                 <w:webHidden/>
               </w:rPr>
-              <w:instrText xml:space="preserve"> PAGEREF _Toc272661373 \h </w:instrText>
+              <w:instrText xml:space="preserve"> PAGEREF _Toc272784216 \h </w:instrText>
             </w:r>
             <w:r>
               <w:rPr>
@@ -188,7 +188,7 @@
               <w:lang w:val="da-DK" w:eastAsia="da-DK"/>
             </w:rPr>
           </w:pPr>
-          <w:hyperlink w:anchor="_Toc272661374" w:history="1">
+          <w:hyperlink w:anchor="_Toc272784217" w:history="1">
             <w:r>
               <w:rPr>
                 <w:rStyle w:val="Hyperlink"/>
@@ -230,7 +230,7 @@
                 <w:noProof/>
                 <w:webHidden/>
               </w:rPr>
-              <w:instrText xml:space="preserve"> PAGEREF _Toc272661374 \h </w:instrText>
+              <w:instrText xml:space="preserve"> PAGEREF _Toc272784217 \h </w:instrText>
             </w:r>
             <w:r>
               <w:rPr>
@@ -274,7 +274,7 @@
               <w:lang w:val="da-DK" w:eastAsia="da-DK"/>
             </w:rPr>
           </w:pPr>
-          <w:hyperlink w:anchor="_Toc272661375" w:history="1">
+          <w:hyperlink w:anchor="_Toc272784218" w:history="1">
             <w:r>
               <w:rPr>
                 <w:rStyle w:val="Hyperlink"/>
@@ -316,7 +316,7 @@
                 <w:noProof/>
                 <w:webHidden/>
               </w:rPr>
-              <w:instrText xml:space="preserve"> PAGEREF _Toc272661375 \h </w:instrText>
+              <w:instrText xml:space="preserve"> PAGEREF _Toc272784218 \h </w:instrText>
             </w:r>
             <w:r>
               <w:rPr>
@@ -336,7 +336,7 @@
                 <w:noProof/>
                 <w:webHidden/>
               </w:rPr>
-              <w:t>2</w:t>
+              <w:t>3</w:t>
             </w:r>
             <w:r>
               <w:rPr>
@@ -360,7 +360,7 @@
               <w:lang w:val="da-DK" w:eastAsia="da-DK"/>
             </w:rPr>
           </w:pPr>
-          <w:hyperlink w:anchor="_Toc272661376" w:history="1">
+          <w:hyperlink w:anchor="_Toc272784219" w:history="1">
             <w:r>
               <w:rPr>
                 <w:rStyle w:val="Hyperlink"/>
@@ -402,7 +402,7 @@
                 <w:noProof/>
                 <w:webHidden/>
               </w:rPr>
-              <w:instrText xml:space="preserve"> PAGEREF _Toc272661376 \h </w:instrText>
+              <w:instrText xml:space="preserve"> PAGEREF _Toc272784219 \h </w:instrText>
             </w:r>
             <w:r>
               <w:rPr>
@@ -422,7 +422,7 @@
                 <w:noProof/>
                 <w:webHidden/>
               </w:rPr>
-              <w:t>2</w:t>
+              <w:t>3</w:t>
             </w:r>
             <w:r>
               <w:rPr>
@@ -446,7 +446,7 @@
               <w:lang w:val="da-DK" w:eastAsia="da-DK"/>
             </w:rPr>
           </w:pPr>
-          <w:hyperlink w:anchor="_Toc272661377" w:history="1">
+          <w:hyperlink w:anchor="_Toc272784220" w:history="1">
             <w:r>
               <w:rPr>
                 <w:rStyle w:val="Hyperlink"/>
@@ -488,7 +488,7 @@
                 <w:noProof/>
                 <w:webHidden/>
               </w:rPr>
-              <w:instrText xml:space="preserve"> PAGEREF _Toc272661377 \h </w:instrText>
+              <w:instrText xml:space="preserve"> PAGEREF _Toc272784220 \h </w:instrText>
             </w:r>
             <w:r>
               <w:rPr>
@@ -508,7 +508,7 @@
                 <w:noProof/>
                 <w:webHidden/>
               </w:rPr>
-              <w:t>2</w:t>
+              <w:t>3</w:t>
             </w:r>
             <w:r>
               <w:rPr>
@@ -532,7 +532,7 @@
               <w:lang w:val="da-DK" w:eastAsia="da-DK"/>
             </w:rPr>
           </w:pPr>
-          <w:hyperlink w:anchor="_Toc272661378" w:history="1">
+          <w:hyperlink w:anchor="_Toc272784221" w:history="1">
             <w:r>
               <w:rPr>
                 <w:rStyle w:val="Hyperlink"/>
@@ -574,7 +574,7 @@
                 <w:noProof/>
                 <w:webHidden/>
               </w:rPr>
-              <w:instrText xml:space="preserve"> PAGEREF _Toc272661378 \h </w:instrText>
+              <w:instrText xml:space="preserve"> PAGEREF _Toc272784221 \h </w:instrText>
             </w:r>
             <w:r>
               <w:rPr>
@@ -594,7 +594,7 @@
                 <w:noProof/>
                 <w:webHidden/>
               </w:rPr>
-              <w:t>2</w:t>
+              <w:t>3</w:t>
             </w:r>
             <w:r>
               <w:rPr>
@@ -618,7 +618,7 @@
               <w:lang w:val="da-DK" w:eastAsia="da-DK"/>
             </w:rPr>
           </w:pPr>
-          <w:hyperlink w:anchor="_Toc272661379" w:history="1">
+          <w:hyperlink w:anchor="_Toc272784222" w:history="1">
             <w:r>
               <w:rPr>
                 <w:rStyle w:val="Hyperlink"/>
@@ -660,7 +660,7 @@
                 <w:noProof/>
                 <w:webHidden/>
               </w:rPr>
-              <w:instrText xml:space="preserve"> PAGEREF _Toc272661379 \h </w:instrText>
+              <w:instrText xml:space="preserve"> PAGEREF _Toc272784222 \h </w:instrText>
             </w:r>
             <w:r>
               <w:rPr>
@@ -704,7 +704,7 @@
               <w:lang w:val="da-DK" w:eastAsia="da-DK"/>
             </w:rPr>
           </w:pPr>
-          <w:hyperlink w:anchor="_Toc272661380" w:history="1">
+          <w:hyperlink w:anchor="_Toc272784223" w:history="1">
             <w:r>
               <w:rPr>
                 <w:rStyle w:val="Hyperlink"/>
@@ -746,7 +746,7 @@
                 <w:noProof/>
                 <w:webHidden/>
               </w:rPr>
-              <w:instrText xml:space="preserve"> PAGEREF _Toc272661380 \h </w:instrText>
+              <w:instrText xml:space="preserve"> PAGEREF _Toc272784223 \h </w:instrText>
             </w:r>
             <w:r>
               <w:rPr>
@@ -766,7 +766,7 @@
                 <w:noProof/>
                 <w:webHidden/>
               </w:rPr>
-              <w:t>3</w:t>
+              <w:t>4</w:t>
             </w:r>
             <w:r>
               <w:rPr>
@@ -790,7 +790,7 @@
               <w:lang w:val="da-DK" w:eastAsia="da-DK"/>
             </w:rPr>
           </w:pPr>
-          <w:hyperlink w:anchor="_Toc272661381" w:history="1">
+          <w:hyperlink w:anchor="_Toc272784224" w:history="1">
             <w:r>
               <w:rPr>
                 <w:rStyle w:val="Hyperlink"/>
@@ -832,7 +832,7 @@
                 <w:noProof/>
                 <w:webHidden/>
               </w:rPr>
-              <w:instrText xml:space="preserve"> PAGEREF _Toc272661381 \h </w:instrText>
+              <w:instrText xml:space="preserve"> PAGEREF _Toc272784224 \h </w:instrText>
             </w:r>
             <w:r>
               <w:rPr>
@@ -852,7 +852,7 @@
                 <w:noProof/>
                 <w:webHidden/>
               </w:rPr>
-              <w:t>3</w:t>
+              <w:t>4</w:t>
             </w:r>
             <w:r>
               <w:rPr>
@@ -906,8 +906,8 @@
       </w:tblPr>
       <w:tblGrid>
         <w:gridCol w:w="2444"/>
-        <w:gridCol w:w="2444"/>
-        <w:gridCol w:w="2445"/>
+        <w:gridCol w:w="3051"/>
+        <w:gridCol w:w="1838"/>
         <w:gridCol w:w="2445"/>
       </w:tblGrid>
       <w:tr>
@@ -935,7 +935,7 @@
         </w:tc>
         <w:tc>
           <w:tcPr>
-            <w:tcW w:w="2444" w:type="dxa"/>
+            <w:tcW w:w="3051" w:type="dxa"/>
           </w:tcPr>
           <w:p>
             <w:pPr>
@@ -957,7 +957,7 @@
         </w:tc>
         <w:tc>
           <w:tcPr>
-            <w:tcW w:w="2445" w:type="dxa"/>
+            <w:tcW w:w="1838" w:type="dxa"/>
           </w:tcPr>
           <w:p>
             <w:pPr>
@@ -1037,7 +1037,7 @@
         </w:tc>
         <w:tc>
           <w:tcPr>
-            <w:tcW w:w="2444" w:type="dxa"/>
+            <w:tcW w:w="3051" w:type="dxa"/>
           </w:tcPr>
           <w:p>
             <w:pPr>
@@ -1057,6 +1057,26 @@
         </w:tc>
         <w:tc>
           <w:tcPr>
+            <w:tcW w:w="1838" w:type="dxa"/>
+          </w:tcPr>
+          <w:p>
+            <w:pPr>
+              <w:rPr>
+                <w:sz w:val="24"/>
+                <w:szCs w:val="24"/>
+              </w:rPr>
+            </w:pPr>
+            <w:r>
+              <w:rPr>
+                <w:sz w:val="24"/>
+                <w:szCs w:val="24"/>
+              </w:rPr>
+              <w:t>kpi</w:t>
+            </w:r>
+          </w:p>
+        </w:tc>
+        <w:tc>
+          <w:tcPr>
             <w:tcW w:w="2445" w:type="dxa"/>
           </w:tcPr>
           <w:p>
@@ -1071,21 +1091,8 @@
                 <w:sz w:val="24"/>
                 <w:szCs w:val="24"/>
               </w:rPr>
-              <w:t>kpi</w:t>
-            </w:r>
-          </w:p>
-        </w:tc>
-        <w:tc>
-          <w:tcPr>
-            <w:tcW w:w="2445" w:type="dxa"/>
-          </w:tcPr>
-          <w:p>
-            <w:pPr>
-              <w:rPr>
-                <w:sz w:val="24"/>
-                <w:szCs w:val="24"/>
-              </w:rPr>
-            </w:pPr>
+              <w:t>0,</w:t>
+            </w:r>
             <w:r>
               <w:rPr>
                 <w:sz w:val="24"/>
@@ -1119,28 +1126,41 @@
         </w:tc>
         <w:tc>
           <w:tcPr>
-            <w:tcW w:w="2444" w:type="dxa"/>
-          </w:tcPr>
-          <w:p>
-            <w:pPr>
-              <w:rPr>
-                <w:sz w:val="24"/>
-                <w:szCs w:val="24"/>
-              </w:rPr>
-            </w:pPr>
-            <w:r>
-              <w:rPr>
-                <w:sz w:val="24"/>
-                <w:szCs w:val="24"/>
-              </w:rPr>
-              <w:t>Formatted</w:t>
-            </w:r>
-            <w:r>
-              <w:rPr>
-                <w:sz w:val="24"/>
-                <w:szCs w:val="24"/>
-              </w:rPr>
-              <w:t xml:space="preserve"> headings</w:t>
+            <w:tcW w:w="3051" w:type="dxa"/>
+          </w:tcPr>
+          <w:p>
+            <w:pPr>
+              <w:rPr>
+                <w:sz w:val="24"/>
+                <w:szCs w:val="24"/>
+              </w:rPr>
+            </w:pPr>
+            <w:r>
+              <w:rPr>
+                <w:sz w:val="24"/>
+                <w:szCs w:val="24"/>
+              </w:rPr>
+              <w:t>Formatted headings</w:t>
+            </w:r>
+          </w:p>
+        </w:tc>
+        <w:tc>
+          <w:tcPr>
+            <w:tcW w:w="1838" w:type="dxa"/>
+          </w:tcPr>
+          <w:p>
+            <w:pPr>
+              <w:rPr>
+                <w:sz w:val="24"/>
+                <w:szCs w:val="24"/>
+              </w:rPr>
+            </w:pPr>
+            <w:r>
+              <w:rPr>
+                <w:sz w:val="24"/>
+                <w:szCs w:val="24"/>
+              </w:rPr>
+              <w:t>kpi</w:t>
             </w:r>
           </w:p>
         </w:tc>
@@ -1160,27 +1180,7 @@
                 <w:sz w:val="24"/>
                 <w:szCs w:val="24"/>
               </w:rPr>
-              <w:t>kpi</w:t>
-            </w:r>
-          </w:p>
-        </w:tc>
-        <w:tc>
-          <w:tcPr>
-            <w:tcW w:w="2445" w:type="dxa"/>
-          </w:tcPr>
-          <w:p>
-            <w:pPr>
-              <w:rPr>
-                <w:sz w:val="24"/>
-                <w:szCs w:val="24"/>
-              </w:rPr>
-            </w:pPr>
-            <w:r>
-              <w:rPr>
-                <w:sz w:val="24"/>
-                <w:szCs w:val="24"/>
-              </w:rPr>
-              <w:t>2</w:t>
+              <w:t>0,2</w:t>
             </w:r>
           </w:p>
         </w:tc>
@@ -1208,35 +1208,41 @@
         </w:tc>
         <w:tc>
           <w:tcPr>
-            <w:tcW w:w="2444" w:type="dxa"/>
-          </w:tcPr>
-          <w:p>
-            <w:pPr>
-              <w:rPr>
-                <w:sz w:val="24"/>
-                <w:szCs w:val="24"/>
-              </w:rPr>
-            </w:pPr>
-            <w:r>
-              <w:rPr>
-                <w:sz w:val="24"/>
-                <w:szCs w:val="24"/>
-              </w:rPr>
-              <w:t xml:space="preserve">Work </w:t>
-            </w:r>
-            <w:r>
-              <w:rPr>
-                <w:sz w:val="24"/>
-                <w:szCs w:val="24"/>
-              </w:rPr>
-              <w:t>started</w:t>
-            </w:r>
-            <w:r>
-              <w:rPr>
-                <w:sz w:val="24"/>
-                <w:szCs w:val="24"/>
-              </w:rPr>
-              <w:t xml:space="preserve"> in 1.1 and 1.2</w:t>
+            <w:tcW w:w="3051" w:type="dxa"/>
+          </w:tcPr>
+          <w:p>
+            <w:pPr>
+              <w:rPr>
+                <w:sz w:val="24"/>
+                <w:szCs w:val="24"/>
+              </w:rPr>
+            </w:pPr>
+            <w:r>
+              <w:rPr>
+                <w:sz w:val="24"/>
+                <w:szCs w:val="24"/>
+              </w:rPr>
+              <w:t>Work started in 1.1 and 1.2</w:t>
+            </w:r>
+          </w:p>
+        </w:tc>
+        <w:tc>
+          <w:tcPr>
+            <w:tcW w:w="1838" w:type="dxa"/>
+          </w:tcPr>
+          <w:p>
+            <w:pPr>
+              <w:rPr>
+                <w:sz w:val="24"/>
+                <w:szCs w:val="24"/>
+              </w:rPr>
+            </w:pPr>
+            <w:r>
+              <w:rPr>
+                <w:sz w:val="24"/>
+                <w:szCs w:val="24"/>
+              </w:rPr>
+              <w:t>kpi</w:t>
             </w:r>
           </w:p>
         </w:tc>
@@ -1256,27 +1262,7 @@
                 <w:sz w:val="24"/>
                 <w:szCs w:val="24"/>
               </w:rPr>
-              <w:t>kpi</w:t>
-            </w:r>
-          </w:p>
-        </w:tc>
-        <w:tc>
-          <w:tcPr>
-            <w:tcW w:w="2445" w:type="dxa"/>
-          </w:tcPr>
-          <w:p>
-            <w:pPr>
-              <w:rPr>
-                <w:sz w:val="24"/>
-                <w:szCs w:val="24"/>
-              </w:rPr>
-            </w:pPr>
-            <w:r>
-              <w:rPr>
-                <w:sz w:val="24"/>
-                <w:szCs w:val="24"/>
-              </w:rPr>
-              <w:t>3</w:t>
+              <w:t>0,3</w:t>
             </w:r>
           </w:p>
         </w:tc>
@@ -1304,7 +1290,7 @@
         </w:tc>
         <w:tc>
           <w:tcPr>
-            <w:tcW w:w="2444" w:type="dxa"/>
+            <w:tcW w:w="3051" w:type="dxa"/>
           </w:tcPr>
           <w:p>
             <w:pPr>
@@ -1354,6 +1340,26 @@
         </w:tc>
         <w:tc>
           <w:tcPr>
+            <w:tcW w:w="1838" w:type="dxa"/>
+          </w:tcPr>
+          <w:p>
+            <w:pPr>
+              <w:rPr>
+                <w:sz w:val="24"/>
+                <w:szCs w:val="24"/>
+              </w:rPr>
+            </w:pPr>
+            <w:r>
+              <w:rPr>
+                <w:sz w:val="24"/>
+                <w:szCs w:val="24"/>
+              </w:rPr>
+              <w:t>Kpi</w:t>
+            </w:r>
+          </w:p>
+        </w:tc>
+        <w:tc>
+          <w:tcPr>
             <w:tcW w:w="2445" w:type="dxa"/>
           </w:tcPr>
           <w:p>
@@ -1368,27 +1374,7 @@
                 <w:sz w:val="24"/>
                 <w:szCs w:val="24"/>
               </w:rPr>
-              <w:t>Kpi</w:t>
-            </w:r>
-          </w:p>
-        </w:tc>
-        <w:tc>
-          <w:tcPr>
-            <w:tcW w:w="2445" w:type="dxa"/>
-          </w:tcPr>
-          <w:p>
-            <w:pPr>
-              <w:rPr>
-                <w:sz w:val="24"/>
-                <w:szCs w:val="24"/>
-              </w:rPr>
-            </w:pPr>
-            <w:r>
-              <w:rPr>
-                <w:sz w:val="24"/>
-                <w:szCs w:val="24"/>
-              </w:rPr>
-              <w:t>4</w:t>
+              <w:t>0,4</w:t>
             </w:r>
           </w:p>
         </w:tc>
@@ -1416,6 +1402,98 @@
         </w:tc>
         <w:tc>
           <w:tcPr>
+            <w:tcW w:w="3051" w:type="dxa"/>
+          </w:tcPr>
+          <w:p>
+            <w:pPr>
+              <w:rPr>
+                <w:sz w:val="24"/>
+                <w:szCs w:val="24"/>
+              </w:rPr>
+            </w:pPr>
+            <w:r>
+              <w:rPr>
+                <w:sz w:val="24"/>
+                <w:szCs w:val="24"/>
+              </w:rPr>
+              <w:t>Adde requirements.</w:t>
+            </w:r>
+          </w:p>
+          <w:p>
+            <w:pPr>
+              <w:rPr>
+                <w:sz w:val="24"/>
+                <w:szCs w:val="24"/>
+              </w:rPr>
+            </w:pPr>
+            <w:r>
+              <w:rPr>
+                <w:sz w:val="24"/>
+                <w:szCs w:val="24"/>
+              </w:rPr>
+              <w:t>Updated 1.1.</w:t>
+            </w:r>
+          </w:p>
+          <w:p>
+            <w:pPr>
+              <w:rPr>
+                <w:sz w:val="24"/>
+                <w:szCs w:val="24"/>
+              </w:rPr>
+            </w:pPr>
+            <w:r>
+              <w:rPr>
+                <w:sz w:val="24"/>
+                <w:szCs w:val="24"/>
+              </w:rPr>
+              <w:t>Added abbreviations.</w:t>
+            </w:r>
+          </w:p>
+        </w:tc>
+        <w:tc>
+          <w:tcPr>
+            <w:tcW w:w="1838" w:type="dxa"/>
+          </w:tcPr>
+          <w:p>
+            <w:pPr>
+              <w:rPr>
+                <w:sz w:val="24"/>
+                <w:szCs w:val="24"/>
+              </w:rPr>
+            </w:pPr>
+            <w:r>
+              <w:rPr>
+                <w:sz w:val="24"/>
+                <w:szCs w:val="24"/>
+              </w:rPr>
+              <w:t>kpi</w:t>
+            </w:r>
+          </w:p>
+        </w:tc>
+        <w:tc>
+          <w:tcPr>
+            <w:tcW w:w="2445" w:type="dxa"/>
+          </w:tcPr>
+          <w:p>
+            <w:pPr>
+              <w:rPr>
+                <w:sz w:val="24"/>
+                <w:szCs w:val="24"/>
+              </w:rPr>
+            </w:pPr>
+            <w:r>
+              <w:rPr>
+                <w:sz w:val="24"/>
+                <w:szCs w:val="24"/>
+              </w:rPr>
+              <w:t>0,5</w:t>
+            </w:r>
+          </w:p>
+        </w:tc>
+      </w:tr>
+      <w:tr>
+        <w:tc>
+          <w:tcPr>
             <w:tcW w:w="2444" w:type="dxa"/>
           </w:tcPr>
           <w:p>
@@ -1430,37 +1508,99 @@
                 <w:sz w:val="24"/>
                 <w:szCs w:val="24"/>
               </w:rPr>
-              <w:t>Adde requirements.</w:t>
-            </w:r>
-          </w:p>
-          <w:p>
-            <w:pPr>
-              <w:rPr>
-                <w:sz w:val="24"/>
-                <w:szCs w:val="24"/>
-              </w:rPr>
-            </w:pPr>
-            <w:r>
-              <w:rPr>
-                <w:sz w:val="24"/>
-                <w:szCs w:val="24"/>
-              </w:rPr>
-              <w:t>Uopdated 1.1.</w:t>
-            </w:r>
-          </w:p>
-          <w:p>
-            <w:pPr>
-              <w:rPr>
-                <w:sz w:val="24"/>
-                <w:szCs w:val="24"/>
-              </w:rPr>
-            </w:pPr>
-            <w:r>
-              <w:rPr>
-                <w:sz w:val="24"/>
-                <w:szCs w:val="24"/>
-              </w:rPr>
-              <w:t>Added abbreviations.</w:t>
+              <w:t>20-09-2010</w:t>
+            </w:r>
+          </w:p>
+        </w:tc>
+        <w:tc>
+          <w:tcPr>
+            <w:tcW w:w="3051" w:type="dxa"/>
+          </w:tcPr>
+          <w:p>
+            <w:pPr>
+              <w:rPr>
+                <w:sz w:val="24"/>
+                <w:szCs w:val="24"/>
+              </w:rPr>
+            </w:pPr>
+            <w:r>
+              <w:rPr>
+                <w:sz w:val="24"/>
+                <w:szCs w:val="24"/>
+              </w:rPr>
+              <w:t>Updated 1.1</w:t>
+            </w:r>
+          </w:p>
+          <w:p>
+            <w:pPr>
+              <w:rPr>
+                <w:sz w:val="24"/>
+                <w:szCs w:val="24"/>
+              </w:rPr>
+            </w:pPr>
+            <w:r>
+              <w:rPr>
+                <w:sz w:val="24"/>
+                <w:szCs w:val="24"/>
+              </w:rPr>
+              <w:t>Revised requirements</w:t>
+            </w:r>
+          </w:p>
+          <w:p>
+            <w:pPr>
+              <w:rPr>
+                <w:sz w:val="24"/>
+                <w:szCs w:val="24"/>
+              </w:rPr>
+            </w:pPr>
+            <w:r>
+              <w:rPr>
+                <w:sz w:val="24"/>
+                <w:szCs w:val="24"/>
+              </w:rPr>
+              <w:t>Sync standards with SRS</w:t>
+            </w:r>
+            <w:r>
+              <w:rPr>
+                <w:sz w:val="24"/>
+                <w:szCs w:val="24"/>
+              </w:rPr>
+              <w:t>.</w:t>
+            </w:r>
+          </w:p>
+          <w:p>
+            <w:pPr>
+              <w:rPr>
+                <w:sz w:val="24"/>
+                <w:szCs w:val="24"/>
+              </w:rPr>
+            </w:pPr>
+            <w:r>
+              <w:rPr>
+                <w:sz w:val="24"/>
+                <w:szCs w:val="24"/>
+              </w:rPr>
+              <w:t>Moved references to 1.3</w:t>
+            </w:r>
+          </w:p>
+        </w:tc>
+        <w:tc>
+          <w:tcPr>
+            <w:tcW w:w="1838" w:type="dxa"/>
+          </w:tcPr>
+          <w:p>
+            <w:pPr>
+              <w:rPr>
+                <w:sz w:val="24"/>
+                <w:szCs w:val="24"/>
+              </w:rPr>
+            </w:pPr>
+            <w:r>
+              <w:rPr>
+                <w:sz w:val="24"/>
+                <w:szCs w:val="24"/>
+              </w:rPr>
+              <w:t>kpi</w:t>
             </w:r>
           </w:p>
         </w:tc>
@@ -1480,27 +1620,7 @@
                 <w:sz w:val="24"/>
                 <w:szCs w:val="24"/>
               </w:rPr>
-              <w:t>kpi</w:t>
-            </w:r>
-          </w:p>
-        </w:tc>
-        <w:tc>
-          <w:tcPr>
-            <w:tcW w:w="2445" w:type="dxa"/>
-          </w:tcPr>
-          <w:p>
-            <w:pPr>
-              <w:rPr>
-                <w:sz w:val="24"/>
-                <w:szCs w:val="24"/>
-              </w:rPr>
-            </w:pPr>
-            <w:r>
-              <w:rPr>
-                <w:sz w:val="24"/>
-                <w:szCs w:val="24"/>
-              </w:rPr>
-              <w:t>5</w:t>
+              <w:t>0.6</w:t>
             </w:r>
           </w:p>
         </w:tc>
@@ -1530,176 +1650,7 @@
           <w:sz w:val="28"/>
           <w:szCs w:val="28"/>
         </w:rPr>
-        <w:t>References</w:t>
-      </w:r>
-    </w:p>
-    <w:tbl>
-      <w:tblPr>
-        <w:tblStyle w:val="Tabel-Gitter"/>
-        <w:tblW w:w="0" w:type="auto"/>
-        <w:tblLook w:val="04A0"/>
-      </w:tblPr>
-      <w:tblGrid>
-        <w:gridCol w:w="3259"/>
-        <w:gridCol w:w="3259"/>
-        <w:gridCol w:w="3260"/>
-      </w:tblGrid>
-      <w:tr>
-        <w:tc>
-          <w:tcPr>
-            <w:tcW w:w="3259" w:type="dxa"/>
-          </w:tcPr>
-          <w:p>
-            <w:pPr>
-              <w:rPr>
-                <w:b/>
-                <w:sz w:val="28"/>
-                <w:szCs w:val="28"/>
-              </w:rPr>
-            </w:pPr>
-            <w:r>
-              <w:rPr>
-                <w:b/>
-                <w:sz w:val="28"/>
-                <w:szCs w:val="28"/>
-              </w:rPr>
-              <w:t>ID</w:t>
-            </w:r>
-          </w:p>
-        </w:tc>
-        <w:tc>
-          <w:tcPr>
-            <w:tcW w:w="3259" w:type="dxa"/>
-          </w:tcPr>
-          <w:p>
-            <w:pPr>
-              <w:rPr>
-                <w:b/>
-                <w:sz w:val="28"/>
-                <w:szCs w:val="28"/>
-              </w:rPr>
-            </w:pPr>
-            <w:r>
-              <w:rPr>
-                <w:b/>
-                <w:sz w:val="28"/>
-                <w:szCs w:val="28"/>
-              </w:rPr>
-              <w:t>Document Name</w:t>
-            </w:r>
-          </w:p>
-        </w:tc>
-        <w:tc>
-          <w:tcPr>
-            <w:tcW w:w="3260" w:type="dxa"/>
-          </w:tcPr>
-          <w:p>
-            <w:pPr>
-              <w:rPr>
-                <w:b/>
-                <w:sz w:val="28"/>
-                <w:szCs w:val="28"/>
-              </w:rPr>
-            </w:pPr>
-            <w:r>
-              <w:rPr>
-                <w:b/>
-                <w:sz w:val="28"/>
-                <w:szCs w:val="28"/>
-              </w:rPr>
-              <w:t>Version</w:t>
-            </w:r>
-          </w:p>
-        </w:tc>
-      </w:tr>
-      <w:tr>
-        <w:tc>
-          <w:tcPr>
-            <w:tcW w:w="3259" w:type="dxa"/>
-          </w:tcPr>
-          <w:p>
-            <w:pPr>
-              <w:rPr>
-                <w:sz w:val="24"/>
-                <w:szCs w:val="24"/>
-              </w:rPr>
-            </w:pPr>
-            <w:r>
-              <w:rPr>
-                <w:sz w:val="24"/>
-                <w:szCs w:val="24"/>
-              </w:rPr>
-              <w:t>Ref-1</w:t>
-            </w:r>
-          </w:p>
-        </w:tc>
-        <w:tc>
-          <w:tcPr>
-            <w:tcW w:w="3259" w:type="dxa"/>
-          </w:tcPr>
-          <w:p>
-            <w:pPr>
-              <w:rPr>
-                <w:sz w:val="24"/>
-                <w:szCs w:val="24"/>
-              </w:rPr>
-            </w:pPr>
-            <w:r>
-              <w:rPr>
-                <w:sz w:val="24"/>
-                <w:szCs w:val="24"/>
-              </w:rPr>
-              <w:t>Therma case.pdf</w:t>
-            </w:r>
-          </w:p>
-        </w:tc>
-        <w:tc>
-          <w:tcPr>
-            <w:tcW w:w="3260" w:type="dxa"/>
-          </w:tcPr>
-          <w:p>
-            <w:pPr>
-              <w:rPr>
-                <w:sz w:val="24"/>
-                <w:szCs w:val="24"/>
-              </w:rPr>
-            </w:pPr>
-            <w:r>
-              <w:rPr>
-                <w:sz w:val="24"/>
-                <w:szCs w:val="24"/>
-              </w:rPr>
-              <w:t>1</w:t>
-            </w:r>
-          </w:p>
-        </w:tc>
-      </w:tr>
-    </w:tbl>
-    <w:p>
-      <w:pPr>
-        <w:spacing w:after="0"/>
-        <w:rPr>
-          <w:b/>
-          <w:sz w:val="28"/>
-          <w:szCs w:val="28"/>
-        </w:rPr>
-      </w:pPr>
-    </w:p>
-    <w:p>
-      <w:pPr>
-        <w:spacing w:after="0"/>
-        <w:rPr>
-          <w:b/>
-          <w:sz w:val="28"/>
-          <w:szCs w:val="28"/>
-        </w:rPr>
-      </w:pPr>
-      <w:r>
-        <w:rPr>
-          <w:b/>
-          <w:sz w:val="28"/>
-          <w:szCs w:val="28"/>
-        </w:rPr>
+        <w:lastRenderedPageBreak/>
         <w:t>Abbr</w:t>
       </w:r>
       <w:r>
@@ -2177,7 +2128,7 @@
       <w:pPr>
         <w:pStyle w:val="Overskrift1"/>
       </w:pPr>
-      <w:bookmarkStart w:id="0" w:name="_Toc272661373"/>
+      <w:bookmarkStart w:id="0" w:name="_Toc272784216"/>
       <w:r>
         <w:t>Scope</w:t>
       </w:r>
@@ -2188,7 +2139,7 @@
       <w:pPr>
         <w:pStyle w:val="Overskrift2"/>
       </w:pPr>
-      <w:bookmarkStart w:id="1" w:name="_Toc272661374"/>
+      <w:bookmarkStart w:id="1" w:name="_Toc272784217"/>
       <w:r>
         <w:t>Identification</w:t>
       </w:r>
@@ -2202,13 +2153,7 @@
         <w:t xml:space="preserve">The system to which this document applies </w:t>
       </w:r>
       <w:r>
-        <w:t>is a pod that can be attached to the F-16 combat aircraft</w:t>
-      </w:r>
-      <w:r>
-        <w:t xml:space="preserve"> using standard T-hooks spaced by 13 inches</w:t>
-      </w:r>
-      <w:r>
-        <w:t>.</w:t>
+        <w:t>is a pod that can be attached to the F-16 combat aircraft using standard T-hooks spaced by 13 inches.</w:t>
       </w:r>
     </w:p>
     <w:p>
@@ -2216,7 +2161,7 @@
         <w:ind w:left="720"/>
       </w:pPr>
       <w:r>
-        <w:t>The dimensions and shape of the system shall be defined by manufacturer and shall be in compliance with the MIL_STD standards.</w:t>
+        <w:t>The dimensions and shape of the system shall be defined by manufacturer and shall be in compliance with the FP42f standard.</w:t>
       </w:r>
     </w:p>
     <w:p>
@@ -2224,13 +2169,15 @@
         <w:ind w:left="720"/>
       </w:pPr>
       <w:r>
-        <w:t xml:space="preserve">The pod has eight compartments for chaff/flare magazines. It houses an electronic control unit </w:t>
+        <w:t>The pod has three compartments for chaff/flare magazines. Two compartments hold two magazines each and one compartment holds four magazines.</w:t>
       </w:r>
+    </w:p>
+    <w:p>
+      <w:pPr>
+        <w:ind w:left="720"/>
+      </w:pPr>
       <w:r>
-        <w:t>and</w:t>
-      </w:r>
-      <w:r>
-        <w:t xml:space="preserve"> has suspensions for power/data cables, connectors and six sensor units.</w:t>
+        <w:t xml:space="preserve"> It houses an electronic control unit and has suspensions for power/data cable harness, connectors and six sensor units which covers all angles not shaded by the aircraft seen from the pod.</w:t>
       </w:r>
     </w:p>
     <w:p>
@@ -2246,13 +2193,7 @@
         <w:ind w:left="720"/>
       </w:pPr>
       <w:r>
-        <w:t>The system is able to keep the temperature</w:t>
-      </w:r>
-      <w:r>
-        <w:t xml:space="preserve"> of the MWS</w:t>
-      </w:r>
-      <w:r>
-        <w:t xml:space="preserve"> inside the pod below 70 degree Celsius.</w:t>
+        <w:t>The system is able to keep the temperature of the MWS inside the pod below 70 degree Celsius.</w:t>
       </w:r>
     </w:p>
     <w:p>
@@ -2260,19 +2201,7 @@
         <w:ind w:left="720"/>
       </w:pPr>
       <w:r>
-        <w:t>The pod structure and attachments</w:t>
-      </w:r>
-      <w:r>
-        <w:t xml:space="preserve"> is able to withstand</w:t>
-      </w:r>
-      <w:r>
-        <w:t xml:space="preserve"> high g-forces and high temperatures especially on the front part</w:t>
-      </w:r>
-      <w:r>
-        <w:t xml:space="preserve"> and still be operational</w:t>
-      </w:r>
-      <w:r>
-        <w:t>.</w:t>
+        <w:t>The pod structure and attachments is able to withstand high g-forces and high temperatures especially on the front part and still be operational.</w:t>
       </w:r>
     </w:p>
     <w:p>
@@ -2292,7 +2221,7 @@
       <w:pPr>
         <w:pStyle w:val="Overskrift2"/>
       </w:pPr>
-      <w:bookmarkStart w:id="2" w:name="_Toc272661375"/>
+      <w:bookmarkStart w:id="2" w:name="_Toc272784218"/>
       <w:r>
         <w:t>System overview</w:t>
       </w:r>
@@ -2324,7 +2253,8 @@
         </w:numPr>
       </w:pPr>
       <w:r>
-        <w:t>An intelligent cockpit control unit.</w:t>
+        <w:lastRenderedPageBreak/>
+        <w:t>An cockpit control unit.</w:t>
       </w:r>
     </w:p>
     <w:p>
@@ -2348,7 +2278,6 @@
         </w:numPr>
       </w:pPr>
       <w:r>
-        <w:lastRenderedPageBreak/>
         <w:t xml:space="preserve">A pod </w:t>
       </w:r>
       <w:r>
@@ -2360,38 +2289,111 @@
       <w:pPr>
         <w:pStyle w:val="Overskrift2"/>
       </w:pPr>
-      <w:bookmarkStart w:id="3" w:name="_Toc272661376"/>
+      <w:bookmarkStart w:id="3" w:name="_Toc272784219"/>
       <w:r>
         <w:t>Document overview</w:t>
       </w:r>
       <w:bookmarkEnd w:id="3"/>
     </w:p>
+    <w:p/>
+    <w:tbl>
+      <w:tblPr>
+        <w:tblStyle w:val="Tabel-Gitter"/>
+        <w:tblW w:w="0" w:type="auto"/>
+        <w:tblInd w:w="534" w:type="dxa"/>
+        <w:tblLook w:val="04A0"/>
+      </w:tblPr>
+      <w:tblGrid>
+        <w:gridCol w:w="1275"/>
+        <w:gridCol w:w="5529"/>
+        <w:gridCol w:w="2440"/>
+      </w:tblGrid>
+      <w:tr>
+        <w:tc>
+          <w:tcPr>
+            <w:tcW w:w="1275" w:type="dxa"/>
+          </w:tcPr>
+          <w:p>
+            <w:pPr>
+              <w:rPr>
+                <w:sz w:val="24"/>
+                <w:szCs w:val="24"/>
+              </w:rPr>
+            </w:pPr>
+            <w:bookmarkStart w:id="4" w:name="_Toc272587237"/>
+            <w:bookmarkStart w:id="5" w:name="_Toc272784220"/>
+            <w:r>
+              <w:rPr>
+                <w:sz w:val="24"/>
+                <w:szCs w:val="24"/>
+              </w:rPr>
+              <w:t>Ref-1</w:t>
+            </w:r>
+          </w:p>
+        </w:tc>
+        <w:tc>
+          <w:tcPr>
+            <w:tcW w:w="5529" w:type="dxa"/>
+          </w:tcPr>
+          <w:p>
+            <w:pPr>
+              <w:rPr>
+                <w:sz w:val="24"/>
+                <w:szCs w:val="24"/>
+              </w:rPr>
+            </w:pPr>
+            <w:r>
+              <w:rPr>
+                <w:sz w:val="24"/>
+                <w:szCs w:val="24"/>
+              </w:rPr>
+              <w:t>Therma case.pdf</w:t>
+            </w:r>
+          </w:p>
+        </w:tc>
+        <w:tc>
+          <w:tcPr>
+            <w:tcW w:w="2440" w:type="dxa"/>
+          </w:tcPr>
+          <w:p>
+            <w:pPr>
+              <w:rPr>
+                <w:sz w:val="24"/>
+                <w:szCs w:val="24"/>
+              </w:rPr>
+            </w:pPr>
+            <w:r>
+              <w:rPr>
+                <w:sz w:val="24"/>
+                <w:szCs w:val="24"/>
+              </w:rPr>
+              <w:t xml:space="preserve">Version </w:t>
+            </w:r>
+            <w:r>
+              <w:rPr>
+                <w:sz w:val="24"/>
+                <w:szCs w:val="24"/>
+              </w:rPr>
+              <w:t>1</w:t>
+            </w:r>
+          </w:p>
+        </w:tc>
+      </w:tr>
+    </w:tbl>
     <w:p>
       <w:pPr>
-        <w:ind w:firstLine="720"/>
+        <w:spacing w:after="0"/>
         <w:rPr>
-          <w:i/>
+          <w:b/>
+          <w:sz w:val="28"/>
+          <w:szCs w:val="28"/>
         </w:rPr>
       </w:pPr>
-      <w:r>
-        <w:rPr>
-          <w:i/>
-        </w:rPr>
-        <w:t>Empty</w:t>
-      </w:r>
-      <w:r>
-        <w:rPr>
-          <w:i/>
-        </w:rPr>
-        <w:t>.</w:t>
-      </w:r>
     </w:p>
     <w:p>
       <w:pPr>
         <w:pStyle w:val="Overskrift1"/>
       </w:pPr>
-      <w:bookmarkStart w:id="4" w:name="_Toc272587237"/>
-      <w:bookmarkStart w:id="5" w:name="_Toc272661377"/>
       <w:r>
         <w:t>Requirements</w:t>
       </w:r>
@@ -2407,7 +2409,7 @@
           <w:numId w:val="2"/>
         </w:numPr>
       </w:pPr>
-      <w:bookmarkStart w:id="6" w:name="_Toc272661378"/>
+      <w:bookmarkStart w:id="6" w:name="_Toc272784221"/>
       <w:r>
         <w:t>Functional requirements</w:t>
       </w:r>
@@ -2451,7 +2453,16 @@
           </w:tcPr>
           <w:p>
             <w:r>
-              <w:t>The weight of the pod shall not exceed 175 Kg.</w:t>
+              <w:t xml:space="preserve">The weight of the pod </w:t>
+            </w:r>
+            <w:r>
+              <w:t xml:space="preserve">structure </w:t>
+            </w:r>
+            <w:r>
+              <w:t>shall not exceed 175 Kg.</w:t>
+            </w:r>
+            <w:r>
+              <w:t xml:space="preserve"> Harness not included</w:t>
             </w:r>
           </w:p>
         </w:tc>
@@ -2476,7 +2487,7 @@
           </w:tcPr>
           <w:p>
             <w:r>
-              <w:t>The pod shall have eight dispensers.</w:t>
+              <w:t>The pod shall have Three compartments for dispenser magazines.</w:t>
             </w:r>
           </w:p>
         </w:tc>
@@ -2510,7 +2521,7 @@
           </w:tcPr>
           <w:p>
             <w:r>
-              <w:t xml:space="preserve">The pod shall dispense forward. </w:t>
+              <w:t xml:space="preserve">The pod shall have one compartment for two magazines facing forward. </w:t>
             </w:r>
           </w:p>
           <w:p>
@@ -2520,7 +2531,7 @@
           </w:p>
           <w:p>
             <w:r>
-              <w:t>-15 ̊ Relative to y axis.</w:t>
+              <w:t>-15 ̊ Relative to x axis.</w:t>
             </w:r>
           </w:p>
         </w:tc>
@@ -2545,7 +2556,7 @@
           </w:tcPr>
           <w:p>
             <w:r>
-              <w:t>The pod shall dispense sideward.</w:t>
+              <w:t>The pod shall have one compartment for four magazines facing sideward.</w:t>
             </w:r>
           </w:p>
           <w:p>
@@ -2570,10 +2581,7 @@
               <w:jc w:val="center"/>
             </w:pPr>
             <w:r>
-              <w:t>UFR-</w:t>
-            </w:r>
-            <w:r>
-              <w:t>5</w:t>
+              <w:t>UFR-5</w:t>
             </w:r>
           </w:p>
         </w:tc>
@@ -2583,7 +2591,7 @@
           </w:tcPr>
           <w:p>
             <w:r>
-              <w:t>The pod shall dispense downwards.</w:t>
+              <w:t>The pod shall have one compartment for two magazines facing downwards.</w:t>
             </w:r>
           </w:p>
           <w:p>
@@ -2618,14 +2626,7 @@
           </w:tcPr>
           <w:p>
             <w:r>
-              <w:t xml:space="preserve">The dimensions of the pod shall comply to the MIL_STD_xx1  </w:t>
-            </w:r>
-            <w:r>
-              <w:rPr>
-                <w:b/>
-                <w:color w:val="FF0000"/>
-              </w:rPr>
-              <w:t>TBD</w:t>
+              <w:t>The dimensions of the pod shall comply to the standard FP42f</w:t>
             </w:r>
           </w:p>
         </w:tc>
@@ -2650,7 +2651,97 @@
           </w:tcPr>
           <w:p>
             <w:r>
-              <w:t>The system shall include a hardware implemented safety interlock to prevent dispensing on ground.</w:t>
+              <w:t xml:space="preserve">The system shall include a hardware implemented safety </w:t>
+            </w:r>
+            <w:r>
+              <w:t>switch</w:t>
+            </w:r>
+            <w:r>
+              <w:t xml:space="preserve"> to prevent dispensing on ground.</w:t>
+            </w:r>
+          </w:p>
+        </w:tc>
+      </w:tr>
+      <w:tr>
+        <w:tc>
+          <w:tcPr>
+            <w:tcW w:w="1275" w:type="dxa"/>
+          </w:tcPr>
+          <w:p>
+            <w:pPr>
+              <w:jc w:val="center"/>
+            </w:pPr>
+            <w:r>
+              <w:t>UFR-8</w:t>
+            </w:r>
+          </w:p>
+        </w:tc>
+        <w:tc>
+          <w:tcPr>
+            <w:tcW w:w="7969" w:type="dxa"/>
+          </w:tcPr>
+          <w:p>
+            <w:r>
+              <w:t>The hardware safety switch shall be operated with a safety pin.</w:t>
+            </w:r>
+          </w:p>
+        </w:tc>
+      </w:tr>
+      <w:tr>
+        <w:tc>
+          <w:tcPr>
+            <w:tcW w:w="1275" w:type="dxa"/>
+          </w:tcPr>
+          <w:p>
+            <w:pPr>
+              <w:jc w:val="center"/>
+            </w:pPr>
+            <w:r>
+              <w:t>UFR-9</w:t>
+            </w:r>
+          </w:p>
+        </w:tc>
+        <w:tc>
+          <w:tcPr>
+            <w:tcW w:w="7969" w:type="dxa"/>
+          </w:tcPr>
+          <w:p>
+            <w:r>
+              <w:t xml:space="preserve">The safety pin shall be clearly labeled and accessible by aircraft maintenance crew as specified by the aircraft maintenance manual </w:t>
+            </w:r>
+            <w:r>
+              <w:rPr>
+                <w:i/>
+              </w:rPr>
+              <w:t>AMM32f</w:t>
+            </w:r>
+            <w:r>
+              <w:t>.</w:t>
+            </w:r>
+          </w:p>
+        </w:tc>
+      </w:tr>
+      <w:tr>
+        <w:tc>
+          <w:tcPr>
+            <w:tcW w:w="1275" w:type="dxa"/>
+          </w:tcPr>
+          <w:p>
+            <w:pPr>
+              <w:jc w:val="center"/>
+            </w:pPr>
+            <w:r>
+              <w:t>UFR-10</w:t>
+            </w:r>
+          </w:p>
+        </w:tc>
+        <w:tc>
+          <w:tcPr>
+            <w:tcW w:w="7969" w:type="dxa"/>
+          </w:tcPr>
+          <w:p>
+            <w:r>
+              <w:t>All electrical connections shall be accessible from the outside to ease the attachment of the pod to the aircraft and for testing on ground when not attached.</w:t>
             </w:r>
           </w:p>
         </w:tc>
@@ -2665,7 +2756,7 @@
           <w:numId w:val="6"/>
         </w:numPr>
       </w:pPr>
-      <w:bookmarkStart w:id="7" w:name="_Toc272661379"/>
+      <w:bookmarkStart w:id="7" w:name="_Toc272784222"/>
       <w:r>
         <w:t>Performance requirements</w:t>
       </w:r>
@@ -2768,7 +2859,11 @@
           </w:tcPr>
           <w:p>
             <w:r>
-              <w:t>The pod structure shall be without any failures after being exposed to a steady state acceleration of 25g up.</w:t>
+              <w:t xml:space="preserve">The pod structure shall be without any failures after being exposed to a steady state </w:t>
+            </w:r>
+            <w:r>
+              <w:lastRenderedPageBreak/>
+              <w:t>acceleration of 25g up.</w:t>
             </w:r>
           </w:p>
         </w:tc>
@@ -2783,6 +2878,7 @@
               <w:jc w:val="center"/>
             </w:pPr>
             <w:r>
+              <w:lastRenderedPageBreak/>
               <w:t>UPR-4</w:t>
             </w:r>
           </w:p>
@@ -2833,7 +2929,7 @@
           <w:numId w:val="2"/>
         </w:numPr>
       </w:pPr>
-      <w:bookmarkStart w:id="8" w:name="_Toc272661380"/>
+      <w:bookmarkStart w:id="8" w:name="_Toc272784223"/>
       <w:r>
         <w:t>Environment requirements</w:t>
       </w:r>
@@ -2861,7 +2957,6 @@
               <w:jc w:val="center"/>
             </w:pPr>
             <w:r>
-              <w:lastRenderedPageBreak/>
               <w:t>U</w:t>
             </w:r>
             <w:r>
@@ -2995,7 +3090,7 @@
           <w:numId w:val="2"/>
         </w:numPr>
       </w:pPr>
-      <w:bookmarkStart w:id="9" w:name="_Toc272661381"/>
+      <w:bookmarkStart w:id="9" w:name="_Toc272784224"/>
       <w:r>
         <w:t>Interface requirements</w:t>
       </w:r>
@@ -3039,10 +3134,7 @@
           </w:tcPr>
           <w:p>
             <w:r>
-              <w:t>The</w:t>
-            </w:r>
-            <w:r>
-              <w:t xml:space="preserve"> attachment to the aircraft shall be done using the MIL_STD_xx2 T-hooks.</w:t>
+              <w:t>The attachment to the aircraft shall comply to standard PM11b.</w:t>
             </w:r>
           </w:p>
         </w:tc>
@@ -3067,19 +3159,90 @@
           </w:tcPr>
           <w:p>
             <w:r>
-              <w:t>The pod shall provide a MIL_STD_xx3 connector which includes 115VAC/400Hz power</w:t>
-            </w:r>
-            <w:r>
-              <w:t xml:space="preserve"> and</w:t>
-            </w:r>
-            <w:r>
-              <w:t xml:space="preserve"> 6 data wires.</w:t>
+              <w:t>The pod shall provide a EPC17d connector for 115VAC/400Hz power.</w:t>
+            </w:r>
+          </w:p>
+        </w:tc>
+      </w:tr>
+      <w:tr>
+        <w:tc>
+          <w:tcPr>
+            <w:tcW w:w="1275" w:type="dxa"/>
+          </w:tcPr>
+          <w:p>
+            <w:pPr>
+              <w:jc w:val="center"/>
+            </w:pPr>
+            <w:r>
+              <w:t>UIR-3</w:t>
+            </w:r>
+          </w:p>
+        </w:tc>
+        <w:tc>
+          <w:tcPr>
+            <w:tcW w:w="7969" w:type="dxa"/>
+          </w:tcPr>
+          <w:p>
+            <w:r>
+              <w:t>The pod shall provide a EDC29b connector for the data connection.</w:t>
+            </w:r>
+          </w:p>
+        </w:tc>
+      </w:tr>
+      <w:tr>
+        <w:tc>
+          <w:tcPr>
+            <w:tcW w:w="1275" w:type="dxa"/>
+          </w:tcPr>
+          <w:p>
+            <w:pPr>
+              <w:jc w:val="center"/>
+            </w:pPr>
+            <w:r>
+              <w:t>UIR-</w:t>
+            </w:r>
+            <w:r>
+              <w:t>4</w:t>
+            </w:r>
+          </w:p>
+        </w:tc>
+        <w:tc>
+          <w:tcPr>
+            <w:tcW w:w="7969" w:type="dxa"/>
+          </w:tcPr>
+          <w:p>
+            <w:r>
+              <w:t>The pod shall provide a EDWC7f connector for discrete wires.</w:t>
+            </w:r>
+          </w:p>
+        </w:tc>
+      </w:tr>
+      <w:tr>
+        <w:tc>
+          <w:tcPr>
+            <w:tcW w:w="1275" w:type="dxa"/>
+          </w:tcPr>
+          <w:p>
+            <w:pPr>
+              <w:jc w:val="center"/>
+            </w:pPr>
+            <w:r>
+              <w:t>UIR-5</w:t>
+            </w:r>
+          </w:p>
+        </w:tc>
+        <w:tc>
+          <w:tcPr>
+            <w:tcW w:w="7969" w:type="dxa"/>
+          </w:tcPr>
+          <w:p>
+            <w:r>
+              <w:t>The dispenser magazine compartments shall interface to the magazines according to standard DM30p.</w:t>
             </w:r>
           </w:p>
         </w:tc>
       </w:tr>
     </w:tbl>
-    <w:p/>
     <w:p/>
     <w:p/>
     <w:p/>
@@ -4398,7 +4561,7 @@
 </file>
 
 <file path=customXml/itemProps1.xml><?xml version="1.0" encoding="utf-8"?>
-<ds:datastoreItem xmlns:ds="http://schemas.openxmlformats.org/officeDocument/2006/customXml" ds:itemID="{8F2788C3-603F-4987-B132-9D68B19FBCE6}">
+<ds:datastoreItem xmlns:ds="http://schemas.openxmlformats.org/officeDocument/2006/customXml" ds:itemID="{837AFD25-D291-4A12-8306-00415F9691DB}">
   <ds:schemaRefs>
     <ds:schemaRef ds:uri="http://schemas.openxmlformats.org/officeDocument/2006/bibliography"/>
   </ds:schemaRefs>

</xml_diff>

<commit_message>
SOW Added figure of xyz coordinates.
</commit_message>
<xml_diff>
--- a/Subcontractor/MWS pod contract.docx
+++ b/Subcontractor/MWS pod contract.docx
@@ -102,7 +102,7 @@
           <w:r>
             <w:fldChar w:fldCharType="separate"/>
           </w:r>
-          <w:hyperlink w:anchor="_Toc272784216" w:history="1">
+          <w:hyperlink w:anchor="_Toc272865135" w:history="1">
             <w:r>
               <w:rPr>
                 <w:rStyle w:val="Hyperlink"/>
@@ -144,7 +144,7 @@
                 <w:noProof/>
                 <w:webHidden/>
               </w:rPr>
-              <w:instrText xml:space="preserve"> PAGEREF _Toc272784216 \h </w:instrText>
+              <w:instrText xml:space="preserve"> PAGEREF _Toc272865135 \h </w:instrText>
             </w:r>
             <w:r>
               <w:rPr>
@@ -188,7 +188,7 @@
               <w:lang w:val="da-DK" w:eastAsia="da-DK"/>
             </w:rPr>
           </w:pPr>
-          <w:hyperlink w:anchor="_Toc272784217" w:history="1">
+          <w:hyperlink w:anchor="_Toc272865136" w:history="1">
             <w:r>
               <w:rPr>
                 <w:rStyle w:val="Hyperlink"/>
@@ -230,7 +230,7 @@
                 <w:noProof/>
                 <w:webHidden/>
               </w:rPr>
-              <w:instrText xml:space="preserve"> PAGEREF _Toc272784217 \h </w:instrText>
+              <w:instrText xml:space="preserve"> PAGEREF _Toc272865136 \h </w:instrText>
             </w:r>
             <w:r>
               <w:rPr>
@@ -274,7 +274,7 @@
               <w:lang w:val="da-DK" w:eastAsia="da-DK"/>
             </w:rPr>
           </w:pPr>
-          <w:hyperlink w:anchor="_Toc272784218" w:history="1">
+          <w:hyperlink w:anchor="_Toc272865137" w:history="1">
             <w:r>
               <w:rPr>
                 <w:rStyle w:val="Hyperlink"/>
@@ -316,7 +316,7 @@
                 <w:noProof/>
                 <w:webHidden/>
               </w:rPr>
-              <w:instrText xml:space="preserve"> PAGEREF _Toc272784218 \h </w:instrText>
+              <w:instrText xml:space="preserve"> PAGEREF _Toc272865137 \h </w:instrText>
             </w:r>
             <w:r>
               <w:rPr>
@@ -336,7 +336,7 @@
                 <w:noProof/>
                 <w:webHidden/>
               </w:rPr>
-              <w:t>3</w:t>
+              <w:t>2</w:t>
             </w:r>
             <w:r>
               <w:rPr>
@@ -360,7 +360,7 @@
               <w:lang w:val="da-DK" w:eastAsia="da-DK"/>
             </w:rPr>
           </w:pPr>
-          <w:hyperlink w:anchor="_Toc272784219" w:history="1">
+          <w:hyperlink w:anchor="_Toc272865138" w:history="1">
             <w:r>
               <w:rPr>
                 <w:rStyle w:val="Hyperlink"/>
@@ -402,7 +402,7 @@
                 <w:noProof/>
                 <w:webHidden/>
               </w:rPr>
-              <w:instrText xml:space="preserve"> PAGEREF _Toc272784219 \h </w:instrText>
+              <w:instrText xml:space="preserve"> PAGEREF _Toc272865138 \h </w:instrText>
             </w:r>
             <w:r>
               <w:rPr>
@@ -446,7 +446,7 @@
               <w:lang w:val="da-DK" w:eastAsia="da-DK"/>
             </w:rPr>
           </w:pPr>
-          <w:hyperlink w:anchor="_Toc272784220" w:history="1">
+          <w:hyperlink w:anchor="_Toc272865139" w:history="1">
             <w:r>
               <w:rPr>
                 <w:rStyle w:val="Hyperlink"/>
@@ -488,7 +488,7 @@
                 <w:noProof/>
                 <w:webHidden/>
               </w:rPr>
-              <w:instrText xml:space="preserve"> PAGEREF _Toc272784220 \h </w:instrText>
+              <w:instrText xml:space="preserve"> PAGEREF _Toc272865139 \h </w:instrText>
             </w:r>
             <w:r>
               <w:rPr>
@@ -532,7 +532,7 @@
               <w:lang w:val="da-DK" w:eastAsia="da-DK"/>
             </w:rPr>
           </w:pPr>
-          <w:hyperlink w:anchor="_Toc272784221" w:history="1">
+          <w:hyperlink w:anchor="_Toc272865140" w:history="1">
             <w:r>
               <w:rPr>
                 <w:rStyle w:val="Hyperlink"/>
@@ -574,7 +574,7 @@
                 <w:noProof/>
                 <w:webHidden/>
               </w:rPr>
-              <w:instrText xml:space="preserve"> PAGEREF _Toc272784221 \h </w:instrText>
+              <w:instrText xml:space="preserve"> PAGEREF _Toc272865140 \h </w:instrText>
             </w:r>
             <w:r>
               <w:rPr>
@@ -618,7 +618,7 @@
               <w:lang w:val="da-DK" w:eastAsia="da-DK"/>
             </w:rPr>
           </w:pPr>
-          <w:hyperlink w:anchor="_Toc272784222" w:history="1">
+          <w:hyperlink w:anchor="_Toc272865141" w:history="1">
             <w:r>
               <w:rPr>
                 <w:rStyle w:val="Hyperlink"/>
@@ -660,7 +660,7 @@
                 <w:noProof/>
                 <w:webHidden/>
               </w:rPr>
-              <w:instrText xml:space="preserve"> PAGEREF _Toc272784222 \h </w:instrText>
+              <w:instrText xml:space="preserve"> PAGEREF _Toc272865141 \h </w:instrText>
             </w:r>
             <w:r>
               <w:rPr>
@@ -680,7 +680,7 @@
                 <w:noProof/>
                 <w:webHidden/>
               </w:rPr>
-              <w:t>3</w:t>
+              <w:t>4</w:t>
             </w:r>
             <w:r>
               <w:rPr>
@@ -704,7 +704,7 @@
               <w:lang w:val="da-DK" w:eastAsia="da-DK"/>
             </w:rPr>
           </w:pPr>
-          <w:hyperlink w:anchor="_Toc272784223" w:history="1">
+          <w:hyperlink w:anchor="_Toc272865142" w:history="1">
             <w:r>
               <w:rPr>
                 <w:rStyle w:val="Hyperlink"/>
@@ -746,7 +746,7 @@
                 <w:noProof/>
                 <w:webHidden/>
               </w:rPr>
-              <w:instrText xml:space="preserve"> PAGEREF _Toc272784223 \h </w:instrText>
+              <w:instrText xml:space="preserve"> PAGEREF _Toc272865142 \h </w:instrText>
             </w:r>
             <w:r>
               <w:rPr>
@@ -790,7 +790,7 @@
               <w:lang w:val="da-DK" w:eastAsia="da-DK"/>
             </w:rPr>
           </w:pPr>
-          <w:hyperlink w:anchor="_Toc272784224" w:history="1">
+          <w:hyperlink w:anchor="_Toc272865143" w:history="1">
             <w:r>
               <w:rPr>
                 <w:rStyle w:val="Hyperlink"/>
@@ -832,7 +832,7 @@
                 <w:noProof/>
                 <w:webHidden/>
               </w:rPr>
-              <w:instrText xml:space="preserve"> PAGEREF _Toc272784224 \h </w:instrText>
+              <w:instrText xml:space="preserve"> PAGEREF _Toc272865143 \h </w:instrText>
             </w:r>
             <w:r>
               <w:rPr>
@@ -1017,6 +1017,73 @@
                 <w:sz w:val="24"/>
                 <w:szCs w:val="24"/>
               </w:rPr>
+              <w:t>2</w:t>
+            </w:r>
+            <w:r>
+              <w:rPr>
+                <w:sz w:val="24"/>
+                <w:szCs w:val="24"/>
+              </w:rPr>
+              <w:t>1-09-2010</w:t>
+            </w:r>
+          </w:p>
+        </w:tc>
+        <w:tc>
+          <w:tcPr>
+            <w:tcW w:w="3051" w:type="dxa"/>
+          </w:tcPr>
+          <w:p>
+            <w:pPr>
+              <w:rPr>
+                <w:sz w:val="24"/>
+                <w:szCs w:val="24"/>
+              </w:rPr>
+            </w:pPr>
+            <w:r>
+              <w:rPr>
+                <w:sz w:val="24"/>
+                <w:szCs w:val="24"/>
+              </w:rPr>
+              <w:t>Initial document</w:t>
+            </w:r>
+          </w:p>
+        </w:tc>
+        <w:tc>
+          <w:tcPr>
+            <w:tcW w:w="1838" w:type="dxa"/>
+          </w:tcPr>
+          <w:p>
+            <w:pPr>
+              <w:rPr>
+                <w:sz w:val="24"/>
+                <w:szCs w:val="24"/>
+              </w:rPr>
+            </w:pPr>
+            <w:r>
+              <w:rPr>
+                <w:sz w:val="24"/>
+                <w:szCs w:val="24"/>
+              </w:rPr>
+              <w:t>kpi</w:t>
+            </w:r>
+          </w:p>
+        </w:tc>
+        <w:tc>
+          <w:tcPr>
+            <w:tcW w:w="2445" w:type="dxa"/>
+          </w:tcPr>
+          <w:p>
+            <w:pPr>
+              <w:rPr>
+                <w:sz w:val="24"/>
+                <w:szCs w:val="24"/>
+              </w:rPr>
+            </w:pPr>
+            <w:r>
+              <w:rPr>
+                <w:sz w:val="24"/>
+                <w:szCs w:val="24"/>
+              </w:rPr>
               <w:t>1</w:t>
             </w:r>
             <w:r>
@@ -1024,603 +1091,7 @@
                 <w:sz w:val="24"/>
                 <w:szCs w:val="24"/>
               </w:rPr>
-              <w:t>8</w:t>
-            </w:r>
-            <w:r>
-              <w:rPr>
-                <w:sz w:val="24"/>
-                <w:szCs w:val="24"/>
-              </w:rPr>
-              <w:t>-09-2010</w:t>
-            </w:r>
-          </w:p>
-        </w:tc>
-        <w:tc>
-          <w:tcPr>
-            <w:tcW w:w="3051" w:type="dxa"/>
-          </w:tcPr>
-          <w:p>
-            <w:pPr>
-              <w:rPr>
-                <w:sz w:val="24"/>
-                <w:szCs w:val="24"/>
-              </w:rPr>
-            </w:pPr>
-            <w:r>
-              <w:rPr>
-                <w:sz w:val="24"/>
-                <w:szCs w:val="24"/>
-              </w:rPr>
-              <w:t>Initial document</w:t>
-            </w:r>
-          </w:p>
-        </w:tc>
-        <w:tc>
-          <w:tcPr>
-            <w:tcW w:w="1838" w:type="dxa"/>
-          </w:tcPr>
-          <w:p>
-            <w:pPr>
-              <w:rPr>
-                <w:sz w:val="24"/>
-                <w:szCs w:val="24"/>
-              </w:rPr>
-            </w:pPr>
-            <w:r>
-              <w:rPr>
-                <w:sz w:val="24"/>
-                <w:szCs w:val="24"/>
-              </w:rPr>
-              <w:t>kpi</w:t>
-            </w:r>
-          </w:p>
-        </w:tc>
-        <w:tc>
-          <w:tcPr>
-            <w:tcW w:w="2445" w:type="dxa"/>
-          </w:tcPr>
-          <w:p>
-            <w:pPr>
-              <w:rPr>
-                <w:sz w:val="24"/>
-                <w:szCs w:val="24"/>
-              </w:rPr>
-            </w:pPr>
-            <w:r>
-              <w:rPr>
-                <w:sz w:val="24"/>
-                <w:szCs w:val="24"/>
-              </w:rPr>
-              <w:t>0,</w:t>
-            </w:r>
-            <w:r>
-              <w:rPr>
-                <w:sz w:val="24"/>
-                <w:szCs w:val="24"/>
-              </w:rPr>
-              <w:t>1</w:t>
-            </w:r>
-          </w:p>
-        </w:tc>
-      </w:tr>
-      <w:tr>
-        <w:tc>
-          <w:tcPr>
-            <w:tcW w:w="2444" w:type="dxa"/>
-          </w:tcPr>
-          <w:p>
-            <w:pPr>
-              <w:rPr>
-                <w:sz w:val="24"/>
-                <w:szCs w:val="24"/>
-              </w:rPr>
-            </w:pPr>
-            <w:r>
-              <w:rPr>
-                <w:sz w:val="24"/>
-                <w:szCs w:val="24"/>
-              </w:rPr>
-              <w:t>18-09-2010</w:t>
-            </w:r>
-          </w:p>
-        </w:tc>
-        <w:tc>
-          <w:tcPr>
-            <w:tcW w:w="3051" w:type="dxa"/>
-          </w:tcPr>
-          <w:p>
-            <w:pPr>
-              <w:rPr>
-                <w:sz w:val="24"/>
-                <w:szCs w:val="24"/>
-              </w:rPr>
-            </w:pPr>
-            <w:r>
-              <w:rPr>
-                <w:sz w:val="24"/>
-                <w:szCs w:val="24"/>
-              </w:rPr>
-              <w:t>Formatted headings</w:t>
-            </w:r>
-          </w:p>
-        </w:tc>
-        <w:tc>
-          <w:tcPr>
-            <w:tcW w:w="1838" w:type="dxa"/>
-          </w:tcPr>
-          <w:p>
-            <w:pPr>
-              <w:rPr>
-                <w:sz w:val="24"/>
-                <w:szCs w:val="24"/>
-              </w:rPr>
-            </w:pPr>
-            <w:r>
-              <w:rPr>
-                <w:sz w:val="24"/>
-                <w:szCs w:val="24"/>
-              </w:rPr>
-              <w:t>kpi</w:t>
-            </w:r>
-          </w:p>
-        </w:tc>
-        <w:tc>
-          <w:tcPr>
-            <w:tcW w:w="2445" w:type="dxa"/>
-          </w:tcPr>
-          <w:p>
-            <w:pPr>
-              <w:rPr>
-                <w:sz w:val="24"/>
-                <w:szCs w:val="24"/>
-              </w:rPr>
-            </w:pPr>
-            <w:r>
-              <w:rPr>
-                <w:sz w:val="24"/>
-                <w:szCs w:val="24"/>
-              </w:rPr>
-              <w:t>0,2</w:t>
-            </w:r>
-          </w:p>
-        </w:tc>
-      </w:tr>
-      <w:tr>
-        <w:tc>
-          <w:tcPr>
-            <w:tcW w:w="2444" w:type="dxa"/>
-          </w:tcPr>
-          <w:p>
-            <w:pPr>
-              <w:rPr>
-                <w:sz w:val="24"/>
-                <w:szCs w:val="24"/>
-              </w:rPr>
-            </w:pPr>
-            <w:r>
-              <w:rPr>
-                <w:sz w:val="24"/>
-                <w:szCs w:val="24"/>
-              </w:rPr>
-              <w:t>18-09-2010</w:t>
-            </w:r>
-          </w:p>
-        </w:tc>
-        <w:tc>
-          <w:tcPr>
-            <w:tcW w:w="3051" w:type="dxa"/>
-          </w:tcPr>
-          <w:p>
-            <w:pPr>
-              <w:rPr>
-                <w:sz w:val="24"/>
-                <w:szCs w:val="24"/>
-              </w:rPr>
-            </w:pPr>
-            <w:r>
-              <w:rPr>
-                <w:sz w:val="24"/>
-                <w:szCs w:val="24"/>
-              </w:rPr>
-              <w:t>Work started in 1.1 and 1.2</w:t>
-            </w:r>
-          </w:p>
-        </w:tc>
-        <w:tc>
-          <w:tcPr>
-            <w:tcW w:w="1838" w:type="dxa"/>
-          </w:tcPr>
-          <w:p>
-            <w:pPr>
-              <w:rPr>
-                <w:sz w:val="24"/>
-                <w:szCs w:val="24"/>
-              </w:rPr>
-            </w:pPr>
-            <w:r>
-              <w:rPr>
-                <w:sz w:val="24"/>
-                <w:szCs w:val="24"/>
-              </w:rPr>
-              <w:t>kpi</w:t>
-            </w:r>
-          </w:p>
-        </w:tc>
-        <w:tc>
-          <w:tcPr>
-            <w:tcW w:w="2445" w:type="dxa"/>
-          </w:tcPr>
-          <w:p>
-            <w:pPr>
-              <w:rPr>
-                <w:sz w:val="24"/>
-                <w:szCs w:val="24"/>
-              </w:rPr>
-            </w:pPr>
-            <w:r>
-              <w:rPr>
-                <w:sz w:val="24"/>
-                <w:szCs w:val="24"/>
-              </w:rPr>
-              <w:t>0,3</w:t>
-            </w:r>
-          </w:p>
-        </w:tc>
-      </w:tr>
-      <w:tr>
-        <w:tc>
-          <w:tcPr>
-            <w:tcW w:w="2444" w:type="dxa"/>
-          </w:tcPr>
-          <w:p>
-            <w:pPr>
-              <w:rPr>
-                <w:sz w:val="24"/>
-                <w:szCs w:val="24"/>
-              </w:rPr>
-            </w:pPr>
-            <w:r>
-              <w:rPr>
-                <w:sz w:val="24"/>
-                <w:szCs w:val="24"/>
-              </w:rPr>
-              <w:t>19-09-2010</w:t>
-            </w:r>
-          </w:p>
-        </w:tc>
-        <w:tc>
-          <w:tcPr>
-            <w:tcW w:w="3051" w:type="dxa"/>
-          </w:tcPr>
-          <w:p>
-            <w:pPr>
-              <w:rPr>
-                <w:sz w:val="24"/>
-                <w:szCs w:val="24"/>
-              </w:rPr>
-            </w:pPr>
-            <w:r>
-              <w:rPr>
-                <w:sz w:val="24"/>
-                <w:szCs w:val="24"/>
-              </w:rPr>
-              <w:t>Updated 1.1 &amp; 1.2</w:t>
-            </w:r>
-          </w:p>
-          <w:p>
-            <w:pPr>
-              <w:rPr>
-                <w:sz w:val="24"/>
-                <w:szCs w:val="24"/>
-              </w:rPr>
-            </w:pPr>
-            <w:r>
-              <w:rPr>
-                <w:sz w:val="24"/>
-                <w:szCs w:val="24"/>
-              </w:rPr>
-              <w:t>Revised chapter 2.</w:t>
-            </w:r>
-          </w:p>
-          <w:p>
-            <w:pPr>
-              <w:rPr>
-                <w:sz w:val="24"/>
-                <w:szCs w:val="24"/>
-              </w:rPr>
-            </w:pPr>
-            <w:r>
-              <w:rPr>
-                <w:sz w:val="24"/>
-                <w:szCs w:val="24"/>
-              </w:rPr>
-              <w:t>Added abbreviations</w:t>
-            </w:r>
-          </w:p>
-        </w:tc>
-        <w:tc>
-          <w:tcPr>
-            <w:tcW w:w="1838" w:type="dxa"/>
-          </w:tcPr>
-          <w:p>
-            <w:pPr>
-              <w:rPr>
-                <w:sz w:val="24"/>
-                <w:szCs w:val="24"/>
-              </w:rPr>
-            </w:pPr>
-            <w:r>
-              <w:rPr>
-                <w:sz w:val="24"/>
-                <w:szCs w:val="24"/>
-              </w:rPr>
-              <w:t>Kpi</w:t>
-            </w:r>
-          </w:p>
-        </w:tc>
-        <w:tc>
-          <w:tcPr>
-            <w:tcW w:w="2445" w:type="dxa"/>
-          </w:tcPr>
-          <w:p>
-            <w:pPr>
-              <w:rPr>
-                <w:sz w:val="24"/>
-                <w:szCs w:val="24"/>
-              </w:rPr>
-            </w:pPr>
-            <w:r>
-              <w:rPr>
-                <w:sz w:val="24"/>
-                <w:szCs w:val="24"/>
-              </w:rPr>
-              <w:t>0,4</w:t>
-            </w:r>
-          </w:p>
-        </w:tc>
-      </w:tr>
-      <w:tr>
-        <w:tc>
-          <w:tcPr>
-            <w:tcW w:w="2444" w:type="dxa"/>
-          </w:tcPr>
-          <w:p>
-            <w:pPr>
-              <w:rPr>
-                <w:sz w:val="24"/>
-                <w:szCs w:val="24"/>
-              </w:rPr>
-            </w:pPr>
-            <w:r>
-              <w:rPr>
-                <w:sz w:val="24"/>
-                <w:szCs w:val="24"/>
-              </w:rPr>
-              <w:t>19-09-2010</w:t>
-            </w:r>
-          </w:p>
-        </w:tc>
-        <w:tc>
-          <w:tcPr>
-            <w:tcW w:w="3051" w:type="dxa"/>
-          </w:tcPr>
-          <w:p>
-            <w:pPr>
-              <w:rPr>
-                <w:sz w:val="24"/>
-                <w:szCs w:val="24"/>
-              </w:rPr>
-            </w:pPr>
-            <w:r>
-              <w:rPr>
-                <w:sz w:val="24"/>
-                <w:szCs w:val="24"/>
-              </w:rPr>
-              <w:t>Adde requirements.</w:t>
-            </w:r>
-          </w:p>
-          <w:p>
-            <w:pPr>
-              <w:rPr>
-                <w:sz w:val="24"/>
-                <w:szCs w:val="24"/>
-              </w:rPr>
-            </w:pPr>
-            <w:r>
-              <w:rPr>
-                <w:sz w:val="24"/>
-                <w:szCs w:val="24"/>
-              </w:rPr>
-              <w:t>Updated 1.1.</w:t>
-            </w:r>
-          </w:p>
-          <w:p>
-            <w:pPr>
-              <w:rPr>
-                <w:sz w:val="24"/>
-                <w:szCs w:val="24"/>
-              </w:rPr>
-            </w:pPr>
-            <w:r>
-              <w:rPr>
-                <w:sz w:val="24"/>
-                <w:szCs w:val="24"/>
-              </w:rPr>
-              <w:t>Added abbreviations.</w:t>
-            </w:r>
-          </w:p>
-        </w:tc>
-        <w:tc>
-          <w:tcPr>
-            <w:tcW w:w="1838" w:type="dxa"/>
-          </w:tcPr>
-          <w:p>
-            <w:pPr>
-              <w:rPr>
-                <w:sz w:val="24"/>
-                <w:szCs w:val="24"/>
-              </w:rPr>
-            </w:pPr>
-            <w:r>
-              <w:rPr>
-                <w:sz w:val="24"/>
-                <w:szCs w:val="24"/>
-              </w:rPr>
-              <w:t>kpi</w:t>
-            </w:r>
-          </w:p>
-        </w:tc>
-        <w:tc>
-          <w:tcPr>
-            <w:tcW w:w="2445" w:type="dxa"/>
-          </w:tcPr>
-          <w:p>
-            <w:pPr>
-              <w:rPr>
-                <w:sz w:val="24"/>
-                <w:szCs w:val="24"/>
-              </w:rPr>
-            </w:pPr>
-            <w:r>
-              <w:rPr>
-                <w:sz w:val="24"/>
-                <w:szCs w:val="24"/>
-              </w:rPr>
-              <w:t>0,5</w:t>
-            </w:r>
-          </w:p>
-        </w:tc>
-      </w:tr>
-      <w:tr>
-        <w:tc>
-          <w:tcPr>
-            <w:tcW w:w="2444" w:type="dxa"/>
-          </w:tcPr>
-          <w:p>
-            <w:pPr>
-              <w:rPr>
-                <w:sz w:val="24"/>
-                <w:szCs w:val="24"/>
-              </w:rPr>
-            </w:pPr>
-            <w:r>
-              <w:rPr>
-                <w:sz w:val="24"/>
-                <w:szCs w:val="24"/>
-              </w:rPr>
-              <w:t>20-09-2010</w:t>
-            </w:r>
-          </w:p>
-        </w:tc>
-        <w:tc>
-          <w:tcPr>
-            <w:tcW w:w="3051" w:type="dxa"/>
-          </w:tcPr>
-          <w:p>
-            <w:pPr>
-              <w:rPr>
-                <w:sz w:val="24"/>
-                <w:szCs w:val="24"/>
-              </w:rPr>
-            </w:pPr>
-            <w:r>
-              <w:rPr>
-                <w:sz w:val="24"/>
-                <w:szCs w:val="24"/>
-              </w:rPr>
-              <w:t>Updated 1.1</w:t>
-            </w:r>
-          </w:p>
-          <w:p>
-            <w:pPr>
-              <w:rPr>
-                <w:sz w:val="24"/>
-                <w:szCs w:val="24"/>
-              </w:rPr>
-            </w:pPr>
-            <w:r>
-              <w:rPr>
-                <w:sz w:val="24"/>
-                <w:szCs w:val="24"/>
-              </w:rPr>
-              <w:t>Revised requirements</w:t>
-            </w:r>
-          </w:p>
-          <w:p>
-            <w:pPr>
-              <w:rPr>
-                <w:sz w:val="24"/>
-                <w:szCs w:val="24"/>
-              </w:rPr>
-            </w:pPr>
-            <w:r>
-              <w:rPr>
-                <w:sz w:val="24"/>
-                <w:szCs w:val="24"/>
-              </w:rPr>
-              <w:t>Sync standards with SRS</w:t>
-            </w:r>
-            <w:r>
-              <w:rPr>
-                <w:sz w:val="24"/>
-                <w:szCs w:val="24"/>
-              </w:rPr>
-              <w:t>.</w:t>
-            </w:r>
-          </w:p>
-          <w:p>
-            <w:pPr>
-              <w:rPr>
-                <w:sz w:val="24"/>
-                <w:szCs w:val="24"/>
-              </w:rPr>
-            </w:pPr>
-            <w:r>
-              <w:rPr>
-                <w:sz w:val="24"/>
-                <w:szCs w:val="24"/>
-              </w:rPr>
-              <w:t>Moved references to 1.3</w:t>
-            </w:r>
-          </w:p>
-        </w:tc>
-        <w:tc>
-          <w:tcPr>
-            <w:tcW w:w="1838" w:type="dxa"/>
-          </w:tcPr>
-          <w:p>
-            <w:pPr>
-              <w:rPr>
-                <w:sz w:val="24"/>
-                <w:szCs w:val="24"/>
-              </w:rPr>
-            </w:pPr>
-            <w:r>
-              <w:rPr>
-                <w:sz w:val="24"/>
-                <w:szCs w:val="24"/>
-              </w:rPr>
-              <w:t>kpi</w:t>
-            </w:r>
-          </w:p>
-        </w:tc>
-        <w:tc>
-          <w:tcPr>
-            <w:tcW w:w="2445" w:type="dxa"/>
-          </w:tcPr>
-          <w:p>
-            <w:pPr>
-              <w:rPr>
-                <w:sz w:val="24"/>
-                <w:szCs w:val="24"/>
-              </w:rPr>
-            </w:pPr>
-            <w:r>
-              <w:rPr>
-                <w:sz w:val="24"/>
-                <w:szCs w:val="24"/>
-              </w:rPr>
-              <w:t>0.6</w:t>
+              <w:t>.0</w:t>
             </w:r>
           </w:p>
         </w:tc>
@@ -1650,7 +1121,6 @@
           <w:sz w:val="28"/>
           <w:szCs w:val="28"/>
         </w:rPr>
-        <w:lastRenderedPageBreak/>
         <w:t>Abbr</w:t>
       </w:r>
       <w:r>
@@ -2128,7 +1598,7 @@
       <w:pPr>
         <w:pStyle w:val="Overskrift1"/>
       </w:pPr>
-      <w:bookmarkStart w:id="0" w:name="_Toc272784216"/>
+      <w:bookmarkStart w:id="0" w:name="_Toc272865135"/>
       <w:r>
         <w:t>Scope</w:t>
       </w:r>
@@ -2139,7 +1609,7 @@
       <w:pPr>
         <w:pStyle w:val="Overskrift2"/>
       </w:pPr>
-      <w:bookmarkStart w:id="1" w:name="_Toc272784217"/>
+      <w:bookmarkStart w:id="1" w:name="_Toc272865136"/>
       <w:r>
         <w:t>Identification</w:t>
       </w:r>
@@ -2221,7 +1691,7 @@
       <w:pPr>
         <w:pStyle w:val="Overskrift2"/>
       </w:pPr>
-      <w:bookmarkStart w:id="2" w:name="_Toc272784218"/>
+      <w:bookmarkStart w:id="2" w:name="_Toc272865137"/>
       <w:r>
         <w:t>System overview</w:t>
       </w:r>
@@ -2253,7 +1723,6 @@
         </w:numPr>
       </w:pPr>
       <w:r>
-        <w:lastRenderedPageBreak/>
         <w:t>An cockpit control unit.</w:t>
       </w:r>
     </w:p>
@@ -2287,9 +1756,90 @@
     <w:p/>
     <w:p>
       <w:pPr>
+        <w:ind w:left="720"/>
+      </w:pPr>
+      <w:r>
+        <w:rPr>
+          <w:noProof/>
+          <w:lang w:val="da-DK" w:eastAsia="da-DK"/>
+        </w:rPr>
+        <w:lastRenderedPageBreak/>
+        <w:drawing>
+          <wp:inline distT="0" distB="0" distL="0" distR="0">
+            <wp:extent cx="5057775" cy="3467100"/>
+            <wp:effectExtent l="19050" t="0" r="9525" b="0"/>
+            <wp:docPr id="1" name="Billede 0" descr="RPY_angles_of_airplanes.png"/>
+            <wp:cNvGraphicFramePr>
+              <a:graphicFrameLocks xmlns:a="http://schemas.openxmlformats.org/drawingml/2006/main" noChangeAspect="1"/>
+            </wp:cNvGraphicFramePr>
+            <a:graphic xmlns:a="http://schemas.openxmlformats.org/drawingml/2006/main">
+              <a:graphicData uri="http://schemas.openxmlformats.org/drawingml/2006/picture">
+                <pic:pic xmlns:pic="http://schemas.openxmlformats.org/drawingml/2006/picture">
+                  <pic:nvPicPr>
+                    <pic:cNvPr id="0" name="RPY_angles_of_airplanes.png"/>
+                    <pic:cNvPicPr/>
+                  </pic:nvPicPr>
+                  <pic:blipFill>
+                    <a:blip r:embed="rId8" cstate="print"/>
+                    <a:stretch>
+                      <a:fillRect/>
+                    </a:stretch>
+                  </pic:blipFill>
+                  <pic:spPr>
+                    <a:xfrm>
+                      <a:off x="0" y="0"/>
+                      <a:ext cx="5057775" cy="3467100"/>
+                    </a:xfrm>
+                    <a:prstGeom prst="rect">
+                      <a:avLst/>
+                    </a:prstGeom>
+                  </pic:spPr>
+                </pic:pic>
+              </a:graphicData>
+            </a:graphic>
+          </wp:inline>
+        </w:drawing>
+      </w:r>
+    </w:p>
+    <w:p>
+      <w:pPr>
+        <w:spacing w:after="0"/>
+        <w:ind w:left="720"/>
+      </w:pPr>
+      <w:r>
+        <w:rPr>
+          <w:b/>
+        </w:rPr>
+        <w:t>Figure 1.</w:t>
+      </w:r>
+      <w:r>
+        <w:t xml:space="preserve"> The figure illustrates how angles are represented relative to the aircraft. </w:t>
+      </w:r>
+      <w:r>
+        <w:t>Left and down is positive.</w:t>
+      </w:r>
+      <w:r>
+        <w:t xml:space="preserve"> </w:t>
+      </w:r>
+      <w:r>
+        <w:t>RPY: Roll, Pitch, Yaw;  NED: North, East, Down.</w:t>
+      </w:r>
+    </w:p>
+    <w:p>
+      <w:pPr>
+        <w:ind w:left="720"/>
+      </w:pPr>
+    </w:p>
+    <w:p>
+      <w:pPr>
+        <w:ind w:left="720"/>
+      </w:pPr>
+    </w:p>
+    <w:p>
+      <w:pPr>
         <w:pStyle w:val="Overskrift2"/>
       </w:pPr>
-      <w:bookmarkStart w:id="3" w:name="_Toc272784219"/>
+      <w:bookmarkStart w:id="3" w:name="_Toc272865138"/>
       <w:r>
         <w:t>Document overview</w:t>
       </w:r>
@@ -2321,7 +1871,6 @@
               </w:rPr>
             </w:pPr>
             <w:bookmarkStart w:id="4" w:name="_Toc272587237"/>
-            <w:bookmarkStart w:id="5" w:name="_Toc272784220"/>
             <w:r>
               <w:rPr>
                 <w:sz w:val="24"/>
@@ -2394,6 +1943,7 @@
       <w:pPr>
         <w:pStyle w:val="Overskrift1"/>
       </w:pPr>
+      <w:bookmarkStart w:id="5" w:name="_Toc272865139"/>
       <w:r>
         <w:t>Requirements</w:t>
       </w:r>
@@ -2409,7 +1959,7 @@
           <w:numId w:val="2"/>
         </w:numPr>
       </w:pPr>
-      <w:bookmarkStart w:id="6" w:name="_Toc272784221"/>
+      <w:bookmarkStart w:id="6" w:name="_Toc272865140"/>
       <w:r>
         <w:t>Functional requirements</w:t>
       </w:r>
@@ -2526,12 +2076,7 @@
           </w:p>
           <w:p>
             <w:r>
-              <w:t>-15 ̊ Relative to z-axis.</w:t>
-            </w:r>
-          </w:p>
-          <w:p>
-            <w:r>
-              <w:t>-15 ̊ Relative to x axis.</w:t>
+              <w:t>Ψ = 15⁰ φ = 15⁰ θ = 15⁰. Se figure 1.</w:t>
             </w:r>
           </w:p>
         </w:tc>
@@ -2561,12 +2106,7 @@
           </w:p>
           <w:p>
             <w:r>
-              <w:t>-90 ̊ Relative to z-axis.</w:t>
-            </w:r>
-          </w:p>
-          <w:p>
-            <w:r>
-              <w:t>-45 ̊ Relative to y axis.</w:t>
+              <w:t>Ψ = 90⁰ φ = 15⁰. Se figure 1.</w:t>
             </w:r>
           </w:p>
         </w:tc>
@@ -2596,12 +2136,7 @@
           </w:p>
           <w:p>
             <w:r>
-              <w:t>-90 ̊ Relative to x-axis.</w:t>
-            </w:r>
-          </w:p>
-          <w:p>
-            <w:r>
-              <w:t>-90 ̊ Relative to y axis.</w:t>
+              <w:t>φ = 90⁰ θ = 90⁰. Se figure 1.</w:t>
             </w:r>
           </w:p>
         </w:tc>
@@ -2616,6 +2151,7 @@
               <w:jc w:val="center"/>
             </w:pPr>
             <w:r>
+              <w:lastRenderedPageBreak/>
               <w:t>UFR-6</w:t>
             </w:r>
           </w:p>
@@ -2756,7 +2292,7 @@
           <w:numId w:val="6"/>
         </w:numPr>
       </w:pPr>
-      <w:bookmarkStart w:id="7" w:name="_Toc272784222"/>
+      <w:bookmarkStart w:id="7" w:name="_Toc272865141"/>
       <w:r>
         <w:t>Performance requirements</w:t>
       </w:r>
@@ -2859,11 +2395,7 @@
           </w:tcPr>
           <w:p>
             <w:r>
-              <w:t xml:space="preserve">The pod structure shall be without any failures after being exposed to a steady state </w:t>
-            </w:r>
-            <w:r>
-              <w:lastRenderedPageBreak/>
-              <w:t>acceleration of 25g up.</w:t>
+              <w:t>The pod structure shall be without any failures after being exposed to a steady state acceleration of 25g up.</w:t>
             </w:r>
           </w:p>
         </w:tc>
@@ -2878,7 +2410,6 @@
               <w:jc w:val="center"/>
             </w:pPr>
             <w:r>
-              <w:lastRenderedPageBreak/>
               <w:t>UPR-4</w:t>
             </w:r>
           </w:p>
@@ -2929,7 +2460,7 @@
           <w:numId w:val="2"/>
         </w:numPr>
       </w:pPr>
-      <w:bookmarkStart w:id="8" w:name="_Toc272784223"/>
+      <w:bookmarkStart w:id="8" w:name="_Toc272865142"/>
       <w:r>
         <w:t>Environment requirements</w:t>
       </w:r>
@@ -3090,7 +2621,7 @@
           <w:numId w:val="2"/>
         </w:numPr>
       </w:pPr>
-      <w:bookmarkStart w:id="9" w:name="_Toc272784224"/>
+      <w:bookmarkStart w:id="9" w:name="_Toc272865143"/>
       <w:r>
         <w:t>Interface requirements</w:t>
       </w:r>
@@ -3199,10 +2730,7 @@
               <w:jc w:val="center"/>
             </w:pPr>
             <w:r>
-              <w:t>UIR-</w:t>
-            </w:r>
-            <w:r>
-              <w:t>4</w:t>
+              <w:t>UIR-4</w:t>
             </w:r>
           </w:p>
         </w:tc>
@@ -3244,9 +2772,8 @@
       </w:tr>
     </w:tbl>
     <w:p/>
-    <w:p/>
-    <w:p/>
     <w:sectPr>
+      <w:footerReference w:type="default" r:id="rId9"/>
       <w:pgSz w:w="11906" w:h="16838"/>
       <w:pgMar w:top="1701" w:right="1134" w:bottom="1701" w:left="1134" w:header="708" w:footer="708" w:gutter="0"/>
       <w:cols w:space="708"/>
@@ -3254,6 +2781,91 @@
     </w:sectPr>
   </w:body>
 </w:document>
+</file>
+
+<file path=word/endnotes.xml><?xml version="1.0" encoding="utf-8"?>
+<w:endnotes xmlns:ve="http://schemas.openxmlformats.org/markup-compatibility/2006" xmlns:o="urn:schemas-microsoft-com:office:office" xmlns:r="http://schemas.openxmlformats.org/officeDocument/2006/relationships" xmlns:m="http://schemas.openxmlformats.org/officeDocument/2006/math" xmlns:v="urn:schemas-microsoft-com:vml" xmlns:wp="http://schemas.openxmlformats.org/drawingml/2006/wordprocessingDrawing" xmlns:w10="urn:schemas-microsoft-com:office:word" xmlns:w="http://schemas.openxmlformats.org/wordprocessingml/2006/main" xmlns:wne="http://schemas.microsoft.com/office/word/2006/wordml">
+  <w:endnote w:type="separator" w:id="-1">
+    <w:p>
+      <w:pPr>
+        <w:spacing w:after="0" w:line="240" w:lineRule="auto"/>
+      </w:pPr>
+      <w:r>
+        <w:separator/>
+      </w:r>
+    </w:p>
+  </w:endnote>
+  <w:endnote w:type="continuationSeparator" w:id="0">
+    <w:p>
+      <w:pPr>
+        <w:spacing w:after="0" w:line="240" w:lineRule="auto"/>
+      </w:pPr>
+      <w:r>
+        <w:continuationSeparator/>
+      </w:r>
+    </w:p>
+  </w:endnote>
+</w:endnotes>
+</file>
+
+<file path=word/footer1.xml><?xml version="1.0" encoding="utf-8"?>
+<w:ftr xmlns:ve="http://schemas.openxmlformats.org/markup-compatibility/2006" xmlns:o="urn:schemas-microsoft-com:office:office" xmlns:r="http://schemas.openxmlformats.org/officeDocument/2006/relationships" xmlns:m="http://schemas.openxmlformats.org/officeDocument/2006/math" xmlns:v="urn:schemas-microsoft-com:vml" xmlns:wp="http://schemas.openxmlformats.org/drawingml/2006/wordprocessingDrawing" xmlns:w10="urn:schemas-microsoft-com:office:word" xmlns:w="http://schemas.openxmlformats.org/wordprocessingml/2006/main" xmlns:wne="http://schemas.microsoft.com/office/word/2006/wordml">
+  <w:sdt>
+    <w:sdtPr>
+      <w:id w:val="5995151"/>
+      <w:docPartObj>
+        <w:docPartGallery w:val="Page Numbers (Bottom of Page)"/>
+        <w:docPartUnique/>
+      </w:docPartObj>
+    </w:sdtPr>
+    <w:sdtContent>
+      <w:p>
+        <w:pPr>
+          <w:pStyle w:val="Sidefod"/>
+          <w:jc w:val="center"/>
+        </w:pPr>
+        <w:fldSimple w:instr=" PAGE   \* MERGEFORMAT ">
+          <w:r>
+            <w:rPr>
+              <w:noProof/>
+            </w:rPr>
+            <w:t>2</w:t>
+          </w:r>
+        </w:fldSimple>
+      </w:p>
+    </w:sdtContent>
+  </w:sdt>
+  <w:p>
+    <w:pPr>
+      <w:pStyle w:val="Sidefod"/>
+    </w:pPr>
+  </w:p>
+</w:ftr>
+</file>
+
+<file path=word/footnotes.xml><?xml version="1.0" encoding="utf-8"?>
+<w:footnotes xmlns:ve="http://schemas.openxmlformats.org/markup-compatibility/2006" xmlns:o="urn:schemas-microsoft-com:office:office" xmlns:r="http://schemas.openxmlformats.org/officeDocument/2006/relationships" xmlns:m="http://schemas.openxmlformats.org/officeDocument/2006/math" xmlns:v="urn:schemas-microsoft-com:vml" xmlns:wp="http://schemas.openxmlformats.org/drawingml/2006/wordprocessingDrawing" xmlns:w10="urn:schemas-microsoft-com:office:word" xmlns:w="http://schemas.openxmlformats.org/wordprocessingml/2006/main" xmlns:wne="http://schemas.microsoft.com/office/word/2006/wordml">
+  <w:footnote w:type="separator" w:id="-1">
+    <w:p>
+      <w:pPr>
+        <w:spacing w:after="0" w:line="240" w:lineRule="auto"/>
+      </w:pPr>
+      <w:r>
+        <w:separator/>
+      </w:r>
+    </w:p>
+  </w:footnote>
+  <w:footnote w:type="continuationSeparator" w:id="0">
+    <w:p>
+      <w:pPr>
+        <w:spacing w:after="0" w:line="240" w:lineRule="auto"/>
+      </w:pPr>
+      <w:r>
+        <w:continuationSeparator/>
+      </w:r>
+    </w:p>
+  </w:footnote>
+</w:footnotes>
 </file>
 
 <file path=word/numbering.xml><?xml version="1.0" encoding="utf-8"?>
@@ -4270,6 +3882,58 @@
       <w:contextualSpacing/>
     </w:pPr>
   </w:style>
+  <w:style w:type="paragraph" w:styleId="Sidehoved">
+    <w:name w:val="header"/>
+    <w:basedOn w:val="Normal"/>
+    <w:link w:val="SidehovedTegn"/>
+    <w:uiPriority w:val="99"/>
+    <w:semiHidden/>
+    <w:unhideWhenUsed/>
+    <w:rsid w:val="009E6181"/>
+    <w:pPr>
+      <w:tabs>
+        <w:tab w:val="center" w:pos="4819"/>
+        <w:tab w:val="right" w:pos="9638"/>
+      </w:tabs>
+      <w:spacing w:after="0" w:line="240" w:lineRule="auto"/>
+    </w:pPr>
+  </w:style>
+  <w:style w:type="character" w:customStyle="1" w:styleId="SidehovedTegn">
+    <w:name w:val="Sidehoved Tegn"/>
+    <w:basedOn w:val="Standardskrifttypeiafsnit"/>
+    <w:link w:val="Sidehoved"/>
+    <w:uiPriority w:val="99"/>
+    <w:semiHidden/>
+    <w:rsid w:val="009E6181"/>
+    <w:rPr>
+      <w:lang w:val="en-US"/>
+    </w:rPr>
+  </w:style>
+  <w:style w:type="paragraph" w:styleId="Sidefod">
+    <w:name w:val="footer"/>
+    <w:basedOn w:val="Normal"/>
+    <w:link w:val="SidefodTegn"/>
+    <w:uiPriority w:val="99"/>
+    <w:unhideWhenUsed/>
+    <w:rsid w:val="009E6181"/>
+    <w:pPr>
+      <w:tabs>
+        <w:tab w:val="center" w:pos="4819"/>
+        <w:tab w:val="right" w:pos="9638"/>
+      </w:tabs>
+      <w:spacing w:after="0" w:line="240" w:lineRule="auto"/>
+    </w:pPr>
+  </w:style>
+  <w:style w:type="character" w:customStyle="1" w:styleId="SidefodTegn">
+    <w:name w:val="Sidefod Tegn"/>
+    <w:basedOn w:val="Standardskrifttypeiafsnit"/>
+    <w:link w:val="Sidefod"/>
+    <w:uiPriority w:val="99"/>
+    <w:rsid w:val="009E6181"/>
+    <w:rPr>
+      <w:lang w:val="en-US"/>
+    </w:rPr>
+  </w:style>
 </w:styles>
 </file>
 
@@ -4561,7 +4225,7 @@
 </file>
 
 <file path=customXml/itemProps1.xml><?xml version="1.0" encoding="utf-8"?>
-<ds:datastoreItem xmlns:ds="http://schemas.openxmlformats.org/officeDocument/2006/customXml" ds:itemID="{837AFD25-D291-4A12-8306-00415F9691DB}">
+<ds:datastoreItem xmlns:ds="http://schemas.openxmlformats.org/officeDocument/2006/customXml" ds:itemID="{AC1F9CEB-98C6-4FAA-83AE-D114E44FE865}">
   <ds:schemaRefs>
     <ds:schemaRef ds:uri="http://schemas.openxmlformats.org/officeDocument/2006/bibliography"/>
   </ds:schemaRefs>

</xml_diff>

<commit_message>
SOW added req for MWS 70 deg.
</commit_message>
<xml_diff>
--- a/Subcontractor/MWS pod contract.docx
+++ b/Subcontractor/MWS pod contract.docx
@@ -102,7 +102,7 @@
           <w:r>
             <w:fldChar w:fldCharType="separate"/>
           </w:r>
-          <w:hyperlink w:anchor="_Toc272865135" w:history="1">
+          <w:hyperlink w:anchor="_Toc272952992" w:history="1">
             <w:r>
               <w:rPr>
                 <w:rStyle w:val="Hyperlink"/>
@@ -144,7 +144,7 @@
                 <w:noProof/>
                 <w:webHidden/>
               </w:rPr>
-              <w:instrText xml:space="preserve"> PAGEREF _Toc272865135 \h </w:instrText>
+              <w:instrText xml:space="preserve"> PAGEREF _Toc272952992 \h </w:instrText>
             </w:r>
             <w:r>
               <w:rPr>
@@ -164,7 +164,7 @@
                 <w:noProof/>
                 <w:webHidden/>
               </w:rPr>
-              <w:t>2</w:t>
+              <w:t>1</w:t>
             </w:r>
             <w:r>
               <w:rPr>
@@ -188,7 +188,7 @@
               <w:lang w:val="da-DK" w:eastAsia="da-DK"/>
             </w:rPr>
           </w:pPr>
-          <w:hyperlink w:anchor="_Toc272865136" w:history="1">
+          <w:hyperlink w:anchor="_Toc272952993" w:history="1">
             <w:r>
               <w:rPr>
                 <w:rStyle w:val="Hyperlink"/>
@@ -230,7 +230,7 @@
                 <w:noProof/>
                 <w:webHidden/>
               </w:rPr>
-              <w:instrText xml:space="preserve"> PAGEREF _Toc272865136 \h </w:instrText>
+              <w:instrText xml:space="preserve"> PAGEREF _Toc272952993 \h </w:instrText>
             </w:r>
             <w:r>
               <w:rPr>
@@ -250,7 +250,7 @@
                 <w:noProof/>
                 <w:webHidden/>
               </w:rPr>
-              <w:t>2</w:t>
+              <w:t>1</w:t>
             </w:r>
             <w:r>
               <w:rPr>
@@ -274,7 +274,7 @@
               <w:lang w:val="da-DK" w:eastAsia="da-DK"/>
             </w:rPr>
           </w:pPr>
-          <w:hyperlink w:anchor="_Toc272865137" w:history="1">
+          <w:hyperlink w:anchor="_Toc272952994" w:history="1">
             <w:r>
               <w:rPr>
                 <w:rStyle w:val="Hyperlink"/>
@@ -316,7 +316,7 @@
                 <w:noProof/>
                 <w:webHidden/>
               </w:rPr>
-              <w:instrText xml:space="preserve"> PAGEREF _Toc272865137 \h </w:instrText>
+              <w:instrText xml:space="preserve"> PAGEREF _Toc272952994 \h </w:instrText>
             </w:r>
             <w:r>
               <w:rPr>
@@ -360,7 +360,7 @@
               <w:lang w:val="da-DK" w:eastAsia="da-DK"/>
             </w:rPr>
           </w:pPr>
-          <w:hyperlink w:anchor="_Toc272865138" w:history="1">
+          <w:hyperlink w:anchor="_Toc272952995" w:history="1">
             <w:r>
               <w:rPr>
                 <w:rStyle w:val="Hyperlink"/>
@@ -402,7 +402,7 @@
                 <w:noProof/>
                 <w:webHidden/>
               </w:rPr>
-              <w:instrText xml:space="preserve"> PAGEREF _Toc272865138 \h </w:instrText>
+              <w:instrText xml:space="preserve"> PAGEREF _Toc272952995 \h </w:instrText>
             </w:r>
             <w:r>
               <w:rPr>
@@ -446,7 +446,7 @@
               <w:lang w:val="da-DK" w:eastAsia="da-DK"/>
             </w:rPr>
           </w:pPr>
-          <w:hyperlink w:anchor="_Toc272865139" w:history="1">
+          <w:hyperlink w:anchor="_Toc272952996" w:history="1">
             <w:r>
               <w:rPr>
                 <w:rStyle w:val="Hyperlink"/>
@@ -488,7 +488,7 @@
                 <w:noProof/>
                 <w:webHidden/>
               </w:rPr>
-              <w:instrText xml:space="preserve"> PAGEREF _Toc272865139 \h </w:instrText>
+              <w:instrText xml:space="preserve"> PAGEREF _Toc272952996 \h </w:instrText>
             </w:r>
             <w:r>
               <w:rPr>
@@ -532,7 +532,7 @@
               <w:lang w:val="da-DK" w:eastAsia="da-DK"/>
             </w:rPr>
           </w:pPr>
-          <w:hyperlink w:anchor="_Toc272865140" w:history="1">
+          <w:hyperlink w:anchor="_Toc272952997" w:history="1">
             <w:r>
               <w:rPr>
                 <w:rStyle w:val="Hyperlink"/>
@@ -574,7 +574,7 @@
                 <w:noProof/>
                 <w:webHidden/>
               </w:rPr>
-              <w:instrText xml:space="preserve"> PAGEREF _Toc272865140 \h </w:instrText>
+              <w:instrText xml:space="preserve"> PAGEREF _Toc272952997 \h </w:instrText>
             </w:r>
             <w:r>
               <w:rPr>
@@ -618,7 +618,7 @@
               <w:lang w:val="da-DK" w:eastAsia="da-DK"/>
             </w:rPr>
           </w:pPr>
-          <w:hyperlink w:anchor="_Toc272865141" w:history="1">
+          <w:hyperlink w:anchor="_Toc272952998" w:history="1">
             <w:r>
               <w:rPr>
                 <w:rStyle w:val="Hyperlink"/>
@@ -660,7 +660,7 @@
                 <w:noProof/>
                 <w:webHidden/>
               </w:rPr>
-              <w:instrText xml:space="preserve"> PAGEREF _Toc272865141 \h </w:instrText>
+              <w:instrText xml:space="preserve"> PAGEREF _Toc272952998 \h </w:instrText>
             </w:r>
             <w:r>
               <w:rPr>
@@ -704,7 +704,7 @@
               <w:lang w:val="da-DK" w:eastAsia="da-DK"/>
             </w:rPr>
           </w:pPr>
-          <w:hyperlink w:anchor="_Toc272865142" w:history="1">
+          <w:hyperlink w:anchor="_Toc272952999" w:history="1">
             <w:r>
               <w:rPr>
                 <w:rStyle w:val="Hyperlink"/>
@@ -746,7 +746,7 @@
                 <w:noProof/>
                 <w:webHidden/>
               </w:rPr>
-              <w:instrText xml:space="preserve"> PAGEREF _Toc272865142 \h </w:instrText>
+              <w:instrText xml:space="preserve"> PAGEREF _Toc272952999 \h </w:instrText>
             </w:r>
             <w:r>
               <w:rPr>
@@ -790,7 +790,7 @@
               <w:lang w:val="da-DK" w:eastAsia="da-DK"/>
             </w:rPr>
           </w:pPr>
-          <w:hyperlink w:anchor="_Toc272865143" w:history="1">
+          <w:hyperlink w:anchor="_Toc272953000" w:history="1">
             <w:r>
               <w:rPr>
                 <w:rStyle w:val="Hyperlink"/>
@@ -832,7 +832,7 @@
                 <w:noProof/>
                 <w:webHidden/>
               </w:rPr>
-              <w:instrText xml:space="preserve"> PAGEREF _Toc272865143 \h </w:instrText>
+              <w:instrText xml:space="preserve"> PAGEREF _Toc272953000 \h </w:instrText>
             </w:r>
             <w:r>
               <w:rPr>
@@ -853,6 +853,178 @@
                 <w:webHidden/>
               </w:rPr>
               <w:t>4</w:t>
+            </w:r>
+            <w:r>
+              <w:rPr>
+                <w:noProof/>
+                <w:webHidden/>
+              </w:rPr>
+              <w:fldChar w:fldCharType="end"/>
+            </w:r>
+          </w:hyperlink>
+        </w:p>
+        <w:p>
+          <w:pPr>
+            <w:pStyle w:val="Indholdsfortegnelse1"/>
+            <w:tabs>
+              <w:tab w:val="left" w:pos="440"/>
+              <w:tab w:val="right" w:leader="dot" w:pos="9628"/>
+            </w:tabs>
+            <w:rPr>
+              <w:rFonts w:eastAsiaTheme="minorEastAsia"/>
+              <w:noProof/>
+              <w:lang w:val="da-DK" w:eastAsia="da-DK"/>
+            </w:rPr>
+          </w:pPr>
+          <w:hyperlink w:anchor="_Toc272953001" w:history="1">
+            <w:r>
+              <w:rPr>
+                <w:rStyle w:val="Hyperlink"/>
+                <w:noProof/>
+              </w:rPr>
+              <w:t>3.</w:t>
+            </w:r>
+            <w:r>
+              <w:rPr>
+                <w:rFonts w:eastAsiaTheme="minorEastAsia"/>
+                <w:noProof/>
+                <w:lang w:val="da-DK" w:eastAsia="da-DK"/>
+              </w:rPr>
+              <w:tab/>
+            </w:r>
+            <w:r>
+              <w:rPr>
+                <w:rStyle w:val="Hyperlink"/>
+                <w:noProof/>
+              </w:rPr>
+              <w:t>Notes</w:t>
+            </w:r>
+            <w:r>
+              <w:rPr>
+                <w:noProof/>
+                <w:webHidden/>
+              </w:rPr>
+              <w:tab/>
+            </w:r>
+            <w:r>
+              <w:rPr>
+                <w:noProof/>
+                <w:webHidden/>
+              </w:rPr>
+              <w:fldChar w:fldCharType="begin"/>
+            </w:r>
+            <w:r>
+              <w:rPr>
+                <w:noProof/>
+                <w:webHidden/>
+              </w:rPr>
+              <w:instrText xml:space="preserve"> PAGEREF _Toc272953001 \h </w:instrText>
+            </w:r>
+            <w:r>
+              <w:rPr>
+                <w:noProof/>
+                <w:webHidden/>
+              </w:rPr>
+            </w:r>
+            <w:r>
+              <w:rPr>
+                <w:noProof/>
+                <w:webHidden/>
+              </w:rPr>
+              <w:fldChar w:fldCharType="separate"/>
+            </w:r>
+            <w:r>
+              <w:rPr>
+                <w:noProof/>
+                <w:webHidden/>
+              </w:rPr>
+              <w:t>5</w:t>
+            </w:r>
+            <w:r>
+              <w:rPr>
+                <w:noProof/>
+                <w:webHidden/>
+              </w:rPr>
+              <w:fldChar w:fldCharType="end"/>
+            </w:r>
+          </w:hyperlink>
+        </w:p>
+        <w:p>
+          <w:pPr>
+            <w:pStyle w:val="Indholdsfortegnelse2"/>
+            <w:tabs>
+              <w:tab w:val="left" w:pos="880"/>
+              <w:tab w:val="right" w:leader="dot" w:pos="9628"/>
+            </w:tabs>
+            <w:rPr>
+              <w:rFonts w:eastAsiaTheme="minorEastAsia"/>
+              <w:noProof/>
+              <w:lang w:val="da-DK" w:eastAsia="da-DK"/>
+            </w:rPr>
+          </w:pPr>
+          <w:hyperlink w:anchor="_Toc272953002" w:history="1">
+            <w:r>
+              <w:rPr>
+                <w:rStyle w:val="Hyperlink"/>
+                <w:noProof/>
+              </w:rPr>
+              <w:t>3.1</w:t>
+            </w:r>
+            <w:r>
+              <w:rPr>
+                <w:rFonts w:eastAsiaTheme="minorEastAsia"/>
+                <w:noProof/>
+                <w:lang w:val="da-DK" w:eastAsia="da-DK"/>
+              </w:rPr>
+              <w:tab/>
+            </w:r>
+            <w:r>
+              <w:rPr>
+                <w:rStyle w:val="Hyperlink"/>
+                <w:noProof/>
+              </w:rPr>
+              <w:t>Abbreviations</w:t>
+            </w:r>
+            <w:r>
+              <w:rPr>
+                <w:noProof/>
+                <w:webHidden/>
+              </w:rPr>
+              <w:tab/>
+            </w:r>
+            <w:r>
+              <w:rPr>
+                <w:noProof/>
+                <w:webHidden/>
+              </w:rPr>
+              <w:fldChar w:fldCharType="begin"/>
+            </w:r>
+            <w:r>
+              <w:rPr>
+                <w:noProof/>
+                <w:webHidden/>
+              </w:rPr>
+              <w:instrText xml:space="preserve"> PAGEREF _Toc272953002 \h </w:instrText>
+            </w:r>
+            <w:r>
+              <w:rPr>
+                <w:noProof/>
+                <w:webHidden/>
+              </w:rPr>
+            </w:r>
+            <w:r>
+              <w:rPr>
+                <w:noProof/>
+                <w:webHidden/>
+              </w:rPr>
+              <w:fldChar w:fldCharType="separate"/>
+            </w:r>
+            <w:r>
+              <w:rPr>
+                <w:noProof/>
+                <w:webHidden/>
+              </w:rPr>
+              <w:t>5</w:t>
             </w:r>
             <w:r>
               <w:rPr>
@@ -1099,506 +1271,9 @@
     </w:tbl>
     <w:p>
       <w:pPr>
-        <w:rPr>
-          <w:b/>
-          <w:sz w:val="28"/>
-          <w:szCs w:val="28"/>
-        </w:rPr>
-      </w:pPr>
-    </w:p>
-    <w:p>
-      <w:pPr>
-        <w:spacing w:after="0"/>
-        <w:rPr>
-          <w:b/>
-          <w:sz w:val="28"/>
-          <w:szCs w:val="28"/>
-        </w:rPr>
-      </w:pPr>
-      <w:r>
-        <w:rPr>
-          <w:b/>
-          <w:sz w:val="28"/>
-          <w:szCs w:val="28"/>
-        </w:rPr>
-        <w:t>Abbr</w:t>
-      </w:r>
-      <w:r>
-        <w:rPr>
-          <w:b/>
-          <w:sz w:val="28"/>
-          <w:szCs w:val="28"/>
-        </w:rPr>
-        <w:t>e</w:t>
-      </w:r>
-      <w:r>
-        <w:rPr>
-          <w:b/>
-          <w:sz w:val="28"/>
-          <w:szCs w:val="28"/>
-        </w:rPr>
-        <w:t>viations</w:t>
-      </w:r>
-    </w:p>
-    <w:tbl>
-      <w:tblPr>
-        <w:tblStyle w:val="Tabel-Gitter"/>
-        <w:tblW w:w="0" w:type="auto"/>
-        <w:tblLook w:val="04A0"/>
-      </w:tblPr>
-      <w:tblGrid>
-        <w:gridCol w:w="3259"/>
-        <w:gridCol w:w="3259"/>
-      </w:tblGrid>
-      <w:tr>
-        <w:tc>
-          <w:tcPr>
-            <w:tcW w:w="3259" w:type="dxa"/>
-          </w:tcPr>
-          <w:p>
-            <w:pPr>
-              <w:rPr>
-                <w:sz w:val="24"/>
-                <w:szCs w:val="24"/>
-              </w:rPr>
-            </w:pPr>
-            <w:r>
-              <w:rPr>
-                <w:sz w:val="24"/>
-                <w:szCs w:val="24"/>
-              </w:rPr>
-              <w:t>UR</w:t>
-            </w:r>
-          </w:p>
-        </w:tc>
-        <w:tc>
-          <w:tcPr>
-            <w:tcW w:w="3259" w:type="dxa"/>
-          </w:tcPr>
-          <w:p>
-            <w:pPr>
-              <w:rPr>
-                <w:sz w:val="24"/>
-                <w:szCs w:val="24"/>
-              </w:rPr>
-            </w:pPr>
-            <w:r>
-              <w:rPr>
-                <w:sz w:val="24"/>
-                <w:szCs w:val="24"/>
-              </w:rPr>
-              <w:t>User Requirement</w:t>
-            </w:r>
-          </w:p>
-        </w:tc>
-      </w:tr>
-      <w:tr>
-        <w:tc>
-          <w:tcPr>
-            <w:tcW w:w="3259" w:type="dxa"/>
-          </w:tcPr>
-          <w:p>
-            <w:pPr>
-              <w:rPr>
-                <w:sz w:val="24"/>
-                <w:szCs w:val="24"/>
-              </w:rPr>
-            </w:pPr>
-            <w:r>
-              <w:rPr>
-                <w:sz w:val="24"/>
-                <w:szCs w:val="24"/>
-              </w:rPr>
-              <w:t>SOW</w:t>
-            </w:r>
-          </w:p>
-        </w:tc>
-        <w:tc>
-          <w:tcPr>
-            <w:tcW w:w="3259" w:type="dxa"/>
-          </w:tcPr>
-          <w:p>
-            <w:pPr>
-              <w:rPr>
-                <w:sz w:val="24"/>
-                <w:szCs w:val="24"/>
-              </w:rPr>
-            </w:pPr>
-            <w:r>
-              <w:rPr>
-                <w:sz w:val="24"/>
-                <w:szCs w:val="24"/>
-              </w:rPr>
-              <w:t>Statement of work</w:t>
-            </w:r>
-          </w:p>
-        </w:tc>
-      </w:tr>
-      <w:tr>
-        <w:tc>
-          <w:tcPr>
-            <w:tcW w:w="3259" w:type="dxa"/>
-          </w:tcPr>
-          <w:p>
-            <w:pPr>
-              <w:rPr>
-                <w:sz w:val="24"/>
-                <w:szCs w:val="24"/>
-              </w:rPr>
-            </w:pPr>
-            <w:r>
-              <w:rPr>
-                <w:sz w:val="24"/>
-                <w:szCs w:val="24"/>
-              </w:rPr>
-              <w:t>UFR</w:t>
-            </w:r>
-          </w:p>
-        </w:tc>
-        <w:tc>
-          <w:tcPr>
-            <w:tcW w:w="3259" w:type="dxa"/>
-          </w:tcPr>
-          <w:p>
-            <w:pPr>
-              <w:rPr>
-                <w:sz w:val="24"/>
-                <w:szCs w:val="24"/>
-              </w:rPr>
-            </w:pPr>
-            <w:r>
-              <w:rPr>
-                <w:sz w:val="24"/>
-                <w:szCs w:val="24"/>
-              </w:rPr>
-              <w:t>User Functional REQ</w:t>
-            </w:r>
-          </w:p>
-        </w:tc>
-      </w:tr>
-      <w:tr>
-        <w:tc>
-          <w:tcPr>
-            <w:tcW w:w="3259" w:type="dxa"/>
-          </w:tcPr>
-          <w:p>
-            <w:pPr>
-              <w:rPr>
-                <w:sz w:val="24"/>
-                <w:szCs w:val="24"/>
-              </w:rPr>
-            </w:pPr>
-            <w:r>
-              <w:rPr>
-                <w:sz w:val="24"/>
-                <w:szCs w:val="24"/>
-              </w:rPr>
-              <w:t>UPR</w:t>
-            </w:r>
-          </w:p>
-        </w:tc>
-        <w:tc>
-          <w:tcPr>
-            <w:tcW w:w="3259" w:type="dxa"/>
-          </w:tcPr>
-          <w:p>
-            <w:pPr>
-              <w:rPr>
-                <w:sz w:val="24"/>
-                <w:szCs w:val="24"/>
-              </w:rPr>
-            </w:pPr>
-            <w:r>
-              <w:rPr>
-                <w:sz w:val="24"/>
-                <w:szCs w:val="24"/>
-              </w:rPr>
-              <w:t>User Performance REQ</w:t>
-            </w:r>
-          </w:p>
-        </w:tc>
-      </w:tr>
-      <w:tr>
-        <w:tc>
-          <w:tcPr>
-            <w:tcW w:w="3259" w:type="dxa"/>
-          </w:tcPr>
-          <w:p>
-            <w:pPr>
-              <w:rPr>
-                <w:sz w:val="24"/>
-                <w:szCs w:val="24"/>
-              </w:rPr>
-            </w:pPr>
-            <w:r>
-              <w:rPr>
-                <w:sz w:val="24"/>
-                <w:szCs w:val="24"/>
-              </w:rPr>
-              <w:t>UIR</w:t>
-            </w:r>
-          </w:p>
-        </w:tc>
-        <w:tc>
-          <w:tcPr>
-            <w:tcW w:w="3259" w:type="dxa"/>
-          </w:tcPr>
-          <w:p>
-            <w:pPr>
-              <w:rPr>
-                <w:sz w:val="24"/>
-                <w:szCs w:val="24"/>
-              </w:rPr>
-            </w:pPr>
-            <w:r>
-              <w:rPr>
-                <w:sz w:val="24"/>
-                <w:szCs w:val="24"/>
-              </w:rPr>
-              <w:t>User Interface REQ</w:t>
-            </w:r>
-          </w:p>
-        </w:tc>
-      </w:tr>
-      <w:tr>
-        <w:tc>
-          <w:tcPr>
-            <w:tcW w:w="3259" w:type="dxa"/>
-          </w:tcPr>
-          <w:p>
-            <w:pPr>
-              <w:rPr>
-                <w:sz w:val="24"/>
-                <w:szCs w:val="24"/>
-              </w:rPr>
-            </w:pPr>
-            <w:r>
-              <w:rPr>
-                <w:sz w:val="24"/>
-                <w:szCs w:val="24"/>
-              </w:rPr>
-              <w:t>UER</w:t>
-            </w:r>
-          </w:p>
-        </w:tc>
-        <w:tc>
-          <w:tcPr>
-            <w:tcW w:w="3259" w:type="dxa"/>
-          </w:tcPr>
-          <w:p>
-            <w:pPr>
-              <w:rPr>
-                <w:sz w:val="24"/>
-                <w:szCs w:val="24"/>
-              </w:rPr>
-            </w:pPr>
-            <w:r>
-              <w:rPr>
-                <w:sz w:val="24"/>
-                <w:szCs w:val="24"/>
-              </w:rPr>
-              <w:t>User Environment REQ</w:t>
-            </w:r>
-          </w:p>
-        </w:tc>
-      </w:tr>
-      <w:tr>
-        <w:tc>
-          <w:tcPr>
-            <w:tcW w:w="3259" w:type="dxa"/>
-          </w:tcPr>
-          <w:p>
-            <w:pPr>
-              <w:rPr>
-                <w:sz w:val="24"/>
-                <w:szCs w:val="24"/>
-              </w:rPr>
-            </w:pPr>
-            <w:r>
-              <w:rPr>
-                <w:sz w:val="24"/>
-                <w:szCs w:val="24"/>
-              </w:rPr>
-              <w:t>TBD</w:t>
-            </w:r>
-          </w:p>
-        </w:tc>
-        <w:tc>
-          <w:tcPr>
-            <w:tcW w:w="3259" w:type="dxa"/>
-          </w:tcPr>
-          <w:p>
-            <w:pPr>
-              <w:rPr>
-                <w:sz w:val="24"/>
-                <w:szCs w:val="24"/>
-              </w:rPr>
-            </w:pPr>
-            <w:r>
-              <w:rPr>
-                <w:sz w:val="24"/>
-                <w:szCs w:val="24"/>
-              </w:rPr>
-              <w:t>To Be Determined</w:t>
-            </w:r>
-          </w:p>
-        </w:tc>
-      </w:tr>
-      <w:tr>
-        <w:tc>
-          <w:tcPr>
-            <w:tcW w:w="3259" w:type="dxa"/>
-          </w:tcPr>
-          <w:p>
-            <w:pPr>
-              <w:rPr>
-                <w:sz w:val="24"/>
-                <w:szCs w:val="24"/>
-              </w:rPr>
-            </w:pPr>
-            <w:r>
-              <w:rPr>
-                <w:sz w:val="24"/>
-                <w:szCs w:val="24"/>
-              </w:rPr>
-              <w:t>TBR</w:t>
-            </w:r>
-          </w:p>
-        </w:tc>
-        <w:tc>
-          <w:tcPr>
-            <w:tcW w:w="3259" w:type="dxa"/>
-          </w:tcPr>
-          <w:p>
-            <w:pPr>
-              <w:rPr>
-                <w:sz w:val="24"/>
-                <w:szCs w:val="24"/>
-              </w:rPr>
-            </w:pPr>
-            <w:r>
-              <w:rPr>
-                <w:sz w:val="24"/>
-                <w:szCs w:val="24"/>
-              </w:rPr>
-              <w:t>To Be Reviewed</w:t>
-            </w:r>
-          </w:p>
-        </w:tc>
-      </w:tr>
-      <w:tr>
-        <w:tc>
-          <w:tcPr>
-            <w:tcW w:w="3259" w:type="dxa"/>
-          </w:tcPr>
-          <w:p>
-            <w:pPr>
-              <w:rPr>
-                <w:sz w:val="24"/>
-                <w:szCs w:val="24"/>
-              </w:rPr>
-            </w:pPr>
-            <w:r>
-              <w:rPr>
-                <w:sz w:val="24"/>
-                <w:szCs w:val="24"/>
-              </w:rPr>
-              <w:t>TBS</w:t>
-            </w:r>
-          </w:p>
-        </w:tc>
-        <w:tc>
-          <w:tcPr>
-            <w:tcW w:w="3259" w:type="dxa"/>
-          </w:tcPr>
-          <w:p>
-            <w:pPr>
-              <w:rPr>
-                <w:sz w:val="24"/>
-                <w:szCs w:val="24"/>
-              </w:rPr>
-            </w:pPr>
-            <w:r>
-              <w:rPr>
-                <w:sz w:val="24"/>
-                <w:szCs w:val="24"/>
-              </w:rPr>
-              <w:t>To Be Supplied - A</w:t>
-            </w:r>
-            <w:r>
-              <w:t>waiting input</w:t>
-            </w:r>
-          </w:p>
-        </w:tc>
-      </w:tr>
-      <w:tr>
-        <w:tc>
-          <w:tcPr>
-            <w:tcW w:w="3259" w:type="dxa"/>
-          </w:tcPr>
-          <w:p>
-            <w:pPr>
-              <w:rPr>
-                <w:sz w:val="24"/>
-                <w:szCs w:val="24"/>
-              </w:rPr>
-            </w:pPr>
-            <w:r>
-              <w:rPr>
-                <w:sz w:val="24"/>
-                <w:szCs w:val="24"/>
-              </w:rPr>
-              <w:t>MWS</w:t>
-            </w:r>
-          </w:p>
-        </w:tc>
-        <w:tc>
-          <w:tcPr>
-            <w:tcW w:w="3259" w:type="dxa"/>
-          </w:tcPr>
-          <w:p>
-            <w:pPr>
-              <w:rPr>
-                <w:sz w:val="24"/>
-                <w:szCs w:val="24"/>
-              </w:rPr>
-            </w:pPr>
-            <w:r>
-              <w:rPr>
-                <w:sz w:val="24"/>
-                <w:szCs w:val="24"/>
-              </w:rPr>
-              <w:t>Missile Warning System</w:t>
-            </w:r>
-          </w:p>
-        </w:tc>
-      </w:tr>
-    </w:tbl>
-    <w:p>
-      <w:pPr>
-        <w:spacing w:after="0"/>
-        <w:rPr>
-          <w:b/>
-          <w:sz w:val="28"/>
-          <w:szCs w:val="28"/>
-        </w:rPr>
-      </w:pPr>
-    </w:p>
-    <w:p>
-      <w:pPr>
-        <w:spacing w:after="0"/>
-        <w:rPr>
-          <w:b/>
-          <w:sz w:val="28"/>
-          <w:szCs w:val="28"/>
-        </w:rPr>
-      </w:pPr>
-    </w:p>
-    <w:p>
-      <w:pPr>
         <w:pStyle w:val="Overskrift1"/>
       </w:pPr>
-      <w:bookmarkStart w:id="0" w:name="_Toc272865135"/>
+      <w:bookmarkStart w:id="0" w:name="_Toc272952992"/>
       <w:r>
         <w:t>Scope</w:t>
       </w:r>
@@ -1609,7 +1284,7 @@
       <w:pPr>
         <w:pStyle w:val="Overskrift2"/>
       </w:pPr>
-      <w:bookmarkStart w:id="1" w:name="_Toc272865136"/>
+      <w:bookmarkStart w:id="1" w:name="_Toc272952993"/>
       <w:r>
         <w:t>Identification</w:t>
       </w:r>
@@ -1639,6 +1314,7 @@
         <w:ind w:left="720"/>
       </w:pPr>
       <w:r>
+        <w:lastRenderedPageBreak/>
         <w:t>The pod has three compartments for chaff/flare magazines. Two compartments hold two magazines each and one compartment holds four magazines.</w:t>
       </w:r>
     </w:p>
@@ -1691,7 +1367,7 @@
       <w:pPr>
         <w:pStyle w:val="Overskrift2"/>
       </w:pPr>
-      <w:bookmarkStart w:id="2" w:name="_Toc272865137"/>
+      <w:bookmarkStart w:id="2" w:name="_Toc272952994"/>
       <w:r>
         <w:t>System overview</w:t>
       </w:r>
@@ -1753,6 +1429,8 @@
         <w:t>which incorporates eight magazines, six sensors and housing the MWS.</w:t>
       </w:r>
     </w:p>
+    <w:p/>
+    <w:p/>
     <w:p/>
     <w:p>
       <w:pPr>
@@ -1816,6 +1494,9 @@
         <w:t xml:space="preserve"> The figure illustrates how angles are represented relative to the aircraft. </w:t>
       </w:r>
       <w:r>
+        <w:t xml:space="preserve">Forward, </w:t>
+      </w:r>
+      <w:r>
         <w:t>Left and down is positive.</w:t>
       </w:r>
       <w:r>
@@ -1839,7 +1520,7 @@
       <w:pPr>
         <w:pStyle w:val="Overskrift2"/>
       </w:pPr>
-      <w:bookmarkStart w:id="3" w:name="_Toc272865138"/>
+      <w:bookmarkStart w:id="3" w:name="_Toc272952995"/>
       <w:r>
         <w:t>Document overview</w:t>
       </w:r>
@@ -1943,7 +1624,7 @@
       <w:pPr>
         <w:pStyle w:val="Overskrift1"/>
       </w:pPr>
-      <w:bookmarkStart w:id="5" w:name="_Toc272865139"/>
+      <w:bookmarkStart w:id="5" w:name="_Toc272952996"/>
       <w:r>
         <w:t>Requirements</w:t>
       </w:r>
@@ -1959,7 +1640,7 @@
           <w:numId w:val="2"/>
         </w:numPr>
       </w:pPr>
-      <w:bookmarkStart w:id="6" w:name="_Toc272865140"/>
+      <w:bookmarkStart w:id="6" w:name="_Toc272952997"/>
       <w:r>
         <w:t>Functional requirements</w:t>
       </w:r>
@@ -2282,6 +1963,37 @@
           </w:p>
         </w:tc>
       </w:tr>
+      <w:tr>
+        <w:tc>
+          <w:tcPr>
+            <w:tcW w:w="1275" w:type="dxa"/>
+          </w:tcPr>
+          <w:p>
+            <w:pPr>
+              <w:jc w:val="center"/>
+            </w:pPr>
+            <w:r>
+              <w:t>UFR-11</w:t>
+            </w:r>
+          </w:p>
+        </w:tc>
+        <w:tc>
+          <w:tcPr>
+            <w:tcW w:w="7969" w:type="dxa"/>
+          </w:tcPr>
+          <w:p>
+            <w:r>
+              <w:t xml:space="preserve">The system shall be able to keep the </w:t>
+            </w:r>
+            <w:r>
+              <w:t xml:space="preserve">MWS </w:t>
+            </w:r>
+            <w:r>
+              <w:t>inside the pod below 70⁰ C.</w:t>
+            </w:r>
+          </w:p>
+        </w:tc>
+      </w:tr>
     </w:tbl>
     <w:p/>
     <w:p>
@@ -2292,7 +2004,7 @@
           <w:numId w:val="6"/>
         </w:numPr>
       </w:pPr>
-      <w:bookmarkStart w:id="7" w:name="_Toc272865141"/>
+      <w:bookmarkStart w:id="7" w:name="_Toc272952998"/>
       <w:r>
         <w:t>Performance requirements</w:t>
       </w:r>
@@ -2460,7 +2172,7 @@
           <w:numId w:val="2"/>
         </w:numPr>
       </w:pPr>
-      <w:bookmarkStart w:id="8" w:name="_Toc272865142"/>
+      <w:bookmarkStart w:id="8" w:name="_Toc272952999"/>
       <w:r>
         <w:t>Environment requirements</w:t>
       </w:r>
@@ -2621,7 +2333,7 @@
           <w:numId w:val="2"/>
         </w:numPr>
       </w:pPr>
-      <w:bookmarkStart w:id="9" w:name="_Toc272865143"/>
+      <w:bookmarkStart w:id="9" w:name="_Toc272953000"/>
       <w:r>
         <w:t>Interface requirements</w:t>
       </w:r>
@@ -2771,6 +2483,483 @@
         </w:tc>
       </w:tr>
     </w:tbl>
+    <w:p/>
+    <w:p>
+      <w:pPr>
+        <w:pStyle w:val="Overskrift1"/>
+      </w:pPr>
+      <w:bookmarkStart w:id="10" w:name="_Toc272953001"/>
+      <w:r>
+        <w:t>Notes</w:t>
+      </w:r>
+      <w:bookmarkEnd w:id="10"/>
+    </w:p>
+    <w:p>
+      <w:pPr>
+        <w:pStyle w:val="Overskrift2"/>
+        <w:numPr>
+          <w:ilvl w:val="1"/>
+          <w:numId w:val="2"/>
+        </w:numPr>
+      </w:pPr>
+      <w:bookmarkStart w:id="11" w:name="_Toc272953002"/>
+      <w:r>
+        <w:rPr>
+          <w:sz w:val="24"/>
+          <w:szCs w:val="24"/>
+        </w:rPr>
+        <w:t>Abbreviations</w:t>
+      </w:r>
+      <w:bookmarkEnd w:id="11"/>
+      <w:r>
+        <w:t xml:space="preserve"> </w:t>
+      </w:r>
+    </w:p>
+    <w:tbl>
+      <w:tblPr>
+        <w:tblStyle w:val="Tabel-Gitter"/>
+        <w:tblW w:w="0" w:type="auto"/>
+        <w:tblInd w:w="534" w:type="dxa"/>
+        <w:tblLook w:val="04A0"/>
+      </w:tblPr>
+      <w:tblGrid>
+        <w:gridCol w:w="1134"/>
+        <w:gridCol w:w="8079"/>
+      </w:tblGrid>
+      <w:tr>
+        <w:tc>
+          <w:tcPr>
+            <w:tcW w:w="1134" w:type="dxa"/>
+          </w:tcPr>
+          <w:p>
+            <w:pPr>
+              <w:rPr>
+                <w:sz w:val="24"/>
+                <w:szCs w:val="24"/>
+              </w:rPr>
+            </w:pPr>
+            <w:r>
+              <w:rPr>
+                <w:sz w:val="24"/>
+                <w:szCs w:val="24"/>
+              </w:rPr>
+              <w:t>UR</w:t>
+            </w:r>
+          </w:p>
+        </w:tc>
+        <w:tc>
+          <w:tcPr>
+            <w:tcW w:w="8079" w:type="dxa"/>
+          </w:tcPr>
+          <w:p>
+            <w:pPr>
+              <w:rPr>
+                <w:sz w:val="24"/>
+                <w:szCs w:val="24"/>
+              </w:rPr>
+            </w:pPr>
+            <w:r>
+              <w:rPr>
+                <w:sz w:val="24"/>
+                <w:szCs w:val="24"/>
+              </w:rPr>
+              <w:t>User Requirement</w:t>
+            </w:r>
+          </w:p>
+        </w:tc>
+      </w:tr>
+      <w:tr>
+        <w:tc>
+          <w:tcPr>
+            <w:tcW w:w="1134" w:type="dxa"/>
+          </w:tcPr>
+          <w:p>
+            <w:pPr>
+              <w:rPr>
+                <w:sz w:val="24"/>
+                <w:szCs w:val="24"/>
+              </w:rPr>
+            </w:pPr>
+            <w:r>
+              <w:rPr>
+                <w:sz w:val="24"/>
+                <w:szCs w:val="24"/>
+              </w:rPr>
+              <w:t>SOW</w:t>
+            </w:r>
+          </w:p>
+        </w:tc>
+        <w:tc>
+          <w:tcPr>
+            <w:tcW w:w="8079" w:type="dxa"/>
+          </w:tcPr>
+          <w:p>
+            <w:pPr>
+              <w:rPr>
+                <w:sz w:val="24"/>
+                <w:szCs w:val="24"/>
+              </w:rPr>
+            </w:pPr>
+            <w:r>
+              <w:rPr>
+                <w:sz w:val="24"/>
+                <w:szCs w:val="24"/>
+              </w:rPr>
+              <w:t>Statement of work</w:t>
+            </w:r>
+          </w:p>
+        </w:tc>
+      </w:tr>
+      <w:tr>
+        <w:tc>
+          <w:tcPr>
+            <w:tcW w:w="1134" w:type="dxa"/>
+          </w:tcPr>
+          <w:p>
+            <w:pPr>
+              <w:rPr>
+                <w:sz w:val="24"/>
+                <w:szCs w:val="24"/>
+              </w:rPr>
+            </w:pPr>
+            <w:r>
+              <w:rPr>
+                <w:sz w:val="24"/>
+                <w:szCs w:val="24"/>
+              </w:rPr>
+              <w:t>UFR</w:t>
+            </w:r>
+          </w:p>
+        </w:tc>
+        <w:tc>
+          <w:tcPr>
+            <w:tcW w:w="8079" w:type="dxa"/>
+          </w:tcPr>
+          <w:p>
+            <w:pPr>
+              <w:rPr>
+                <w:sz w:val="24"/>
+                <w:szCs w:val="24"/>
+              </w:rPr>
+            </w:pPr>
+            <w:r>
+              <w:rPr>
+                <w:sz w:val="24"/>
+                <w:szCs w:val="24"/>
+              </w:rPr>
+              <w:t>User Functional REQ</w:t>
+            </w:r>
+          </w:p>
+        </w:tc>
+      </w:tr>
+      <w:tr>
+        <w:tc>
+          <w:tcPr>
+            <w:tcW w:w="1134" w:type="dxa"/>
+          </w:tcPr>
+          <w:p>
+            <w:pPr>
+              <w:rPr>
+                <w:sz w:val="24"/>
+                <w:szCs w:val="24"/>
+              </w:rPr>
+            </w:pPr>
+            <w:r>
+              <w:rPr>
+                <w:sz w:val="24"/>
+                <w:szCs w:val="24"/>
+              </w:rPr>
+              <w:t>UPR</w:t>
+            </w:r>
+          </w:p>
+        </w:tc>
+        <w:tc>
+          <w:tcPr>
+            <w:tcW w:w="8079" w:type="dxa"/>
+          </w:tcPr>
+          <w:p>
+            <w:pPr>
+              <w:rPr>
+                <w:sz w:val="24"/>
+                <w:szCs w:val="24"/>
+              </w:rPr>
+            </w:pPr>
+            <w:r>
+              <w:rPr>
+                <w:sz w:val="24"/>
+                <w:szCs w:val="24"/>
+              </w:rPr>
+              <w:t>User Performance REQ</w:t>
+            </w:r>
+          </w:p>
+        </w:tc>
+      </w:tr>
+      <w:tr>
+        <w:tc>
+          <w:tcPr>
+            <w:tcW w:w="1134" w:type="dxa"/>
+          </w:tcPr>
+          <w:p>
+            <w:pPr>
+              <w:rPr>
+                <w:sz w:val="24"/>
+                <w:szCs w:val="24"/>
+              </w:rPr>
+            </w:pPr>
+            <w:r>
+              <w:rPr>
+                <w:sz w:val="24"/>
+                <w:szCs w:val="24"/>
+              </w:rPr>
+              <w:t>UIR</w:t>
+            </w:r>
+          </w:p>
+        </w:tc>
+        <w:tc>
+          <w:tcPr>
+            <w:tcW w:w="8079" w:type="dxa"/>
+          </w:tcPr>
+          <w:p>
+            <w:pPr>
+              <w:rPr>
+                <w:sz w:val="24"/>
+                <w:szCs w:val="24"/>
+              </w:rPr>
+            </w:pPr>
+            <w:r>
+              <w:rPr>
+                <w:sz w:val="24"/>
+                <w:szCs w:val="24"/>
+              </w:rPr>
+              <w:t>User Interface REQ</w:t>
+            </w:r>
+          </w:p>
+        </w:tc>
+      </w:tr>
+      <w:tr>
+        <w:tc>
+          <w:tcPr>
+            <w:tcW w:w="1134" w:type="dxa"/>
+          </w:tcPr>
+          <w:p>
+            <w:pPr>
+              <w:rPr>
+                <w:sz w:val="24"/>
+                <w:szCs w:val="24"/>
+              </w:rPr>
+            </w:pPr>
+            <w:r>
+              <w:rPr>
+                <w:sz w:val="24"/>
+                <w:szCs w:val="24"/>
+              </w:rPr>
+              <w:t>UER</w:t>
+            </w:r>
+          </w:p>
+        </w:tc>
+        <w:tc>
+          <w:tcPr>
+            <w:tcW w:w="8079" w:type="dxa"/>
+          </w:tcPr>
+          <w:p>
+            <w:pPr>
+              <w:rPr>
+                <w:sz w:val="24"/>
+                <w:szCs w:val="24"/>
+              </w:rPr>
+            </w:pPr>
+            <w:r>
+              <w:rPr>
+                <w:sz w:val="24"/>
+                <w:szCs w:val="24"/>
+              </w:rPr>
+              <w:t>User Environment REQ</w:t>
+            </w:r>
+          </w:p>
+        </w:tc>
+      </w:tr>
+      <w:tr>
+        <w:tc>
+          <w:tcPr>
+            <w:tcW w:w="1134" w:type="dxa"/>
+          </w:tcPr>
+          <w:p>
+            <w:pPr>
+              <w:rPr>
+                <w:sz w:val="24"/>
+                <w:szCs w:val="24"/>
+              </w:rPr>
+            </w:pPr>
+            <w:r>
+              <w:rPr>
+                <w:sz w:val="24"/>
+                <w:szCs w:val="24"/>
+              </w:rPr>
+              <w:t>TBD</w:t>
+            </w:r>
+          </w:p>
+        </w:tc>
+        <w:tc>
+          <w:tcPr>
+            <w:tcW w:w="8079" w:type="dxa"/>
+          </w:tcPr>
+          <w:p>
+            <w:pPr>
+              <w:rPr>
+                <w:sz w:val="24"/>
+                <w:szCs w:val="24"/>
+              </w:rPr>
+            </w:pPr>
+            <w:r>
+              <w:rPr>
+                <w:sz w:val="24"/>
+                <w:szCs w:val="24"/>
+              </w:rPr>
+              <w:t>To Be Determined</w:t>
+            </w:r>
+          </w:p>
+        </w:tc>
+      </w:tr>
+      <w:tr>
+        <w:tc>
+          <w:tcPr>
+            <w:tcW w:w="1134" w:type="dxa"/>
+          </w:tcPr>
+          <w:p>
+            <w:pPr>
+              <w:rPr>
+                <w:sz w:val="24"/>
+                <w:szCs w:val="24"/>
+              </w:rPr>
+            </w:pPr>
+            <w:r>
+              <w:rPr>
+                <w:sz w:val="24"/>
+                <w:szCs w:val="24"/>
+              </w:rPr>
+              <w:t>TBR</w:t>
+            </w:r>
+          </w:p>
+        </w:tc>
+        <w:tc>
+          <w:tcPr>
+            <w:tcW w:w="8079" w:type="dxa"/>
+          </w:tcPr>
+          <w:p>
+            <w:pPr>
+              <w:rPr>
+                <w:sz w:val="24"/>
+                <w:szCs w:val="24"/>
+              </w:rPr>
+            </w:pPr>
+            <w:r>
+              <w:rPr>
+                <w:sz w:val="24"/>
+                <w:szCs w:val="24"/>
+              </w:rPr>
+              <w:t>To Be Reviewed</w:t>
+            </w:r>
+          </w:p>
+        </w:tc>
+      </w:tr>
+      <w:tr>
+        <w:tc>
+          <w:tcPr>
+            <w:tcW w:w="1134" w:type="dxa"/>
+          </w:tcPr>
+          <w:p>
+            <w:pPr>
+              <w:rPr>
+                <w:sz w:val="24"/>
+                <w:szCs w:val="24"/>
+              </w:rPr>
+            </w:pPr>
+            <w:r>
+              <w:rPr>
+                <w:sz w:val="24"/>
+                <w:szCs w:val="24"/>
+              </w:rPr>
+              <w:t>TBS</w:t>
+            </w:r>
+          </w:p>
+        </w:tc>
+        <w:tc>
+          <w:tcPr>
+            <w:tcW w:w="8079" w:type="dxa"/>
+          </w:tcPr>
+          <w:p>
+            <w:pPr>
+              <w:rPr>
+                <w:sz w:val="24"/>
+                <w:szCs w:val="24"/>
+              </w:rPr>
+            </w:pPr>
+            <w:r>
+              <w:rPr>
+                <w:sz w:val="24"/>
+                <w:szCs w:val="24"/>
+              </w:rPr>
+              <w:t>To Be Supplied - A</w:t>
+            </w:r>
+            <w:r>
+              <w:t>waiting input</w:t>
+            </w:r>
+          </w:p>
+        </w:tc>
+      </w:tr>
+      <w:tr>
+        <w:tc>
+          <w:tcPr>
+            <w:tcW w:w="1134" w:type="dxa"/>
+          </w:tcPr>
+          <w:p>
+            <w:pPr>
+              <w:rPr>
+                <w:sz w:val="24"/>
+                <w:szCs w:val="24"/>
+              </w:rPr>
+            </w:pPr>
+            <w:r>
+              <w:rPr>
+                <w:sz w:val="24"/>
+                <w:szCs w:val="24"/>
+              </w:rPr>
+              <w:t>MWS</w:t>
+            </w:r>
+          </w:p>
+        </w:tc>
+        <w:tc>
+          <w:tcPr>
+            <w:tcW w:w="8079" w:type="dxa"/>
+          </w:tcPr>
+          <w:p>
+            <w:pPr>
+              <w:rPr>
+                <w:sz w:val="24"/>
+                <w:szCs w:val="24"/>
+              </w:rPr>
+            </w:pPr>
+            <w:r>
+              <w:rPr>
+                <w:sz w:val="24"/>
+                <w:szCs w:val="24"/>
+              </w:rPr>
+              <w:t>Missile Warning System</w:t>
+            </w:r>
+          </w:p>
+        </w:tc>
+      </w:tr>
+    </w:tbl>
+    <w:p>
+      <w:pPr>
+        <w:spacing w:after="0"/>
+        <w:rPr>
+          <w:b/>
+          <w:sz w:val="28"/>
+          <w:szCs w:val="28"/>
+        </w:rPr>
+      </w:pPr>
+    </w:p>
     <w:p/>
     <w:sectPr>
       <w:footerReference w:type="default" r:id="rId9"/>
@@ -2829,7 +3018,7 @@
             <w:rPr>
               <w:noProof/>
             </w:rPr>
-            <w:t>2</w:t>
+            <w:t>4</w:t>
           </w:r>
         </w:fldSimple>
       </w:p>
@@ -4225,7 +4414,7 @@
 </file>
 
 <file path=customXml/itemProps1.xml><?xml version="1.0" encoding="utf-8"?>
-<ds:datastoreItem xmlns:ds="http://schemas.openxmlformats.org/officeDocument/2006/customXml" ds:itemID="{AC1F9CEB-98C6-4FAA-83AE-D114E44FE865}">
+<ds:datastoreItem xmlns:ds="http://schemas.openxmlformats.org/officeDocument/2006/customXml" ds:itemID="{877EDECB-249D-4292-AE1F-85A05E44092F}">
   <ds:schemaRefs>
     <ds:schemaRef ds:uri="http://schemas.openxmlformats.org/officeDocument/2006/bibliography"/>
   </ds:schemaRefs>

</xml_diff>

<commit_message>
Adding cooling power requirement
</commit_message>
<xml_diff>
--- a/Subcontractor/MWS pod contract.docx
+++ b/Subcontractor/MWS pod contract.docx
@@ -1994,6 +1994,31 @@
           </w:p>
         </w:tc>
       </w:tr>
+      <w:tr>
+        <w:tc>
+          <w:tcPr>
+            <w:tcW w:w="1275" w:type="dxa"/>
+          </w:tcPr>
+          <w:p>
+            <w:pPr>
+              <w:jc w:val="center"/>
+            </w:pPr>
+            <w:r>
+              <w:t>UFR-12</w:t>
+            </w:r>
+          </w:p>
+        </w:tc>
+        <w:tc>
+          <w:tcPr>
+            <w:tcW w:w="7969" w:type="dxa"/>
+          </w:tcPr>
+          <w:p>
+            <w:r>
+              <w:t>If active cooling or other power consuming entities other than the contractor supplied MWS and DDSs are required, the total power consumption of these shall not exceed 300W at 115VAC 400Hz.</w:t>
+            </w:r>
+          </w:p>
+        </w:tc>
+      </w:tr>
     </w:tbl>
     <w:p/>
     <w:p>
@@ -2442,6 +2467,7 @@
               <w:jc w:val="center"/>
             </w:pPr>
             <w:r>
+              <w:lastRenderedPageBreak/>
               <w:t>UIR-4</w:t>
             </w:r>
           </w:p>
@@ -3018,7 +3044,7 @@
             <w:rPr>
               <w:noProof/>
             </w:rPr>
-            <w:t>4</w:t>
+            <w:t>5</w:t>
           </w:r>
         </w:fldSimple>
       </w:p>
@@ -4414,7 +4440,7 @@
 </file>
 
 <file path=customXml/itemProps1.xml><?xml version="1.0" encoding="utf-8"?>
-<ds:datastoreItem xmlns:ds="http://schemas.openxmlformats.org/officeDocument/2006/customXml" ds:itemID="{877EDECB-249D-4292-AE1F-85A05E44092F}">
+<ds:datastoreItem xmlns:ds="http://schemas.openxmlformats.org/officeDocument/2006/customXml" ds:itemID="{2C33C267-983B-44E5-BDE9-0673CDBB13B6}">
   <ds:schemaRefs>
     <ds:schemaRef ds:uri="http://schemas.openxmlformats.org/officeDocument/2006/bibliography"/>
   </ds:schemaRefs>

</xml_diff>

<commit_message>
SOW ; Updated after SRS review
</commit_message>
<xml_diff>
--- a/Subcontractor/MWS pod contract.docx
+++ b/Subcontractor/MWS pod contract.docx
@@ -1331,7 +1331,13 @@
         <w:ind w:left="720"/>
       </w:pPr>
       <w:r>
-        <w:t>The manufacturer shall identify the placement of the six sensors.</w:t>
+        <w:t xml:space="preserve">The manufacturer </w:t>
+      </w:r>
+      <w:r>
+        <w:t>will</w:t>
+      </w:r>
+      <w:r>
+        <w:t xml:space="preserve"> identify the placement of the six sensors.</w:t>
       </w:r>
     </w:p>
     <w:p>
@@ -1387,7 +1393,70 @@
         <w:t>a self protection suite for the F-16 combat aircraft</w:t>
       </w:r>
       <w:r>
-        <w:t>. The system is made up of subsystems which are:</w:t>
+        <w:t xml:space="preserve"> </w:t>
+      </w:r>
+      <w:r>
+        <w:t xml:space="preserve">(see </w:t>
+      </w:r>
+      <w:r>
+        <w:fldChar w:fldCharType="begin"/>
+      </w:r>
+      <w:r>
+        <w:instrText xml:space="preserve"> REF _Ref273474200 \h </w:instrText>
+      </w:r>
+      <w:r>
+        <w:fldChar w:fldCharType="separate"/>
+      </w:r>
+      <w:r>
+        <w:t xml:space="preserve">Figur </w:t>
+      </w:r>
+      <w:r>
+        <w:rPr>
+          <w:noProof/>
+        </w:rPr>
+        <w:t>1</w:t>
+      </w:r>
+      <w:r>
+        <w:fldChar w:fldCharType="end"/>
+      </w:r>
+      <w:r>
+        <w:t xml:space="preserve">) </w:t>
+      </w:r>
+      <w:r>
+        <w:t>which</w:t>
+      </w:r>
+      <w:r>
+        <w:rPr>
+          <w:lang w:val="en-GB"/>
+        </w:rPr>
+        <w:t xml:space="preserve"> protect</w:t>
+      </w:r>
+      <w:r>
+        <w:rPr>
+          <w:lang w:val="en-GB"/>
+        </w:rPr>
+        <w:t>s</w:t>
+      </w:r>
+      <w:r>
+        <w:rPr>
+          <w:lang w:val="en-GB"/>
+        </w:rPr>
+        <w:t xml:space="preserve"> the a</w:t>
+      </w:r>
+      <w:r>
+        <w:rPr>
+          <w:lang w:val="en-GB"/>
+        </w:rPr>
+        <w:t>ircraft against missile attacks</w:t>
+      </w:r>
+      <w:r>
+        <w:t xml:space="preserve">. The system is made up of </w:t>
+      </w:r>
+      <w:r>
+        <w:t xml:space="preserve">2 main </w:t>
+      </w:r>
+      <w:r>
+        <w:t>systems which are:</w:t>
       </w:r>
     </w:p>
     <w:p>
@@ -1399,7 +1468,22 @@
         </w:numPr>
       </w:pPr>
       <w:r>
-        <w:t>An cockpit control unit.</w:t>
+        <w:t>A cockpit control unit</w:t>
+      </w:r>
+      <w:r>
+        <w:t xml:space="preserve"> which keeps the state of the </w:t>
+      </w:r>
+      <w:r>
+        <w:t>system</w:t>
+      </w:r>
+      <w:r>
+        <w:t xml:space="preserve"> handles communication </w:t>
+      </w:r>
+      <w:r>
+        <w:t>and controls firing of the magazines</w:t>
+      </w:r>
+      <w:r>
+        <w:t>.</w:t>
       </w:r>
     </w:p>
     <w:p>
@@ -1411,29 +1495,207 @@
         </w:numPr>
       </w:pPr>
       <w:r>
-        <w:t>A missile warning system (MWS) consisting of six sensor and an electronic control unit.</w:t>
+        <w:t xml:space="preserve">A pod </w:t>
+      </w:r>
+      <w:r>
+        <w:t>whi</w:t>
+      </w:r>
+      <w:r>
+        <w:t>ch incorporates eight magazines and</w:t>
+      </w:r>
+      <w:r>
+        <w:t xml:space="preserve"> </w:t>
+      </w:r>
+      <w:r>
+        <w:t>a missile warning system (MWS) consisting of six sensor and an electronic control unit.</w:t>
       </w:r>
     </w:p>
     <w:p>
       <w:pPr>
-        <w:pStyle w:val="Listeafsnit"/>
-        <w:numPr>
-          <w:ilvl w:val="0"/>
-          <w:numId w:val="5"/>
-        </w:numPr>
-      </w:pPr>
-      <w:r>
-        <w:t xml:space="preserve">A pod </w:t>
-      </w:r>
-      <w:r>
-        <w:t>which incorporates eight magazines, six sensors and housing the MWS.</w:t>
+        <w:keepNext/>
+        <w:ind w:left="680"/>
+      </w:pPr>
+      <w:r>
+        <w:rPr>
+          <w:noProof/>
+          <w:lang w:val="da-DK" w:eastAsia="da-DK"/>
+        </w:rPr>
+        <w:lastRenderedPageBreak/>
+        <w:drawing>
+          <wp:inline distT="0" distB="0" distL="0" distR="0">
+            <wp:extent cx="5522628" cy="4607626"/>
+            <wp:effectExtent l="19050" t="0" r="1872" b="0"/>
+            <wp:docPr id="2" name="Billede 1"/>
+            <wp:cNvGraphicFramePr>
+              <a:graphicFrameLocks xmlns:a="http://schemas.openxmlformats.org/drawingml/2006/main" noChangeAspect="1"/>
+            </wp:cNvGraphicFramePr>
+            <a:graphic xmlns:a="http://schemas.openxmlformats.org/drawingml/2006/main">
+              <a:graphicData uri="http://schemas.openxmlformats.org/drawingml/2006/picture">
+                <pic:pic xmlns:pic="http://schemas.openxmlformats.org/drawingml/2006/picture">
+                  <pic:nvPicPr>
+                    <pic:cNvPr id="0" name="Picture 1"/>
+                    <pic:cNvPicPr>
+                      <a:picLocks noChangeAspect="1" noChangeArrowheads="1"/>
+                    </pic:cNvPicPr>
+                  </pic:nvPicPr>
+                  <pic:blipFill>
+                    <a:blip r:embed="rId8" cstate="print"/>
+                    <a:srcRect/>
+                    <a:stretch>
+                      <a:fillRect/>
+                    </a:stretch>
+                  </pic:blipFill>
+                  <pic:spPr bwMode="auto">
+                    <a:xfrm>
+                      <a:off x="0" y="0"/>
+                      <a:ext cx="5523637" cy="4608468"/>
+                    </a:xfrm>
+                    <a:prstGeom prst="rect">
+                      <a:avLst/>
+                    </a:prstGeom>
+                    <a:noFill/>
+                    <a:ln w="9525">
+                      <a:noFill/>
+                      <a:miter lim="800000"/>
+                      <a:headEnd/>
+                      <a:tailEnd/>
+                    </a:ln>
+                  </pic:spPr>
+                </pic:pic>
+              </a:graphicData>
+            </a:graphic>
+          </wp:inline>
+        </w:drawing>
+      </w:r>
+    </w:p>
+    <w:p>
+      <w:pPr>
+        <w:pStyle w:val="Billedtekst"/>
+        <w:ind w:firstLine="680"/>
+      </w:pPr>
+      <w:bookmarkStart w:id="3" w:name="_Ref273474200"/>
+      <w:r>
+        <w:t xml:space="preserve">Figur </w:t>
+      </w:r>
+      <w:fldSimple w:instr=" SEQ Figur \* ARABIC ">
+        <w:r>
+          <w:rPr>
+            <w:noProof/>
+          </w:rPr>
+          <w:t>1</w:t>
+        </w:r>
+      </w:fldSimple>
+      <w:bookmarkEnd w:id="3"/>
+    </w:p>
+    <w:p>
+      <w:pPr>
+        <w:ind w:left="720"/>
+      </w:pPr>
+    </w:p>
+    <w:p>
+      <w:pPr>
+        <w:ind w:left="720"/>
+      </w:pPr>
+      <w:r>
+        <w:t xml:space="preserve">Missiles </w:t>
+      </w:r>
+      <w:r>
+        <w:t>are</w:t>
+      </w:r>
+      <w:r>
+        <w:t xml:space="preserve"> detected by the MWS</w:t>
+      </w:r>
+      <w:r>
+        <w:t xml:space="preserve"> and</w:t>
+      </w:r>
+      <w:r>
+        <w:t xml:space="preserve"> information is sent to the cockpit control unit, which is able to react by dispensing flares and chaffs according to the program chosen. </w:t>
+      </w:r>
+    </w:p>
+    <w:p>
+      <w:pPr>
+        <w:ind w:left="720"/>
+      </w:pPr>
+      <w:r>
+        <w:t>The system has a number of different users depending on what is done and where:</w:t>
+      </w:r>
+    </w:p>
+    <w:p>
+      <w:pPr>
+        <w:ind w:left="720"/>
+      </w:pPr>
+      <w:r>
+        <w:t>On ground the system can be maintained by technicians that update SW and control the system</w:t>
+      </w:r>
+    </w:p>
+    <w:p>
+      <w:pPr>
+        <w:ind w:left="720"/>
+      </w:pPr>
+      <w:r>
+        <w:t>Ground per</w:t>
+      </w:r>
+      <w:r>
+        <w:t>sonnel can mount the POD</w:t>
+      </w:r>
+      <w:r>
+        <w:t xml:space="preserve"> and when ready for takeoff, arm it.</w:t>
+      </w:r>
+    </w:p>
+    <w:p>
+      <w:pPr>
+        <w:ind w:left="720"/>
+      </w:pPr>
+      <w:r>
+        <w:t>The pilot use</w:t>
+      </w:r>
+      <w:r>
+        <w:t>s</w:t>
+      </w:r>
+      <w:r>
+        <w:t xml:space="preserve"> the system, by choosing an appropriate program and depending on program chosen, consent dispense when missile attacks are detected.</w:t>
+      </w:r>
+    </w:p>
+    <w:p>
+      <w:pPr>
+        <w:ind w:left="720"/>
+      </w:pPr>
+      <w:r>
+        <w:t xml:space="preserve">After dispensing has happened maintenance </w:t>
+      </w:r>
+      <w:r>
+        <w:t>is done</w:t>
+      </w:r>
+      <w:r>
+        <w:t xml:space="preserve"> again </w:t>
+      </w:r>
+      <w:r>
+        <w:t>and the</w:t>
+      </w:r>
+      <w:r>
+        <w:t xml:space="preserve"> magazines </w:t>
+      </w:r>
+      <w:r>
+        <w:t xml:space="preserve">are </w:t>
+      </w:r>
+      <w:r>
+        <w:t>fill</w:t>
+      </w:r>
+      <w:r>
+        <w:t>ed</w:t>
+      </w:r>
+      <w:r>
+        <w:t xml:space="preserve"> </w:t>
+      </w:r>
+      <w:r>
+        <w:t>again with flares and chaffs.</w:t>
       </w:r>
     </w:p>
     <w:p/>
     <w:p/>
-    <w:p/>
     <w:p>
       <w:pPr>
+        <w:keepNext/>
         <w:ind w:left="720"/>
       </w:pPr>
       <w:r>
@@ -1458,7 +1720,7 @@
                     <pic:cNvPicPr/>
                   </pic:nvPicPr>
                   <pic:blipFill>
-                    <a:blip r:embed="rId8" cstate="print"/>
+                    <a:blip r:embed="rId9" cstate="print"/>
                     <a:stretch>
                       <a:fillRect/>
                     </a:stretch>
@@ -1481,14 +1743,22 @@
     </w:p>
     <w:p>
       <w:pPr>
-        <w:spacing w:after="0"/>
+        <w:pStyle w:val="Billedtekst"/>
         <w:ind w:left="720"/>
       </w:pPr>
       <w:r>
-        <w:rPr>
-          <w:b/>
-        </w:rPr>
-        <w:t>Figure 1.</w:t>
+        <w:t xml:space="preserve">Figur </w:t>
+      </w:r>
+      <w:fldSimple w:instr=" SEQ Figur \* ARABIC ">
+        <w:r>
+          <w:rPr>
+            <w:noProof/>
+          </w:rPr>
+          <w:t>2</w:t>
+        </w:r>
+      </w:fldSimple>
+      <w:r>
+        <w:t>.</w:t>
       </w:r>
       <w:r>
         <w:t xml:space="preserve"> The figure illustrates how angles are represented relative to the aircraft. </w:t>
@@ -1508,41 +1778,61 @@
     </w:p>
     <w:p>
       <w:pPr>
-        <w:ind w:left="720"/>
-      </w:pPr>
+        <w:pStyle w:val="Overskrift2"/>
+      </w:pPr>
+      <w:bookmarkStart w:id="4" w:name="_Toc272952995"/>
+      <w:r>
+        <w:t>Document overview</w:t>
+      </w:r>
+      <w:bookmarkEnd w:id="4"/>
     </w:p>
     <w:p>
       <w:pPr>
-        <w:ind w:left="720"/>
-      </w:pPr>
+        <w:ind w:left="360"/>
+      </w:pPr>
+      <w:r>
+        <w:t>This document describes the requirements for a pod that can be attached to the F-16 combat aircraft using standard T-hooks spaced by 13 inches.</w:t>
+      </w:r>
     </w:p>
     <w:p>
       <w:pPr>
+        <w:pStyle w:val="Overskrift1"/>
+      </w:pPr>
+      <w:bookmarkStart w:id="5" w:name="_Toc272587237"/>
+      <w:bookmarkStart w:id="6" w:name="_Toc272952996"/>
+      <w:r>
+        <w:t>Referenced documents</w:t>
+      </w:r>
+    </w:p>
+    <w:p>
+      <w:pPr>
         <w:pStyle w:val="Overskrift2"/>
       </w:pPr>
-      <w:bookmarkStart w:id="3" w:name="_Toc272952995"/>
-      <w:r>
-        <w:t>Document overview</w:t>
-      </w:r>
-      <w:bookmarkEnd w:id="3"/>
+      <w:r>
+        <w:t>Requirements sources</w:t>
+      </w:r>
     </w:p>
-    <w:p/>
+    <w:p>
+      <w:pPr>
+        <w:spacing w:after="0"/>
+      </w:pPr>
+    </w:p>
     <w:tbl>
       <w:tblPr>
         <w:tblStyle w:val="Tabel-Gitter"/>
-        <w:tblW w:w="0" w:type="auto"/>
-        <w:tblInd w:w="534" w:type="dxa"/>
+        <w:tblW w:w="8427" w:type="dxa"/>
+        <w:tblInd w:w="817" w:type="dxa"/>
         <w:tblLook w:val="04A0"/>
       </w:tblPr>
       <w:tblGrid>
-        <w:gridCol w:w="1275"/>
-        <w:gridCol w:w="5529"/>
-        <w:gridCol w:w="2440"/>
+        <w:gridCol w:w="1276"/>
+        <w:gridCol w:w="4749"/>
+        <w:gridCol w:w="2402"/>
       </w:tblGrid>
       <w:tr>
         <w:tc>
           <w:tcPr>
-            <w:tcW w:w="1275" w:type="dxa"/>
+            <w:tcW w:w="1276" w:type="dxa"/>
           </w:tcPr>
           <w:p>
             <w:pPr>
@@ -1551,7 +1841,6 @@
                 <w:szCs w:val="24"/>
               </w:rPr>
             </w:pPr>
-            <w:bookmarkStart w:id="4" w:name="_Toc272587237"/>
             <w:r>
               <w:rPr>
                 <w:sz w:val="24"/>
@@ -1563,7 +1852,7 @@
         </w:tc>
         <w:tc>
           <w:tcPr>
-            <w:tcW w:w="5529" w:type="dxa"/>
+            <w:tcW w:w="4749" w:type="dxa"/>
           </w:tcPr>
           <w:p>
             <w:pPr>
@@ -1583,7 +1872,7 @@
         </w:tc>
         <w:tc>
           <w:tcPr>
-            <w:tcW w:w="2440" w:type="dxa"/>
+            <w:tcW w:w="2402" w:type="dxa"/>
           </w:tcPr>
           <w:p>
             <w:pPr>
@@ -1612,88 +1901,72 @@
     </w:tbl>
     <w:p>
       <w:pPr>
-        <w:spacing w:after="0"/>
-        <w:rPr>
-          <w:b/>
-          <w:sz w:val="28"/>
-          <w:szCs w:val="28"/>
-        </w:rPr>
-      </w:pPr>
+        <w:pStyle w:val="Overskrift2"/>
+      </w:pPr>
+      <w:r>
+        <w:t>Standards</w:t>
+      </w:r>
     </w:p>
-    <w:p>
-      <w:pPr>
-        <w:pStyle w:val="Overskrift1"/>
-      </w:pPr>
-      <w:bookmarkStart w:id="5" w:name="_Toc272952996"/>
-      <w:r>
-        <w:t>Requirements</w:t>
-      </w:r>
-      <w:bookmarkEnd w:id="4"/>
-      <w:bookmarkEnd w:id="5"/>
-    </w:p>
-    <w:p/>
-    <w:p>
-      <w:pPr>
-        <w:pStyle w:val="Overskrift2"/>
-        <w:numPr>
-          <w:ilvl w:val="1"/>
-          <w:numId w:val="2"/>
-        </w:numPr>
-      </w:pPr>
-      <w:bookmarkStart w:id="6" w:name="_Toc272952997"/>
-      <w:r>
-        <w:t>Functional requirements</w:t>
-      </w:r>
-      <w:bookmarkEnd w:id="6"/>
-    </w:p>
-    <w:p/>
     <w:tbl>
       <w:tblPr>
-        <w:tblStyle w:val="Tabel-Gitter"/>
-        <w:tblW w:w="0" w:type="auto"/>
-        <w:tblInd w:w="534" w:type="dxa"/>
-        <w:tblLook w:val="04A0"/>
+        <w:tblW w:w="9072" w:type="dxa"/>
+        <w:tblInd w:w="817" w:type="dxa"/>
+        <w:tblBorders>
+          <w:top w:val="single" w:sz="4" w:space="0" w:color="000000"/>
+          <w:left w:val="single" w:sz="4" w:space="0" w:color="000000"/>
+          <w:bottom w:val="single" w:sz="4" w:space="0" w:color="000000"/>
+          <w:right w:val="single" w:sz="4" w:space="0" w:color="000000"/>
+          <w:insideH w:val="single" w:sz="4" w:space="0" w:color="000000"/>
+          <w:insideV w:val="single" w:sz="4" w:space="0" w:color="000000"/>
+        </w:tblBorders>
+        <w:tblLook w:val="00A0"/>
       </w:tblPr>
       <w:tblGrid>
-        <w:gridCol w:w="1275"/>
-        <w:gridCol w:w="7969"/>
+        <w:gridCol w:w="1276"/>
+        <w:gridCol w:w="7796"/>
       </w:tblGrid>
       <w:tr>
         <w:tc>
           <w:tcPr>
-            <w:tcW w:w="1275" w:type="dxa"/>
-          </w:tcPr>
-          <w:p>
-            <w:pPr>
+            <w:tcW w:w="1276" w:type="dxa"/>
+          </w:tcPr>
+          <w:p>
+            <w:pPr>
+              <w:spacing w:after="0" w:line="240" w:lineRule="auto"/>
               <w:jc w:val="center"/>
-            </w:pPr>
-            <w:r>
-              <w:t>U</w:t>
-            </w:r>
-            <w:r>
-              <w:t>F</w:t>
-            </w:r>
-            <w:r>
-              <w:t>R-1</w:t>
-            </w:r>
-          </w:p>
-        </w:tc>
-        <w:tc>
-          <w:tcPr>
-            <w:tcW w:w="7969" w:type="dxa"/>
-          </w:tcPr>
-          <w:p>
-            <w:r>
-              <w:t xml:space="preserve">The weight of the pod </w:t>
-            </w:r>
-            <w:r>
-              <w:t xml:space="preserve">structure </w:t>
-            </w:r>
-            <w:r>
-              <w:t>shall not exceed 175 Kg.</w:t>
-            </w:r>
-            <w:r>
-              <w:t xml:space="preserve"> Harness not included</w:t>
+              <w:rPr>
+                <w:b/>
+                <w:lang w:val="en-GB"/>
+              </w:rPr>
+            </w:pPr>
+            <w:r>
+              <w:rPr>
+                <w:b/>
+                <w:lang w:val="en-GB"/>
+              </w:rPr>
+              <w:t>Standard</w:t>
+            </w:r>
+          </w:p>
+        </w:tc>
+        <w:tc>
+          <w:tcPr>
+            <w:tcW w:w="7796" w:type="dxa"/>
+          </w:tcPr>
+          <w:p>
+            <w:pPr>
+              <w:spacing w:after="0" w:line="240" w:lineRule="auto"/>
+              <w:jc w:val="center"/>
+              <w:rPr>
+                <w:b/>
+                <w:lang w:val="en-GB"/>
+              </w:rPr>
+            </w:pPr>
+            <w:r>
+              <w:rPr>
+                <w:b/>
+                <w:lang w:val="en-GB"/>
+              </w:rPr>
+              <w:t>Description</w:t>
             </w:r>
           </w:p>
         </w:tc>
@@ -1701,24 +1974,40 @@
       <w:tr>
         <w:tc>
           <w:tcPr>
-            <w:tcW w:w="1275" w:type="dxa"/>
-          </w:tcPr>
-          <w:p>
-            <w:pPr>
+            <w:tcW w:w="1276" w:type="dxa"/>
+          </w:tcPr>
+          <w:p>
+            <w:pPr>
+              <w:spacing w:after="0" w:line="240" w:lineRule="auto"/>
               <w:jc w:val="center"/>
-            </w:pPr>
-            <w:r>
-              <w:t>UFR-2</w:t>
-            </w:r>
-          </w:p>
-        </w:tc>
-        <w:tc>
-          <w:tcPr>
-            <w:tcW w:w="7969" w:type="dxa"/>
-          </w:tcPr>
-          <w:p>
-            <w:r>
-              <w:t>The pod shall have Three compartments for dispenser magazines.</w:t>
+              <w:rPr>
+                <w:lang w:val="en-GB"/>
+              </w:rPr>
+            </w:pPr>
+            <w:r>
+              <w:rPr>
+                <w:lang w:val="en-GB"/>
+              </w:rPr>
+              <w:t>DM30p</w:t>
+            </w:r>
+          </w:p>
+        </w:tc>
+        <w:tc>
+          <w:tcPr>
+            <w:tcW w:w="7796" w:type="dxa"/>
+          </w:tcPr>
+          <w:p>
+            <w:pPr>
+              <w:spacing w:after="0" w:line="240" w:lineRule="auto"/>
+              <w:rPr>
+                <w:lang w:val="en-GB"/>
+              </w:rPr>
+            </w:pPr>
+            <w:r>
+              <w:rPr>
+                <w:lang w:val="en-GB"/>
+              </w:rPr>
+              <w:t>NATO dispenser magazine type contains the complete details about the magazines physical constructions and interface,</w:t>
             </w:r>
           </w:p>
         </w:tc>
@@ -1726,38 +2015,58 @@
       <w:tr>
         <w:tc>
           <w:tcPr>
-            <w:tcW w:w="1275" w:type="dxa"/>
-          </w:tcPr>
-          <w:p>
-            <w:pPr>
+            <w:tcW w:w="1276" w:type="dxa"/>
+          </w:tcPr>
+          <w:p>
+            <w:pPr>
+              <w:spacing w:after="0" w:line="240" w:lineRule="auto"/>
               <w:jc w:val="center"/>
-            </w:pPr>
-            <w:r>
-              <w:t>U</w:t>
-            </w:r>
-            <w:r>
-              <w:t>F</w:t>
-            </w:r>
-            <w:r>
-              <w:t>R-</w:t>
-            </w:r>
-            <w:r>
-              <w:t>3</w:t>
-            </w:r>
-          </w:p>
-        </w:tc>
-        <w:tc>
-          <w:tcPr>
-            <w:tcW w:w="7969" w:type="dxa"/>
-          </w:tcPr>
-          <w:p>
-            <w:r>
-              <w:t xml:space="preserve">The pod shall have one compartment for two magazines facing forward. </w:t>
-            </w:r>
-          </w:p>
-          <w:p>
-            <w:r>
-              <w:t>Ψ = 15⁰ φ = 15⁰ θ = 15⁰. Se figure 1.</w:t>
+              <w:rPr>
+                <w:lang w:val="en-GB"/>
+              </w:rPr>
+            </w:pPr>
+            <w:r>
+              <w:rPr>
+                <w:lang w:val="en-GB"/>
+              </w:rPr>
+              <w:t>FP42f</w:t>
+            </w:r>
+          </w:p>
+        </w:tc>
+        <w:tc>
+          <w:tcPr>
+            <w:tcW w:w="7796" w:type="dxa"/>
+          </w:tcPr>
+          <w:p>
+            <w:pPr>
+              <w:spacing w:after="0" w:line="240" w:lineRule="auto"/>
+              <w:rPr>
+                <w:lang w:val="en-GB"/>
+              </w:rPr>
+            </w:pPr>
+            <w:r>
+              <w:rPr>
+                <w:rFonts w:ascii="Arial" w:hAnsi="Arial" w:cs="Arial"/>
+                <w:sz w:val="20"/>
+                <w:szCs w:val="20"/>
+                <w:lang w:val="en-GB" w:eastAsia="en-GB"/>
+              </w:rPr>
+              <w:t xml:space="preserve">MIL standard 1600-2-9 v12.45 </w:t>
+            </w:r>
+            <w:r>
+              <w:rPr>
+                <w:rFonts w:ascii="Arial" w:hAnsi="Arial" w:cs="Arial"/>
+                <w:sz w:val="20"/>
+                <w:szCs w:val="20"/>
+                <w:lang w:val="en-GB" w:eastAsia="en-GB"/>
+              </w:rPr>
+              <w:t xml:space="preserve">- </w:t>
+            </w:r>
+            <w:r>
+              <w:rPr>
+                <w:lang w:val="en-GB"/>
+              </w:rPr>
+              <w:t>F-16 POD standard contains complete specification about requirements for POD manufacturing, including size, weight, material, shape, etc.</w:t>
             </w:r>
           </w:p>
         </w:tc>
@@ -1765,29 +2074,40 @@
       <w:tr>
         <w:tc>
           <w:tcPr>
-            <w:tcW w:w="1275" w:type="dxa"/>
-          </w:tcPr>
-          <w:p>
-            <w:pPr>
+            <w:tcW w:w="1276" w:type="dxa"/>
+          </w:tcPr>
+          <w:p>
+            <w:pPr>
+              <w:spacing w:after="0" w:line="240" w:lineRule="auto"/>
               <w:jc w:val="center"/>
-            </w:pPr>
-            <w:r>
-              <w:t>UFR-4</w:t>
-            </w:r>
-          </w:p>
-        </w:tc>
-        <w:tc>
-          <w:tcPr>
-            <w:tcW w:w="7969" w:type="dxa"/>
-          </w:tcPr>
-          <w:p>
-            <w:r>
-              <w:t>The pod shall have one compartment for four magazines facing sideward.</w:t>
-            </w:r>
-          </w:p>
-          <w:p>
-            <w:r>
-              <w:t>Ψ = 90⁰ φ = 15⁰. Se figure 1.</w:t>
+              <w:rPr>
+                <w:lang w:val="en-GB"/>
+              </w:rPr>
+            </w:pPr>
+            <w:r>
+              <w:rPr>
+                <w:lang w:val="en-GB"/>
+              </w:rPr>
+              <w:t>FE16d</w:t>
+            </w:r>
+          </w:p>
+        </w:tc>
+        <w:tc>
+          <w:tcPr>
+            <w:tcW w:w="7796" w:type="dxa"/>
+          </w:tcPr>
+          <w:p>
+            <w:pPr>
+              <w:spacing w:after="0" w:line="240" w:lineRule="auto"/>
+              <w:rPr>
+                <w:lang w:val="en-GB"/>
+              </w:rPr>
+            </w:pPr>
+            <w:r>
+              <w:rPr>
+                <w:lang w:val="en-GB"/>
+              </w:rPr>
+              <w:t xml:space="preserve">F-16 EW standard contains the requirements and test procedures required to have a new system approved on an F-16. </w:t>
             </w:r>
           </w:p>
         </w:tc>
@@ -1795,226 +2115,40 @@
       <w:tr>
         <w:tc>
           <w:tcPr>
-            <w:tcW w:w="1275" w:type="dxa"/>
-          </w:tcPr>
-          <w:p>
-            <w:pPr>
+            <w:tcW w:w="1276" w:type="dxa"/>
+          </w:tcPr>
+          <w:p>
+            <w:pPr>
+              <w:spacing w:after="0" w:line="240" w:lineRule="auto"/>
               <w:jc w:val="center"/>
-            </w:pPr>
-            <w:r>
-              <w:t>UFR-5</w:t>
-            </w:r>
-          </w:p>
-        </w:tc>
-        <w:tc>
-          <w:tcPr>
-            <w:tcW w:w="7969" w:type="dxa"/>
-          </w:tcPr>
-          <w:p>
-            <w:r>
-              <w:t>The pod shall have one compartment for two magazines facing downwards.</w:t>
-            </w:r>
-          </w:p>
-          <w:p>
-            <w:r>
-              <w:t>φ = 90⁰ θ = 90⁰. Se figure 1.</w:t>
-            </w:r>
-          </w:p>
-        </w:tc>
-      </w:tr>
-      <w:tr>
-        <w:tc>
-          <w:tcPr>
-            <w:tcW w:w="1275" w:type="dxa"/>
-          </w:tcPr>
-          <w:p>
-            <w:pPr>
-              <w:jc w:val="center"/>
-            </w:pPr>
-            <w:r>
-              <w:lastRenderedPageBreak/>
-              <w:t>UFR-6</w:t>
-            </w:r>
-          </w:p>
-        </w:tc>
-        <w:tc>
-          <w:tcPr>
-            <w:tcW w:w="7969" w:type="dxa"/>
-          </w:tcPr>
-          <w:p>
-            <w:r>
-              <w:t>The dimensions of the pod shall comply to the standard FP42f</w:t>
-            </w:r>
-          </w:p>
-        </w:tc>
-      </w:tr>
-      <w:tr>
-        <w:tc>
-          <w:tcPr>
-            <w:tcW w:w="1275" w:type="dxa"/>
-          </w:tcPr>
-          <w:p>
-            <w:pPr>
-              <w:jc w:val="center"/>
-            </w:pPr>
-            <w:r>
-              <w:t>UFR-7</w:t>
-            </w:r>
-          </w:p>
-        </w:tc>
-        <w:tc>
-          <w:tcPr>
-            <w:tcW w:w="7969" w:type="dxa"/>
-          </w:tcPr>
-          <w:p>
-            <w:r>
-              <w:t xml:space="preserve">The system shall include a hardware implemented safety </w:t>
-            </w:r>
-            <w:r>
-              <w:t>switch</w:t>
-            </w:r>
-            <w:r>
-              <w:t xml:space="preserve"> to prevent dispensing on ground.</w:t>
-            </w:r>
-          </w:p>
-        </w:tc>
-      </w:tr>
-      <w:tr>
-        <w:tc>
-          <w:tcPr>
-            <w:tcW w:w="1275" w:type="dxa"/>
-          </w:tcPr>
-          <w:p>
-            <w:pPr>
-              <w:jc w:val="center"/>
-            </w:pPr>
-            <w:r>
-              <w:t>UFR-8</w:t>
-            </w:r>
-          </w:p>
-        </w:tc>
-        <w:tc>
-          <w:tcPr>
-            <w:tcW w:w="7969" w:type="dxa"/>
-          </w:tcPr>
-          <w:p>
-            <w:r>
-              <w:t>The hardware safety switch shall be operated with a safety pin.</w:t>
-            </w:r>
-          </w:p>
-        </w:tc>
-      </w:tr>
-      <w:tr>
-        <w:tc>
-          <w:tcPr>
-            <w:tcW w:w="1275" w:type="dxa"/>
-          </w:tcPr>
-          <w:p>
-            <w:pPr>
-              <w:jc w:val="center"/>
-            </w:pPr>
-            <w:r>
-              <w:t>UFR-9</w:t>
-            </w:r>
-          </w:p>
-        </w:tc>
-        <w:tc>
-          <w:tcPr>
-            <w:tcW w:w="7969" w:type="dxa"/>
-          </w:tcPr>
-          <w:p>
-            <w:r>
-              <w:t xml:space="preserve">The safety pin shall be clearly labeled and accessible by aircraft maintenance crew as specified by the aircraft maintenance manual </w:t>
-            </w:r>
-            <w:r>
-              <w:rPr>
-                <w:i/>
-              </w:rPr>
-              <w:t>AMM32f</w:t>
-            </w:r>
-            <w:r>
-              <w:t>.</w:t>
-            </w:r>
-          </w:p>
-        </w:tc>
-      </w:tr>
-      <w:tr>
-        <w:tc>
-          <w:tcPr>
-            <w:tcW w:w="1275" w:type="dxa"/>
-          </w:tcPr>
-          <w:p>
-            <w:pPr>
-              <w:jc w:val="center"/>
-            </w:pPr>
-            <w:r>
-              <w:t>UFR-10</w:t>
-            </w:r>
-          </w:p>
-        </w:tc>
-        <w:tc>
-          <w:tcPr>
-            <w:tcW w:w="7969" w:type="dxa"/>
-          </w:tcPr>
-          <w:p>
-            <w:r>
-              <w:t>All electrical connections shall be accessible from the outside to ease the attachment of the pod to the aircraft and for testing on ground when not attached.</w:t>
-            </w:r>
-          </w:p>
-        </w:tc>
-      </w:tr>
-      <w:tr>
-        <w:tc>
-          <w:tcPr>
-            <w:tcW w:w="1275" w:type="dxa"/>
-          </w:tcPr>
-          <w:p>
-            <w:pPr>
-              <w:jc w:val="center"/>
-            </w:pPr>
-            <w:r>
-              <w:t>UFR-11</w:t>
-            </w:r>
-          </w:p>
-        </w:tc>
-        <w:tc>
-          <w:tcPr>
-            <w:tcW w:w="7969" w:type="dxa"/>
-          </w:tcPr>
-          <w:p>
-            <w:r>
-              <w:t xml:space="preserve">The system shall be able to keep the </w:t>
-            </w:r>
-            <w:r>
-              <w:t xml:space="preserve">MWS </w:t>
-            </w:r>
-            <w:r>
-              <w:t>inside the pod below 70⁰ C.</w:t>
-            </w:r>
-          </w:p>
-        </w:tc>
-      </w:tr>
-      <w:tr>
-        <w:tc>
-          <w:tcPr>
-            <w:tcW w:w="1275" w:type="dxa"/>
-          </w:tcPr>
-          <w:p>
-            <w:pPr>
-              <w:jc w:val="center"/>
-            </w:pPr>
-            <w:r>
-              <w:t>UFR-12</w:t>
-            </w:r>
-          </w:p>
-        </w:tc>
-        <w:tc>
-          <w:tcPr>
-            <w:tcW w:w="7969" w:type="dxa"/>
-          </w:tcPr>
-          <w:p>
-            <w:r>
-              <w:t>If active cooling or other power consuming entities other than the contractor supplied MWS and DDSs are required, the total power consumption of these shall not exceed 300W at 115VAC 400Hz.</w:t>
+              <w:rPr>
+                <w:lang w:val="en-GB"/>
+              </w:rPr>
+            </w:pPr>
+            <w:r>
+              <w:rPr>
+                <w:lang w:val="en-GB"/>
+              </w:rPr>
+              <w:t>PM11b</w:t>
+            </w:r>
+          </w:p>
+        </w:tc>
+        <w:tc>
+          <w:tcPr>
+            <w:tcW w:w="7796" w:type="dxa"/>
+          </w:tcPr>
+          <w:p>
+            <w:pPr>
+              <w:spacing w:after="0" w:line="240" w:lineRule="auto"/>
+              <w:rPr>
+                <w:lang w:val="en-GB"/>
+              </w:rPr>
+            </w:pPr>
+            <w:r>
+              <w:rPr>
+                <w:lang w:val="en-GB"/>
+              </w:rPr>
+              <w:t>F-16 POD mounting standard includes specifications on how a POD shall safely be mounted to an F-16 aircraft.</w:t>
             </w:r>
           </w:p>
         </w:tc>
@@ -2023,15 +2157,23 @@
     <w:p/>
     <w:p>
       <w:pPr>
+        <w:pStyle w:val="Overskrift1"/>
+      </w:pPr>
+      <w:r>
+        <w:lastRenderedPageBreak/>
+        <w:t>Requirements</w:t>
+      </w:r>
+      <w:bookmarkEnd w:id="5"/>
+      <w:bookmarkEnd w:id="6"/>
+    </w:p>
+    <w:p/>
+    <w:p>
+      <w:pPr>
         <w:pStyle w:val="Overskrift2"/>
-        <w:numPr>
-          <w:ilvl w:val="1"/>
-          <w:numId w:val="6"/>
-        </w:numPr>
-      </w:pPr>
-      <w:bookmarkStart w:id="7" w:name="_Toc272952998"/>
-      <w:r>
-        <w:t>Performance requirements</w:t>
+      </w:pPr>
+      <w:bookmarkStart w:id="7" w:name="_Toc272952997"/>
+      <w:r>
+        <w:t>Functional requirements</w:t>
       </w:r>
       <w:bookmarkEnd w:id="7"/>
     </w:p>
@@ -2060,7 +2202,7 @@
               <w:t>U</w:t>
             </w:r>
             <w:r>
-              <w:t>P</w:t>
+              <w:t>F</w:t>
             </w:r>
             <w:r>
               <w:t>R-1</w:t>
@@ -2073,16 +2215,7 @@
           </w:tcPr>
           <w:p>
             <w:r>
-              <w:t>The pod</w:t>
-            </w:r>
-            <w:r>
-              <w:t xml:space="preserve"> structure</w:t>
-            </w:r>
-            <w:r>
-              <w:t xml:space="preserve"> shall </w:t>
-            </w:r>
-            <w:r>
-              <w:t>be without any failures after being exposed to a steady state acceleration of 5g fore.</w:t>
+              <w:t>The pod shall have Three compartments for dispenser magazines.</w:t>
             </w:r>
           </w:p>
         </w:tc>
@@ -2097,7 +2230,7 @@
               <w:jc w:val="center"/>
             </w:pPr>
             <w:r>
-              <w:t>UPR-2</w:t>
+              <w:t>UFR-2</w:t>
             </w:r>
           </w:p>
         </w:tc>
@@ -2107,7 +2240,12 @@
           </w:tcPr>
           <w:p>
             <w:r>
-              <w:t>The pod structure shall be without any failures after being exposed to a steady state acceleration of 2.5g aft.</w:t>
+              <w:t xml:space="preserve">The pod shall have one compartment for two magazines facing forward. </w:t>
+            </w:r>
+          </w:p>
+          <w:p>
+            <w:r>
+              <w:t>Ψ = 15⁰ φ = 15⁰ θ = 15⁰. Se figure 1.</w:t>
             </w:r>
           </w:p>
         </w:tc>
@@ -2122,7 +2260,16 @@
               <w:jc w:val="center"/>
             </w:pPr>
             <w:r>
-              <w:t>UPR-3</w:t>
+              <w:t>U</w:t>
+            </w:r>
+            <w:r>
+              <w:t>F</w:t>
+            </w:r>
+            <w:r>
+              <w:t>R-</w:t>
+            </w:r>
+            <w:r>
+              <w:t>3</w:t>
             </w:r>
           </w:p>
         </w:tc>
@@ -2132,7 +2279,12 @@
           </w:tcPr>
           <w:p>
             <w:r>
-              <w:t>The pod structure shall be without any failures after being exposed to a steady state acceleration of 25g up.</w:t>
+              <w:t>The pod shall have one compartment for four magazines facing sideward.</w:t>
+            </w:r>
+          </w:p>
+          <w:p>
+            <w:r>
+              <w:t>Ψ = 90⁰ φ = 15⁰. Se figure 1.</w:t>
             </w:r>
           </w:p>
         </w:tc>
@@ -2147,7 +2299,7 @@
               <w:jc w:val="center"/>
             </w:pPr>
             <w:r>
-              <w:t>UPR-4</w:t>
+              <w:t>UFR-4</w:t>
             </w:r>
           </w:p>
         </w:tc>
@@ -2157,7 +2309,12 @@
           </w:tcPr>
           <w:p>
             <w:r>
-              <w:t>The pod structure shall be without any failures after being exposed to a steady state acceleration of 11g down.</w:t>
+              <w:t>The pod shall have one compartment for two magazines facing downwards.</w:t>
+            </w:r>
+          </w:p>
+          <w:p>
+            <w:r>
+              <w:t>φ = 90⁰ θ = 90⁰. Se figure 1.</w:t>
             </w:r>
           </w:p>
         </w:tc>
@@ -2172,7 +2329,7 @@
               <w:jc w:val="center"/>
             </w:pPr>
             <w:r>
-              <w:t>UPR-5</w:t>
+              <w:t>UFR-5</w:t>
             </w:r>
           </w:p>
         </w:tc>
@@ -2182,7 +2339,463 @@
           </w:tcPr>
           <w:p>
             <w:r>
-              <w:t>The six sensors shall be located to cover all angles which are not shaded by the aircraft.</w:t>
+              <w:t>The dimensions of the pod shall comply to the standard FP42f</w:t>
+            </w:r>
+          </w:p>
+        </w:tc>
+      </w:tr>
+      <w:tr>
+        <w:tc>
+          <w:tcPr>
+            <w:tcW w:w="1275" w:type="dxa"/>
+          </w:tcPr>
+          <w:p>
+            <w:pPr>
+              <w:jc w:val="center"/>
+            </w:pPr>
+            <w:r>
+              <w:t>UFR-6</w:t>
+            </w:r>
+          </w:p>
+        </w:tc>
+        <w:tc>
+          <w:tcPr>
+            <w:tcW w:w="7969" w:type="dxa"/>
+          </w:tcPr>
+          <w:p>
+            <w:r>
+              <w:t>All electrical connections shall be accessible from the outside to ease the attachment of the pod to the aircraft and for testing on ground when not attached.</w:t>
+            </w:r>
+          </w:p>
+        </w:tc>
+      </w:tr>
+      <w:tr>
+        <w:tc>
+          <w:tcPr>
+            <w:tcW w:w="1275" w:type="dxa"/>
+          </w:tcPr>
+          <w:p>
+            <w:pPr>
+              <w:jc w:val="center"/>
+            </w:pPr>
+            <w:r>
+              <w:t>UFR-7</w:t>
+            </w:r>
+          </w:p>
+        </w:tc>
+        <w:tc>
+          <w:tcPr>
+            <w:tcW w:w="7969" w:type="dxa"/>
+          </w:tcPr>
+          <w:p>
+            <w:r>
+              <w:t>If active cooling or other power consuming entities other than the contractor supplied MWS and DDSs are required, the total power consumption of these shall not exceed 300W at 115VAC 400Hz.</w:t>
+            </w:r>
+          </w:p>
+        </w:tc>
+      </w:tr>
+    </w:tbl>
+    <w:tbl>
+      <w:tblPr>
+        <w:tblW w:w="0" w:type="auto"/>
+        <w:tblInd w:w="534" w:type="dxa"/>
+        <w:tblBorders>
+          <w:top w:val="single" w:sz="4" w:space="0" w:color="000000"/>
+          <w:left w:val="single" w:sz="4" w:space="0" w:color="000000"/>
+          <w:bottom w:val="single" w:sz="4" w:space="0" w:color="000000"/>
+          <w:right w:val="single" w:sz="4" w:space="0" w:color="000000"/>
+          <w:insideH w:val="single" w:sz="4" w:space="0" w:color="000000"/>
+          <w:insideV w:val="single" w:sz="4" w:space="0" w:color="000000"/>
+        </w:tblBorders>
+        <w:tblLook w:val="00A0"/>
+      </w:tblPr>
+      <w:tblGrid>
+        <w:gridCol w:w="1275"/>
+        <w:gridCol w:w="7969"/>
+      </w:tblGrid>
+      <w:tr>
+        <w:tc>
+          <w:tcPr>
+            <w:tcW w:w="1275" w:type="dxa"/>
+            <w:tcBorders>
+              <w:top w:val="single" w:sz="4" w:space="0" w:color="000000" w:themeColor="text1"/>
+            </w:tcBorders>
+          </w:tcPr>
+          <w:p>
+            <w:pPr>
+              <w:spacing w:after="0" w:line="240" w:lineRule="auto"/>
+              <w:jc w:val="center"/>
+              <w:rPr>
+                <w:lang w:val="en-GB"/>
+              </w:rPr>
+            </w:pPr>
+            <w:r>
+              <w:t>UFR-</w:t>
+            </w:r>
+            <w:r>
+              <w:t>8</w:t>
+            </w:r>
+          </w:p>
+        </w:tc>
+        <w:tc>
+          <w:tcPr>
+            <w:tcW w:w="7969" w:type="dxa"/>
+            <w:tcBorders>
+              <w:top w:val="single" w:sz="4" w:space="0" w:color="000000" w:themeColor="text1"/>
+            </w:tcBorders>
+          </w:tcPr>
+          <w:p>
+            <w:pPr>
+              <w:spacing w:after="0" w:line="240" w:lineRule="auto"/>
+              <w:rPr>
+                <w:lang w:val="en-GB"/>
+              </w:rPr>
+            </w:pPr>
+            <w:r>
+              <w:rPr>
+                <w:lang w:val="en-GB"/>
+              </w:rPr>
+              <w:t xml:space="preserve">The POD shall comply with all F-16 requirements for aerodynamics and radar reflections as specified by the F-16 POD standard </w:t>
+            </w:r>
+            <w:r>
+              <w:rPr>
+                <w:i/>
+                <w:lang w:val="en-GB"/>
+              </w:rPr>
+              <w:t>FP42f</w:t>
+            </w:r>
+            <w:r>
+              <w:rPr>
+                <w:lang w:val="en-GB"/>
+              </w:rPr>
+              <w:t>.</w:t>
+            </w:r>
+          </w:p>
+        </w:tc>
+      </w:tr>
+      <w:tr>
+        <w:tc>
+          <w:tcPr>
+            <w:tcW w:w="1275" w:type="dxa"/>
+          </w:tcPr>
+          <w:p>
+            <w:pPr>
+              <w:spacing w:after="0" w:line="240" w:lineRule="auto"/>
+              <w:jc w:val="center"/>
+              <w:rPr>
+                <w:lang w:val="en-GB"/>
+              </w:rPr>
+            </w:pPr>
+            <w:r>
+              <w:t>UFR-9</w:t>
+            </w:r>
+          </w:p>
+        </w:tc>
+        <w:tc>
+          <w:tcPr>
+            <w:tcW w:w="7969" w:type="dxa"/>
+          </w:tcPr>
+          <w:p>
+            <w:pPr>
+              <w:spacing w:after="0" w:line="240" w:lineRule="auto"/>
+              <w:rPr>
+                <w:lang w:val="en-GB"/>
+              </w:rPr>
+            </w:pPr>
+            <w:r>
+              <w:rPr>
+                <w:lang w:val="en-GB"/>
+              </w:rPr>
+              <w:t>The ECU shall perform the built in test that is supported by this Government Furnished Equipment (</w:t>
+            </w:r>
+            <w:r>
+              <w:rPr>
+                <w:i/>
+                <w:lang w:val="en-GB"/>
+              </w:rPr>
+              <w:t>GFE</w:t>
+            </w:r>
+            <w:r>
+              <w:rPr>
+                <w:lang w:val="en-GB"/>
+              </w:rPr>
+              <w:t xml:space="preserve">). </w:t>
+            </w:r>
+          </w:p>
+        </w:tc>
+      </w:tr>
+      <w:tr>
+        <w:tc>
+          <w:tcPr>
+            <w:tcW w:w="1275" w:type="dxa"/>
+          </w:tcPr>
+          <w:p>
+            <w:pPr>
+              <w:spacing w:after="0" w:line="240" w:lineRule="auto"/>
+              <w:jc w:val="center"/>
+              <w:rPr>
+                <w:lang w:val="en-GB"/>
+              </w:rPr>
+            </w:pPr>
+            <w:r>
+              <w:t>UFR-1</w:t>
+            </w:r>
+            <w:r>
+              <w:t>0</w:t>
+            </w:r>
+          </w:p>
+        </w:tc>
+        <w:tc>
+          <w:tcPr>
+            <w:tcW w:w="7969" w:type="dxa"/>
+          </w:tcPr>
+          <w:p>
+            <w:pPr>
+              <w:spacing w:after="0" w:line="240" w:lineRule="auto"/>
+              <w:rPr>
+                <w:lang w:val="en-GB"/>
+              </w:rPr>
+            </w:pPr>
+            <w:r>
+              <w:rPr>
+                <w:lang w:val="en-GB"/>
+              </w:rPr>
+              <w:t>The ECU shall report the status information available for this Government Furnished Equipment (</w:t>
+            </w:r>
+            <w:r>
+              <w:rPr>
+                <w:i/>
+                <w:lang w:val="en-GB"/>
+              </w:rPr>
+              <w:t>GFE</w:t>
+            </w:r>
+            <w:r>
+              <w:rPr>
+                <w:lang w:val="en-GB"/>
+              </w:rPr>
+              <w:t>).</w:t>
+            </w:r>
+          </w:p>
+        </w:tc>
+      </w:tr>
+      <w:tr>
+        <w:tc>
+          <w:tcPr>
+            <w:tcW w:w="1275" w:type="dxa"/>
+          </w:tcPr>
+          <w:p>
+            <w:pPr>
+              <w:spacing w:after="0" w:line="240" w:lineRule="auto"/>
+              <w:jc w:val="center"/>
+              <w:rPr>
+                <w:lang w:val="en-GB"/>
+              </w:rPr>
+            </w:pPr>
+            <w:r>
+              <w:t>UFR-1</w:t>
+            </w:r>
+            <w:r>
+              <w:t>1</w:t>
+            </w:r>
+          </w:p>
+        </w:tc>
+        <w:tc>
+          <w:tcPr>
+            <w:tcW w:w="7969" w:type="dxa"/>
+          </w:tcPr>
+          <w:p>
+            <w:pPr>
+              <w:spacing w:after="0" w:line="240" w:lineRule="auto"/>
+              <w:rPr>
+                <w:lang w:val="en-GB"/>
+              </w:rPr>
+            </w:pPr>
+            <w:r>
+              <w:rPr>
+                <w:lang w:val="en-GB"/>
+              </w:rPr>
+              <w:t>The POD shall supply the status of the following LRUs:</w:t>
+            </w:r>
+          </w:p>
+          <w:p>
+            <w:pPr>
+              <w:numPr>
+                <w:ilvl w:val="0"/>
+                <w:numId w:val="14"/>
+              </w:numPr>
+              <w:spacing w:after="0" w:line="240" w:lineRule="auto"/>
+              <w:rPr>
+                <w:lang w:val="en-GB"/>
+              </w:rPr>
+            </w:pPr>
+            <w:r>
+              <w:rPr>
+                <w:lang w:val="en-GB"/>
+              </w:rPr>
+              <w:t>The Sensors</w:t>
+            </w:r>
+          </w:p>
+          <w:p>
+            <w:pPr>
+              <w:numPr>
+                <w:ilvl w:val="0"/>
+                <w:numId w:val="14"/>
+              </w:numPr>
+              <w:spacing w:after="0" w:line="240" w:lineRule="auto"/>
+              <w:rPr>
+                <w:lang w:val="en-GB"/>
+              </w:rPr>
+            </w:pPr>
+            <w:r>
+              <w:rPr>
+                <w:lang w:val="en-GB"/>
+              </w:rPr>
+              <w:t xml:space="preserve">The </w:t>
+            </w:r>
+            <w:r>
+              <w:rPr>
+                <w:lang w:val="en-GB"/>
+              </w:rPr>
+              <w:t>ECU</w:t>
+            </w:r>
+          </w:p>
+          <w:p>
+            <w:pPr>
+              <w:spacing w:after="0" w:line="240" w:lineRule="auto"/>
+              <w:rPr>
+                <w:lang w:val="en-GB"/>
+              </w:rPr>
+            </w:pPr>
+            <w:r>
+              <w:rPr>
+                <w:lang w:val="en-GB"/>
+              </w:rPr>
+              <w:t>INFO:</w:t>
+            </w:r>
+            <w:r>
+              <w:rPr>
+                <w:lang w:val="en-GB"/>
+              </w:rPr>
+              <w:t xml:space="preserve"> The Magazines and DSS are not seen as LRUs and also do not have status reporting capabilities.</w:t>
+            </w:r>
+          </w:p>
+          <w:p>
+            <w:pPr>
+              <w:spacing w:after="0" w:line="240" w:lineRule="auto"/>
+              <w:rPr>
+                <w:lang w:val="en-GB"/>
+              </w:rPr>
+            </w:pPr>
+            <w:r>
+              <w:rPr>
+                <w:lang w:val="en-GB"/>
+              </w:rPr>
+              <w:t>INFO: It is assumed that the ECU has the ability to deliver this information.</w:t>
+            </w:r>
+          </w:p>
+        </w:tc>
+      </w:tr>
+      <w:tr>
+        <w:tc>
+          <w:tcPr>
+            <w:tcW w:w="1275" w:type="dxa"/>
+          </w:tcPr>
+          <w:p>
+            <w:pPr>
+              <w:spacing w:after="0" w:line="240" w:lineRule="auto"/>
+              <w:jc w:val="center"/>
+              <w:rPr>
+                <w:lang w:val="en-GB"/>
+              </w:rPr>
+            </w:pPr>
+            <w:r>
+              <w:t>UFR-1</w:t>
+            </w:r>
+            <w:r>
+              <w:t>2</w:t>
+            </w:r>
+          </w:p>
+        </w:tc>
+        <w:tc>
+          <w:tcPr>
+            <w:tcW w:w="7969" w:type="dxa"/>
+          </w:tcPr>
+          <w:p>
+            <w:pPr>
+              <w:spacing w:after="0" w:line="240" w:lineRule="auto"/>
+              <w:rPr>
+                <w:lang w:val="en-GB"/>
+              </w:rPr>
+            </w:pPr>
+            <w:r>
+              <w:rPr>
+                <w:lang w:val="en-GB"/>
+              </w:rPr>
+              <w:t>The status reported by the POD as a whole shall be:</w:t>
+            </w:r>
+          </w:p>
+          <w:p>
+            <w:pPr>
+              <w:numPr>
+                <w:ilvl w:val="0"/>
+                <w:numId w:val="15"/>
+              </w:numPr>
+              <w:spacing w:after="0" w:line="240" w:lineRule="auto"/>
+              <w:rPr>
+                <w:lang w:val="en-GB"/>
+              </w:rPr>
+            </w:pPr>
+            <w:r>
+              <w:rPr>
+                <w:lang w:val="en-GB"/>
+              </w:rPr>
+              <w:t>POD internal temperature</w:t>
+            </w:r>
+          </w:p>
+          <w:p>
+            <w:pPr>
+              <w:numPr>
+                <w:ilvl w:val="0"/>
+                <w:numId w:val="15"/>
+              </w:numPr>
+              <w:spacing w:after="0" w:line="240" w:lineRule="auto"/>
+              <w:rPr>
+                <w:lang w:val="en-GB"/>
+              </w:rPr>
+            </w:pPr>
+            <w:r>
+              <w:rPr>
+                <w:lang w:val="en-GB"/>
+              </w:rPr>
+              <w:t>ECU operational status (OK, ERROR)</w:t>
+            </w:r>
+          </w:p>
+          <w:p>
+            <w:pPr>
+              <w:spacing w:after="0" w:line="240" w:lineRule="auto"/>
+              <w:rPr>
+                <w:lang w:val="en-GB"/>
+              </w:rPr>
+            </w:pPr>
+            <w:r>
+              <w:rPr>
+                <w:lang w:val="en-GB"/>
+              </w:rPr>
+              <w:t>INFO: It is assumed that the ECU has the ability to deliver this information.</w:t>
+            </w:r>
+          </w:p>
+          <w:p>
+            <w:pPr>
+              <w:spacing w:after="0" w:line="240" w:lineRule="auto"/>
+              <w:rPr>
+                <w:lang w:val="en-GB"/>
+              </w:rPr>
+            </w:pPr>
+            <w:r>
+              <w:rPr>
+                <w:lang w:val="en-GB"/>
+              </w:rPr>
+              <w:t>INFO: It is assumed that the ECU has a temperature sensor inside the POD and is able to deliver its reading on the data bus.</w:t>
             </w:r>
           </w:p>
         </w:tc>
@@ -2192,18 +2805,18 @@
     <w:p>
       <w:pPr>
         <w:pStyle w:val="Overskrift2"/>
-        <w:numPr>
-          <w:ilvl w:val="1"/>
-          <w:numId w:val="2"/>
-        </w:numPr>
-      </w:pPr>
-      <w:bookmarkStart w:id="8" w:name="_Toc272952999"/>
-      <w:r>
-        <w:t>Environment requirements</w:t>
+      </w:pPr>
+      <w:bookmarkStart w:id="8" w:name="_Toc272952998"/>
+      <w:r>
+        <w:t>Performance requirements</w:t>
       </w:r>
       <w:bookmarkEnd w:id="8"/>
     </w:p>
-    <w:p/>
+    <w:p>
+      <w:pPr>
+        <w:spacing w:after="0"/>
+      </w:pPr>
+    </w:p>
     <w:tbl>
       <w:tblPr>
         <w:tblStyle w:val="Tabel-Gitter"/>
@@ -2225,10 +2838,7 @@
               <w:jc w:val="center"/>
             </w:pPr>
             <w:r>
-              <w:t>U</w:t>
-            </w:r>
-            <w:r>
-              <w:t>E</w:t>
+              <w:t>P</w:t>
             </w:r>
             <w:r>
               <w:t>R-1</w:t>
@@ -2241,7 +2851,16 @@
           </w:tcPr>
           <w:p>
             <w:r>
-              <w:t>The pod structure shall be operational at temperatures of 95 ̊C on the outer skin for 25 minutes.</w:t>
+              <w:t>The pod</w:t>
+            </w:r>
+            <w:r>
+              <w:t xml:space="preserve"> structure</w:t>
+            </w:r>
+            <w:r>
+              <w:t xml:space="preserve"> shall </w:t>
+            </w:r>
+            <w:r>
+              <w:t>be without any failures after being exposed to a steady state acceleration of 5g fore.</w:t>
             </w:r>
           </w:p>
         </w:tc>
@@ -2256,16 +2875,7 @@
               <w:jc w:val="center"/>
             </w:pPr>
             <w:r>
-              <w:t>U</w:t>
-            </w:r>
-            <w:r>
-              <w:t>E</w:t>
-            </w:r>
-            <w:r>
-              <w:t>R-</w:t>
-            </w:r>
-            <w:r>
-              <w:t>2</w:t>
+              <w:t>PR-2</w:t>
             </w:r>
           </w:p>
         </w:tc>
@@ -2275,7 +2885,7 @@
           </w:tcPr>
           <w:p>
             <w:r>
-              <w:t>The pod structure shall be operational at temperatures of 102 ̊C on the leading edge for 25 minutes.</w:t>
+              <w:t>The pod structure shall be without any failures after being exposed to a steady state acceleration of 2.5g aft.</w:t>
             </w:r>
           </w:p>
         </w:tc>
@@ -2290,16 +2900,7 @@
               <w:jc w:val="center"/>
             </w:pPr>
             <w:r>
-              <w:t>U</w:t>
-            </w:r>
-            <w:r>
-              <w:t>E</w:t>
-            </w:r>
-            <w:r>
-              <w:t>R-</w:t>
-            </w:r>
-            <w:r>
-              <w:t>3</w:t>
+              <w:t>PR-3</w:t>
             </w:r>
           </w:p>
         </w:tc>
@@ -2309,7 +2910,7 @@
           </w:tcPr>
           <w:p>
             <w:r>
-              <w:t>The pod structure shall be operational at temperatures of 134 ̊C on the outer skin for 3 minutes.</w:t>
+              <w:t>The pod structure shall be without any failures after being exposed to a steady state acceleration of 25g up.</w:t>
             </w:r>
           </w:p>
         </w:tc>
@@ -2324,16 +2925,7 @@
               <w:jc w:val="center"/>
             </w:pPr>
             <w:r>
-              <w:t>U</w:t>
-            </w:r>
-            <w:r>
-              <w:t>E</w:t>
-            </w:r>
-            <w:r>
-              <w:t>R-</w:t>
-            </w:r>
-            <w:r>
-              <w:t>4</w:t>
+              <w:t>PR-4</w:t>
             </w:r>
           </w:p>
         </w:tc>
@@ -2343,7 +2935,37 @@
           </w:tcPr>
           <w:p>
             <w:r>
-              <w:t>The pod structure shall be operational at temperatures of 151 ̊C on the leading edge for 3 minutes.</w:t>
+              <w:t xml:space="preserve">The pod structure shall be without any failures after being exposed to a steady state </w:t>
+            </w:r>
+            <w:r>
+              <w:lastRenderedPageBreak/>
+              <w:t>acceleration of 11g down.</w:t>
+            </w:r>
+          </w:p>
+        </w:tc>
+      </w:tr>
+      <w:tr>
+        <w:tc>
+          <w:tcPr>
+            <w:tcW w:w="1275" w:type="dxa"/>
+          </w:tcPr>
+          <w:p>
+            <w:pPr>
+              <w:jc w:val="center"/>
+            </w:pPr>
+            <w:r>
+              <w:lastRenderedPageBreak/>
+              <w:t>PR-5</w:t>
+            </w:r>
+          </w:p>
+        </w:tc>
+        <w:tc>
+          <w:tcPr>
+            <w:tcW w:w="7969" w:type="dxa"/>
+          </w:tcPr>
+          <w:p>
+            <w:r>
+              <w:t>The six sensors shall be located to cover all angles which are not shaded by the aircraft.</w:t>
             </w:r>
           </w:p>
         </w:tc>
@@ -2353,18 +2975,18 @@
     <w:p>
       <w:pPr>
         <w:pStyle w:val="Overskrift2"/>
-        <w:numPr>
-          <w:ilvl w:val="1"/>
-          <w:numId w:val="2"/>
-        </w:numPr>
-      </w:pPr>
-      <w:bookmarkStart w:id="9" w:name="_Toc272953000"/>
-      <w:r>
-        <w:t>Interface requirements</w:t>
+      </w:pPr>
+      <w:bookmarkStart w:id="9" w:name="_Toc272952999"/>
+      <w:r>
+        <w:t>Environment requirements</w:t>
       </w:r>
       <w:bookmarkEnd w:id="9"/>
     </w:p>
-    <w:p/>
+    <w:p>
+      <w:pPr>
+        <w:spacing w:after="0"/>
+      </w:pPr>
+    </w:p>
     <w:tbl>
       <w:tblPr>
         <w:tblStyle w:val="Tabel-Gitter"/>
@@ -2386,10 +3008,7 @@
               <w:jc w:val="center"/>
             </w:pPr>
             <w:r>
-              <w:t>U</w:t>
-            </w:r>
-            <w:r>
-              <w:t>I</w:t>
+              <w:t>E</w:t>
             </w:r>
             <w:r>
               <w:t>R-1</w:t>
@@ -2402,7 +3021,10 @@
           </w:tcPr>
           <w:p>
             <w:r>
-              <w:t>The attachment to the aircraft shall comply to standard PM11b.</w:t>
+              <w:t>The pod structure shall be operational at temperatures of 95 ̊C on the outer skin for 25 minutes</w:t>
+            </w:r>
+            <w:r>
+              <w:t xml:space="preserve"> and 102 ̊C on the leading edge for 25 minutes.</w:t>
             </w:r>
           </w:p>
         </w:tc>
@@ -2417,7 +3039,13 @@
               <w:jc w:val="center"/>
             </w:pPr>
             <w:r>
-              <w:t>UIR-2</w:t>
+              <w:t>E</w:t>
+            </w:r>
+            <w:r>
+              <w:t>R-</w:t>
+            </w:r>
+            <w:r>
+              <w:t>2</w:t>
             </w:r>
           </w:p>
         </w:tc>
@@ -2427,7 +3055,10 @@
           </w:tcPr>
           <w:p>
             <w:r>
-              <w:t>The pod shall provide a EPC17d connector for 115VAC/400Hz power.</w:t>
+              <w:t>The pod structure shall be operational at temperatures of 134 ̊C on the outer skin for 3 minutes</w:t>
+            </w:r>
+            <w:r>
+              <w:t xml:space="preserve"> and of 151 ̊C on the leading edge for 3 minutes.</w:t>
             </w:r>
           </w:p>
         </w:tc>
@@ -2442,68 +3073,26 @@
               <w:jc w:val="center"/>
             </w:pPr>
             <w:r>
-              <w:t>UIR-3</w:t>
+              <w:t>E</w:t>
+            </w:r>
+            <w:r>
+              <w:t>R-</w:t>
+            </w:r>
+            <w:r>
+              <w:t>3</w:t>
             </w:r>
           </w:p>
         </w:tc>
         <w:tc>
           <w:tcPr>
             <w:tcW w:w="7969" w:type="dxa"/>
-          </w:tcPr>
-          <w:p>
-            <w:r>
-              <w:t>The pod shall provide a EDC29b connector for the data connection.</w:t>
-            </w:r>
-          </w:p>
-        </w:tc>
-      </w:tr>
-      <w:tr>
-        <w:tc>
-          <w:tcPr>
-            <w:tcW w:w="1275" w:type="dxa"/>
-          </w:tcPr>
-          <w:p>
-            <w:pPr>
-              <w:jc w:val="center"/>
-            </w:pPr>
-            <w:r>
-              <w:lastRenderedPageBreak/>
-              <w:t>UIR-4</w:t>
-            </w:r>
-          </w:p>
-        </w:tc>
-        <w:tc>
-          <w:tcPr>
-            <w:tcW w:w="7969" w:type="dxa"/>
-          </w:tcPr>
-          <w:p>
-            <w:r>
-              <w:t>The pod shall provide a EDWC7f connector for discrete wires.</w:t>
-            </w:r>
-          </w:p>
-        </w:tc>
-      </w:tr>
-      <w:tr>
-        <w:tc>
-          <w:tcPr>
-            <w:tcW w:w="1275" w:type="dxa"/>
-          </w:tcPr>
-          <w:p>
-            <w:pPr>
-              <w:jc w:val="center"/>
-            </w:pPr>
-            <w:r>
-              <w:t>UIR-5</w:t>
-            </w:r>
-          </w:p>
-        </w:tc>
-        <w:tc>
-          <w:tcPr>
-            <w:tcW w:w="7969" w:type="dxa"/>
-          </w:tcPr>
-          <w:p>
-            <w:r>
-              <w:t>The dispenser magazine compartments shall interface to the magazines according to standard DM30p.</w:t>
+            <w:tcBorders>
+              <w:bottom w:val="single" w:sz="4" w:space="0" w:color="000000" w:themeColor="text1"/>
+            </w:tcBorders>
+          </w:tcPr>
+          <w:p>
+            <w:r>
+              <w:t>The system shall be able to keep the MWS inside the pod below 70⁰ C.</w:t>
             </w:r>
           </w:p>
         </w:tc>
@@ -2512,31 +3101,1007 @@
     <w:p/>
     <w:p>
       <w:pPr>
-        <w:pStyle w:val="Overskrift1"/>
-      </w:pPr>
-      <w:bookmarkStart w:id="10" w:name="_Toc272953001"/>
-      <w:r>
-        <w:t>Notes</w:t>
+        <w:pStyle w:val="Overskrift2"/>
+      </w:pPr>
+      <w:bookmarkStart w:id="10" w:name="_Toc272953000"/>
+      <w:r>
+        <w:t>Interface requirements</w:t>
       </w:r>
       <w:bookmarkEnd w:id="10"/>
     </w:p>
     <w:p>
       <w:pPr>
+        <w:spacing w:after="0"/>
+      </w:pPr>
+    </w:p>
+    <w:tbl>
+      <w:tblPr>
+        <w:tblStyle w:val="Tabel-Gitter"/>
+        <w:tblW w:w="0" w:type="auto"/>
+        <w:tblInd w:w="534" w:type="dxa"/>
+        <w:tblLook w:val="04A0"/>
+      </w:tblPr>
+      <w:tblGrid>
+        <w:gridCol w:w="1275"/>
+        <w:gridCol w:w="7969"/>
+      </w:tblGrid>
+      <w:tr>
+        <w:tc>
+          <w:tcPr>
+            <w:tcW w:w="1275" w:type="dxa"/>
+          </w:tcPr>
+          <w:p>
+            <w:pPr>
+              <w:jc w:val="center"/>
+            </w:pPr>
+            <w:r>
+              <w:t>I</w:t>
+            </w:r>
+            <w:r>
+              <w:t>R-1</w:t>
+            </w:r>
+          </w:p>
+        </w:tc>
+        <w:tc>
+          <w:tcPr>
+            <w:tcW w:w="7969" w:type="dxa"/>
+          </w:tcPr>
+          <w:p>
+            <w:r>
+              <w:t>The attachment to the aircraft shall comply to standard PM11b.</w:t>
+            </w:r>
+          </w:p>
+        </w:tc>
+      </w:tr>
+      <w:tr>
+        <w:tc>
+          <w:tcPr>
+            <w:tcW w:w="1275" w:type="dxa"/>
+          </w:tcPr>
+          <w:p>
+            <w:pPr>
+              <w:jc w:val="center"/>
+            </w:pPr>
+            <w:r>
+              <w:t>IR-2</w:t>
+            </w:r>
+          </w:p>
+        </w:tc>
+        <w:tc>
+          <w:tcPr>
+            <w:tcW w:w="7969" w:type="dxa"/>
+          </w:tcPr>
+          <w:p>
+            <w:r>
+              <w:t>The pod shall provide a EPC17d connector for 115VAC/400Hz power.</w:t>
+            </w:r>
+          </w:p>
+        </w:tc>
+      </w:tr>
+      <w:tr>
+        <w:tc>
+          <w:tcPr>
+            <w:tcW w:w="1275" w:type="dxa"/>
+          </w:tcPr>
+          <w:p>
+            <w:pPr>
+              <w:jc w:val="center"/>
+            </w:pPr>
+            <w:r>
+              <w:t>IR-3</w:t>
+            </w:r>
+          </w:p>
+        </w:tc>
+        <w:tc>
+          <w:tcPr>
+            <w:tcW w:w="7969" w:type="dxa"/>
+          </w:tcPr>
+          <w:p>
+            <w:r>
+              <w:t>The pod shall provide a EDC29b connector for the data connection.</w:t>
+            </w:r>
+          </w:p>
+        </w:tc>
+      </w:tr>
+      <w:tr>
+        <w:tc>
+          <w:tcPr>
+            <w:tcW w:w="1275" w:type="dxa"/>
+          </w:tcPr>
+          <w:p>
+            <w:pPr>
+              <w:jc w:val="center"/>
+            </w:pPr>
+            <w:r>
+              <w:t>IR-4</w:t>
+            </w:r>
+          </w:p>
+        </w:tc>
+        <w:tc>
+          <w:tcPr>
+            <w:tcW w:w="7969" w:type="dxa"/>
+          </w:tcPr>
+          <w:p>
+            <w:r>
+              <w:t>The pod shall provide a EDWC7f connector for discrete wires.</w:t>
+            </w:r>
+          </w:p>
+        </w:tc>
+      </w:tr>
+      <w:tr>
+        <w:tc>
+          <w:tcPr>
+            <w:tcW w:w="1275" w:type="dxa"/>
+          </w:tcPr>
+          <w:p>
+            <w:pPr>
+              <w:jc w:val="center"/>
+            </w:pPr>
+            <w:r>
+              <w:t>IR-5</w:t>
+            </w:r>
+          </w:p>
+        </w:tc>
+        <w:tc>
+          <w:tcPr>
+            <w:tcW w:w="7969" w:type="dxa"/>
+          </w:tcPr>
+          <w:p>
+            <w:r>
+              <w:t>The dispenser magazine compartments shall interface to the magazines according to standard DM30p.</w:t>
+            </w:r>
+          </w:p>
+        </w:tc>
+      </w:tr>
+      <w:tr>
+        <w:tc>
+          <w:tcPr>
+            <w:tcW w:w="1275" w:type="dxa"/>
+          </w:tcPr>
+          <w:p>
+            <w:pPr>
+              <w:jc w:val="center"/>
+              <w:rPr>
+                <w:lang w:val="en-GB"/>
+              </w:rPr>
+            </w:pPr>
+            <w:r>
+              <w:rPr>
+                <w:lang w:val="en-GB"/>
+              </w:rPr>
+              <w:t>I</w:t>
+            </w:r>
+            <w:r>
+              <w:rPr>
+                <w:lang w:val="en-GB"/>
+              </w:rPr>
+              <w:t>R-</w:t>
+            </w:r>
+            <w:r>
+              <w:rPr>
+                <w:lang w:val="en-GB"/>
+              </w:rPr>
+              <w:t>6</w:t>
+            </w:r>
+          </w:p>
+        </w:tc>
+        <w:tc>
+          <w:tcPr>
+            <w:tcW w:w="7969" w:type="dxa"/>
+          </w:tcPr>
+          <w:p>
+            <w:pPr>
+              <w:rPr>
+                <w:lang w:val="en-GB"/>
+              </w:rPr>
+            </w:pPr>
+            <w:r>
+              <w:rPr>
+                <w:lang w:val="en-GB"/>
+              </w:rPr>
+              <w:t>The cockpit control unit shall support 28VDC supply voltage.</w:t>
+            </w:r>
+          </w:p>
+        </w:tc>
+      </w:tr>
+      <w:tr>
+        <w:tc>
+          <w:tcPr>
+            <w:tcW w:w="1275" w:type="dxa"/>
+          </w:tcPr>
+          <w:p>
+            <w:pPr>
+              <w:jc w:val="center"/>
+              <w:rPr>
+                <w:lang w:val="en-GB"/>
+              </w:rPr>
+            </w:pPr>
+            <w:r>
+              <w:rPr>
+                <w:lang w:val="en-GB"/>
+              </w:rPr>
+              <w:t>I</w:t>
+            </w:r>
+            <w:r>
+              <w:rPr>
+                <w:lang w:val="en-GB"/>
+              </w:rPr>
+              <w:t>R-</w:t>
+            </w:r>
+            <w:r>
+              <w:rPr>
+                <w:lang w:val="en-GB"/>
+              </w:rPr>
+              <w:t>7</w:t>
+            </w:r>
+          </w:p>
+        </w:tc>
+        <w:tc>
+          <w:tcPr>
+            <w:tcW w:w="7969" w:type="dxa"/>
+          </w:tcPr>
+          <w:p>
+            <w:pPr>
+              <w:rPr>
+                <w:lang w:val="en-GB"/>
+              </w:rPr>
+            </w:pPr>
+            <w:r>
+              <w:rPr>
+                <w:lang w:val="en-GB"/>
+              </w:rPr>
+              <w:t>Power consumption of the pod shall not exceed 700W.</w:t>
+            </w:r>
+          </w:p>
+        </w:tc>
+      </w:tr>
+      <w:tr>
+        <w:tc>
+          <w:tcPr>
+            <w:tcW w:w="1275" w:type="dxa"/>
+          </w:tcPr>
+          <w:p>
+            <w:pPr>
+              <w:jc w:val="center"/>
+              <w:rPr>
+                <w:lang w:val="en-GB"/>
+              </w:rPr>
+            </w:pPr>
+            <w:r>
+              <w:rPr>
+                <w:lang w:val="en-GB"/>
+              </w:rPr>
+              <w:t>I</w:t>
+            </w:r>
+            <w:r>
+              <w:rPr>
+                <w:lang w:val="en-GB"/>
+              </w:rPr>
+              <w:t>R-</w:t>
+            </w:r>
+            <w:r>
+              <w:rPr>
+                <w:lang w:val="en-GB"/>
+              </w:rPr>
+              <w:t>8</w:t>
+            </w:r>
+          </w:p>
+        </w:tc>
+        <w:tc>
+          <w:tcPr>
+            <w:tcW w:w="7969" w:type="dxa"/>
+          </w:tcPr>
+          <w:p>
+            <w:pPr>
+              <w:rPr>
+                <w:lang w:val="en-GB"/>
+              </w:rPr>
+            </w:pPr>
+            <w:r>
+              <w:rPr>
+                <w:lang w:val="en-GB"/>
+              </w:rPr>
+              <w:t>The POD shall be able to run on 115VAC 400Hz.</w:t>
+            </w:r>
+          </w:p>
+        </w:tc>
+      </w:tr>
+      <w:tr>
+        <w:tc>
+          <w:tcPr>
+            <w:tcW w:w="1275" w:type="dxa"/>
+          </w:tcPr>
+          <w:p>
+            <w:pPr>
+              <w:jc w:val="center"/>
+              <w:rPr>
+                <w:lang w:val="en-GB"/>
+              </w:rPr>
+            </w:pPr>
+            <w:r>
+              <w:rPr>
+                <w:lang w:val="en-GB"/>
+              </w:rPr>
+              <w:t>I</w:t>
+            </w:r>
+            <w:r>
+              <w:rPr>
+                <w:lang w:val="en-GB"/>
+              </w:rPr>
+              <w:t>R-</w:t>
+            </w:r>
+            <w:r>
+              <w:rPr>
+                <w:lang w:val="en-GB"/>
+              </w:rPr>
+              <w:t>9</w:t>
+            </w:r>
+          </w:p>
+        </w:tc>
+        <w:tc>
+          <w:tcPr>
+            <w:tcW w:w="7969" w:type="dxa"/>
+          </w:tcPr>
+          <w:p>
+            <w:pPr>
+              <w:rPr>
+                <w:lang w:val="en-GB"/>
+              </w:rPr>
+            </w:pPr>
+            <w:r>
+              <w:rPr>
+                <w:lang w:val="en-GB"/>
+              </w:rPr>
+              <w:t>The system shall be able to supply the GEF (MWS) with maximum 85W from a 28VDC power source and a maximum of 100W from an 115VAC 400Hz power source.</w:t>
+            </w:r>
+          </w:p>
+        </w:tc>
+      </w:tr>
+      <w:tr>
+        <w:tc>
+          <w:tcPr>
+            <w:tcW w:w="1275" w:type="dxa"/>
+          </w:tcPr>
+          <w:p>
+            <w:pPr>
+              <w:jc w:val="center"/>
+              <w:rPr>
+                <w:lang w:val="en-GB"/>
+              </w:rPr>
+            </w:pPr>
+            <w:r>
+              <w:rPr>
+                <w:lang w:val="en-GB"/>
+              </w:rPr>
+              <w:t>I</w:t>
+            </w:r>
+            <w:r>
+              <w:rPr>
+                <w:lang w:val="en-GB"/>
+              </w:rPr>
+              <w:t>R-</w:t>
+            </w:r>
+            <w:r>
+              <w:rPr>
+                <w:lang w:val="en-GB"/>
+              </w:rPr>
+              <w:t>10</w:t>
+            </w:r>
+          </w:p>
+        </w:tc>
+        <w:tc>
+          <w:tcPr>
+            <w:tcW w:w="7969" w:type="dxa"/>
+          </w:tcPr>
+          <w:p>
+            <w:pPr>
+              <w:rPr>
+                <w:lang w:val="en-GB"/>
+              </w:rPr>
+            </w:pPr>
+            <w:r>
+              <w:rPr>
+                <w:lang w:val="en-GB"/>
+              </w:rPr>
+              <w:t>The system shall be able to supply power required to ignite a payload (126W) for a period of up to 20ms.</w:t>
+            </w:r>
+          </w:p>
+        </w:tc>
+      </w:tr>
+    </w:tbl>
+    <w:p/>
+    <w:p>
+      <w:pPr>
+        <w:pStyle w:val="Overskrift1"/>
+      </w:pPr>
+      <w:bookmarkStart w:id="11" w:name="_Toc272873320"/>
+      <w:bookmarkStart w:id="12" w:name="_Toc273129936"/>
+      <w:bookmarkStart w:id="13" w:name="_Toc273168921"/>
+      <w:bookmarkStart w:id="14" w:name="_Toc273170878"/>
+      <w:r>
+        <w:t>Safety requirements.</w:t>
+      </w:r>
+      <w:bookmarkEnd w:id="11"/>
+      <w:bookmarkEnd w:id="12"/>
+      <w:bookmarkEnd w:id="13"/>
+      <w:bookmarkEnd w:id="14"/>
+      <w:r>
+        <w:t xml:space="preserve"> </w:t>
+      </w:r>
+    </w:p>
+    <w:p>
+      <w:pPr>
+        <w:spacing w:after="0"/>
+      </w:pPr>
+    </w:p>
+    <w:tbl>
+      <w:tblPr>
+        <w:tblW w:w="0" w:type="auto"/>
+        <w:tblInd w:w="534" w:type="dxa"/>
+        <w:tblBorders>
+          <w:top w:val="single" w:sz="4" w:space="0" w:color="000000"/>
+          <w:left w:val="single" w:sz="4" w:space="0" w:color="000000"/>
+          <w:bottom w:val="single" w:sz="4" w:space="0" w:color="000000"/>
+          <w:right w:val="single" w:sz="4" w:space="0" w:color="000000"/>
+          <w:insideH w:val="single" w:sz="4" w:space="0" w:color="000000"/>
+          <w:insideV w:val="single" w:sz="4" w:space="0" w:color="000000"/>
+        </w:tblBorders>
+        <w:tblLook w:val="00A0"/>
+      </w:tblPr>
+      <w:tblGrid>
+        <w:gridCol w:w="1275"/>
+        <w:gridCol w:w="7969"/>
+      </w:tblGrid>
+      <w:tr>
+        <w:tc>
+          <w:tcPr>
+            <w:tcW w:w="1275" w:type="dxa"/>
+          </w:tcPr>
+          <w:p>
+            <w:pPr>
+              <w:spacing w:after="0" w:line="240" w:lineRule="auto"/>
+              <w:jc w:val="center"/>
+              <w:rPr>
+                <w:b/>
+                <w:lang w:val="en-GB"/>
+              </w:rPr>
+            </w:pPr>
+            <w:r>
+              <w:rPr>
+                <w:b/>
+                <w:lang w:val="en-GB"/>
+              </w:rPr>
+              <w:t>REQ ID</w:t>
+            </w:r>
+          </w:p>
+        </w:tc>
+        <w:tc>
+          <w:tcPr>
+            <w:tcW w:w="7969" w:type="dxa"/>
+          </w:tcPr>
+          <w:p>
+            <w:pPr>
+              <w:spacing w:after="0" w:line="240" w:lineRule="auto"/>
+              <w:jc w:val="center"/>
+              <w:rPr>
+                <w:b/>
+                <w:lang w:val="en-GB"/>
+              </w:rPr>
+            </w:pPr>
+            <w:r>
+              <w:rPr>
+                <w:b/>
+                <w:lang w:val="en-GB"/>
+              </w:rPr>
+              <w:t>Requirement</w:t>
+            </w:r>
+          </w:p>
+        </w:tc>
+      </w:tr>
+      <w:tr>
+        <w:tc>
+          <w:tcPr>
+            <w:tcW w:w="1275" w:type="dxa"/>
+          </w:tcPr>
+          <w:p>
+            <w:pPr>
+              <w:spacing w:after="0" w:line="240" w:lineRule="auto"/>
+              <w:jc w:val="center"/>
+              <w:rPr>
+                <w:lang w:val="en-GB"/>
+              </w:rPr>
+            </w:pPr>
+            <w:r>
+              <w:rPr>
+                <w:lang w:val="en-GB"/>
+              </w:rPr>
+              <w:t>SR-1</w:t>
+            </w:r>
+          </w:p>
+        </w:tc>
+        <w:tc>
+          <w:tcPr>
+            <w:tcW w:w="7969" w:type="dxa"/>
+          </w:tcPr>
+          <w:p>
+            <w:pPr>
+              <w:spacing w:after="0" w:line="240" w:lineRule="auto"/>
+              <w:rPr>
+                <w:lang w:val="en-GB"/>
+              </w:rPr>
+            </w:pPr>
+            <w:r>
+              <w:rPr>
+                <w:lang w:val="en-GB"/>
+              </w:rPr>
+              <w:t>The POD shall include a safety pin that prevents the dispenser from firing.</w:t>
+            </w:r>
+          </w:p>
+        </w:tc>
+      </w:tr>
+      <w:tr>
+        <w:tc>
+          <w:tcPr>
+            <w:tcW w:w="1275" w:type="dxa"/>
+          </w:tcPr>
+          <w:p>
+            <w:pPr>
+              <w:spacing w:after="0" w:line="240" w:lineRule="auto"/>
+              <w:jc w:val="center"/>
+              <w:rPr>
+                <w:lang w:val="en-GB"/>
+              </w:rPr>
+            </w:pPr>
+            <w:r>
+              <w:rPr>
+                <w:lang w:val="en-GB"/>
+              </w:rPr>
+              <w:t>SR-2</w:t>
+            </w:r>
+          </w:p>
+        </w:tc>
+        <w:tc>
+          <w:tcPr>
+            <w:tcW w:w="7969" w:type="dxa"/>
+          </w:tcPr>
+          <w:p>
+            <w:pPr>
+              <w:spacing w:after="0" w:line="240" w:lineRule="auto"/>
+              <w:rPr>
+                <w:lang w:val="en-GB"/>
+              </w:rPr>
+            </w:pPr>
+            <w:r>
+              <w:rPr>
+                <w:lang w:val="en-GB"/>
+              </w:rPr>
+              <w:t xml:space="preserve">The POD safety pin shall be clearly labelled and accessible by aircraft maintenance crew as specified by the aircraft maintenance manual </w:t>
+            </w:r>
+            <w:r>
+              <w:rPr>
+                <w:i/>
+                <w:lang w:val="en-GB"/>
+              </w:rPr>
+              <w:t>AMM32f</w:t>
+            </w:r>
+            <w:r>
+              <w:rPr>
+                <w:lang w:val="en-GB"/>
+              </w:rPr>
+              <w:t>.</w:t>
+            </w:r>
+          </w:p>
+        </w:tc>
+      </w:tr>
+    </w:tbl>
+    <w:p/>
+    <w:p>
+      <w:pPr>
+        <w:pStyle w:val="Overskrift1"/>
+        <w:rPr>
+          <w:lang w:val="en-GB"/>
+        </w:rPr>
+      </w:pPr>
+      <w:bookmarkStart w:id="15" w:name="_Toc273129944"/>
+      <w:r>
+        <w:rPr>
+          <w:lang w:val="en-GB"/>
+        </w:rPr>
+        <w:t>Weight</w:t>
+      </w:r>
+      <w:bookmarkEnd w:id="15"/>
+    </w:p>
+    <w:tbl>
+      <w:tblPr>
+        <w:tblW w:w="0" w:type="auto"/>
+        <w:tblInd w:w="534" w:type="dxa"/>
+        <w:tblBorders>
+          <w:top w:val="single" w:sz="4" w:space="0" w:color="000000"/>
+          <w:left w:val="single" w:sz="4" w:space="0" w:color="000000"/>
+          <w:bottom w:val="single" w:sz="4" w:space="0" w:color="000000"/>
+          <w:right w:val="single" w:sz="4" w:space="0" w:color="000000"/>
+          <w:insideH w:val="single" w:sz="4" w:space="0" w:color="000000"/>
+          <w:insideV w:val="single" w:sz="4" w:space="0" w:color="000000"/>
+        </w:tblBorders>
+        <w:tblLook w:val="00A0"/>
+      </w:tblPr>
+      <w:tblGrid>
+        <w:gridCol w:w="1275"/>
+        <w:gridCol w:w="7969"/>
+      </w:tblGrid>
+      <w:tr>
+        <w:tc>
+          <w:tcPr>
+            <w:tcW w:w="1275" w:type="dxa"/>
+          </w:tcPr>
+          <w:p>
+            <w:pPr>
+              <w:spacing w:after="0" w:line="240" w:lineRule="auto"/>
+              <w:jc w:val="center"/>
+              <w:rPr>
+                <w:b/>
+                <w:lang w:val="en-GB"/>
+              </w:rPr>
+            </w:pPr>
+            <w:r>
+              <w:rPr>
+                <w:b/>
+                <w:lang w:val="en-GB"/>
+              </w:rPr>
+              <w:t>REQ ID</w:t>
+            </w:r>
+          </w:p>
+        </w:tc>
+        <w:tc>
+          <w:tcPr>
+            <w:tcW w:w="7969" w:type="dxa"/>
+          </w:tcPr>
+          <w:p>
+            <w:pPr>
+              <w:spacing w:after="0" w:line="240" w:lineRule="auto"/>
+              <w:jc w:val="center"/>
+              <w:rPr>
+                <w:b/>
+                <w:lang w:val="en-GB"/>
+              </w:rPr>
+            </w:pPr>
+            <w:r>
+              <w:rPr>
+                <w:b/>
+                <w:lang w:val="en-GB"/>
+              </w:rPr>
+              <w:t>Requirement</w:t>
+            </w:r>
+          </w:p>
+        </w:tc>
+      </w:tr>
+      <w:tr>
+        <w:tc>
+          <w:tcPr>
+            <w:tcW w:w="1275" w:type="dxa"/>
+          </w:tcPr>
+          <w:p>
+            <w:pPr>
+              <w:spacing w:after="0" w:line="240" w:lineRule="auto"/>
+              <w:jc w:val="center"/>
+              <w:rPr>
+                <w:lang w:val="en-GB"/>
+              </w:rPr>
+            </w:pPr>
+            <w:r>
+              <w:rPr>
+                <w:lang w:val="en-GB"/>
+              </w:rPr>
+              <w:t>WR-1</w:t>
+            </w:r>
+          </w:p>
+        </w:tc>
+        <w:tc>
+          <w:tcPr>
+            <w:tcW w:w="7969" w:type="dxa"/>
+          </w:tcPr>
+          <w:p>
+            <w:pPr>
+              <w:spacing w:after="0" w:line="240" w:lineRule="auto"/>
+              <w:rPr>
+                <w:lang w:val="en-GB"/>
+              </w:rPr>
+            </w:pPr>
+            <w:r>
+              <w:rPr>
+                <w:lang w:val="en-GB"/>
+              </w:rPr>
+              <w:t>The total weight of POD shall not exceed 270 kg.</w:t>
+            </w:r>
+          </w:p>
+        </w:tc>
+      </w:tr>
+      <w:tr>
+        <w:tc>
+          <w:tcPr>
+            <w:tcW w:w="1275" w:type="dxa"/>
+          </w:tcPr>
+          <w:p>
+            <w:pPr>
+              <w:spacing w:after="0" w:line="240" w:lineRule="auto"/>
+              <w:jc w:val="center"/>
+              <w:rPr>
+                <w:lang w:val="en-GB"/>
+              </w:rPr>
+            </w:pPr>
+            <w:r>
+              <w:rPr>
+                <w:lang w:val="en-GB"/>
+              </w:rPr>
+              <w:t>WR-2</w:t>
+            </w:r>
+          </w:p>
+        </w:tc>
+        <w:tc>
+          <w:tcPr>
+            <w:tcW w:w="7969" w:type="dxa"/>
+          </w:tcPr>
+          <w:p>
+            <w:pPr>
+              <w:spacing w:after="0" w:line="240" w:lineRule="auto"/>
+              <w:rPr>
+                <w:lang w:val="en-GB"/>
+              </w:rPr>
+            </w:pPr>
+            <w:r>
+              <w:rPr>
+                <w:lang w:val="en-GB"/>
+              </w:rPr>
+              <w:t>The POD shall be able to support an 18.2kg MWS</w:t>
+            </w:r>
+          </w:p>
+        </w:tc>
+      </w:tr>
+    </w:tbl>
+    <w:p>
+      <w:pPr>
+        <w:rPr>
+          <w:lang w:val="en-GB"/>
+        </w:rPr>
+      </w:pPr>
+    </w:p>
+    <w:p>
+      <w:pPr>
+        <w:pStyle w:val="Overskrift1"/>
+        <w:rPr>
+          <w:lang w:val="en-GB"/>
+        </w:rPr>
+      </w:pPr>
+      <w:bookmarkStart w:id="16" w:name="_Toc273129945"/>
+      <w:r>
+        <w:rPr>
+          <w:lang w:val="en-GB"/>
+        </w:rPr>
+        <w:lastRenderedPageBreak/>
+        <w:t>Mounting</w:t>
+      </w:r>
+      <w:bookmarkEnd w:id="16"/>
+    </w:p>
+    <w:tbl>
+      <w:tblPr>
+        <w:tblW w:w="0" w:type="auto"/>
+        <w:tblInd w:w="534" w:type="dxa"/>
+        <w:tblBorders>
+          <w:top w:val="single" w:sz="4" w:space="0" w:color="000000"/>
+          <w:left w:val="single" w:sz="4" w:space="0" w:color="000000"/>
+          <w:bottom w:val="single" w:sz="4" w:space="0" w:color="000000"/>
+          <w:right w:val="single" w:sz="4" w:space="0" w:color="000000"/>
+          <w:insideH w:val="single" w:sz="4" w:space="0" w:color="000000"/>
+          <w:insideV w:val="single" w:sz="4" w:space="0" w:color="000000"/>
+        </w:tblBorders>
+        <w:tblLook w:val="00A0"/>
+      </w:tblPr>
+      <w:tblGrid>
+        <w:gridCol w:w="1275"/>
+        <w:gridCol w:w="7969"/>
+      </w:tblGrid>
+      <w:tr>
+        <w:tc>
+          <w:tcPr>
+            <w:tcW w:w="1275" w:type="dxa"/>
+          </w:tcPr>
+          <w:p>
+            <w:pPr>
+              <w:spacing w:after="0" w:line="240" w:lineRule="auto"/>
+              <w:jc w:val="center"/>
+              <w:rPr>
+                <w:b/>
+                <w:lang w:val="en-GB"/>
+              </w:rPr>
+            </w:pPr>
+            <w:r>
+              <w:rPr>
+                <w:b/>
+                <w:lang w:val="en-GB"/>
+              </w:rPr>
+              <w:t>REQ ID</w:t>
+            </w:r>
+          </w:p>
+        </w:tc>
+        <w:tc>
+          <w:tcPr>
+            <w:tcW w:w="7969" w:type="dxa"/>
+          </w:tcPr>
+          <w:p>
+            <w:pPr>
+              <w:spacing w:after="0" w:line="240" w:lineRule="auto"/>
+              <w:jc w:val="center"/>
+              <w:rPr>
+                <w:b/>
+                <w:lang w:val="en-GB"/>
+              </w:rPr>
+            </w:pPr>
+            <w:r>
+              <w:rPr>
+                <w:b/>
+                <w:lang w:val="en-GB"/>
+              </w:rPr>
+              <w:t>Requirement</w:t>
+            </w:r>
+          </w:p>
+        </w:tc>
+      </w:tr>
+      <w:tr>
+        <w:tc>
+          <w:tcPr>
+            <w:tcW w:w="1275" w:type="dxa"/>
+          </w:tcPr>
+          <w:p>
+            <w:pPr>
+              <w:spacing w:after="0" w:line="240" w:lineRule="auto"/>
+              <w:jc w:val="center"/>
+              <w:rPr>
+                <w:lang w:val="en-GB"/>
+              </w:rPr>
+            </w:pPr>
+            <w:r>
+              <w:rPr>
+                <w:lang w:val="en-GB"/>
+              </w:rPr>
+              <w:t>MR-1</w:t>
+            </w:r>
+          </w:p>
+        </w:tc>
+        <w:tc>
+          <w:tcPr>
+            <w:tcW w:w="7969" w:type="dxa"/>
+          </w:tcPr>
+          <w:p>
+            <w:pPr>
+              <w:spacing w:after="0" w:line="240" w:lineRule="auto"/>
+              <w:rPr>
+                <w:lang w:val="en-GB"/>
+              </w:rPr>
+            </w:pPr>
+            <w:r>
+              <w:rPr>
+                <w:lang w:val="en-GB"/>
+              </w:rPr>
+              <w:t>The pod shall be mounted on the aircraft wing with standard T-hooks spaced by 13 inches.</w:t>
+            </w:r>
+          </w:p>
+        </w:tc>
+      </w:tr>
+      <w:tr>
+        <w:tc>
+          <w:tcPr>
+            <w:tcW w:w="1275" w:type="dxa"/>
+          </w:tcPr>
+          <w:p>
+            <w:pPr>
+              <w:spacing w:after="0" w:line="240" w:lineRule="auto"/>
+              <w:jc w:val="center"/>
+              <w:rPr>
+                <w:lang w:val="en-GB"/>
+              </w:rPr>
+            </w:pPr>
+            <w:r>
+              <w:rPr>
+                <w:lang w:val="en-GB"/>
+              </w:rPr>
+              <w:t>MR-2</w:t>
+            </w:r>
+          </w:p>
+        </w:tc>
+        <w:tc>
+          <w:tcPr>
+            <w:tcW w:w="7969" w:type="dxa"/>
+          </w:tcPr>
+          <w:p>
+            <w:pPr>
+              <w:spacing w:after="0" w:line="240" w:lineRule="auto"/>
+              <w:rPr>
+                <w:lang w:val="en-GB"/>
+              </w:rPr>
+            </w:pPr>
+            <w:r>
+              <w:rPr>
+                <w:lang w:val="en-GB"/>
+              </w:rPr>
+              <w:t>The pod shall be mounted on the left-hand wing.</w:t>
+            </w:r>
+          </w:p>
+        </w:tc>
+      </w:tr>
+      <w:tr>
+        <w:tc>
+          <w:tcPr>
+            <w:tcW w:w="1275" w:type="dxa"/>
+          </w:tcPr>
+          <w:p>
+            <w:pPr>
+              <w:spacing w:after="0" w:line="240" w:lineRule="auto"/>
+              <w:jc w:val="center"/>
+              <w:rPr>
+                <w:lang w:val="en-GB"/>
+              </w:rPr>
+            </w:pPr>
+            <w:r>
+              <w:rPr>
+                <w:lang w:val="en-GB"/>
+              </w:rPr>
+              <w:t>MR-3</w:t>
+            </w:r>
+          </w:p>
+        </w:tc>
+        <w:tc>
+          <w:tcPr>
+            <w:tcW w:w="7969" w:type="dxa"/>
+          </w:tcPr>
+          <w:p>
+            <w:pPr>
+              <w:spacing w:after="0" w:line="240" w:lineRule="auto"/>
+              <w:rPr>
+                <w:lang w:val="en-GB"/>
+              </w:rPr>
+            </w:pPr>
+            <w:r>
+              <w:rPr>
+                <w:lang w:val="en-GB"/>
+              </w:rPr>
+              <w:t xml:space="preserve">The POD shall support standard NATO dispenser magazines type </w:t>
+            </w:r>
+            <w:r>
+              <w:rPr>
+                <w:lang w:val="en-GB"/>
+              </w:rPr>
+              <w:t>DM30p</w:t>
+            </w:r>
+            <w:r>
+              <w:rPr>
+                <w:lang w:val="en-GB"/>
+              </w:rPr>
+              <w:t>.</w:t>
+            </w:r>
+          </w:p>
+        </w:tc>
+      </w:tr>
+    </w:tbl>
+    <w:p/>
+    <w:p>
+      <w:pPr>
+        <w:pStyle w:val="Overskrift1"/>
+      </w:pPr>
+      <w:bookmarkStart w:id="17" w:name="_Toc272953001"/>
+      <w:r>
+        <w:t>Notes</w:t>
+      </w:r>
+      <w:bookmarkEnd w:id="17"/>
+    </w:p>
+    <w:p>
+      <w:pPr>
         <w:pStyle w:val="Overskrift2"/>
-        <w:numPr>
-          <w:ilvl w:val="1"/>
-          <w:numId w:val="2"/>
-        </w:numPr>
-      </w:pPr>
-      <w:bookmarkStart w:id="11" w:name="_Toc272953002"/>
-      <w:r>
-        <w:rPr>
-          <w:sz w:val="24"/>
-          <w:szCs w:val="24"/>
-        </w:rPr>
+      </w:pPr>
+      <w:bookmarkStart w:id="18" w:name="_Toc272953002"/>
+      <w:r>
         <w:t>Abbreviations</w:t>
       </w:r>
-      <w:bookmarkEnd w:id="11"/>
+      <w:bookmarkEnd w:id="18"/>
       <w:r>
         <w:t xml:space="preserve"> </w:t>
       </w:r>
@@ -2569,7 +4134,7 @@
                 <w:sz w:val="24"/>
                 <w:szCs w:val="24"/>
               </w:rPr>
-              <w:t>UR</w:t>
+              <w:t>SOW</w:t>
             </w:r>
           </w:p>
         </w:tc>
@@ -2589,7 +4154,7 @@
                 <w:sz w:val="24"/>
                 <w:szCs w:val="24"/>
               </w:rPr>
-              <w:t>User Requirement</w:t>
+              <w:t>Statement of work</w:t>
             </w:r>
           </w:p>
         </w:tc>
@@ -2611,7 +4176,7 @@
                 <w:sz w:val="24"/>
                 <w:szCs w:val="24"/>
               </w:rPr>
-              <w:t>SOW</w:t>
+              <w:t>UFR</w:t>
             </w:r>
           </w:p>
         </w:tc>
@@ -2631,7 +4196,7 @@
                 <w:sz w:val="24"/>
                 <w:szCs w:val="24"/>
               </w:rPr>
-              <w:t>Statement of work</w:t>
+              <w:t>User Functional REQ</w:t>
             </w:r>
           </w:p>
         </w:tc>
@@ -2653,7 +4218,7 @@
                 <w:sz w:val="24"/>
                 <w:szCs w:val="24"/>
               </w:rPr>
-              <w:t>UFR</w:t>
+              <w:t>PR</w:t>
             </w:r>
           </w:p>
         </w:tc>
@@ -2673,7 +4238,7 @@
                 <w:sz w:val="24"/>
                 <w:szCs w:val="24"/>
               </w:rPr>
-              <w:t>User Functional REQ</w:t>
+              <w:t>Performance REQ</w:t>
             </w:r>
           </w:p>
         </w:tc>
@@ -2695,7 +4260,7 @@
                 <w:sz w:val="24"/>
                 <w:szCs w:val="24"/>
               </w:rPr>
-              <w:t>UPR</w:t>
+              <w:t>IR</w:t>
             </w:r>
           </w:p>
         </w:tc>
@@ -2715,7 +4280,7 @@
                 <w:sz w:val="24"/>
                 <w:szCs w:val="24"/>
               </w:rPr>
-              <w:t>User Performance REQ</w:t>
+              <w:t>Interface REQ</w:t>
             </w:r>
           </w:p>
         </w:tc>
@@ -2737,7 +4302,7 @@
                 <w:sz w:val="24"/>
                 <w:szCs w:val="24"/>
               </w:rPr>
-              <w:t>UIR</w:t>
+              <w:t>ER</w:t>
             </w:r>
           </w:p>
         </w:tc>
@@ -2757,7 +4322,7 @@
                 <w:sz w:val="24"/>
                 <w:szCs w:val="24"/>
               </w:rPr>
-              <w:t>User Interface REQ</w:t>
+              <w:t>Environment REQ</w:t>
             </w:r>
           </w:p>
         </w:tc>
@@ -2779,7 +4344,7 @@
                 <w:sz w:val="24"/>
                 <w:szCs w:val="24"/>
               </w:rPr>
-              <w:t>UER</w:t>
+              <w:t>MR</w:t>
             </w:r>
           </w:p>
         </w:tc>
@@ -2799,7 +4364,7 @@
                 <w:sz w:val="24"/>
                 <w:szCs w:val="24"/>
               </w:rPr>
-              <w:t>User Environment REQ</w:t>
+              <w:t>Mounting REQ</w:t>
             </w:r>
           </w:p>
         </w:tc>
@@ -2821,7 +4386,7 @@
                 <w:sz w:val="24"/>
                 <w:szCs w:val="24"/>
               </w:rPr>
-              <w:t>TBD</w:t>
+              <w:t>WR</w:t>
             </w:r>
           </w:p>
         </w:tc>
@@ -2841,7 +4406,7 @@
                 <w:sz w:val="24"/>
                 <w:szCs w:val="24"/>
               </w:rPr>
-              <w:t>To Be Determined</w:t>
+              <w:t>Weight REQ</w:t>
             </w:r>
           </w:p>
         </w:tc>
@@ -2863,7 +4428,7 @@
                 <w:sz w:val="24"/>
                 <w:szCs w:val="24"/>
               </w:rPr>
-              <w:t>TBR</w:t>
+              <w:t>SR</w:t>
             </w:r>
           </w:p>
         </w:tc>
@@ -2883,52 +4448,7 @@
                 <w:sz w:val="24"/>
                 <w:szCs w:val="24"/>
               </w:rPr>
-              <w:t>To Be Reviewed</w:t>
-            </w:r>
-          </w:p>
-        </w:tc>
-      </w:tr>
-      <w:tr>
-        <w:tc>
-          <w:tcPr>
-            <w:tcW w:w="1134" w:type="dxa"/>
-          </w:tcPr>
-          <w:p>
-            <w:pPr>
-              <w:rPr>
-                <w:sz w:val="24"/>
-                <w:szCs w:val="24"/>
-              </w:rPr>
-            </w:pPr>
-            <w:r>
-              <w:rPr>
-                <w:sz w:val="24"/>
-                <w:szCs w:val="24"/>
-              </w:rPr>
-              <w:t>TBS</w:t>
-            </w:r>
-          </w:p>
-        </w:tc>
-        <w:tc>
-          <w:tcPr>
-            <w:tcW w:w="8079" w:type="dxa"/>
-          </w:tcPr>
-          <w:p>
-            <w:pPr>
-              <w:rPr>
-                <w:sz w:val="24"/>
-                <w:szCs w:val="24"/>
-              </w:rPr>
-            </w:pPr>
-            <w:r>
-              <w:rPr>
-                <w:sz w:val="24"/>
-                <w:szCs w:val="24"/>
-              </w:rPr>
-              <w:t>To Be Supplied - A</w:t>
-            </w:r>
-            <w:r>
-              <w:t>waiting input</w:t>
+              <w:t>Safety REQ</w:t>
             </w:r>
           </w:p>
         </w:tc>
@@ -2988,7 +4508,7 @@
     </w:p>
     <w:p/>
     <w:sectPr>
-      <w:footerReference w:type="default" r:id="rId9"/>
+      <w:footerReference w:type="default" r:id="rId10"/>
       <w:pgSz w:w="11906" w:h="16838"/>
       <w:pgMar w:top="1701" w:right="1134" w:bottom="1701" w:left="1134" w:header="708" w:footer="708" w:gutter="0"/>
       <w:cols w:space="708"/>
@@ -3086,6 +4606,146 @@
 <file path=word/numbering.xml><?xml version="1.0" encoding="utf-8"?>
 <w:numbering xmlns:ve="http://schemas.openxmlformats.org/markup-compatibility/2006" xmlns:o="urn:schemas-microsoft-com:office:office" xmlns:r="http://schemas.openxmlformats.org/officeDocument/2006/relationships" xmlns:m="http://schemas.openxmlformats.org/officeDocument/2006/math" xmlns:v="urn:schemas-microsoft-com:vml" xmlns:wp="http://schemas.openxmlformats.org/drawingml/2006/wordprocessingDrawing" xmlns:w10="urn:schemas-microsoft-com:office:word" xmlns:w="http://schemas.openxmlformats.org/wordprocessingml/2006/main" xmlns:wne="http://schemas.microsoft.com/office/word/2006/wordml">
   <w:abstractNum w:abstractNumId="0">
+    <w:nsid w:val="03B43926"/>
+    <w:multiLevelType w:val="hybridMultilevel"/>
+    <w:tmpl w:val="32205EFE"/>
+    <w:lvl w:ilvl="0" w:tplc="8A102824">
+      <w:start w:val="3"/>
+      <w:numFmt w:val="bullet"/>
+      <w:lvlText w:val="-"/>
+      <w:lvlJc w:val="left"/>
+      <w:pPr>
+        <w:tabs>
+          <w:tab w:val="num" w:pos="1440"/>
+        </w:tabs>
+        <w:ind w:left="1440" w:hanging="360"/>
+      </w:pPr>
+      <w:rPr>
+        <w:rFonts w:ascii="Calibri" w:eastAsia="Times New Roman" w:hAnsi="Calibri" w:hint="default"/>
+      </w:rPr>
+    </w:lvl>
+    <w:lvl w:ilvl="1" w:tplc="08090003">
+      <w:start w:val="1"/>
+      <w:numFmt w:val="bullet"/>
+      <w:lvlText w:val="o"/>
+      <w:lvlJc w:val="left"/>
+      <w:pPr>
+        <w:tabs>
+          <w:tab w:val="num" w:pos="2160"/>
+        </w:tabs>
+        <w:ind w:left="2160" w:hanging="360"/>
+      </w:pPr>
+      <w:rPr>
+        <w:rFonts w:ascii="Courier New" w:hAnsi="Courier New" w:hint="default"/>
+      </w:rPr>
+    </w:lvl>
+    <w:lvl w:ilvl="2" w:tplc="08090005" w:tentative="1">
+      <w:start w:val="1"/>
+      <w:numFmt w:val="bullet"/>
+      <w:lvlText w:val=""/>
+      <w:lvlJc w:val="left"/>
+      <w:pPr>
+        <w:tabs>
+          <w:tab w:val="num" w:pos="2880"/>
+        </w:tabs>
+        <w:ind w:left="2880" w:hanging="360"/>
+      </w:pPr>
+      <w:rPr>
+        <w:rFonts w:ascii="Wingdings" w:hAnsi="Wingdings" w:hint="default"/>
+      </w:rPr>
+    </w:lvl>
+    <w:lvl w:ilvl="3" w:tplc="08090001" w:tentative="1">
+      <w:start w:val="1"/>
+      <w:numFmt w:val="bullet"/>
+      <w:lvlText w:val=""/>
+      <w:lvlJc w:val="left"/>
+      <w:pPr>
+        <w:tabs>
+          <w:tab w:val="num" w:pos="3600"/>
+        </w:tabs>
+        <w:ind w:left="3600" w:hanging="360"/>
+      </w:pPr>
+      <w:rPr>
+        <w:rFonts w:ascii="Symbol" w:hAnsi="Symbol" w:hint="default"/>
+      </w:rPr>
+    </w:lvl>
+    <w:lvl w:ilvl="4" w:tplc="08090003" w:tentative="1">
+      <w:start w:val="1"/>
+      <w:numFmt w:val="bullet"/>
+      <w:lvlText w:val="o"/>
+      <w:lvlJc w:val="left"/>
+      <w:pPr>
+        <w:tabs>
+          <w:tab w:val="num" w:pos="4320"/>
+        </w:tabs>
+        <w:ind w:left="4320" w:hanging="360"/>
+      </w:pPr>
+      <w:rPr>
+        <w:rFonts w:ascii="Courier New" w:hAnsi="Courier New" w:hint="default"/>
+      </w:rPr>
+    </w:lvl>
+    <w:lvl w:ilvl="5" w:tplc="08090005" w:tentative="1">
+      <w:start w:val="1"/>
+      <w:numFmt w:val="bullet"/>
+      <w:lvlText w:val=""/>
+      <w:lvlJc w:val="left"/>
+      <w:pPr>
+        <w:tabs>
+          <w:tab w:val="num" w:pos="5040"/>
+        </w:tabs>
+        <w:ind w:left="5040" w:hanging="360"/>
+      </w:pPr>
+      <w:rPr>
+        <w:rFonts w:ascii="Wingdings" w:hAnsi="Wingdings" w:hint="default"/>
+      </w:rPr>
+    </w:lvl>
+    <w:lvl w:ilvl="6" w:tplc="08090001" w:tentative="1">
+      <w:start w:val="1"/>
+      <w:numFmt w:val="bullet"/>
+      <w:lvlText w:val=""/>
+      <w:lvlJc w:val="left"/>
+      <w:pPr>
+        <w:tabs>
+          <w:tab w:val="num" w:pos="5760"/>
+        </w:tabs>
+        <w:ind w:left="5760" w:hanging="360"/>
+      </w:pPr>
+      <w:rPr>
+        <w:rFonts w:ascii="Symbol" w:hAnsi="Symbol" w:hint="default"/>
+      </w:rPr>
+    </w:lvl>
+    <w:lvl w:ilvl="7" w:tplc="08090003" w:tentative="1">
+      <w:start w:val="1"/>
+      <w:numFmt w:val="bullet"/>
+      <w:lvlText w:val="o"/>
+      <w:lvlJc w:val="left"/>
+      <w:pPr>
+        <w:tabs>
+          <w:tab w:val="num" w:pos="6480"/>
+        </w:tabs>
+        <w:ind w:left="6480" w:hanging="360"/>
+      </w:pPr>
+      <w:rPr>
+        <w:rFonts w:ascii="Courier New" w:hAnsi="Courier New" w:hint="default"/>
+      </w:rPr>
+    </w:lvl>
+    <w:lvl w:ilvl="8" w:tplc="08090005" w:tentative="1">
+      <w:start w:val="1"/>
+      <w:numFmt w:val="bullet"/>
+      <w:lvlText w:val=""/>
+      <w:lvlJc w:val="left"/>
+      <w:pPr>
+        <w:tabs>
+          <w:tab w:val="num" w:pos="7200"/>
+        </w:tabs>
+        <w:ind w:left="7200" w:hanging="360"/>
+      </w:pPr>
+      <w:rPr>
+        <w:rFonts w:ascii="Wingdings" w:hAnsi="Wingdings" w:hint="default"/>
+      </w:rPr>
+    </w:lvl>
+  </w:abstractNum>
+  <w:abstractNum w:abstractNumId="1">
     <w:nsid w:val="0BFA2ED9"/>
     <w:multiLevelType w:val="hybridMultilevel"/>
     <w:tmpl w:val="D750B55A"/>
@@ -3171,10 +4831,99 @@
       </w:pPr>
     </w:lvl>
   </w:abstractNum>
-  <w:abstractNum w:abstractNumId="1">
+  <w:abstractNum w:abstractNumId="2">
+    <w:nsid w:val="0CFE2F61"/>
+    <w:multiLevelType w:val="hybridMultilevel"/>
+    <w:tmpl w:val="AE52F504"/>
+    <w:lvl w:ilvl="0" w:tplc="995CF5D2">
+      <w:start w:val="2"/>
+      <w:numFmt w:val="decimal"/>
+      <w:lvlText w:val="%1.2"/>
+      <w:lvlJc w:val="left"/>
+      <w:pPr>
+        <w:ind w:left="1080" w:hanging="360"/>
+      </w:pPr>
+      <w:rPr>
+        <w:rFonts w:hint="default"/>
+      </w:rPr>
+    </w:lvl>
+    <w:lvl w:ilvl="1" w:tplc="04060019" w:tentative="1">
+      <w:start w:val="1"/>
+      <w:numFmt w:val="lowerLetter"/>
+      <w:lvlText w:val="%2."/>
+      <w:lvlJc w:val="left"/>
+      <w:pPr>
+        <w:ind w:left="1440" w:hanging="360"/>
+      </w:pPr>
+    </w:lvl>
+    <w:lvl w:ilvl="2" w:tplc="0406001B" w:tentative="1">
+      <w:start w:val="1"/>
+      <w:numFmt w:val="lowerRoman"/>
+      <w:lvlText w:val="%3."/>
+      <w:lvlJc w:val="right"/>
+      <w:pPr>
+        <w:ind w:left="2160" w:hanging="180"/>
+      </w:pPr>
+    </w:lvl>
+    <w:lvl w:ilvl="3" w:tplc="0406000F" w:tentative="1">
+      <w:start w:val="1"/>
+      <w:numFmt w:val="decimal"/>
+      <w:lvlText w:val="%4."/>
+      <w:lvlJc w:val="left"/>
+      <w:pPr>
+        <w:ind w:left="2880" w:hanging="360"/>
+      </w:pPr>
+    </w:lvl>
+    <w:lvl w:ilvl="4" w:tplc="04060019" w:tentative="1">
+      <w:start w:val="1"/>
+      <w:numFmt w:val="lowerLetter"/>
+      <w:lvlText w:val="%5."/>
+      <w:lvlJc w:val="left"/>
+      <w:pPr>
+        <w:ind w:left="3600" w:hanging="360"/>
+      </w:pPr>
+    </w:lvl>
+    <w:lvl w:ilvl="5" w:tplc="0406001B" w:tentative="1">
+      <w:start w:val="1"/>
+      <w:numFmt w:val="lowerRoman"/>
+      <w:lvlText w:val="%6."/>
+      <w:lvlJc w:val="right"/>
+      <w:pPr>
+        <w:ind w:left="4320" w:hanging="180"/>
+      </w:pPr>
+    </w:lvl>
+    <w:lvl w:ilvl="6" w:tplc="0406000F" w:tentative="1">
+      <w:start w:val="1"/>
+      <w:numFmt w:val="decimal"/>
+      <w:lvlText w:val="%7."/>
+      <w:lvlJc w:val="left"/>
+      <w:pPr>
+        <w:ind w:left="5040" w:hanging="360"/>
+      </w:pPr>
+    </w:lvl>
+    <w:lvl w:ilvl="7" w:tplc="04060019" w:tentative="1">
+      <w:start w:val="1"/>
+      <w:numFmt w:val="lowerLetter"/>
+      <w:lvlText w:val="%8."/>
+      <w:lvlJc w:val="left"/>
+      <w:pPr>
+        <w:ind w:left="5760" w:hanging="360"/>
+      </w:pPr>
+    </w:lvl>
+    <w:lvl w:ilvl="8" w:tplc="0406001B" w:tentative="1">
+      <w:start w:val="1"/>
+      <w:numFmt w:val="lowerRoman"/>
+      <w:lvlText w:val="%9."/>
+      <w:lvlJc w:val="right"/>
+      <w:pPr>
+        <w:ind w:left="6480" w:hanging="180"/>
+      </w:pPr>
+    </w:lvl>
+  </w:abstractNum>
+  <w:abstractNum w:abstractNumId="3">
     <w:nsid w:val="1A9867C0"/>
     <w:multiLevelType w:val="multilevel"/>
-    <w:tmpl w:val="8BA0F992"/>
+    <w:tmpl w:val="88CEE906"/>
     <w:lvl w:ilvl="0">
       <w:start w:val="1"/>
       <w:numFmt w:val="decimal"/>
@@ -3188,6 +4937,7 @@
     <w:lvl w:ilvl="1">
       <w:start w:val="1"/>
       <w:numFmt w:val="decimal"/>
+      <w:pStyle w:val="Overskrift2"/>
       <w:isLgl/>
       <w:lvlText w:val="%1.%2"/>
       <w:lvlJc w:val="left"/>
@@ -3290,14 +5040,13 @@
       </w:rPr>
     </w:lvl>
   </w:abstractNum>
-  <w:abstractNum w:abstractNumId="2">
+  <w:abstractNum w:abstractNumId="4">
     <w:nsid w:val="1ABE1EC7"/>
     <w:multiLevelType w:val="hybridMultilevel"/>
-    <w:tmpl w:val="F330272C"/>
-    <w:lvl w:ilvl="0" w:tplc="5ADE56B8">
+    <w:tmpl w:val="5A723752"/>
+    <w:lvl w:ilvl="0" w:tplc="9C9A7008">
       <w:start w:val="1"/>
       <w:numFmt w:val="decimal"/>
-      <w:pStyle w:val="Overskrift2"/>
       <w:lvlText w:val="1.%1"/>
       <w:lvlJc w:val="left"/>
       <w:pPr>
@@ -3380,7 +5129,7 @@
       </w:pPr>
     </w:lvl>
   </w:abstractNum>
-  <w:abstractNum w:abstractNumId="3">
+  <w:abstractNum w:abstractNumId="5">
     <w:nsid w:val="1C3F57C0"/>
     <w:multiLevelType w:val="hybridMultilevel"/>
     <w:tmpl w:val="D37A686E"/>
@@ -3469,7 +5218,411 @@
       </w:pPr>
     </w:lvl>
   </w:abstractNum>
-  <w:abstractNum w:abstractNumId="4">
+  <w:abstractNum w:abstractNumId="6">
+    <w:nsid w:val="2750635D"/>
+    <w:multiLevelType w:val="hybridMultilevel"/>
+    <w:tmpl w:val="492CA802"/>
+    <w:lvl w:ilvl="0" w:tplc="D6981E52">
+      <w:start w:val="1"/>
+      <w:numFmt w:val="decimal"/>
+      <w:lvlText w:val="%1.2"/>
+      <w:lvlJc w:val="left"/>
+      <w:pPr>
+        <w:ind w:left="1080" w:hanging="360"/>
+      </w:pPr>
+      <w:rPr>
+        <w:rFonts w:hint="default"/>
+      </w:rPr>
+    </w:lvl>
+    <w:lvl w:ilvl="1" w:tplc="04060019" w:tentative="1">
+      <w:start w:val="1"/>
+      <w:numFmt w:val="lowerLetter"/>
+      <w:lvlText w:val="%2."/>
+      <w:lvlJc w:val="left"/>
+      <w:pPr>
+        <w:ind w:left="1800" w:hanging="360"/>
+      </w:pPr>
+    </w:lvl>
+    <w:lvl w:ilvl="2" w:tplc="0406001B" w:tentative="1">
+      <w:start w:val="1"/>
+      <w:numFmt w:val="lowerRoman"/>
+      <w:lvlText w:val="%3."/>
+      <w:lvlJc w:val="right"/>
+      <w:pPr>
+        <w:ind w:left="2520" w:hanging="180"/>
+      </w:pPr>
+    </w:lvl>
+    <w:lvl w:ilvl="3" w:tplc="0406000F" w:tentative="1">
+      <w:start w:val="1"/>
+      <w:numFmt w:val="decimal"/>
+      <w:lvlText w:val="%4."/>
+      <w:lvlJc w:val="left"/>
+      <w:pPr>
+        <w:ind w:left="3240" w:hanging="360"/>
+      </w:pPr>
+    </w:lvl>
+    <w:lvl w:ilvl="4" w:tplc="04060019" w:tentative="1">
+      <w:start w:val="1"/>
+      <w:numFmt w:val="lowerLetter"/>
+      <w:lvlText w:val="%5."/>
+      <w:lvlJc w:val="left"/>
+      <w:pPr>
+        <w:ind w:left="3960" w:hanging="360"/>
+      </w:pPr>
+    </w:lvl>
+    <w:lvl w:ilvl="5" w:tplc="0406001B" w:tentative="1">
+      <w:start w:val="1"/>
+      <w:numFmt w:val="lowerRoman"/>
+      <w:lvlText w:val="%6."/>
+      <w:lvlJc w:val="right"/>
+      <w:pPr>
+        <w:ind w:left="4680" w:hanging="180"/>
+      </w:pPr>
+    </w:lvl>
+    <w:lvl w:ilvl="6" w:tplc="0406000F" w:tentative="1">
+      <w:start w:val="1"/>
+      <w:numFmt w:val="decimal"/>
+      <w:lvlText w:val="%7."/>
+      <w:lvlJc w:val="left"/>
+      <w:pPr>
+        <w:ind w:left="5400" w:hanging="360"/>
+      </w:pPr>
+    </w:lvl>
+    <w:lvl w:ilvl="7" w:tplc="04060019" w:tentative="1">
+      <w:start w:val="1"/>
+      <w:numFmt w:val="lowerLetter"/>
+      <w:lvlText w:val="%8."/>
+      <w:lvlJc w:val="left"/>
+      <w:pPr>
+        <w:ind w:left="6120" w:hanging="360"/>
+      </w:pPr>
+    </w:lvl>
+    <w:lvl w:ilvl="8" w:tplc="0406001B" w:tentative="1">
+      <w:start w:val="1"/>
+      <w:numFmt w:val="lowerRoman"/>
+      <w:lvlText w:val="%9."/>
+      <w:lvlJc w:val="right"/>
+      <w:pPr>
+        <w:ind w:left="6840" w:hanging="180"/>
+      </w:pPr>
+    </w:lvl>
+  </w:abstractNum>
+  <w:abstractNum w:abstractNumId="7">
+    <w:nsid w:val="2DFB3399"/>
+    <w:multiLevelType w:val="hybridMultilevel"/>
+    <w:tmpl w:val="DB38B44A"/>
+    <w:lvl w:ilvl="0" w:tplc="0406000F">
+      <w:start w:val="1"/>
+      <w:numFmt w:val="decimal"/>
+      <w:lvlText w:val="%1."/>
+      <w:lvlJc w:val="left"/>
+      <w:pPr>
+        <w:ind w:left="720" w:hanging="360"/>
+      </w:pPr>
+      <w:rPr>
+        <w:rFonts w:cs="Times New Roman"/>
+      </w:rPr>
+    </w:lvl>
+    <w:lvl w:ilvl="1" w:tplc="04060019" w:tentative="1">
+      <w:start w:val="1"/>
+      <w:numFmt w:val="lowerLetter"/>
+      <w:lvlText w:val="%2."/>
+      <w:lvlJc w:val="left"/>
+      <w:pPr>
+        <w:ind w:left="1440" w:hanging="360"/>
+      </w:pPr>
+      <w:rPr>
+        <w:rFonts w:cs="Times New Roman"/>
+      </w:rPr>
+    </w:lvl>
+    <w:lvl w:ilvl="2" w:tplc="0406001B" w:tentative="1">
+      <w:start w:val="1"/>
+      <w:numFmt w:val="lowerRoman"/>
+      <w:lvlText w:val="%3."/>
+      <w:lvlJc w:val="right"/>
+      <w:pPr>
+        <w:ind w:left="2160" w:hanging="180"/>
+      </w:pPr>
+      <w:rPr>
+        <w:rFonts w:cs="Times New Roman"/>
+      </w:rPr>
+    </w:lvl>
+    <w:lvl w:ilvl="3" w:tplc="0406000F" w:tentative="1">
+      <w:start w:val="1"/>
+      <w:numFmt w:val="decimal"/>
+      <w:lvlText w:val="%4."/>
+      <w:lvlJc w:val="left"/>
+      <w:pPr>
+        <w:ind w:left="2880" w:hanging="360"/>
+      </w:pPr>
+      <w:rPr>
+        <w:rFonts w:cs="Times New Roman"/>
+      </w:rPr>
+    </w:lvl>
+    <w:lvl w:ilvl="4" w:tplc="04060019" w:tentative="1">
+      <w:start w:val="1"/>
+      <w:numFmt w:val="lowerLetter"/>
+      <w:lvlText w:val="%5."/>
+      <w:lvlJc w:val="left"/>
+      <w:pPr>
+        <w:ind w:left="3600" w:hanging="360"/>
+      </w:pPr>
+      <w:rPr>
+        <w:rFonts w:cs="Times New Roman"/>
+      </w:rPr>
+    </w:lvl>
+    <w:lvl w:ilvl="5" w:tplc="0406001B" w:tentative="1">
+      <w:start w:val="1"/>
+      <w:numFmt w:val="lowerRoman"/>
+      <w:lvlText w:val="%6."/>
+      <w:lvlJc w:val="right"/>
+      <w:pPr>
+        <w:ind w:left="4320" w:hanging="180"/>
+      </w:pPr>
+      <w:rPr>
+        <w:rFonts w:cs="Times New Roman"/>
+      </w:rPr>
+    </w:lvl>
+    <w:lvl w:ilvl="6" w:tplc="0406000F" w:tentative="1">
+      <w:start w:val="1"/>
+      <w:numFmt w:val="decimal"/>
+      <w:lvlText w:val="%7."/>
+      <w:lvlJc w:val="left"/>
+      <w:pPr>
+        <w:ind w:left="5040" w:hanging="360"/>
+      </w:pPr>
+      <w:rPr>
+        <w:rFonts w:cs="Times New Roman"/>
+      </w:rPr>
+    </w:lvl>
+    <w:lvl w:ilvl="7" w:tplc="04060019" w:tentative="1">
+      <w:start w:val="1"/>
+      <w:numFmt w:val="lowerLetter"/>
+      <w:lvlText w:val="%8."/>
+      <w:lvlJc w:val="left"/>
+      <w:pPr>
+        <w:ind w:left="5760" w:hanging="360"/>
+      </w:pPr>
+      <w:rPr>
+        <w:rFonts w:cs="Times New Roman"/>
+      </w:rPr>
+    </w:lvl>
+    <w:lvl w:ilvl="8" w:tplc="0406001B" w:tentative="1">
+      <w:start w:val="1"/>
+      <w:numFmt w:val="lowerRoman"/>
+      <w:lvlText w:val="%9."/>
+      <w:lvlJc w:val="right"/>
+      <w:pPr>
+        <w:ind w:left="6480" w:hanging="180"/>
+      </w:pPr>
+      <w:rPr>
+        <w:rFonts w:cs="Times New Roman"/>
+      </w:rPr>
+    </w:lvl>
+  </w:abstractNum>
+  <w:abstractNum w:abstractNumId="8">
+    <w:nsid w:val="54BC04EF"/>
+    <w:multiLevelType w:val="hybridMultilevel"/>
+    <w:tmpl w:val="FABEE3EA"/>
+    <w:lvl w:ilvl="0" w:tplc="38800756">
+      <w:start w:val="1"/>
+      <w:numFmt w:val="decimal"/>
+      <w:lvlText w:val="%1.2"/>
+      <w:lvlJc w:val="left"/>
+      <w:pPr>
+        <w:ind w:left="1080" w:hanging="360"/>
+      </w:pPr>
+      <w:rPr>
+        <w:rFonts w:hint="default"/>
+      </w:rPr>
+    </w:lvl>
+    <w:lvl w:ilvl="1" w:tplc="04060019" w:tentative="1">
+      <w:start w:val="1"/>
+      <w:numFmt w:val="lowerLetter"/>
+      <w:lvlText w:val="%2."/>
+      <w:lvlJc w:val="left"/>
+      <w:pPr>
+        <w:ind w:left="1440" w:hanging="360"/>
+      </w:pPr>
+    </w:lvl>
+    <w:lvl w:ilvl="2" w:tplc="0406001B" w:tentative="1">
+      <w:start w:val="1"/>
+      <w:numFmt w:val="lowerRoman"/>
+      <w:lvlText w:val="%3."/>
+      <w:lvlJc w:val="right"/>
+      <w:pPr>
+        <w:ind w:left="2160" w:hanging="180"/>
+      </w:pPr>
+    </w:lvl>
+    <w:lvl w:ilvl="3" w:tplc="0406000F" w:tentative="1">
+      <w:start w:val="1"/>
+      <w:numFmt w:val="decimal"/>
+      <w:lvlText w:val="%4."/>
+      <w:lvlJc w:val="left"/>
+      <w:pPr>
+        <w:ind w:left="2880" w:hanging="360"/>
+      </w:pPr>
+    </w:lvl>
+    <w:lvl w:ilvl="4" w:tplc="04060019" w:tentative="1">
+      <w:start w:val="1"/>
+      <w:numFmt w:val="lowerLetter"/>
+      <w:lvlText w:val="%5."/>
+      <w:lvlJc w:val="left"/>
+      <w:pPr>
+        <w:ind w:left="3600" w:hanging="360"/>
+      </w:pPr>
+    </w:lvl>
+    <w:lvl w:ilvl="5" w:tplc="0406001B" w:tentative="1">
+      <w:start w:val="1"/>
+      <w:numFmt w:val="lowerRoman"/>
+      <w:lvlText w:val="%6."/>
+      <w:lvlJc w:val="right"/>
+      <w:pPr>
+        <w:ind w:left="4320" w:hanging="180"/>
+      </w:pPr>
+    </w:lvl>
+    <w:lvl w:ilvl="6" w:tplc="0406000F" w:tentative="1">
+      <w:start w:val="1"/>
+      <w:numFmt w:val="decimal"/>
+      <w:lvlText w:val="%7."/>
+      <w:lvlJc w:val="left"/>
+      <w:pPr>
+        <w:ind w:left="5040" w:hanging="360"/>
+      </w:pPr>
+    </w:lvl>
+    <w:lvl w:ilvl="7" w:tplc="04060019" w:tentative="1">
+      <w:start w:val="1"/>
+      <w:numFmt w:val="lowerLetter"/>
+      <w:lvlText w:val="%8."/>
+      <w:lvlJc w:val="left"/>
+      <w:pPr>
+        <w:ind w:left="5760" w:hanging="360"/>
+      </w:pPr>
+    </w:lvl>
+    <w:lvl w:ilvl="8" w:tplc="0406001B" w:tentative="1">
+      <w:start w:val="1"/>
+      <w:numFmt w:val="lowerRoman"/>
+      <w:lvlText w:val="%9."/>
+      <w:lvlJc w:val="right"/>
+      <w:pPr>
+        <w:ind w:left="6480" w:hanging="180"/>
+      </w:pPr>
+    </w:lvl>
+  </w:abstractNum>
+  <w:abstractNum w:abstractNumId="9">
+    <w:nsid w:val="5A861B20"/>
+    <w:multiLevelType w:val="hybridMultilevel"/>
+    <w:tmpl w:val="DEB8D504"/>
+    <w:lvl w:ilvl="0" w:tplc="42E4B06E">
+      <w:start w:val="6"/>
+      <w:numFmt w:val="bullet"/>
+      <w:lvlText w:val=""/>
+      <w:lvlJc w:val="left"/>
+      <w:pPr>
+        <w:ind w:left="720" w:hanging="360"/>
+      </w:pPr>
+      <w:rPr>
+        <w:rFonts w:ascii="Symbol" w:eastAsia="Times New Roman" w:hAnsi="Symbol" w:hint="default"/>
+      </w:rPr>
+    </w:lvl>
+    <w:lvl w:ilvl="1" w:tplc="04060003" w:tentative="1">
+      <w:start w:val="1"/>
+      <w:numFmt w:val="bullet"/>
+      <w:lvlText w:val="o"/>
+      <w:lvlJc w:val="left"/>
+      <w:pPr>
+        <w:ind w:left="1440" w:hanging="360"/>
+      </w:pPr>
+      <w:rPr>
+        <w:rFonts w:ascii="Courier New" w:hAnsi="Courier New" w:hint="default"/>
+      </w:rPr>
+    </w:lvl>
+    <w:lvl w:ilvl="2" w:tplc="04060005" w:tentative="1">
+      <w:start w:val="1"/>
+      <w:numFmt w:val="bullet"/>
+      <w:lvlText w:val=""/>
+      <w:lvlJc w:val="left"/>
+      <w:pPr>
+        <w:ind w:left="2160" w:hanging="360"/>
+      </w:pPr>
+      <w:rPr>
+        <w:rFonts w:ascii="Wingdings" w:hAnsi="Wingdings" w:hint="default"/>
+      </w:rPr>
+    </w:lvl>
+    <w:lvl w:ilvl="3" w:tplc="04060001" w:tentative="1">
+      <w:start w:val="1"/>
+      <w:numFmt w:val="bullet"/>
+      <w:lvlText w:val=""/>
+      <w:lvlJc w:val="left"/>
+      <w:pPr>
+        <w:ind w:left="2880" w:hanging="360"/>
+      </w:pPr>
+      <w:rPr>
+        <w:rFonts w:ascii="Symbol" w:hAnsi="Symbol" w:hint="default"/>
+      </w:rPr>
+    </w:lvl>
+    <w:lvl w:ilvl="4" w:tplc="04060003" w:tentative="1">
+      <w:start w:val="1"/>
+      <w:numFmt w:val="bullet"/>
+      <w:lvlText w:val="o"/>
+      <w:lvlJc w:val="left"/>
+      <w:pPr>
+        <w:ind w:left="3600" w:hanging="360"/>
+      </w:pPr>
+      <w:rPr>
+        <w:rFonts w:ascii="Courier New" w:hAnsi="Courier New" w:hint="default"/>
+      </w:rPr>
+    </w:lvl>
+    <w:lvl w:ilvl="5" w:tplc="04060005" w:tentative="1">
+      <w:start w:val="1"/>
+      <w:numFmt w:val="bullet"/>
+      <w:lvlText w:val=""/>
+      <w:lvlJc w:val="left"/>
+      <w:pPr>
+        <w:ind w:left="4320" w:hanging="360"/>
+      </w:pPr>
+      <w:rPr>
+        <w:rFonts w:ascii="Wingdings" w:hAnsi="Wingdings" w:hint="default"/>
+      </w:rPr>
+    </w:lvl>
+    <w:lvl w:ilvl="6" w:tplc="04060001" w:tentative="1">
+      <w:start w:val="1"/>
+      <w:numFmt w:val="bullet"/>
+      <w:lvlText w:val=""/>
+      <w:lvlJc w:val="left"/>
+      <w:pPr>
+        <w:ind w:left="5040" w:hanging="360"/>
+      </w:pPr>
+      <w:rPr>
+        <w:rFonts w:ascii="Symbol" w:hAnsi="Symbol" w:hint="default"/>
+      </w:rPr>
+    </w:lvl>
+    <w:lvl w:ilvl="7" w:tplc="04060003" w:tentative="1">
+      <w:start w:val="1"/>
+      <w:numFmt w:val="bullet"/>
+      <w:lvlText w:val="o"/>
+      <w:lvlJc w:val="left"/>
+      <w:pPr>
+        <w:ind w:left="5760" w:hanging="360"/>
+      </w:pPr>
+      <w:rPr>
+        <w:rFonts w:ascii="Courier New" w:hAnsi="Courier New" w:hint="default"/>
+      </w:rPr>
+    </w:lvl>
+    <w:lvl w:ilvl="8" w:tplc="04060005" w:tentative="1">
+      <w:start w:val="1"/>
+      <w:numFmt w:val="bullet"/>
+      <w:lvlText w:val=""/>
+      <w:lvlJc w:val="left"/>
+      <w:pPr>
+        <w:ind w:left="6480" w:hanging="360"/>
+      </w:pPr>
+      <w:rPr>
+        <w:rFonts w:ascii="Wingdings" w:hAnsi="Wingdings" w:hint="default"/>
+      </w:rPr>
+    </w:lvl>
+  </w:abstractNum>
+  <w:abstractNum w:abstractNumId="10">
     <w:nsid w:val="66342948"/>
     <w:multiLevelType w:val="hybridMultilevel"/>
     <w:tmpl w:val="C0D2E336"/>
@@ -3582,23 +5735,112 @@
       </w:rPr>
     </w:lvl>
   </w:abstractNum>
+  <w:abstractNum w:abstractNumId="11">
+    <w:nsid w:val="7D422CA0"/>
+    <w:multiLevelType w:val="hybridMultilevel"/>
+    <w:tmpl w:val="4B10F728"/>
+    <w:lvl w:ilvl="0" w:tplc="6C5ECE76">
+      <w:start w:val="2"/>
+      <w:numFmt w:val="decimal"/>
+      <w:lvlText w:val="%1.2"/>
+      <w:lvlJc w:val="left"/>
+      <w:pPr>
+        <w:ind w:left="1080" w:hanging="360"/>
+      </w:pPr>
+      <w:rPr>
+        <w:rFonts w:hint="default"/>
+      </w:rPr>
+    </w:lvl>
+    <w:lvl w:ilvl="1" w:tplc="04060019" w:tentative="1">
+      <w:start w:val="1"/>
+      <w:numFmt w:val="lowerLetter"/>
+      <w:lvlText w:val="%2."/>
+      <w:lvlJc w:val="left"/>
+      <w:pPr>
+        <w:ind w:left="1440" w:hanging="360"/>
+      </w:pPr>
+    </w:lvl>
+    <w:lvl w:ilvl="2" w:tplc="0406001B" w:tentative="1">
+      <w:start w:val="1"/>
+      <w:numFmt w:val="lowerRoman"/>
+      <w:lvlText w:val="%3."/>
+      <w:lvlJc w:val="right"/>
+      <w:pPr>
+        <w:ind w:left="2160" w:hanging="180"/>
+      </w:pPr>
+    </w:lvl>
+    <w:lvl w:ilvl="3" w:tplc="0406000F" w:tentative="1">
+      <w:start w:val="1"/>
+      <w:numFmt w:val="decimal"/>
+      <w:lvlText w:val="%4."/>
+      <w:lvlJc w:val="left"/>
+      <w:pPr>
+        <w:ind w:left="2880" w:hanging="360"/>
+      </w:pPr>
+    </w:lvl>
+    <w:lvl w:ilvl="4" w:tplc="04060019" w:tentative="1">
+      <w:start w:val="1"/>
+      <w:numFmt w:val="lowerLetter"/>
+      <w:lvlText w:val="%5."/>
+      <w:lvlJc w:val="left"/>
+      <w:pPr>
+        <w:ind w:left="3600" w:hanging="360"/>
+      </w:pPr>
+    </w:lvl>
+    <w:lvl w:ilvl="5" w:tplc="0406001B" w:tentative="1">
+      <w:start w:val="1"/>
+      <w:numFmt w:val="lowerRoman"/>
+      <w:lvlText w:val="%6."/>
+      <w:lvlJc w:val="right"/>
+      <w:pPr>
+        <w:ind w:left="4320" w:hanging="180"/>
+      </w:pPr>
+    </w:lvl>
+    <w:lvl w:ilvl="6" w:tplc="0406000F" w:tentative="1">
+      <w:start w:val="1"/>
+      <w:numFmt w:val="decimal"/>
+      <w:lvlText w:val="%7."/>
+      <w:lvlJc w:val="left"/>
+      <w:pPr>
+        <w:ind w:left="5040" w:hanging="360"/>
+      </w:pPr>
+    </w:lvl>
+    <w:lvl w:ilvl="7" w:tplc="04060019" w:tentative="1">
+      <w:start w:val="1"/>
+      <w:numFmt w:val="lowerLetter"/>
+      <w:lvlText w:val="%8."/>
+      <w:lvlJc w:val="left"/>
+      <w:pPr>
+        <w:ind w:left="5760" w:hanging="360"/>
+      </w:pPr>
+    </w:lvl>
+    <w:lvl w:ilvl="8" w:tplc="0406001B" w:tentative="1">
+      <w:start w:val="1"/>
+      <w:numFmt w:val="lowerRoman"/>
+      <w:lvlText w:val="%9."/>
+      <w:lvlJc w:val="right"/>
+      <w:pPr>
+        <w:ind w:left="6480" w:hanging="180"/>
+      </w:pPr>
+    </w:lvl>
+  </w:abstractNum>
   <w:num w:numId="1">
-    <w:abstractNumId w:val="0"/>
+    <w:abstractNumId w:val="1"/>
   </w:num>
   <w:num w:numId="2">
-    <w:abstractNumId w:val="1"/>
+    <w:abstractNumId w:val="3"/>
   </w:num>
   <w:num w:numId="3">
-    <w:abstractNumId w:val="3"/>
+    <w:abstractNumId w:val="5"/>
   </w:num>
   <w:num w:numId="4">
-    <w:abstractNumId w:val="2"/>
+    <w:abstractNumId w:val="4"/>
   </w:num>
   <w:num w:numId="5">
-    <w:abstractNumId w:val="4"/>
+    <w:abstractNumId w:val="10"/>
   </w:num>
   <w:num w:numId="6">
-    <w:abstractNumId w:val="1"/>
+    <w:abstractNumId w:val="3"/>
     <w:lvlOverride w:ilvl="0">
       <w:startOverride w:val="1"/>
     </w:lvlOverride>
@@ -3627,6 +5869,45 @@
       <w:startOverride w:val="1"/>
     </w:lvlOverride>
   </w:num>
+  <w:num w:numId="7">
+    <w:abstractNumId w:val="0"/>
+  </w:num>
+  <w:num w:numId="8">
+    <w:abstractNumId w:val="4"/>
+  </w:num>
+  <w:num w:numId="9">
+    <w:abstractNumId w:val="4"/>
+    <w:lvlOverride w:ilvl="0">
+      <w:startOverride w:val="1"/>
+    </w:lvlOverride>
+  </w:num>
+  <w:num w:numId="10">
+    <w:abstractNumId w:val="6"/>
+  </w:num>
+  <w:num w:numId="11">
+    <w:abstractNumId w:val="11"/>
+  </w:num>
+  <w:num w:numId="12">
+    <w:abstractNumId w:val="8"/>
+  </w:num>
+  <w:num w:numId="13">
+    <w:abstractNumId w:val="2"/>
+  </w:num>
+  <w:num w:numId="14">
+    <w:abstractNumId w:val="9"/>
+  </w:num>
+  <w:num w:numId="15">
+    <w:abstractNumId w:val="7"/>
+  </w:num>
+  <w:num w:numId="16">
+    <w:abstractNumId w:val="3"/>
+  </w:num>
+  <w:num w:numId="17">
+    <w:abstractNumId w:val="3"/>
+  </w:num>
+  <w:num w:numId="18">
+    <w:abstractNumId w:val="3"/>
+  </w:num>
 </w:numbering>
 </file>
 
@@ -3649,9 +5930,9 @@
   </w:docDefaults>
   <w:latentStyles w:defLockedState="0" w:defUIPriority="99" w:defSemiHidden="1" w:defUnhideWhenUsed="1" w:defQFormat="0" w:count="267">
     <w:lsdException w:name="Normal" w:semiHidden="0" w:uiPriority="0" w:unhideWhenUsed="0" w:qFormat="1"/>
-    <w:lsdException w:name="heading 1" w:semiHidden="0" w:uiPriority="9" w:unhideWhenUsed="0" w:qFormat="1"/>
-    <w:lsdException w:name="heading 2" w:uiPriority="9" w:qFormat="1"/>
-    <w:lsdException w:name="heading 3" w:uiPriority="9" w:qFormat="1"/>
+    <w:lsdException w:name="heading 1" w:semiHidden="0" w:unhideWhenUsed="0" w:qFormat="1"/>
+    <w:lsdException w:name="heading 2" w:qFormat="1"/>
+    <w:lsdException w:name="heading 3" w:qFormat="1"/>
     <w:lsdException w:name="heading 4" w:uiPriority="9" w:qFormat="1"/>
     <w:lsdException w:name="heading 5" w:uiPriority="9" w:qFormat="1"/>
     <w:lsdException w:name="heading 6" w:uiPriority="9" w:qFormat="1"/>
@@ -3799,7 +6080,7 @@
     <w:basedOn w:val="Normal"/>
     <w:next w:val="Normal"/>
     <w:link w:val="Overskrift1Tegn"/>
-    <w:uiPriority w:val="9"/>
+    <w:uiPriority w:val="99"/>
     <w:qFormat/>
     <w:rsid w:val="00DF0F46"/>
     <w:pPr>
@@ -3825,21 +6106,45 @@
     <w:next w:val="Normal"/>
     <w:link w:val="Overskrift2Tegn"/>
     <w:autoRedefine/>
-    <w:uiPriority w:val="9"/>
+    <w:uiPriority w:val="99"/>
     <w:unhideWhenUsed/>
     <w:qFormat/>
-    <w:rsid w:val="00055B23"/>
+    <w:rsid w:val="00C86B33"/>
     <w:pPr>
       <w:keepNext/>
       <w:keepLines/>
       <w:numPr>
-        <w:numId w:val="4"/>
+        <w:ilvl w:val="1"/>
+        <w:numId w:val="2"/>
       </w:numPr>
       <w:spacing w:before="200" w:after="0"/>
+      <w:ind w:left="1440"/>
       <w:outlineLvl w:val="1"/>
     </w:pPr>
     <w:rPr>
       <w:rFonts w:asciiTheme="majorHAnsi" w:eastAsiaTheme="majorEastAsia" w:hAnsiTheme="majorHAnsi" w:cstheme="majorBidi"/>
+      <w:b/>
+      <w:bCs/>
+      <w:sz w:val="26"/>
+      <w:szCs w:val="26"/>
+    </w:rPr>
+  </w:style>
+  <w:style w:type="paragraph" w:styleId="Overskrift3">
+    <w:name w:val="heading 3"/>
+    <w:basedOn w:val="Normal"/>
+    <w:next w:val="Normal"/>
+    <w:link w:val="Overskrift3Tegn"/>
+    <w:autoRedefine/>
+    <w:uiPriority w:val="99"/>
+    <w:qFormat/>
+    <w:rsid w:val="003F3504"/>
+    <w:pPr>
+      <w:keepNext/>
+      <w:spacing w:before="240" w:after="60"/>
+      <w:outlineLvl w:val="2"/>
+    </w:pPr>
+    <w:rPr>
+      <w:rFonts w:ascii="Cambria" w:eastAsia="SimSun" w:hAnsi="Cambria" w:cs="Times New Roman"/>
       <w:b/>
       <w:bCs/>
       <w:sz w:val="26"/>
@@ -3878,7 +6183,7 @@
     <w:name w:val="Overskrift 1 Tegn"/>
     <w:basedOn w:val="Standardskrifttypeiafsnit"/>
     <w:link w:val="Overskrift1"/>
-    <w:uiPriority w:val="9"/>
+    <w:uiPriority w:val="99"/>
     <w:rsid w:val="00DF0F46"/>
     <w:rPr>
       <w:rFonts w:asciiTheme="majorHAnsi" w:eastAsiaTheme="majorEastAsia" w:hAnsiTheme="majorHAnsi" w:cstheme="majorBidi"/>
@@ -3886,6 +6191,7 @@
       <w:bCs/>
       <w:sz w:val="28"/>
       <w:szCs w:val="28"/>
+      <w:lang w:val="en-US"/>
     </w:rPr>
   </w:style>
   <w:style w:type="paragraph" w:styleId="Titel">
@@ -3958,13 +6264,14 @@
     <w:basedOn w:val="Standardskrifttypeiafsnit"/>
     <w:link w:val="Overskrift2"/>
     <w:uiPriority w:val="9"/>
-    <w:rsid w:val="00055B23"/>
+    <w:rsid w:val="00C86B33"/>
     <w:rPr>
       <w:rFonts w:asciiTheme="majorHAnsi" w:eastAsiaTheme="majorEastAsia" w:hAnsiTheme="majorHAnsi" w:cstheme="majorBidi"/>
       <w:b/>
       <w:bCs/>
       <w:sz w:val="26"/>
       <w:szCs w:val="26"/>
+      <w:lang w:val="en-US"/>
     </w:rPr>
   </w:style>
   <w:style w:type="paragraph" w:styleId="Overskrift">
@@ -4146,6 +6453,40 @@
     <w:uiPriority w:val="99"/>
     <w:rsid w:val="009E6181"/>
     <w:rPr>
+      <w:lang w:val="en-US"/>
+    </w:rPr>
+  </w:style>
+  <w:style w:type="paragraph" w:styleId="Billedtekst">
+    <w:name w:val="caption"/>
+    <w:basedOn w:val="Normal"/>
+    <w:next w:val="Normal"/>
+    <w:uiPriority w:val="35"/>
+    <w:unhideWhenUsed/>
+    <w:qFormat/>
+    <w:rsid w:val="002D7C59"/>
+    <w:pPr>
+      <w:spacing w:line="240" w:lineRule="auto"/>
+    </w:pPr>
+    <w:rPr>
+      <w:b/>
+      <w:bCs/>
+      <w:color w:val="4F81BD" w:themeColor="accent1"/>
+      <w:sz w:val="18"/>
+      <w:szCs w:val="18"/>
+    </w:rPr>
+  </w:style>
+  <w:style w:type="character" w:customStyle="1" w:styleId="Overskrift3Tegn">
+    <w:name w:val="Overskrift 3 Tegn"/>
+    <w:basedOn w:val="Standardskrifttypeiafsnit"/>
+    <w:link w:val="Overskrift3"/>
+    <w:uiPriority w:val="99"/>
+    <w:rsid w:val="003F3504"/>
+    <w:rPr>
+      <w:rFonts w:ascii="Cambria" w:eastAsia="SimSun" w:hAnsi="Cambria" w:cs="Times New Roman"/>
+      <w:b/>
+      <w:bCs/>
+      <w:sz w:val="26"/>
+      <w:szCs w:val="26"/>
       <w:lang w:val="en-US"/>
     </w:rPr>
   </w:style>
@@ -4440,7 +6781,7 @@
 </file>
 
 <file path=customXml/itemProps1.xml><?xml version="1.0" encoding="utf-8"?>
-<ds:datastoreItem xmlns:ds="http://schemas.openxmlformats.org/officeDocument/2006/customXml" ds:itemID="{2C33C267-983B-44E5-BDE9-0673CDBB13B6}">
+<ds:datastoreItem xmlns:ds="http://schemas.openxmlformats.org/officeDocument/2006/customXml" ds:itemID="{B73AC608-567B-4489-9108-3D860735C7A7}">
   <ds:schemaRefs>
     <ds:schemaRef ds:uri="http://schemas.openxmlformats.org/officeDocument/2006/bibliography"/>
   </ds:schemaRefs>

</xml_diff>